<commit_message>
Finalizing the understanding about the charts that we are going to use
1. Asset comparision chart: Finalized the understaning in the document. Understood the trader descision point for these chart
2. Updated backend api : added regression line for each time frame and update websocket value to have regression value
</commit_message>
<xml_diff>
--- a/Project Documents/Project requirement undestanding, Architecture and flow.docx
+++ b/Project Documents/Project requirement undestanding, Architecture and flow.docx
@@ -67,24 +67,60 @@
           <w:b/>
           <w:bCs/>
         </w:rPr>
-        <w:t>Started preparing drawio diagram for system architecture</w:t>
-      </w:r>
-    </w:p>
-    <w:p>
-      <w:pPr>
+        <w:t xml:space="preserve">Started preparing </w:t>
+      </w:r>
+      <w:proofErr w:type="spellStart"/>
+      <w:r>
         <w:rPr>
           <w:rFonts w:ascii="Times New Roman" w:hAnsi="Times New Roman" w:cs="Times New Roman"/>
           <w:b/>
           <w:bCs/>
         </w:rPr>
-      </w:pPr>
+        <w:t>drawio</w:t>
+      </w:r>
+      <w:proofErr w:type="spellEnd"/>
       <w:r>
         <w:rPr>
           <w:rFonts w:ascii="Times New Roman" w:hAnsi="Times New Roman" w:cs="Times New Roman"/>
           <w:b/>
           <w:bCs/>
         </w:rPr>
-        <w:t>Started preparing swimlane flow diagram</w:t>
+        <w:t xml:space="preserve"> diagram for system architecture</w:t>
+      </w:r>
+    </w:p>
+    <w:p>
+      <w:pPr>
+        <w:rPr>
+          <w:rFonts w:ascii="Times New Roman" w:hAnsi="Times New Roman" w:cs="Times New Roman"/>
+          <w:b/>
+          <w:bCs/>
+        </w:rPr>
+      </w:pPr>
+      <w:r>
+        <w:rPr>
+          <w:rFonts w:ascii="Times New Roman" w:hAnsi="Times New Roman" w:cs="Times New Roman"/>
+          <w:b/>
+          <w:bCs/>
+        </w:rPr>
+        <w:t xml:space="preserve">Started preparing </w:t>
+      </w:r>
+      <w:proofErr w:type="spellStart"/>
+      <w:r>
+        <w:rPr>
+          <w:rFonts w:ascii="Times New Roman" w:hAnsi="Times New Roman" w:cs="Times New Roman"/>
+          <w:b/>
+          <w:bCs/>
+        </w:rPr>
+        <w:t>swimlane</w:t>
+      </w:r>
+      <w:proofErr w:type="spellEnd"/>
+      <w:r>
+        <w:rPr>
+          <w:rFonts w:ascii="Times New Roman" w:hAnsi="Times New Roman" w:cs="Times New Roman"/>
+          <w:b/>
+          <w:bCs/>
+        </w:rPr>
+        <w:t xml:space="preserve"> flow diagram</w:t>
       </w:r>
     </w:p>
     <w:p>
@@ -198,7 +234,21 @@
         <w:rPr>
           <w:rFonts w:ascii="Times New Roman" w:hAnsi="Times New Roman" w:cs="Times New Roman"/>
         </w:rPr>
-        <w:t>data from webscoket and store it . Sampling should be based on selected timeframe</w:t>
+        <w:t xml:space="preserve">data from </w:t>
+      </w:r>
+      <w:proofErr w:type="spellStart"/>
+      <w:r>
+        <w:rPr>
+          <w:rFonts w:ascii="Times New Roman" w:hAnsi="Times New Roman" w:cs="Times New Roman"/>
+        </w:rPr>
+        <w:t>webscoket</w:t>
+      </w:r>
+      <w:proofErr w:type="spellEnd"/>
+      <w:r>
+        <w:rPr>
+          <w:rFonts w:ascii="Times New Roman" w:hAnsi="Times New Roman" w:cs="Times New Roman"/>
+        </w:rPr>
+        <w:t xml:space="preserve"> and store it . Sampling should be based on selected timeframe</w:t>
       </w:r>
     </w:p>
     <w:p>
@@ -1015,7 +1065,21 @@
         <w:rPr>
           <w:rFonts w:ascii="Times New Roman" w:hAnsi="Times New Roman" w:cs="Times New Roman"/>
         </w:rPr>
-        <w:t>Data Ingestor:</w:t>
+        <w:t xml:space="preserve">Data </w:t>
+      </w:r>
+      <w:proofErr w:type="spellStart"/>
+      <w:r>
+        <w:rPr>
+          <w:rFonts w:ascii="Times New Roman" w:hAnsi="Times New Roman" w:cs="Times New Roman"/>
+        </w:rPr>
+        <w:t>Ingestor</w:t>
+      </w:r>
+      <w:proofErr w:type="spellEnd"/>
+      <w:r>
+        <w:rPr>
+          <w:rFonts w:ascii="Times New Roman" w:hAnsi="Times New Roman" w:cs="Times New Roman"/>
+        </w:rPr>
+        <w:t>:</w:t>
       </w:r>
       <w:r>
         <w:rPr>
@@ -1233,12 +1297,14 @@
                 <w:rFonts w:ascii="Times New Roman" w:hAnsi="Times New Roman" w:cs="Times New Roman"/>
               </w:rPr>
             </w:pPr>
+            <w:proofErr w:type="spellStart"/>
             <w:r>
               <w:rPr>
                 <w:rFonts w:ascii="Times New Roman" w:hAnsi="Times New Roman" w:cs="Times New Roman"/>
               </w:rPr>
               <w:t>FastAPI</w:t>
             </w:r>
+            <w:proofErr w:type="spellEnd"/>
           </w:p>
         </w:tc>
       </w:tr>
@@ -1316,11 +1382,19 @@
                 <w:rFonts w:ascii="Times New Roman" w:hAnsi="Times New Roman" w:cs="Times New Roman"/>
               </w:rPr>
             </w:pPr>
+            <w:proofErr w:type="spellStart"/>
             <w:r>
               <w:rPr>
                 <w:rFonts w:ascii="Times New Roman" w:hAnsi="Times New Roman" w:cs="Times New Roman"/>
               </w:rPr>
-              <w:t>TradingView Lightweight Charts</w:t>
+              <w:t>TradingView</w:t>
+            </w:r>
+            <w:proofErr w:type="spellEnd"/>
+            <w:r>
+              <w:rPr>
+                <w:rFonts w:ascii="Times New Roman" w:hAnsi="Times New Roman" w:cs="Times New Roman"/>
+              </w:rPr>
+              <w:t xml:space="preserve"> Lightweight Charts</w:t>
             </w:r>
           </w:p>
         </w:tc>
@@ -1396,13 +1470,7 @@
         <w:rPr>
           <w:rFonts w:ascii="Times New Roman" w:hAnsi="Times New Roman" w:cs="Times New Roman"/>
         </w:rPr>
-        <w:t>eason</w:t>
-      </w:r>
-      <w:r>
-        <w:rPr>
-          <w:rFonts w:ascii="Times New Roman" w:hAnsi="Times New Roman" w:cs="Times New Roman"/>
-        </w:rPr>
-        <w:t xml:space="preserve"> </w:t>
+        <w:t xml:space="preserve">eason </w:t>
       </w:r>
       <w:r>
         <w:rPr>
@@ -1439,20 +1507,42 @@
         <w:rPr>
           <w:rFonts w:ascii="Times New Roman" w:hAnsi="Times New Roman" w:cs="Times New Roman"/>
         </w:rPr>
-        <w:t>1. Backend: FastAPI</w:t>
-      </w:r>
-    </w:p>
-    <w:p>
-      <w:pPr>
-        <w:rPr>
-          <w:rFonts w:ascii="Times New Roman" w:hAnsi="Times New Roman" w:cs="Times New Roman"/>
-        </w:rPr>
-      </w:pPr>
-      <w:r>
-        <w:rPr>
-          <w:rFonts w:ascii="Times New Roman" w:hAnsi="Times New Roman" w:cs="Times New Roman"/>
-        </w:rPr>
-        <w:t>Why selected FastAPI instead of a framework like Django:</w:t>
+        <w:t xml:space="preserve">1. Backend: </w:t>
+      </w:r>
+      <w:proofErr w:type="spellStart"/>
+      <w:r>
+        <w:rPr>
+          <w:rFonts w:ascii="Times New Roman" w:hAnsi="Times New Roman" w:cs="Times New Roman"/>
+        </w:rPr>
+        <w:t>FastAPI</w:t>
+      </w:r>
+      <w:proofErr w:type="spellEnd"/>
+    </w:p>
+    <w:p>
+      <w:pPr>
+        <w:rPr>
+          <w:rFonts w:ascii="Times New Roman" w:hAnsi="Times New Roman" w:cs="Times New Roman"/>
+        </w:rPr>
+      </w:pPr>
+      <w:r>
+        <w:rPr>
+          <w:rFonts w:ascii="Times New Roman" w:hAnsi="Times New Roman" w:cs="Times New Roman"/>
+        </w:rPr>
+        <w:t xml:space="preserve">Why selected </w:t>
+      </w:r>
+      <w:proofErr w:type="spellStart"/>
+      <w:r>
+        <w:rPr>
+          <w:rFonts w:ascii="Times New Roman" w:hAnsi="Times New Roman" w:cs="Times New Roman"/>
+        </w:rPr>
+        <w:t>FastAPI</w:t>
+      </w:r>
+      <w:proofErr w:type="spellEnd"/>
+      <w:r>
+        <w:rPr>
+          <w:rFonts w:ascii="Times New Roman" w:hAnsi="Times New Roman" w:cs="Times New Roman"/>
+        </w:rPr>
+        <w:t xml:space="preserve"> instead of a framework like Django:</w:t>
       </w:r>
     </w:p>
     <w:p>
@@ -1466,11 +1556,19 @@
           <w:rFonts w:ascii="Times New Roman" w:hAnsi="Times New Roman" w:cs="Times New Roman"/>
         </w:rPr>
       </w:pPr>
-      <w:r>
-        <w:rPr>
-          <w:rFonts w:ascii="Times New Roman" w:hAnsi="Times New Roman" w:cs="Times New Roman"/>
-        </w:rPr>
-        <w:t>FastAPI is used for high-performance APIs with simple, less complex code. This allows for quick development and debugging while still achieving the required high performance.</w:t>
+      <w:proofErr w:type="spellStart"/>
+      <w:r>
+        <w:rPr>
+          <w:rFonts w:ascii="Times New Roman" w:hAnsi="Times New Roman" w:cs="Times New Roman"/>
+        </w:rPr>
+        <w:t>FastAPI</w:t>
+      </w:r>
+      <w:proofErr w:type="spellEnd"/>
+      <w:r>
+        <w:rPr>
+          <w:rFonts w:ascii="Times New Roman" w:hAnsi="Times New Roman" w:cs="Times New Roman"/>
+        </w:rPr>
+        <w:t xml:space="preserve"> is used for high-performance APIs with simple, less complex code. This allows for quick development and debugging while still achieving the required high performance.</w:t>
       </w:r>
     </w:p>
     <w:p>
@@ -1506,7 +1604,35 @@
         <w:rPr>
           <w:rFonts w:ascii="Times New Roman" w:hAnsi="Times New Roman" w:cs="Times New Roman"/>
         </w:rPr>
-        <w:t>Our project involves using WebSockets for live updates. FastAPI is built on ASGI (Asynchronous Server Gateway Interface), which is designed to handle many connections and long-running tasks like a WebSocket asynchronously, without getting blocked.</w:t>
+        <w:t xml:space="preserve">Our project involves using </w:t>
+      </w:r>
+      <w:proofErr w:type="spellStart"/>
+      <w:r>
+        <w:rPr>
+          <w:rFonts w:ascii="Times New Roman" w:hAnsi="Times New Roman" w:cs="Times New Roman"/>
+        </w:rPr>
+        <w:t>WebSockets</w:t>
+      </w:r>
+      <w:proofErr w:type="spellEnd"/>
+      <w:r>
+        <w:rPr>
+          <w:rFonts w:ascii="Times New Roman" w:hAnsi="Times New Roman" w:cs="Times New Roman"/>
+        </w:rPr>
+        <w:t xml:space="preserve"> for live updates. </w:t>
+      </w:r>
+      <w:proofErr w:type="spellStart"/>
+      <w:r>
+        <w:rPr>
+          <w:rFonts w:ascii="Times New Roman" w:hAnsi="Times New Roman" w:cs="Times New Roman"/>
+        </w:rPr>
+        <w:t>FastAPI</w:t>
+      </w:r>
+      <w:proofErr w:type="spellEnd"/>
+      <w:r>
+        <w:rPr>
+          <w:rFonts w:ascii="Times New Roman" w:hAnsi="Times New Roman" w:cs="Times New Roman"/>
+        </w:rPr>
+        <w:t xml:space="preserve"> is built on ASGI (Asynchronous Server Gateway Interface), which is designed to handle many connections and long-running tasks like a WebSocket asynchronously, without getting blocked.</w:t>
       </w:r>
     </w:p>
     <w:p>
@@ -1538,12 +1664,34 @@
           <w:rFonts w:ascii="Times New Roman" w:hAnsi="Times New Roman" w:cs="Times New Roman"/>
         </w:rPr>
       </w:pPr>
+      <w:proofErr w:type="spellStart"/>
       <w:r>
         <w:rPr>
           <w:rFonts w:ascii="Times New Roman" w:hAnsi="Times New Roman" w:cs="Times New Roman"/>
         </w:rPr>
         <w:lastRenderedPageBreak/>
-        <w:t>FastAPI's Dependency Injection system allows us to write cleaner and more modular code. For example, I can define the database connection I need in a function's signature, and FastAPI will manage it. This makes it very easy to swap things later, like using a different database for testing.</w:t>
+        <w:t>FastAPI's</w:t>
+      </w:r>
+      <w:proofErr w:type="spellEnd"/>
+      <w:r>
+        <w:rPr>
+          <w:rFonts w:ascii="Times New Roman" w:hAnsi="Times New Roman" w:cs="Times New Roman"/>
+        </w:rPr>
+        <w:t xml:space="preserve"> Dependency Injection system allows us to write cleaner and more modular code. For example, I can define the database connection I need in a function's signature, and </w:t>
+      </w:r>
+      <w:proofErr w:type="spellStart"/>
+      <w:r>
+        <w:rPr>
+          <w:rFonts w:ascii="Times New Roman" w:hAnsi="Times New Roman" w:cs="Times New Roman"/>
+        </w:rPr>
+        <w:t>FastAPI</w:t>
+      </w:r>
+      <w:proofErr w:type="spellEnd"/>
+      <w:r>
+        <w:rPr>
+          <w:rFonts w:ascii="Times New Roman" w:hAnsi="Times New Roman" w:cs="Times New Roman"/>
+        </w:rPr>
+        <w:t xml:space="preserve"> will manage it. This makes it very easy to swap things later, like using a different database for testing.</w:t>
       </w:r>
     </w:p>
     <w:p>
@@ -1557,11 +1705,19 @@
           <w:rFonts w:ascii="Times New Roman" w:hAnsi="Times New Roman" w:cs="Times New Roman"/>
         </w:rPr>
       </w:pPr>
-      <w:r>
-        <w:rPr>
-          <w:rFonts w:ascii="Times New Roman" w:hAnsi="Times New Roman" w:cs="Times New Roman"/>
-        </w:rPr>
-        <w:t>FastAPI also gives us automatic data validation and API documentation for free. By defining the data models with standard Python types, it validates all incoming requests and generates an interactive API doc page. This saves a lot of time and makes the API more robust.</w:t>
+      <w:proofErr w:type="spellStart"/>
+      <w:r>
+        <w:rPr>
+          <w:rFonts w:ascii="Times New Roman" w:hAnsi="Times New Roman" w:cs="Times New Roman"/>
+        </w:rPr>
+        <w:t>FastAPI</w:t>
+      </w:r>
+      <w:proofErr w:type="spellEnd"/>
+      <w:r>
+        <w:rPr>
+          <w:rFonts w:ascii="Times New Roman" w:hAnsi="Times New Roman" w:cs="Times New Roman"/>
+        </w:rPr>
+        <w:t xml:space="preserve"> also gives us automatic data validation and API documentation for free. By defining the data models with standard Python types, it validates all incoming requests and generates an interactive API doc page. This saves a lot of time and makes the API more robust.</w:t>
       </w:r>
     </w:p>
     <w:p>
@@ -1650,7 +1806,21 @@
         <w:rPr>
           <w:rFonts w:ascii="Times New Roman" w:hAnsi="Times New Roman" w:cs="Times New Roman"/>
         </w:rPr>
-        <w:t>3. Frontend: React with TradingView Lightweight Charts</w:t>
+        <w:t xml:space="preserve">3. Frontend: React with </w:t>
+      </w:r>
+      <w:proofErr w:type="spellStart"/>
+      <w:r>
+        <w:rPr>
+          <w:rFonts w:ascii="Times New Roman" w:hAnsi="Times New Roman" w:cs="Times New Roman"/>
+        </w:rPr>
+        <w:t>TradingView</w:t>
+      </w:r>
+      <w:proofErr w:type="spellEnd"/>
+      <w:r>
+        <w:rPr>
+          <w:rFonts w:ascii="Times New Roman" w:hAnsi="Times New Roman" w:cs="Times New Roman"/>
+        </w:rPr>
+        <w:t xml:space="preserve"> Lightweight Charts</w:t>
       </w:r>
     </w:p>
     <w:p>
@@ -1704,7 +1874,1911 @@
         <w:rPr>
           <w:rFonts w:ascii="Times New Roman" w:hAnsi="Times New Roman" w:cs="Times New Roman"/>
         </w:rPr>
-        <w:t>We chose the TradingView Lightweight Charts library specifically because it is a professional, high-performance tool built for financial data. It already has all the components required to show candlestick charts with high-speed interactivity (zooming and panning). This follows the "clarity over complexity" principle by not reinventing a complex component from scratch.</w:t>
+        <w:t xml:space="preserve">We chose the </w:t>
+      </w:r>
+      <w:proofErr w:type="spellStart"/>
+      <w:r>
+        <w:rPr>
+          <w:rFonts w:ascii="Times New Roman" w:hAnsi="Times New Roman" w:cs="Times New Roman"/>
+        </w:rPr>
+        <w:t>TradingView</w:t>
+      </w:r>
+      <w:proofErr w:type="spellEnd"/>
+      <w:r>
+        <w:rPr>
+          <w:rFonts w:ascii="Times New Roman" w:hAnsi="Times New Roman" w:cs="Times New Roman"/>
+        </w:rPr>
+        <w:t xml:space="preserve"> Lightweight Charts library specifically because it is a professional, high-performance tool built for financial data. It already has all the components required to show candlestick charts with high-speed interactivity (zooming and panning). This follows the "clarity over complexity" principle by not reinventing a complex component from scratch.</w:t>
+      </w:r>
+    </w:p>
+    <w:p>
+      <w:pPr>
+        <w:rPr>
+          <w:rFonts w:ascii="Times New Roman" w:hAnsi="Times New Roman" w:cs="Times New Roman"/>
+        </w:rPr>
+      </w:pPr>
+    </w:p>
+    <w:p>
+      <w:pPr>
+        <w:rPr>
+          <w:rFonts w:ascii="Times New Roman" w:hAnsi="Times New Roman" w:cs="Times New Roman"/>
+        </w:rPr>
+      </w:pPr>
+    </w:p>
+    <w:p>
+      <w:pPr>
+        <w:rPr>
+          <w:rFonts w:ascii="Times New Roman" w:hAnsi="Times New Roman" w:cs="Times New Roman"/>
+        </w:rPr>
+      </w:pPr>
+    </w:p>
+    <w:p>
+      <w:pPr>
+        <w:rPr>
+          <w:rFonts w:ascii="Times New Roman" w:hAnsi="Times New Roman" w:cs="Times New Roman"/>
+        </w:rPr>
+      </w:pPr>
+    </w:p>
+    <w:p>
+      <w:pPr>
+        <w:rPr>
+          <w:rFonts w:ascii="Times New Roman" w:hAnsi="Times New Roman" w:cs="Times New Roman"/>
+        </w:rPr>
+      </w:pPr>
+    </w:p>
+    <w:p>
+      <w:pPr>
+        <w:rPr>
+          <w:rFonts w:ascii="Times New Roman" w:hAnsi="Times New Roman" w:cs="Times New Roman"/>
+        </w:rPr>
+      </w:pPr>
+    </w:p>
+    <w:p>
+      <w:pPr>
+        <w:rPr>
+          <w:rFonts w:ascii="Times New Roman" w:hAnsi="Times New Roman" w:cs="Times New Roman"/>
+        </w:rPr>
+      </w:pPr>
+    </w:p>
+    <w:p>
+      <w:pPr>
+        <w:rPr>
+          <w:rFonts w:ascii="Times New Roman" w:hAnsi="Times New Roman" w:cs="Times New Roman"/>
+        </w:rPr>
+      </w:pPr>
+    </w:p>
+    <w:p>
+      <w:pPr>
+        <w:rPr>
+          <w:rFonts w:ascii="Times New Roman" w:hAnsi="Times New Roman" w:cs="Times New Roman"/>
+        </w:rPr>
+      </w:pPr>
+      <w:r>
+        <w:rPr>
+          <w:rFonts w:ascii="Times New Roman" w:hAnsi="Times New Roman" w:cs="Times New Roman"/>
+        </w:rPr>
+        <w:lastRenderedPageBreak/>
+        <w:t>Front end:</w:t>
+      </w:r>
+    </w:p>
+    <w:p>
+      <w:pPr>
+        <w:rPr>
+          <w:rFonts w:ascii="Times New Roman" w:hAnsi="Times New Roman" w:cs="Times New Roman"/>
+        </w:rPr>
+      </w:pPr>
+      <w:r>
+        <w:rPr>
+          <w:rFonts w:ascii="Times New Roman" w:hAnsi="Times New Roman" w:cs="Times New Roman"/>
+        </w:rPr>
+        <w:t xml:space="preserve">Mapping of </w:t>
+      </w:r>
+      <w:r>
+        <w:rPr>
+          <w:rFonts w:ascii="Times New Roman" w:hAnsi="Times New Roman" w:cs="Times New Roman"/>
+        </w:rPr>
+        <w:t xml:space="preserve">Chart selection </w:t>
+      </w:r>
+      <w:r>
+        <w:rPr>
+          <w:rFonts w:ascii="Times New Roman" w:hAnsi="Times New Roman" w:cs="Times New Roman"/>
+        </w:rPr>
+        <w:t>with goals and insights that trader can gain from the chart</w:t>
+      </w:r>
+      <w:r>
+        <w:rPr>
+          <w:rFonts w:ascii="Times New Roman" w:hAnsi="Times New Roman" w:cs="Times New Roman"/>
+        </w:rPr>
+        <w:t>:</w:t>
+      </w:r>
+    </w:p>
+    <w:p>
+      <w:pPr>
+        <w:rPr>
+          <w:rFonts w:ascii="Times New Roman" w:hAnsi="Times New Roman" w:cs="Times New Roman"/>
+        </w:rPr>
+      </w:pPr>
+    </w:p>
+    <w:p>
+      <w:pPr>
+        <w:rPr>
+          <w:rFonts w:ascii="Times New Roman" w:hAnsi="Times New Roman" w:cs="Times New Roman"/>
+        </w:rPr>
+      </w:pPr>
+      <w:r>
+        <w:rPr>
+          <w:rFonts w:ascii="Times New Roman" w:hAnsi="Times New Roman" w:cs="Times New Roman"/>
+        </w:rPr>
+        <w:t>Chart 1: Asset Price Comparison</w:t>
+      </w:r>
+      <w:r>
+        <w:rPr>
+          <w:rFonts w:ascii="Times New Roman" w:hAnsi="Times New Roman" w:cs="Times New Roman"/>
+        </w:rPr>
+        <w:t xml:space="preserve"> – How are the two assets moving relative to each other? – To identify the major change</w:t>
+      </w:r>
+    </w:p>
+    <w:p>
+      <w:pPr>
+        <w:rPr>
+          <w:rFonts w:ascii="Times New Roman" w:hAnsi="Times New Roman" w:cs="Times New Roman"/>
+        </w:rPr>
+      </w:pPr>
+      <w:r>
+        <w:rPr>
+          <w:rFonts w:ascii="Times New Roman" w:hAnsi="Times New Roman" w:cs="Times New Roman"/>
+        </w:rPr>
+        <w:t xml:space="preserve">Is bitcoin and </w:t>
+      </w:r>
+      <w:proofErr w:type="spellStart"/>
+      <w:r>
+        <w:rPr>
+          <w:rFonts w:ascii="Times New Roman" w:hAnsi="Times New Roman" w:cs="Times New Roman"/>
+        </w:rPr>
+        <w:t>ethereum</w:t>
+      </w:r>
+      <w:proofErr w:type="spellEnd"/>
+      <w:r>
+        <w:rPr>
+          <w:rFonts w:ascii="Times New Roman" w:hAnsi="Times New Roman" w:cs="Times New Roman"/>
+        </w:rPr>
+        <w:t xml:space="preserve"> moving relative to together. If one is spiked without other then this is our point of interest.</w:t>
+      </w:r>
+    </w:p>
+    <w:p>
+      <w:pPr>
+        <w:rPr>
+          <w:rFonts w:ascii="Times New Roman" w:hAnsi="Times New Roman" w:cs="Times New Roman"/>
+        </w:rPr>
+      </w:pPr>
+    </w:p>
+    <w:p>
+      <w:pPr>
+        <w:rPr>
+          <w:rFonts w:ascii="Times New Roman" w:hAnsi="Times New Roman" w:cs="Times New Roman"/>
+        </w:rPr>
+      </w:pPr>
+      <w:r>
+        <w:rPr>
+          <w:rFonts w:ascii="Times New Roman" w:hAnsi="Times New Roman" w:cs="Times New Roman"/>
+        </w:rPr>
+        <w:t xml:space="preserve">Requirement </w:t>
+      </w:r>
+      <w:r>
+        <w:rPr>
+          <w:rFonts w:ascii="Times New Roman" w:hAnsi="Times New Roman" w:cs="Times New Roman"/>
+        </w:rPr>
+        <w:t>Goal: To visually confirm the basic relationship between the two selected assets and identify any major structural changes or anomalies at a glance.</w:t>
+      </w:r>
+    </w:p>
+    <w:p>
+      <w:pPr>
+        <w:rPr>
+          <w:rFonts w:ascii="Times New Roman" w:hAnsi="Times New Roman" w:cs="Times New Roman"/>
+        </w:rPr>
+      </w:pPr>
+    </w:p>
+    <w:p>
+      <w:pPr>
+        <w:rPr>
+          <w:rFonts w:ascii="Times New Roman" w:hAnsi="Times New Roman" w:cs="Times New Roman"/>
+        </w:rPr>
+      </w:pPr>
+      <w:r>
+        <w:rPr>
+          <w:rFonts w:ascii="Times New Roman" w:hAnsi="Times New Roman" w:cs="Times New Roman"/>
+        </w:rPr>
+        <w:t>Chart Details:</w:t>
+      </w:r>
+    </w:p>
+    <w:p>
+      <w:pPr>
+        <w:rPr>
+          <w:rFonts w:ascii="Times New Roman" w:hAnsi="Times New Roman" w:cs="Times New Roman"/>
+        </w:rPr>
+      </w:pPr>
+      <w:r>
+        <w:rPr>
+          <w:rFonts w:ascii="Times New Roman" w:hAnsi="Times New Roman" w:cs="Times New Roman"/>
+        </w:rPr>
+        <w:t>Title: Asset Prices: [Base Symbol] vs. [Hedge Symbol]</w:t>
+      </w:r>
+    </w:p>
+    <w:p>
+      <w:pPr>
+        <w:rPr>
+          <w:rFonts w:ascii="Times New Roman" w:hAnsi="Times New Roman" w:cs="Times New Roman"/>
+        </w:rPr>
+      </w:pPr>
+      <w:r>
+        <w:rPr>
+          <w:rFonts w:ascii="Times New Roman" w:hAnsi="Times New Roman" w:cs="Times New Roman"/>
+        </w:rPr>
+        <w:t xml:space="preserve">Base Asset (Y): A </w:t>
+      </w:r>
+      <w:proofErr w:type="spellStart"/>
+      <w:r>
+        <w:rPr>
+          <w:rFonts w:ascii="Times New Roman" w:hAnsi="Times New Roman" w:cs="Times New Roman"/>
+        </w:rPr>
+        <w:t>CandlestickSeries</w:t>
+      </w:r>
+      <w:proofErr w:type="spellEnd"/>
+      <w:r>
+        <w:rPr>
+          <w:rFonts w:ascii="Times New Roman" w:hAnsi="Times New Roman" w:cs="Times New Roman"/>
+        </w:rPr>
+        <w:t xml:space="preserve"> (Green/Red) on the right price scale.</w:t>
+      </w:r>
+    </w:p>
+    <w:p>
+      <w:pPr>
+        <w:rPr>
+          <w:rFonts w:ascii="Times New Roman" w:hAnsi="Times New Roman" w:cs="Times New Roman"/>
+        </w:rPr>
+      </w:pPr>
+      <w:r>
+        <w:rPr>
+          <w:rFonts w:ascii="Times New Roman" w:hAnsi="Times New Roman" w:cs="Times New Roman"/>
+        </w:rPr>
+        <w:t xml:space="preserve">Why </w:t>
+      </w:r>
+      <w:proofErr w:type="spellStart"/>
+      <w:r>
+        <w:rPr>
+          <w:rFonts w:ascii="Times New Roman" w:hAnsi="Times New Roman" w:cs="Times New Roman"/>
+        </w:rPr>
+        <w:t>CandlestickSeries</w:t>
+      </w:r>
+      <w:proofErr w:type="spellEnd"/>
+      <w:r>
+        <w:rPr>
+          <w:rFonts w:ascii="Times New Roman" w:hAnsi="Times New Roman" w:cs="Times New Roman"/>
+        </w:rPr>
+        <w:t xml:space="preserve"> for base asset is we want to track how that base asset is moving with respect to hedge asset. Our focus is so we need it most information.</w:t>
+      </w:r>
+    </w:p>
+    <w:p>
+      <w:pPr>
+        <w:rPr>
+          <w:rFonts w:ascii="Times New Roman" w:hAnsi="Times New Roman" w:cs="Times New Roman"/>
+        </w:rPr>
+      </w:pPr>
+    </w:p>
+    <w:p>
+      <w:pPr>
+        <w:rPr>
+          <w:rFonts w:ascii="Times New Roman" w:hAnsi="Times New Roman" w:cs="Times New Roman"/>
+        </w:rPr>
+      </w:pPr>
+      <w:r>
+        <w:rPr>
+          <w:rFonts w:ascii="Times New Roman" w:hAnsi="Times New Roman" w:cs="Times New Roman"/>
+        </w:rPr>
+        <w:t xml:space="preserve">Hedge Asset (X): A </w:t>
+      </w:r>
+      <w:proofErr w:type="spellStart"/>
+      <w:r>
+        <w:rPr>
+          <w:rFonts w:ascii="Times New Roman" w:hAnsi="Times New Roman" w:cs="Times New Roman"/>
+        </w:rPr>
+        <w:t>LineSeries</w:t>
+      </w:r>
+      <w:proofErr w:type="spellEnd"/>
+      <w:r>
+        <w:rPr>
+          <w:rFonts w:ascii="Times New Roman" w:hAnsi="Times New Roman" w:cs="Times New Roman"/>
+        </w:rPr>
+        <w:t xml:space="preserve"> (Blue) on the left price scale.</w:t>
+      </w:r>
+    </w:p>
+    <w:p>
+      <w:pPr>
+        <w:rPr>
+          <w:rFonts w:ascii="Times New Roman" w:hAnsi="Times New Roman" w:cs="Times New Roman"/>
+        </w:rPr>
+      </w:pPr>
+      <w:r>
+        <w:rPr>
+          <w:rFonts w:ascii="Times New Roman" w:hAnsi="Times New Roman" w:cs="Times New Roman"/>
+        </w:rPr>
+        <w:t xml:space="preserve">Hedge is for reference. Hence </w:t>
+      </w:r>
+      <w:proofErr w:type="spellStart"/>
+      <w:r>
+        <w:rPr>
+          <w:rFonts w:ascii="Times New Roman" w:hAnsi="Times New Roman" w:cs="Times New Roman"/>
+        </w:rPr>
+        <w:t>lineseries</w:t>
+      </w:r>
+      <w:proofErr w:type="spellEnd"/>
+      <w:r>
+        <w:rPr>
+          <w:rFonts w:ascii="Times New Roman" w:hAnsi="Times New Roman" w:cs="Times New Roman"/>
+        </w:rPr>
+        <w:t xml:space="preserve"> is enough.</w:t>
+      </w:r>
+    </w:p>
+    <w:p>
+      <w:pPr>
+        <w:rPr>
+          <w:rFonts w:ascii="Times New Roman" w:hAnsi="Times New Roman" w:cs="Times New Roman"/>
+        </w:rPr>
+      </w:pPr>
+    </w:p>
+    <w:p>
+      <w:pPr>
+        <w:rPr>
+          <w:rFonts w:ascii="Times New Roman" w:hAnsi="Times New Roman" w:cs="Times New Roman"/>
+        </w:rPr>
+      </w:pPr>
+      <w:r>
+        <w:rPr>
+          <w:rFonts w:ascii="Times New Roman" w:hAnsi="Times New Roman" w:cs="Times New Roman"/>
+        </w:rPr>
+        <w:t>Business &amp; Trading Point of View</w:t>
+      </w:r>
+      <w:r>
+        <w:rPr>
+          <w:rFonts w:ascii="Times New Roman" w:hAnsi="Times New Roman" w:cs="Times New Roman"/>
+        </w:rPr>
+        <w:t>:</w:t>
+      </w:r>
+    </w:p>
+    <w:p>
+      <w:pPr>
+        <w:pStyle w:val="ListParagraph"/>
+        <w:numPr>
+          <w:ilvl w:val="0"/>
+          <w:numId w:val="10"/>
+        </w:numPr>
+        <w:rPr>
+          <w:rFonts w:ascii="Times New Roman" w:hAnsi="Times New Roman" w:cs="Times New Roman"/>
+        </w:rPr>
+      </w:pPr>
+      <w:r>
+        <w:rPr>
+          <w:rFonts w:ascii="Times New Roman" w:hAnsi="Times New Roman" w:cs="Times New Roman"/>
+        </w:rPr>
+        <w:t>Concept</w:t>
+      </w:r>
+    </w:p>
+    <w:p>
+      <w:pPr>
+        <w:pStyle w:val="ListParagraph"/>
+        <w:numPr>
+          <w:ilvl w:val="0"/>
+          <w:numId w:val="9"/>
+        </w:numPr>
+        <w:rPr>
+          <w:rFonts w:ascii="Times New Roman" w:hAnsi="Times New Roman" w:cs="Times New Roman"/>
+        </w:rPr>
+      </w:pPr>
+      <w:r>
+        <w:rPr>
+          <w:rFonts w:ascii="Times New Roman" w:hAnsi="Times New Roman" w:cs="Times New Roman"/>
+        </w:rPr>
+        <w:t>It tells trader how two assets value is moving rela</w:t>
+      </w:r>
+      <w:r>
+        <w:t>tive to each other</w:t>
+      </w:r>
+    </w:p>
+    <w:p>
+      <w:pPr>
+        <w:pStyle w:val="ListParagraph"/>
+        <w:numPr>
+          <w:ilvl w:val="0"/>
+          <w:numId w:val="9"/>
+        </w:numPr>
+        <w:rPr>
+          <w:rFonts w:ascii="Times New Roman" w:hAnsi="Times New Roman" w:cs="Times New Roman"/>
+        </w:rPr>
+      </w:pPr>
+      <w:r>
+        <w:t>Based on data of two related assets we can create baseline or regression line.</w:t>
+      </w:r>
+    </w:p>
+    <w:p>
+      <w:pPr>
+        <w:pStyle w:val="ListParagraph"/>
+        <w:numPr>
+          <w:ilvl w:val="0"/>
+          <w:numId w:val="9"/>
+        </w:numPr>
+        <w:rPr>
+          <w:rFonts w:ascii="Times New Roman" w:hAnsi="Times New Roman" w:cs="Times New Roman"/>
+        </w:rPr>
+      </w:pPr>
+      <w:r>
+        <w:t>Regression line</w:t>
+      </w:r>
+      <w:r>
+        <w:t>:</w:t>
+      </w:r>
+    </w:p>
+    <w:p>
+      <w:pPr>
+        <w:pStyle w:val="ListParagraph"/>
+        <w:numPr>
+          <w:ilvl w:val="1"/>
+          <w:numId w:val="9"/>
+        </w:numPr>
+        <w:rPr>
+          <w:rFonts w:ascii="Times New Roman" w:hAnsi="Times New Roman" w:cs="Times New Roman"/>
+        </w:rPr>
+      </w:pPr>
+      <w:r>
+        <w:t>Regression line tells expected price/predicts of Base asset based on Hedge asset</w:t>
+      </w:r>
+    </w:p>
+    <w:p>
+      <w:pPr>
+        <w:pStyle w:val="ListParagraph"/>
+        <w:numPr>
+          <w:ilvl w:val="1"/>
+          <w:numId w:val="9"/>
+        </w:numPr>
+        <w:rPr>
+          <w:rFonts w:ascii="Times New Roman" w:hAnsi="Times New Roman" w:cs="Times New Roman"/>
+        </w:rPr>
+      </w:pPr>
+      <w:r>
+        <w:rPr>
+          <w:rFonts w:ascii="Times New Roman" w:hAnsi="Times New Roman" w:cs="Times New Roman"/>
+        </w:rPr>
+        <w:t>Regression line is determined based on historical data</w:t>
+      </w:r>
+    </w:p>
+    <w:p>
+      <w:pPr>
+        <w:pStyle w:val="ListParagraph"/>
+        <w:numPr>
+          <w:ilvl w:val="1"/>
+          <w:numId w:val="9"/>
+        </w:numPr>
+        <w:rPr>
+          <w:rFonts w:ascii="Times New Roman" w:hAnsi="Times New Roman" w:cs="Times New Roman"/>
+        </w:rPr>
+      </w:pPr>
+      <w:r>
+        <w:rPr>
+          <w:rFonts w:ascii="Times New Roman" w:hAnsi="Times New Roman" w:cs="Times New Roman"/>
+        </w:rPr>
+        <w:t>Regression line equation: Y(Base asset Price) = a(initial price of base asset when value of hedge asset is 0</w:t>
+      </w:r>
+      <w:r>
+        <w:rPr>
+          <w:rFonts w:ascii="Times New Roman" w:hAnsi="Times New Roman" w:cs="Times New Roman"/>
+        </w:rPr>
+        <w:t xml:space="preserve"> / intercept</w:t>
+      </w:r>
+      <w:r>
+        <w:rPr>
+          <w:rFonts w:ascii="Times New Roman" w:hAnsi="Times New Roman" w:cs="Times New Roman"/>
+        </w:rPr>
+        <w:t>) + b(Hedge ratio) * X( Hedge asset)</w:t>
+      </w:r>
+    </w:p>
+    <w:p>
+      <w:pPr>
+        <w:pStyle w:val="ListParagraph"/>
+        <w:numPr>
+          <w:ilvl w:val="1"/>
+          <w:numId w:val="9"/>
+        </w:numPr>
+        <w:rPr>
+          <w:rFonts w:ascii="Times New Roman" w:hAnsi="Times New Roman" w:cs="Times New Roman"/>
+        </w:rPr>
+      </w:pPr>
+      <w:r>
+        <w:rPr>
+          <w:rFonts w:ascii="Times New Roman" w:hAnsi="Times New Roman" w:cs="Times New Roman"/>
+        </w:rPr>
+        <w:t>Regression line for making prediction</w:t>
+      </w:r>
+    </w:p>
+    <w:tbl>
+      <w:tblPr>
+        <w:tblStyle w:val="GridTable4-Accent5"/>
+        <w:tblW w:w="9221" w:type="dxa"/>
+        <w:tblLook w:val="04A0" w:firstRow="1" w:lastRow="0" w:firstColumn="1" w:lastColumn="0" w:noHBand="0" w:noVBand="1"/>
+      </w:tblPr>
+      <w:tblGrid>
+        <w:gridCol w:w="730"/>
+        <w:gridCol w:w="1573"/>
+        <w:gridCol w:w="1720"/>
+        <w:gridCol w:w="3858"/>
+        <w:gridCol w:w="2037"/>
+      </w:tblGrid>
+      <w:tr>
+        <w:trPr>
+          <w:cnfStyle w:val="100000000000" w:firstRow="1" w:lastRow="0" w:firstColumn="0" w:lastColumn="0" w:oddVBand="0" w:evenVBand="0" w:oddHBand="0" w:evenHBand="0" w:firstRowFirstColumn="0" w:firstRowLastColumn="0" w:lastRowFirstColumn="0" w:lastRowLastColumn="0"/>
+          <w:trHeight w:val="458"/>
+        </w:trPr>
+        <w:tc>
+          <w:tcPr>
+            <w:cnfStyle w:val="001000000000" w:firstRow="0" w:lastRow="0" w:firstColumn="1" w:lastColumn="0" w:oddVBand="0" w:evenVBand="0" w:oddHBand="0" w:evenHBand="0" w:firstRowFirstColumn="0" w:firstRowLastColumn="0" w:lastRowFirstColumn="0" w:lastRowLastColumn="0"/>
+            <w:tcW w:w="0" w:type="auto"/>
+            <w:noWrap/>
+            <w:hideMark/>
+          </w:tcPr>
+          <w:p>
+            <w:pPr>
+              <w:spacing w:after="160" w:line="259" w:lineRule="auto"/>
+              <w:rPr>
+                <w:rFonts w:ascii="Times New Roman" w:hAnsi="Times New Roman" w:cs="Times New Roman"/>
+              </w:rPr>
+            </w:pPr>
+            <w:r>
+              <w:rPr>
+                <w:rFonts w:ascii="Times New Roman" w:hAnsi="Times New Roman" w:cs="Times New Roman"/>
+              </w:rPr>
+              <w:t>Time</w:t>
+            </w:r>
+          </w:p>
+        </w:tc>
+        <w:tc>
+          <w:tcPr>
+            <w:tcW w:w="0" w:type="auto"/>
+            <w:noWrap/>
+            <w:hideMark/>
+          </w:tcPr>
+          <w:p>
+            <w:pPr>
+              <w:spacing w:after="160" w:line="259" w:lineRule="auto"/>
+              <w:cnfStyle w:val="100000000000" w:firstRow="1" w:lastRow="0" w:firstColumn="0" w:lastColumn="0" w:oddVBand="0" w:evenVBand="0" w:oddHBand="0" w:evenHBand="0" w:firstRowFirstColumn="0" w:firstRowLastColumn="0" w:lastRowFirstColumn="0" w:lastRowLastColumn="0"/>
+              <w:rPr>
+                <w:rFonts w:ascii="Times New Roman" w:hAnsi="Times New Roman" w:cs="Times New Roman"/>
+              </w:rPr>
+            </w:pPr>
+            <w:r>
+              <w:rPr>
+                <w:rFonts w:ascii="Times New Roman" w:hAnsi="Times New Roman" w:cs="Times New Roman"/>
+              </w:rPr>
+              <w:t>X (BTC Price)</w:t>
+            </w:r>
+          </w:p>
+        </w:tc>
+        <w:tc>
+          <w:tcPr>
+            <w:tcW w:w="0" w:type="auto"/>
+            <w:noWrap/>
+            <w:hideMark/>
+          </w:tcPr>
+          <w:p>
+            <w:pPr>
+              <w:spacing w:after="160" w:line="259" w:lineRule="auto"/>
+              <w:cnfStyle w:val="100000000000" w:firstRow="1" w:lastRow="0" w:firstColumn="0" w:lastColumn="0" w:oddVBand="0" w:evenVBand="0" w:oddHBand="0" w:evenHBand="0" w:firstRowFirstColumn="0" w:firstRowLastColumn="0" w:lastRowFirstColumn="0" w:lastRowLastColumn="0"/>
+              <w:rPr>
+                <w:rFonts w:ascii="Times New Roman" w:hAnsi="Times New Roman" w:cs="Times New Roman"/>
+              </w:rPr>
+            </w:pPr>
+            <w:r>
+              <w:rPr>
+                <w:rFonts w:ascii="Times New Roman" w:hAnsi="Times New Roman" w:cs="Times New Roman"/>
+              </w:rPr>
+              <w:t>Y (Actual ETH)</w:t>
+            </w:r>
+          </w:p>
+        </w:tc>
+        <w:tc>
+          <w:tcPr>
+            <w:tcW w:w="0" w:type="auto"/>
+            <w:noWrap/>
+            <w:hideMark/>
+          </w:tcPr>
+          <w:p>
+            <w:pPr>
+              <w:spacing w:after="160" w:line="259" w:lineRule="auto"/>
+              <w:cnfStyle w:val="100000000000" w:firstRow="1" w:lastRow="0" w:firstColumn="0" w:lastColumn="0" w:oddVBand="0" w:evenVBand="0" w:oddHBand="0" w:evenHBand="0" w:firstRowFirstColumn="0" w:firstRowLastColumn="0" w:lastRowFirstColumn="0" w:lastRowLastColumn="0"/>
+              <w:rPr>
+                <w:rFonts w:ascii="Times New Roman" w:hAnsi="Times New Roman" w:cs="Times New Roman"/>
+              </w:rPr>
+            </w:pPr>
+            <w:r>
+              <w:rPr>
+                <w:rFonts w:ascii="Times New Roman" w:hAnsi="Times New Roman" w:cs="Times New Roman"/>
+              </w:rPr>
+              <w:t>Expected ETH Price = 200 + (0.05 * X)</w:t>
+            </w:r>
+          </w:p>
+        </w:tc>
+        <w:tc>
+          <w:tcPr>
+            <w:tcW w:w="0" w:type="auto"/>
+            <w:noWrap/>
+            <w:hideMark/>
+          </w:tcPr>
+          <w:p>
+            <w:pPr>
+              <w:spacing w:after="160" w:line="259" w:lineRule="auto"/>
+              <w:cnfStyle w:val="100000000000" w:firstRow="1" w:lastRow="0" w:firstColumn="0" w:lastColumn="0" w:oddVBand="0" w:evenVBand="0" w:oddHBand="0" w:evenHBand="0" w:firstRowFirstColumn="0" w:firstRowLastColumn="0" w:lastRowFirstColumn="0" w:lastRowLastColumn="0"/>
+              <w:rPr>
+                <w:rFonts w:ascii="Times New Roman" w:hAnsi="Times New Roman" w:cs="Times New Roman"/>
+                <w:b w:val="0"/>
+                <w:bCs w:val="0"/>
+              </w:rPr>
+            </w:pPr>
+            <w:r>
+              <w:rPr>
+                <w:rFonts w:ascii="Times New Roman" w:hAnsi="Times New Roman" w:cs="Times New Roman"/>
+              </w:rPr>
+              <w:t xml:space="preserve">Difference </w:t>
+            </w:r>
+          </w:p>
+          <w:p>
+            <w:pPr>
+              <w:spacing w:after="160" w:line="259" w:lineRule="auto"/>
+              <w:cnfStyle w:val="100000000000" w:firstRow="1" w:lastRow="0" w:firstColumn="0" w:lastColumn="0" w:oddVBand="0" w:evenVBand="0" w:oddHBand="0" w:evenHBand="0" w:firstRowFirstColumn="0" w:firstRowLastColumn="0" w:lastRowFirstColumn="0" w:lastRowLastColumn="0"/>
+              <w:rPr>
+                <w:rFonts w:ascii="Times New Roman" w:hAnsi="Times New Roman" w:cs="Times New Roman"/>
+              </w:rPr>
+            </w:pPr>
+            <w:r>
+              <w:rPr>
+                <w:rFonts w:ascii="Times New Roman" w:hAnsi="Times New Roman" w:cs="Times New Roman"/>
+              </w:rPr>
+              <w:t>(Actual - Expected)</w:t>
+            </w:r>
+          </w:p>
+        </w:tc>
+      </w:tr>
+      <w:tr>
+        <w:trPr>
+          <w:cnfStyle w:val="000000100000" w:firstRow="0" w:lastRow="0" w:firstColumn="0" w:lastColumn="0" w:oddVBand="0" w:evenVBand="0" w:oddHBand="1" w:evenHBand="0" w:firstRowFirstColumn="0" w:firstRowLastColumn="0" w:lastRowFirstColumn="0" w:lastRowLastColumn="0"/>
+          <w:trHeight w:val="458"/>
+        </w:trPr>
+        <w:tc>
+          <w:tcPr>
+            <w:cnfStyle w:val="001000000000" w:firstRow="0" w:lastRow="0" w:firstColumn="1" w:lastColumn="0" w:oddVBand="0" w:evenVBand="0" w:oddHBand="0" w:evenHBand="0" w:firstRowFirstColumn="0" w:firstRowLastColumn="0" w:lastRowFirstColumn="0" w:lastRowLastColumn="0"/>
+            <w:tcW w:w="0" w:type="auto"/>
+            <w:hideMark/>
+          </w:tcPr>
+          <w:p>
+            <w:pPr>
+              <w:spacing w:after="160" w:line="259" w:lineRule="auto"/>
+              <w:rPr>
+                <w:rFonts w:ascii="Times New Roman" w:hAnsi="Times New Roman" w:cs="Times New Roman"/>
+              </w:rPr>
+            </w:pPr>
+            <w:r>
+              <w:rPr>
+                <w:rFonts w:ascii="Times New Roman" w:hAnsi="Times New Roman" w:cs="Times New Roman"/>
+              </w:rPr>
+              <w:t>10:01</w:t>
+            </w:r>
+          </w:p>
+        </w:tc>
+        <w:tc>
+          <w:tcPr>
+            <w:tcW w:w="0" w:type="auto"/>
+            <w:hideMark/>
+          </w:tcPr>
+          <w:p>
+            <w:pPr>
+              <w:spacing w:after="160" w:line="259" w:lineRule="auto"/>
+              <w:cnfStyle w:val="000000100000" w:firstRow="0" w:lastRow="0" w:firstColumn="0" w:lastColumn="0" w:oddVBand="0" w:evenVBand="0" w:oddHBand="1" w:evenHBand="0" w:firstRowFirstColumn="0" w:firstRowLastColumn="0" w:lastRowFirstColumn="0" w:lastRowLastColumn="0"/>
+              <w:rPr>
+                <w:rFonts w:ascii="Times New Roman" w:hAnsi="Times New Roman" w:cs="Times New Roman"/>
+              </w:rPr>
+            </w:pPr>
+            <w:r>
+              <w:rPr>
+                <w:rFonts w:ascii="Times New Roman" w:hAnsi="Times New Roman" w:cs="Times New Roman"/>
+              </w:rPr>
+              <w:t>$60,000</w:t>
+            </w:r>
+          </w:p>
+        </w:tc>
+        <w:tc>
+          <w:tcPr>
+            <w:tcW w:w="0" w:type="auto"/>
+            <w:hideMark/>
+          </w:tcPr>
+          <w:p>
+            <w:pPr>
+              <w:spacing w:after="160" w:line="259" w:lineRule="auto"/>
+              <w:cnfStyle w:val="000000100000" w:firstRow="0" w:lastRow="0" w:firstColumn="0" w:lastColumn="0" w:oddVBand="0" w:evenVBand="0" w:oddHBand="1" w:evenHBand="0" w:firstRowFirstColumn="0" w:firstRowLastColumn="0" w:lastRowFirstColumn="0" w:lastRowLastColumn="0"/>
+              <w:rPr>
+                <w:rFonts w:ascii="Times New Roman" w:hAnsi="Times New Roman" w:cs="Times New Roman"/>
+              </w:rPr>
+            </w:pPr>
+            <w:r>
+              <w:rPr>
+                <w:rFonts w:ascii="Times New Roman" w:hAnsi="Times New Roman" w:cs="Times New Roman"/>
+                <w:b/>
+                <w:bCs/>
+              </w:rPr>
+              <w:t>$3,200</w:t>
+            </w:r>
+          </w:p>
+        </w:tc>
+        <w:tc>
+          <w:tcPr>
+            <w:tcW w:w="0" w:type="auto"/>
+            <w:hideMark/>
+          </w:tcPr>
+          <w:p>
+            <w:pPr>
+              <w:spacing w:after="160" w:line="259" w:lineRule="auto"/>
+              <w:cnfStyle w:val="000000100000" w:firstRow="0" w:lastRow="0" w:firstColumn="0" w:lastColumn="0" w:oddVBand="0" w:evenVBand="0" w:oddHBand="1" w:evenHBand="0" w:firstRowFirstColumn="0" w:firstRowLastColumn="0" w:lastRowFirstColumn="0" w:lastRowLastColumn="0"/>
+              <w:rPr>
+                <w:rFonts w:ascii="Times New Roman" w:hAnsi="Times New Roman" w:cs="Times New Roman"/>
+              </w:rPr>
+            </w:pPr>
+            <w:r>
+              <w:rPr>
+                <w:rFonts w:ascii="Times New Roman" w:hAnsi="Times New Roman" w:cs="Times New Roman"/>
+              </w:rPr>
+              <w:t>200 + (0.05 * 60000) = </w:t>
+            </w:r>
+            <w:r>
+              <w:rPr>
+                <w:rFonts w:ascii="Times New Roman" w:hAnsi="Times New Roman" w:cs="Times New Roman"/>
+                <w:b/>
+                <w:bCs/>
+              </w:rPr>
+              <w:t>$3,200</w:t>
+            </w:r>
+          </w:p>
+        </w:tc>
+        <w:tc>
+          <w:tcPr>
+            <w:tcW w:w="0" w:type="auto"/>
+            <w:hideMark/>
+          </w:tcPr>
+          <w:p>
+            <w:pPr>
+              <w:spacing w:after="160" w:line="259" w:lineRule="auto"/>
+              <w:cnfStyle w:val="000000100000" w:firstRow="0" w:lastRow="0" w:firstColumn="0" w:lastColumn="0" w:oddVBand="0" w:evenVBand="0" w:oddHBand="1" w:evenHBand="0" w:firstRowFirstColumn="0" w:firstRowLastColumn="0" w:lastRowFirstColumn="0" w:lastRowLastColumn="0"/>
+              <w:rPr>
+                <w:rFonts w:ascii="Times New Roman" w:hAnsi="Times New Roman" w:cs="Times New Roman"/>
+              </w:rPr>
+            </w:pPr>
+            <w:r>
+              <w:rPr>
+                <w:rFonts w:ascii="Times New Roman" w:hAnsi="Times New Roman" w:cs="Times New Roman"/>
+              </w:rPr>
+              <w:t>$0</w:t>
+            </w:r>
+          </w:p>
+        </w:tc>
+      </w:tr>
+      <w:tr>
+        <w:trPr>
+          <w:trHeight w:val="475"/>
+        </w:trPr>
+        <w:tc>
+          <w:tcPr>
+            <w:cnfStyle w:val="001000000000" w:firstRow="0" w:lastRow="0" w:firstColumn="1" w:lastColumn="0" w:oddVBand="0" w:evenVBand="0" w:oddHBand="0" w:evenHBand="0" w:firstRowFirstColumn="0" w:firstRowLastColumn="0" w:lastRowFirstColumn="0" w:lastRowLastColumn="0"/>
+            <w:tcW w:w="0" w:type="auto"/>
+            <w:hideMark/>
+          </w:tcPr>
+          <w:p>
+            <w:pPr>
+              <w:spacing w:after="160" w:line="259" w:lineRule="auto"/>
+              <w:rPr>
+                <w:rFonts w:ascii="Times New Roman" w:hAnsi="Times New Roman" w:cs="Times New Roman"/>
+              </w:rPr>
+            </w:pPr>
+            <w:r>
+              <w:rPr>
+                <w:rFonts w:ascii="Times New Roman" w:hAnsi="Times New Roman" w:cs="Times New Roman"/>
+              </w:rPr>
+              <w:t>10:02</w:t>
+            </w:r>
+          </w:p>
+        </w:tc>
+        <w:tc>
+          <w:tcPr>
+            <w:tcW w:w="0" w:type="auto"/>
+            <w:hideMark/>
+          </w:tcPr>
+          <w:p>
+            <w:pPr>
+              <w:spacing w:after="160" w:line="259" w:lineRule="auto"/>
+              <w:cnfStyle w:val="000000000000" w:firstRow="0" w:lastRow="0" w:firstColumn="0" w:lastColumn="0" w:oddVBand="0" w:evenVBand="0" w:oddHBand="0" w:evenHBand="0" w:firstRowFirstColumn="0" w:firstRowLastColumn="0" w:lastRowFirstColumn="0" w:lastRowLastColumn="0"/>
+              <w:rPr>
+                <w:rFonts w:ascii="Times New Roman" w:hAnsi="Times New Roman" w:cs="Times New Roman"/>
+              </w:rPr>
+            </w:pPr>
+            <w:r>
+              <w:rPr>
+                <w:rFonts w:ascii="Times New Roman" w:hAnsi="Times New Roman" w:cs="Times New Roman"/>
+              </w:rPr>
+              <w:t>$61,000</w:t>
+            </w:r>
+          </w:p>
+        </w:tc>
+        <w:tc>
+          <w:tcPr>
+            <w:tcW w:w="0" w:type="auto"/>
+            <w:hideMark/>
+          </w:tcPr>
+          <w:p>
+            <w:pPr>
+              <w:spacing w:after="160" w:line="259" w:lineRule="auto"/>
+              <w:cnfStyle w:val="000000000000" w:firstRow="0" w:lastRow="0" w:firstColumn="0" w:lastColumn="0" w:oddVBand="0" w:evenVBand="0" w:oddHBand="0" w:evenHBand="0" w:firstRowFirstColumn="0" w:firstRowLastColumn="0" w:lastRowFirstColumn="0" w:lastRowLastColumn="0"/>
+              <w:rPr>
+                <w:rFonts w:ascii="Times New Roman" w:hAnsi="Times New Roman" w:cs="Times New Roman"/>
+              </w:rPr>
+            </w:pPr>
+            <w:r>
+              <w:rPr>
+                <w:rFonts w:ascii="Times New Roman" w:hAnsi="Times New Roman" w:cs="Times New Roman"/>
+                <w:b/>
+                <w:bCs/>
+              </w:rPr>
+              <w:t>$3,250</w:t>
+            </w:r>
+          </w:p>
+        </w:tc>
+        <w:tc>
+          <w:tcPr>
+            <w:tcW w:w="0" w:type="auto"/>
+            <w:hideMark/>
+          </w:tcPr>
+          <w:p>
+            <w:pPr>
+              <w:spacing w:after="160" w:line="259" w:lineRule="auto"/>
+              <w:cnfStyle w:val="000000000000" w:firstRow="0" w:lastRow="0" w:firstColumn="0" w:lastColumn="0" w:oddVBand="0" w:evenVBand="0" w:oddHBand="0" w:evenHBand="0" w:firstRowFirstColumn="0" w:firstRowLastColumn="0" w:lastRowFirstColumn="0" w:lastRowLastColumn="0"/>
+              <w:rPr>
+                <w:rFonts w:ascii="Times New Roman" w:hAnsi="Times New Roman" w:cs="Times New Roman"/>
+              </w:rPr>
+            </w:pPr>
+            <w:r>
+              <w:rPr>
+                <w:rFonts w:ascii="Times New Roman" w:hAnsi="Times New Roman" w:cs="Times New Roman"/>
+              </w:rPr>
+              <w:t>200 + (0.05 * 61000) = </w:t>
+            </w:r>
+            <w:r>
+              <w:rPr>
+                <w:rFonts w:ascii="Times New Roman" w:hAnsi="Times New Roman" w:cs="Times New Roman"/>
+                <w:b/>
+                <w:bCs/>
+              </w:rPr>
+              <w:t>$3,250</w:t>
+            </w:r>
+          </w:p>
+        </w:tc>
+        <w:tc>
+          <w:tcPr>
+            <w:tcW w:w="0" w:type="auto"/>
+            <w:hideMark/>
+          </w:tcPr>
+          <w:p>
+            <w:pPr>
+              <w:spacing w:after="160" w:line="259" w:lineRule="auto"/>
+              <w:cnfStyle w:val="000000000000" w:firstRow="0" w:lastRow="0" w:firstColumn="0" w:lastColumn="0" w:oddVBand="0" w:evenVBand="0" w:oddHBand="0" w:evenHBand="0" w:firstRowFirstColumn="0" w:firstRowLastColumn="0" w:lastRowFirstColumn="0" w:lastRowLastColumn="0"/>
+              <w:rPr>
+                <w:rFonts w:ascii="Times New Roman" w:hAnsi="Times New Roman" w:cs="Times New Roman"/>
+              </w:rPr>
+            </w:pPr>
+            <w:r>
+              <w:rPr>
+                <w:rFonts w:ascii="Times New Roman" w:hAnsi="Times New Roman" w:cs="Times New Roman"/>
+              </w:rPr>
+              <w:t>$0</w:t>
+            </w:r>
+          </w:p>
+        </w:tc>
+      </w:tr>
+      <w:tr>
+        <w:trPr>
+          <w:cnfStyle w:val="000000100000" w:firstRow="0" w:lastRow="0" w:firstColumn="0" w:lastColumn="0" w:oddVBand="0" w:evenVBand="0" w:oddHBand="1" w:evenHBand="0" w:firstRowFirstColumn="0" w:firstRowLastColumn="0" w:lastRowFirstColumn="0" w:lastRowLastColumn="0"/>
+          <w:trHeight w:val="458"/>
+        </w:trPr>
+        <w:tc>
+          <w:tcPr>
+            <w:cnfStyle w:val="001000000000" w:firstRow="0" w:lastRow="0" w:firstColumn="1" w:lastColumn="0" w:oddVBand="0" w:evenVBand="0" w:oddHBand="0" w:evenHBand="0" w:firstRowFirstColumn="0" w:firstRowLastColumn="0" w:lastRowFirstColumn="0" w:lastRowLastColumn="0"/>
+            <w:tcW w:w="0" w:type="auto"/>
+            <w:hideMark/>
+          </w:tcPr>
+          <w:p>
+            <w:pPr>
+              <w:spacing w:after="160" w:line="259" w:lineRule="auto"/>
+              <w:rPr>
+                <w:rFonts w:ascii="Times New Roman" w:hAnsi="Times New Roman" w:cs="Times New Roman"/>
+              </w:rPr>
+            </w:pPr>
+            <w:r>
+              <w:rPr>
+                <w:rFonts w:ascii="Times New Roman" w:hAnsi="Times New Roman" w:cs="Times New Roman"/>
+              </w:rPr>
+              <w:t>10:03</w:t>
+            </w:r>
+          </w:p>
+        </w:tc>
+        <w:tc>
+          <w:tcPr>
+            <w:tcW w:w="0" w:type="auto"/>
+            <w:hideMark/>
+          </w:tcPr>
+          <w:p>
+            <w:pPr>
+              <w:spacing w:after="160" w:line="259" w:lineRule="auto"/>
+              <w:cnfStyle w:val="000000100000" w:firstRow="0" w:lastRow="0" w:firstColumn="0" w:lastColumn="0" w:oddVBand="0" w:evenVBand="0" w:oddHBand="1" w:evenHBand="0" w:firstRowFirstColumn="0" w:firstRowLastColumn="0" w:lastRowFirstColumn="0" w:lastRowLastColumn="0"/>
+              <w:rPr>
+                <w:rFonts w:ascii="Times New Roman" w:hAnsi="Times New Roman" w:cs="Times New Roman"/>
+              </w:rPr>
+            </w:pPr>
+            <w:r>
+              <w:rPr>
+                <w:rFonts w:ascii="Times New Roman" w:hAnsi="Times New Roman" w:cs="Times New Roman"/>
+              </w:rPr>
+              <w:t>$62,000</w:t>
+            </w:r>
+          </w:p>
+        </w:tc>
+        <w:tc>
+          <w:tcPr>
+            <w:tcW w:w="0" w:type="auto"/>
+            <w:hideMark/>
+          </w:tcPr>
+          <w:p>
+            <w:pPr>
+              <w:spacing w:after="160" w:line="259" w:lineRule="auto"/>
+              <w:cnfStyle w:val="000000100000" w:firstRow="0" w:lastRow="0" w:firstColumn="0" w:lastColumn="0" w:oddVBand="0" w:evenVBand="0" w:oddHBand="1" w:evenHBand="0" w:firstRowFirstColumn="0" w:firstRowLastColumn="0" w:lastRowFirstColumn="0" w:lastRowLastColumn="0"/>
+              <w:rPr>
+                <w:rFonts w:ascii="Times New Roman" w:hAnsi="Times New Roman" w:cs="Times New Roman"/>
+              </w:rPr>
+            </w:pPr>
+            <w:r>
+              <w:rPr>
+                <w:rFonts w:ascii="Times New Roman" w:hAnsi="Times New Roman" w:cs="Times New Roman"/>
+                <w:b/>
+                <w:bCs/>
+              </w:rPr>
+              <w:t>$3,300</w:t>
+            </w:r>
+          </w:p>
+        </w:tc>
+        <w:tc>
+          <w:tcPr>
+            <w:tcW w:w="0" w:type="auto"/>
+            <w:hideMark/>
+          </w:tcPr>
+          <w:p>
+            <w:pPr>
+              <w:spacing w:after="160" w:line="259" w:lineRule="auto"/>
+              <w:cnfStyle w:val="000000100000" w:firstRow="0" w:lastRow="0" w:firstColumn="0" w:lastColumn="0" w:oddVBand="0" w:evenVBand="0" w:oddHBand="1" w:evenHBand="0" w:firstRowFirstColumn="0" w:firstRowLastColumn="0" w:lastRowFirstColumn="0" w:lastRowLastColumn="0"/>
+              <w:rPr>
+                <w:rFonts w:ascii="Times New Roman" w:hAnsi="Times New Roman" w:cs="Times New Roman"/>
+              </w:rPr>
+            </w:pPr>
+            <w:r>
+              <w:rPr>
+                <w:rFonts w:ascii="Times New Roman" w:hAnsi="Times New Roman" w:cs="Times New Roman"/>
+              </w:rPr>
+              <w:t>200 + (0.05 * 62000) = </w:t>
+            </w:r>
+            <w:r>
+              <w:rPr>
+                <w:rFonts w:ascii="Times New Roman" w:hAnsi="Times New Roman" w:cs="Times New Roman"/>
+                <w:b/>
+                <w:bCs/>
+              </w:rPr>
+              <w:t>$3,300</w:t>
+            </w:r>
+          </w:p>
+        </w:tc>
+        <w:tc>
+          <w:tcPr>
+            <w:tcW w:w="0" w:type="auto"/>
+            <w:hideMark/>
+          </w:tcPr>
+          <w:p>
+            <w:pPr>
+              <w:spacing w:after="160" w:line="259" w:lineRule="auto"/>
+              <w:cnfStyle w:val="000000100000" w:firstRow="0" w:lastRow="0" w:firstColumn="0" w:lastColumn="0" w:oddVBand="0" w:evenVBand="0" w:oddHBand="1" w:evenHBand="0" w:firstRowFirstColumn="0" w:firstRowLastColumn="0" w:lastRowFirstColumn="0" w:lastRowLastColumn="0"/>
+              <w:rPr>
+                <w:rFonts w:ascii="Times New Roman" w:hAnsi="Times New Roman" w:cs="Times New Roman"/>
+              </w:rPr>
+            </w:pPr>
+            <w:r>
+              <w:rPr>
+                <w:rFonts w:ascii="Times New Roman" w:hAnsi="Times New Roman" w:cs="Times New Roman"/>
+              </w:rPr>
+              <w:t>$0</w:t>
+            </w:r>
+          </w:p>
+        </w:tc>
+      </w:tr>
+      <w:tr>
+        <w:trPr>
+          <w:trHeight w:val="458"/>
+        </w:trPr>
+        <w:tc>
+          <w:tcPr>
+            <w:cnfStyle w:val="001000000000" w:firstRow="0" w:lastRow="0" w:firstColumn="1" w:lastColumn="0" w:oddVBand="0" w:evenVBand="0" w:oddHBand="0" w:evenHBand="0" w:firstRowFirstColumn="0" w:firstRowLastColumn="0" w:lastRowFirstColumn="0" w:lastRowLastColumn="0"/>
+            <w:tcW w:w="0" w:type="auto"/>
+            <w:hideMark/>
+          </w:tcPr>
+          <w:p>
+            <w:pPr>
+              <w:spacing w:after="160" w:line="259" w:lineRule="auto"/>
+              <w:rPr>
+                <w:rFonts w:ascii="Times New Roman" w:hAnsi="Times New Roman" w:cs="Times New Roman"/>
+              </w:rPr>
+            </w:pPr>
+            <w:r>
+              <w:rPr>
+                <w:rFonts w:ascii="Times New Roman" w:hAnsi="Times New Roman" w:cs="Times New Roman"/>
+              </w:rPr>
+              <w:t>10:04</w:t>
+            </w:r>
+          </w:p>
+        </w:tc>
+        <w:tc>
+          <w:tcPr>
+            <w:tcW w:w="0" w:type="auto"/>
+            <w:hideMark/>
+          </w:tcPr>
+          <w:p>
+            <w:pPr>
+              <w:spacing w:after="160" w:line="259" w:lineRule="auto"/>
+              <w:cnfStyle w:val="000000000000" w:firstRow="0" w:lastRow="0" w:firstColumn="0" w:lastColumn="0" w:oddVBand="0" w:evenVBand="0" w:oddHBand="0" w:evenHBand="0" w:firstRowFirstColumn="0" w:firstRowLastColumn="0" w:lastRowFirstColumn="0" w:lastRowLastColumn="0"/>
+              <w:rPr>
+                <w:rFonts w:ascii="Times New Roman" w:hAnsi="Times New Roman" w:cs="Times New Roman"/>
+              </w:rPr>
+            </w:pPr>
+            <w:r>
+              <w:rPr>
+                <w:rFonts w:ascii="Times New Roman" w:hAnsi="Times New Roman" w:cs="Times New Roman"/>
+              </w:rPr>
+              <w:t>$61,500</w:t>
+            </w:r>
+          </w:p>
+        </w:tc>
+        <w:tc>
+          <w:tcPr>
+            <w:tcW w:w="0" w:type="auto"/>
+            <w:hideMark/>
+          </w:tcPr>
+          <w:p>
+            <w:pPr>
+              <w:spacing w:after="160" w:line="259" w:lineRule="auto"/>
+              <w:cnfStyle w:val="000000000000" w:firstRow="0" w:lastRow="0" w:firstColumn="0" w:lastColumn="0" w:oddVBand="0" w:evenVBand="0" w:oddHBand="0" w:evenHBand="0" w:firstRowFirstColumn="0" w:firstRowLastColumn="0" w:lastRowFirstColumn="0" w:lastRowLastColumn="0"/>
+              <w:rPr>
+                <w:rFonts w:ascii="Times New Roman" w:hAnsi="Times New Roman" w:cs="Times New Roman"/>
+              </w:rPr>
+            </w:pPr>
+            <w:r>
+              <w:rPr>
+                <w:rFonts w:ascii="Times New Roman" w:hAnsi="Times New Roman" w:cs="Times New Roman"/>
+                <w:b/>
+                <w:bCs/>
+              </w:rPr>
+              <w:t>$3,275</w:t>
+            </w:r>
+          </w:p>
+        </w:tc>
+        <w:tc>
+          <w:tcPr>
+            <w:tcW w:w="0" w:type="auto"/>
+            <w:hideMark/>
+          </w:tcPr>
+          <w:p>
+            <w:pPr>
+              <w:spacing w:after="160" w:line="259" w:lineRule="auto"/>
+              <w:cnfStyle w:val="000000000000" w:firstRow="0" w:lastRow="0" w:firstColumn="0" w:lastColumn="0" w:oddVBand="0" w:evenVBand="0" w:oddHBand="0" w:evenHBand="0" w:firstRowFirstColumn="0" w:firstRowLastColumn="0" w:lastRowFirstColumn="0" w:lastRowLastColumn="0"/>
+              <w:rPr>
+                <w:rFonts w:ascii="Times New Roman" w:hAnsi="Times New Roman" w:cs="Times New Roman"/>
+              </w:rPr>
+            </w:pPr>
+            <w:r>
+              <w:rPr>
+                <w:rFonts w:ascii="Times New Roman" w:hAnsi="Times New Roman" w:cs="Times New Roman"/>
+              </w:rPr>
+              <w:t>200 + (0.05 * 61500) = </w:t>
+            </w:r>
+            <w:r>
+              <w:rPr>
+                <w:rFonts w:ascii="Times New Roman" w:hAnsi="Times New Roman" w:cs="Times New Roman"/>
+                <w:b/>
+                <w:bCs/>
+              </w:rPr>
+              <w:t>$3,275</w:t>
+            </w:r>
+          </w:p>
+        </w:tc>
+        <w:tc>
+          <w:tcPr>
+            <w:tcW w:w="0" w:type="auto"/>
+            <w:hideMark/>
+          </w:tcPr>
+          <w:p>
+            <w:pPr>
+              <w:spacing w:after="160" w:line="259" w:lineRule="auto"/>
+              <w:cnfStyle w:val="000000000000" w:firstRow="0" w:lastRow="0" w:firstColumn="0" w:lastColumn="0" w:oddVBand="0" w:evenVBand="0" w:oddHBand="0" w:evenHBand="0" w:firstRowFirstColumn="0" w:firstRowLastColumn="0" w:lastRowFirstColumn="0" w:lastRowLastColumn="0"/>
+              <w:rPr>
+                <w:rFonts w:ascii="Times New Roman" w:hAnsi="Times New Roman" w:cs="Times New Roman"/>
+              </w:rPr>
+            </w:pPr>
+            <w:r>
+              <w:rPr>
+                <w:rFonts w:ascii="Times New Roman" w:hAnsi="Times New Roman" w:cs="Times New Roman"/>
+              </w:rPr>
+              <w:t>$0</w:t>
+            </w:r>
+          </w:p>
+        </w:tc>
+      </w:tr>
+      <w:tr>
+        <w:trPr>
+          <w:cnfStyle w:val="000000100000" w:firstRow="0" w:lastRow="0" w:firstColumn="0" w:lastColumn="0" w:oddVBand="0" w:evenVBand="0" w:oddHBand="1" w:evenHBand="0" w:firstRowFirstColumn="0" w:firstRowLastColumn="0" w:lastRowFirstColumn="0" w:lastRowLastColumn="0"/>
+          <w:trHeight w:val="475"/>
+        </w:trPr>
+        <w:tc>
+          <w:tcPr>
+            <w:cnfStyle w:val="001000000000" w:firstRow="0" w:lastRow="0" w:firstColumn="1" w:lastColumn="0" w:oddVBand="0" w:evenVBand="0" w:oddHBand="0" w:evenHBand="0" w:firstRowFirstColumn="0" w:firstRowLastColumn="0" w:lastRowFirstColumn="0" w:lastRowLastColumn="0"/>
+            <w:tcW w:w="0" w:type="auto"/>
+            <w:hideMark/>
+          </w:tcPr>
+          <w:p>
+            <w:pPr>
+              <w:spacing w:after="160" w:line="259" w:lineRule="auto"/>
+              <w:rPr>
+                <w:rFonts w:ascii="Times New Roman" w:hAnsi="Times New Roman" w:cs="Times New Roman"/>
+              </w:rPr>
+            </w:pPr>
+            <w:r>
+              <w:rPr>
+                <w:rFonts w:ascii="Times New Roman" w:hAnsi="Times New Roman" w:cs="Times New Roman"/>
+              </w:rPr>
+              <w:lastRenderedPageBreak/>
+              <w:t>10:05</w:t>
+            </w:r>
+          </w:p>
+        </w:tc>
+        <w:tc>
+          <w:tcPr>
+            <w:tcW w:w="0" w:type="auto"/>
+            <w:hideMark/>
+          </w:tcPr>
+          <w:p>
+            <w:pPr>
+              <w:spacing w:after="160" w:line="259" w:lineRule="auto"/>
+              <w:cnfStyle w:val="000000100000" w:firstRow="0" w:lastRow="0" w:firstColumn="0" w:lastColumn="0" w:oddVBand="0" w:evenVBand="0" w:oddHBand="1" w:evenHBand="0" w:firstRowFirstColumn="0" w:firstRowLastColumn="0" w:lastRowFirstColumn="0" w:lastRowLastColumn="0"/>
+              <w:rPr>
+                <w:rFonts w:ascii="Times New Roman" w:hAnsi="Times New Roman" w:cs="Times New Roman"/>
+              </w:rPr>
+            </w:pPr>
+            <w:r>
+              <w:rPr>
+                <w:rFonts w:ascii="Times New Roman" w:hAnsi="Times New Roman" w:cs="Times New Roman"/>
+              </w:rPr>
+              <w:t>$63,000</w:t>
+            </w:r>
+          </w:p>
+        </w:tc>
+        <w:tc>
+          <w:tcPr>
+            <w:tcW w:w="0" w:type="auto"/>
+            <w:hideMark/>
+          </w:tcPr>
+          <w:p>
+            <w:pPr>
+              <w:spacing w:after="160" w:line="259" w:lineRule="auto"/>
+              <w:cnfStyle w:val="000000100000" w:firstRow="0" w:lastRow="0" w:firstColumn="0" w:lastColumn="0" w:oddVBand="0" w:evenVBand="0" w:oddHBand="1" w:evenHBand="0" w:firstRowFirstColumn="0" w:firstRowLastColumn="0" w:lastRowFirstColumn="0" w:lastRowLastColumn="0"/>
+              <w:rPr>
+                <w:rFonts w:ascii="Times New Roman" w:hAnsi="Times New Roman" w:cs="Times New Roman"/>
+              </w:rPr>
+            </w:pPr>
+            <w:r>
+              <w:rPr>
+                <w:rFonts w:ascii="Times New Roman" w:hAnsi="Times New Roman" w:cs="Times New Roman"/>
+                <w:b/>
+                <w:bCs/>
+              </w:rPr>
+              <w:t>$3,350</w:t>
+            </w:r>
+          </w:p>
+        </w:tc>
+        <w:tc>
+          <w:tcPr>
+            <w:tcW w:w="0" w:type="auto"/>
+            <w:hideMark/>
+          </w:tcPr>
+          <w:p>
+            <w:pPr>
+              <w:spacing w:after="160" w:line="259" w:lineRule="auto"/>
+              <w:cnfStyle w:val="000000100000" w:firstRow="0" w:lastRow="0" w:firstColumn="0" w:lastColumn="0" w:oddVBand="0" w:evenVBand="0" w:oddHBand="1" w:evenHBand="0" w:firstRowFirstColumn="0" w:firstRowLastColumn="0" w:lastRowFirstColumn="0" w:lastRowLastColumn="0"/>
+              <w:rPr>
+                <w:rFonts w:ascii="Times New Roman" w:hAnsi="Times New Roman" w:cs="Times New Roman"/>
+              </w:rPr>
+            </w:pPr>
+            <w:r>
+              <w:rPr>
+                <w:rFonts w:ascii="Times New Roman" w:hAnsi="Times New Roman" w:cs="Times New Roman"/>
+              </w:rPr>
+              <w:t>200 + (0.05 * 63000) = </w:t>
+            </w:r>
+            <w:r>
+              <w:rPr>
+                <w:rFonts w:ascii="Times New Roman" w:hAnsi="Times New Roman" w:cs="Times New Roman"/>
+                <w:b/>
+                <w:bCs/>
+              </w:rPr>
+              <w:t>$3,350</w:t>
+            </w:r>
+          </w:p>
+        </w:tc>
+        <w:tc>
+          <w:tcPr>
+            <w:tcW w:w="0" w:type="auto"/>
+            <w:hideMark/>
+          </w:tcPr>
+          <w:p>
+            <w:pPr>
+              <w:spacing w:after="160" w:line="259" w:lineRule="auto"/>
+              <w:cnfStyle w:val="000000100000" w:firstRow="0" w:lastRow="0" w:firstColumn="0" w:lastColumn="0" w:oddVBand="0" w:evenVBand="0" w:oddHBand="1" w:evenHBand="0" w:firstRowFirstColumn="0" w:firstRowLastColumn="0" w:lastRowFirstColumn="0" w:lastRowLastColumn="0"/>
+              <w:rPr>
+                <w:rFonts w:ascii="Times New Roman" w:hAnsi="Times New Roman" w:cs="Times New Roman"/>
+              </w:rPr>
+            </w:pPr>
+            <w:r>
+              <w:rPr>
+                <w:rFonts w:ascii="Times New Roman" w:hAnsi="Times New Roman" w:cs="Times New Roman"/>
+              </w:rPr>
+              <w:t>$0</w:t>
+            </w:r>
+          </w:p>
+        </w:tc>
+      </w:tr>
+    </w:tbl>
+    <w:p>
+      <w:pPr>
+        <w:rPr>
+          <w:rFonts w:ascii="Times New Roman" w:hAnsi="Times New Roman" w:cs="Times New Roman"/>
+        </w:rPr>
+      </w:pPr>
+    </w:p>
+    <w:p>
+      <w:pPr>
+        <w:pStyle w:val="ListParagraph"/>
+        <w:numPr>
+          <w:ilvl w:val="1"/>
+          <w:numId w:val="9"/>
+        </w:numPr>
+        <w:rPr>
+          <w:rFonts w:ascii="Times New Roman" w:hAnsi="Times New Roman" w:cs="Times New Roman"/>
+        </w:rPr>
+      </w:pPr>
+      <w:r>
+        <w:rPr>
+          <w:rFonts w:ascii="Times New Roman" w:hAnsi="Times New Roman" w:cs="Times New Roman"/>
+        </w:rPr>
+        <w:t xml:space="preserve">our purpose is focus on base asset so we take detail of this and hedge is normal line </w:t>
+      </w:r>
+      <w:proofErr w:type="spellStart"/>
+      <w:r>
+        <w:rPr>
+          <w:rFonts w:ascii="Times New Roman" w:hAnsi="Times New Roman" w:cs="Times New Roman"/>
+        </w:rPr>
+        <w:t>theer</w:t>
+      </w:r>
+      <w:proofErr w:type="spellEnd"/>
+      <w:r>
+        <w:rPr>
+          <w:rFonts w:ascii="Times New Roman" w:hAnsi="Times New Roman" w:cs="Times New Roman"/>
+        </w:rPr>
+        <w:t xml:space="preserve"> will be regression line so most of the time base will be with regression line regression line is prediction </w:t>
+      </w:r>
+      <w:proofErr w:type="spellStart"/>
+      <w:r>
+        <w:rPr>
+          <w:rFonts w:ascii="Times New Roman" w:hAnsi="Times New Roman" w:cs="Times New Roman"/>
+        </w:rPr>
+        <w:t>base don</w:t>
+      </w:r>
+      <w:proofErr w:type="spellEnd"/>
+      <w:r>
+        <w:rPr>
+          <w:rFonts w:ascii="Times New Roman" w:hAnsi="Times New Roman" w:cs="Times New Roman"/>
+        </w:rPr>
+        <w:t xml:space="preserve"> historical data so if it not </w:t>
+      </w:r>
+      <w:proofErr w:type="spellStart"/>
+      <w:r>
+        <w:rPr>
+          <w:rFonts w:ascii="Times New Roman" w:hAnsi="Times New Roman" w:cs="Times New Roman"/>
+        </w:rPr>
+        <w:t>overalaps</w:t>
+      </w:r>
+      <w:proofErr w:type="spellEnd"/>
+      <w:r>
+        <w:rPr>
+          <w:rFonts w:ascii="Times New Roman" w:hAnsi="Times New Roman" w:cs="Times New Roman"/>
+        </w:rPr>
+        <w:t xml:space="preserve"> then this is the point that trader will look for</w:t>
+      </w:r>
+    </w:p>
+    <w:p>
+      <w:pPr>
+        <w:pStyle w:val="ListParagraph"/>
+        <w:numPr>
+          <w:ilvl w:val="1"/>
+          <w:numId w:val="9"/>
+        </w:numPr>
+        <w:rPr>
+          <w:rFonts w:ascii="Times New Roman" w:hAnsi="Times New Roman" w:cs="Times New Roman"/>
+        </w:rPr>
+      </w:pPr>
+      <w:r>
+        <w:rPr>
+          <w:rFonts w:ascii="Times New Roman" w:hAnsi="Times New Roman" w:cs="Times New Roman"/>
+        </w:rPr>
+        <w:t>For above based on available data hedge ratio is determined. Hedge ratio is how much of base asset worth 1 unit of hedge asset. It states what is change in base asset if hedge asset is increased by one unit. Y = a + b where X is 1</w:t>
+      </w:r>
+    </w:p>
+    <w:p>
+      <w:pPr>
+        <w:pStyle w:val="ListParagraph"/>
+        <w:numPr>
+          <w:ilvl w:val="1"/>
+          <w:numId w:val="9"/>
+        </w:numPr>
+        <w:rPr>
+          <w:rFonts w:ascii="Times New Roman" w:hAnsi="Times New Roman" w:cs="Times New Roman"/>
+        </w:rPr>
+      </w:pPr>
+      <w:r>
+        <w:rPr>
+          <w:rFonts w:ascii="Times New Roman" w:hAnsi="Times New Roman" w:cs="Times New Roman"/>
+        </w:rPr>
+        <w:t>Formula to calculate hedge ratio:</w:t>
+      </w:r>
+    </w:p>
+    <w:p>
+      <w:pPr>
+        <w:pStyle w:val="ListParagraph"/>
+        <w:numPr>
+          <w:ilvl w:val="2"/>
+          <w:numId w:val="9"/>
+        </w:numPr>
+        <w:rPr>
+          <w:rFonts w:ascii="Times New Roman" w:hAnsi="Times New Roman" w:cs="Times New Roman"/>
+        </w:rPr>
+      </w:pPr>
+      <w:r>
+        <w:rPr>
+          <w:rFonts w:ascii="Times New Roman" w:hAnsi="Times New Roman" w:cs="Times New Roman"/>
+        </w:rPr>
+        <w:t xml:space="preserve"> Terminologies:</w:t>
+      </w:r>
+    </w:p>
+    <w:p>
+      <w:pPr>
+        <w:pStyle w:val="ListParagraph"/>
+        <w:ind w:left="2160"/>
+        <w:rPr>
+          <w:rFonts w:ascii="Times New Roman" w:hAnsi="Times New Roman" w:cs="Times New Roman"/>
+        </w:rPr>
+      </w:pPr>
+      <w:r>
+        <w:rPr>
+          <w:rFonts w:ascii="Times New Roman" w:hAnsi="Times New Roman" w:cs="Times New Roman"/>
+        </w:rPr>
+        <w:t>b: This is the Hedge Ratio (the slope we want to find).</w:t>
+      </w:r>
+    </w:p>
+    <w:p>
+      <w:pPr>
+        <w:pStyle w:val="ListParagraph"/>
+        <w:ind w:left="2160"/>
+        <w:rPr>
+          <w:rFonts w:ascii="Times New Roman" w:hAnsi="Times New Roman" w:cs="Times New Roman"/>
+        </w:rPr>
+      </w:pPr>
+      <w:r>
+        <w:rPr>
+          <w:rFonts w:ascii="Times New Roman" w:hAnsi="Times New Roman" w:cs="Times New Roman"/>
+        </w:rPr>
+        <w:t>Σ (Sigma): This is the symbol for "summation." It means "add up all the values."</w:t>
+      </w:r>
+    </w:p>
+    <w:p>
+      <w:pPr>
+        <w:pStyle w:val="ListParagraph"/>
+        <w:ind w:left="2160"/>
+        <w:rPr>
+          <w:rFonts w:ascii="Times New Roman" w:hAnsi="Times New Roman" w:cs="Times New Roman"/>
+        </w:rPr>
+      </w:pPr>
+      <w:r>
+        <w:rPr>
+          <w:rFonts w:ascii="Times New Roman" w:hAnsi="Times New Roman" w:cs="Times New Roman"/>
+        </w:rPr>
+        <w:t>X: The price of our Hedge Asset (e.g., BTC).</w:t>
+      </w:r>
+    </w:p>
+    <w:p>
+      <w:pPr>
+        <w:pStyle w:val="ListParagraph"/>
+        <w:ind w:left="2160"/>
+        <w:rPr>
+          <w:rFonts w:ascii="Times New Roman" w:hAnsi="Times New Roman" w:cs="Times New Roman"/>
+        </w:rPr>
+      </w:pPr>
+      <w:r>
+        <w:rPr>
+          <w:rFonts w:ascii="Times New Roman" w:hAnsi="Times New Roman" w:cs="Times New Roman"/>
+        </w:rPr>
+        <w:t>Y: The price of our Base Asset (e.g., ETH).</w:t>
+      </w:r>
+    </w:p>
+    <w:p>
+      <w:pPr>
+        <w:pStyle w:val="ListParagraph"/>
+        <w:ind w:left="2160"/>
+        <w:rPr>
+          <w:rFonts w:ascii="Times New Roman" w:hAnsi="Times New Roman" w:cs="Times New Roman"/>
+        </w:rPr>
+      </w:pPr>
+      <w:r>
+        <w:rPr>
+          <w:rFonts w:ascii="Times New Roman" w:hAnsi="Times New Roman" w:cs="Times New Roman"/>
+        </w:rPr>
+        <w:t>X̄ (X-bar): The average (mean) price of X over our historical data.</w:t>
+      </w:r>
+    </w:p>
+    <w:p>
+      <w:pPr>
+        <w:pStyle w:val="ListParagraph"/>
+        <w:ind w:left="2160"/>
+        <w:rPr>
+          <w:rFonts w:ascii="Times New Roman" w:hAnsi="Times New Roman" w:cs="Times New Roman"/>
+        </w:rPr>
+      </w:pPr>
+      <w:r>
+        <w:rPr>
+          <w:rFonts w:ascii="Times New Roman" w:hAnsi="Times New Roman" w:cs="Times New Roman"/>
+        </w:rPr>
+        <w:t>Ȳ (Y-bar): The average (mean) price of Y over our historical data.</w:t>
+      </w:r>
+    </w:p>
+    <w:p>
+      <w:pPr>
+        <w:pStyle w:val="ListParagraph"/>
+        <w:ind w:left="2160"/>
+        <w:rPr>
+          <w:rFonts w:ascii="Times New Roman" w:hAnsi="Times New Roman" w:cs="Times New Roman"/>
+        </w:rPr>
+      </w:pPr>
+      <w:r>
+        <w:rPr>
+          <w:rFonts w:ascii="Times New Roman" w:hAnsi="Times New Roman" w:cs="Times New Roman"/>
+        </w:rPr>
+        <w:t>n: The number of data points (candles) in our historical sample.</w:t>
+      </w:r>
+    </w:p>
+    <w:p>
+      <w:pPr>
+        <w:pStyle w:val="ListParagraph"/>
+        <w:numPr>
+          <w:ilvl w:val="2"/>
+          <w:numId w:val="9"/>
+        </w:numPr>
+        <w:rPr>
+          <w:rFonts w:ascii="Times New Roman" w:hAnsi="Times New Roman" w:cs="Times New Roman"/>
+        </w:rPr>
+      </w:pPr>
+      <w:r>
+        <w:rPr>
+          <w:rFonts w:ascii="Times New Roman" w:hAnsi="Times New Roman" w:cs="Times New Roman"/>
+          <w:b/>
+          <w:bCs/>
+        </w:rPr>
+        <w:t>The Numerator (Top Part): </w:t>
+      </w:r>
+      <w:r>
+        <w:rPr>
+          <w:rFonts w:ascii="Times New Roman" w:hAnsi="Times New Roman" w:cs="Times New Roman"/>
+        </w:rPr>
+        <w:t>Σ ( (X - X̄) * (Y - Ȳ) )</w:t>
+      </w:r>
+      <w:r>
+        <w:rPr>
+          <w:rFonts w:ascii="Times New Roman" w:hAnsi="Times New Roman" w:cs="Times New Roman"/>
+        </w:rPr>
+        <w:t xml:space="preserve"> – </w:t>
+      </w:r>
+      <w:proofErr w:type="spellStart"/>
+      <w:r>
+        <w:rPr>
+          <w:rFonts w:ascii="Times New Roman" w:hAnsi="Times New Roman" w:cs="Times New Roman"/>
+        </w:rPr>
+        <w:t>calulcate</w:t>
+      </w:r>
+      <w:proofErr w:type="spellEnd"/>
+      <w:r>
+        <w:rPr>
+          <w:rFonts w:ascii="Times New Roman" w:hAnsi="Times New Roman" w:cs="Times New Roman"/>
+        </w:rPr>
+        <w:t xml:space="preserve"> X and Y covariance</w:t>
+      </w:r>
+      <w:r>
+        <w:t xml:space="preserve"> </w:t>
+      </w:r>
+      <w:r>
+        <w:rPr>
+          <w:rFonts w:ascii="Times New Roman" w:hAnsi="Times New Roman" w:cs="Times New Roman"/>
+        </w:rPr>
+        <w:t>If both are above average, you get a positive number.</w:t>
+      </w:r>
+    </w:p>
+    <w:p>
+      <w:pPr>
+        <w:pStyle w:val="ListParagraph"/>
+        <w:ind w:left="2160"/>
+        <w:rPr>
+          <w:rFonts w:ascii="Times New Roman" w:hAnsi="Times New Roman" w:cs="Times New Roman"/>
+        </w:rPr>
+      </w:pPr>
+      <w:r>
+        <w:rPr>
+          <w:rFonts w:ascii="Times New Roman" w:hAnsi="Times New Roman" w:cs="Times New Roman"/>
+        </w:rPr>
+        <w:t>If both are below average, you get (negative * negative) = a positive number.</w:t>
+      </w:r>
+    </w:p>
+    <w:p>
+      <w:pPr>
+        <w:pStyle w:val="ListParagraph"/>
+        <w:ind w:left="2160"/>
+        <w:rPr>
+          <w:rFonts w:ascii="Times New Roman" w:hAnsi="Times New Roman" w:cs="Times New Roman"/>
+        </w:rPr>
+      </w:pPr>
+      <w:r>
+        <w:rPr>
+          <w:rFonts w:ascii="Times New Roman" w:hAnsi="Times New Roman" w:cs="Times New Roman"/>
+        </w:rPr>
+        <w:t>If one is above and one is below, you get a negative number.</w:t>
+      </w:r>
+    </w:p>
+    <w:p>
+      <w:pPr>
+        <w:pStyle w:val="ListParagraph"/>
+        <w:ind w:left="2160"/>
+        <w:rPr>
+          <w:rFonts w:ascii="Times New Roman" w:hAnsi="Times New Roman" w:cs="Times New Roman"/>
+        </w:rPr>
+      </w:pPr>
+      <w:r>
+        <w:rPr>
+          <w:rFonts w:ascii="Times New Roman" w:hAnsi="Times New Roman" w:cs="Times New Roman"/>
+        </w:rPr>
+        <w:t>By summing these up, you get a single number that tells you the strength and direction of their joint movement. A large positive number means they tend to move up and down together.</w:t>
+      </w:r>
+    </w:p>
+    <w:p>
+      <w:pPr>
+        <w:pStyle w:val="ListParagraph"/>
+        <w:numPr>
+          <w:ilvl w:val="2"/>
+          <w:numId w:val="9"/>
+        </w:numPr>
+        <w:rPr>
+          <w:rFonts w:ascii="Times New Roman" w:hAnsi="Times New Roman" w:cs="Times New Roman"/>
+        </w:rPr>
+      </w:pPr>
+      <w:r>
+        <w:rPr>
+          <w:rFonts w:ascii="Times New Roman" w:hAnsi="Times New Roman" w:cs="Times New Roman"/>
+          <w:b/>
+          <w:bCs/>
+        </w:rPr>
+        <w:t>The Denominator (Bottom Part): </w:t>
+      </w:r>
+      <w:r>
+        <w:rPr>
+          <w:rFonts w:ascii="Times New Roman" w:hAnsi="Times New Roman" w:cs="Times New Roman"/>
+        </w:rPr>
+        <w:t>Σ ( (X - X̄)² )</w:t>
+      </w:r>
+      <w:r>
+        <w:rPr>
+          <w:rFonts w:ascii="Times New Roman" w:hAnsi="Times New Roman" w:cs="Times New Roman"/>
+        </w:rPr>
+        <w:t>: This is variance of hedge asset. Square purpose is to determine maximum deviation. So it adds up even if it is negative</w:t>
+      </w:r>
+    </w:p>
+    <w:p>
+      <w:pPr>
+        <w:rPr>
+          <w:rFonts w:ascii="Times New Roman" w:hAnsi="Times New Roman" w:cs="Times New Roman"/>
+        </w:rPr>
+      </w:pPr>
+    </w:p>
+    <w:p>
+      <w:pPr>
+        <w:pStyle w:val="ListParagraph"/>
+        <w:numPr>
+          <w:ilvl w:val="0"/>
+          <w:numId w:val="10"/>
+        </w:numPr>
+        <w:rPr>
+          <w:rFonts w:ascii="Times New Roman" w:hAnsi="Times New Roman" w:cs="Times New Roman"/>
+        </w:rPr>
+      </w:pPr>
+      <w:r>
+        <w:rPr>
+          <w:rFonts w:ascii="Times New Roman" w:hAnsi="Times New Roman" w:cs="Times New Roman"/>
+        </w:rPr>
+        <w:t>What decision trader make based on above concept:</w:t>
+      </w:r>
+    </w:p>
+    <w:p>
+      <w:pPr>
+        <w:rPr>
+          <w:rFonts w:ascii="Times New Roman" w:hAnsi="Times New Roman" w:cs="Times New Roman"/>
+        </w:rPr>
+      </w:pPr>
+      <w:r>
+        <w:rPr>
+          <w:rFonts w:ascii="Times New Roman" w:hAnsi="Times New Roman" w:cs="Times New Roman"/>
+        </w:rPr>
+        <w:t xml:space="preserve">Trader views base asset value in normal case it should overlap with regression line. But if there is major change in base asset value then </w:t>
+      </w:r>
+      <w:proofErr w:type="spellStart"/>
+      <w:r>
+        <w:rPr>
+          <w:rFonts w:ascii="Times New Roman" w:hAnsi="Times New Roman" w:cs="Times New Roman"/>
+        </w:rPr>
+        <w:t>lets</w:t>
+      </w:r>
+      <w:proofErr w:type="spellEnd"/>
+      <w:r>
+        <w:rPr>
+          <w:rFonts w:ascii="Times New Roman" w:hAnsi="Times New Roman" w:cs="Times New Roman"/>
+        </w:rPr>
+        <w:t xml:space="preserve"> say it is increased or decreased then trader can spot from these chart and can proceed for further analysis on other charts to procced for trade.</w:t>
+      </w:r>
+    </w:p>
+    <w:p>
+      <w:pPr>
+        <w:rPr>
+          <w:rFonts w:ascii="Times New Roman" w:hAnsi="Times New Roman" w:cs="Times New Roman"/>
+        </w:rPr>
+      </w:pPr>
+      <w:r>
+        <w:rPr>
+          <w:rFonts w:ascii="Times New Roman" w:hAnsi="Times New Roman" w:cs="Times New Roman"/>
+        </w:rPr>
+        <w:t>If increased then can proceed for sell of base asset and buy of under priced hedge asset. Opposite in case if decreased in base asset.</w:t>
+      </w:r>
+    </w:p>
+    <w:p>
+      <w:pPr>
+        <w:rPr>
+          <w:rFonts w:ascii="Times New Roman" w:hAnsi="Times New Roman" w:cs="Times New Roman"/>
+        </w:rPr>
+      </w:pPr>
+    </w:p>
+    <w:p>
+      <w:pPr>
+        <w:pStyle w:val="ListParagraph"/>
+        <w:numPr>
+          <w:ilvl w:val="0"/>
+          <w:numId w:val="10"/>
+        </w:numPr>
+        <w:rPr>
+          <w:rFonts w:ascii="Times New Roman" w:hAnsi="Times New Roman" w:cs="Times New Roman"/>
+        </w:rPr>
+      </w:pPr>
+      <w:r>
+        <w:rPr>
+          <w:rFonts w:ascii="Times New Roman" w:hAnsi="Times New Roman" w:cs="Times New Roman"/>
+        </w:rPr>
+        <w:t>How we have implemented regression line:</w:t>
+      </w:r>
+    </w:p>
+    <w:p>
+      <w:pPr>
+        <w:rPr>
+          <w:rFonts w:ascii="Times New Roman" w:hAnsi="Times New Roman" w:cs="Times New Roman"/>
+        </w:rPr>
+      </w:pPr>
+      <w:proofErr w:type="spellStart"/>
+      <w:r>
+        <w:rPr>
+          <w:rFonts w:ascii="Times New Roman" w:hAnsi="Times New Roman" w:cs="Times New Roman"/>
+        </w:rPr>
+        <w:t>X_with_const_for_prediction</w:t>
+      </w:r>
+      <w:proofErr w:type="spellEnd"/>
+      <w:r>
+        <w:rPr>
+          <w:rFonts w:ascii="Times New Roman" w:hAnsi="Times New Roman" w:cs="Times New Roman"/>
+        </w:rPr>
+        <w:t xml:space="preserve"> = </w:t>
+      </w:r>
+      <w:proofErr w:type="spellStart"/>
+      <w:r>
+        <w:rPr>
+          <w:rFonts w:ascii="Times New Roman" w:hAnsi="Times New Roman" w:cs="Times New Roman"/>
+        </w:rPr>
+        <w:t>sm.add_constant</w:t>
+      </w:r>
+      <w:proofErr w:type="spellEnd"/>
+      <w:r>
+        <w:rPr>
+          <w:rFonts w:ascii="Times New Roman" w:hAnsi="Times New Roman" w:cs="Times New Roman"/>
+        </w:rPr>
+        <w:t>(</w:t>
+      </w:r>
+      <w:proofErr w:type="spellStart"/>
+      <w:r>
+        <w:rPr>
+          <w:rFonts w:ascii="Times New Roman" w:hAnsi="Times New Roman" w:cs="Times New Roman"/>
+        </w:rPr>
+        <w:t>aligned_prices</w:t>
+      </w:r>
+      <w:proofErr w:type="spellEnd"/>
+      <w:r>
+        <w:rPr>
+          <w:rFonts w:ascii="Times New Roman" w:hAnsi="Times New Roman" w:cs="Times New Roman"/>
+        </w:rPr>
+        <w:t>["X"])</w:t>
+      </w:r>
+      <w:r>
+        <w:rPr>
+          <w:rFonts w:ascii="Times New Roman" w:hAnsi="Times New Roman" w:cs="Times New Roman"/>
+        </w:rPr>
+        <w:br/>
+      </w:r>
+      <w:proofErr w:type="spellStart"/>
+      <w:r>
+        <w:rPr>
+          <w:rFonts w:ascii="Times New Roman" w:hAnsi="Times New Roman" w:cs="Times New Roman"/>
+        </w:rPr>
+        <w:t>regression_line</w:t>
+      </w:r>
+      <w:proofErr w:type="spellEnd"/>
+      <w:r>
+        <w:rPr>
+          <w:rFonts w:ascii="Times New Roman" w:hAnsi="Times New Roman" w:cs="Times New Roman"/>
+        </w:rPr>
+        <w:t xml:space="preserve"> = </w:t>
+      </w:r>
+      <w:proofErr w:type="spellStart"/>
+      <w:r>
+        <w:rPr>
+          <w:rFonts w:ascii="Times New Roman" w:hAnsi="Times New Roman" w:cs="Times New Roman"/>
+        </w:rPr>
+        <w:t>model.predict</w:t>
+      </w:r>
+      <w:proofErr w:type="spellEnd"/>
+      <w:r>
+        <w:rPr>
+          <w:rFonts w:ascii="Times New Roman" w:hAnsi="Times New Roman" w:cs="Times New Roman"/>
+        </w:rPr>
+        <w:t>(</w:t>
+      </w:r>
+      <w:proofErr w:type="spellStart"/>
+      <w:r>
+        <w:rPr>
+          <w:rFonts w:ascii="Times New Roman" w:hAnsi="Times New Roman" w:cs="Times New Roman"/>
+        </w:rPr>
+        <w:t>X_with_const_for_prediction</w:t>
+      </w:r>
+      <w:proofErr w:type="spellEnd"/>
+      <w:r>
+        <w:rPr>
+          <w:rFonts w:ascii="Times New Roman" w:hAnsi="Times New Roman" w:cs="Times New Roman"/>
+        </w:rPr>
+        <w:t>)</w:t>
+      </w:r>
+    </w:p>
+    <w:p>
+      <w:pPr>
+        <w:rPr>
+          <w:rFonts w:ascii="Times New Roman" w:hAnsi="Times New Roman" w:cs="Times New Roman"/>
+        </w:rPr>
+      </w:pPr>
+    </w:p>
+    <w:p>
+      <w:pPr>
+        <w:rPr>
+          <w:rFonts w:ascii="Times New Roman" w:hAnsi="Times New Roman" w:cs="Times New Roman"/>
+        </w:rPr>
+      </w:pPr>
+      <w:r>
+        <w:rPr>
+          <w:rFonts w:ascii="Times New Roman" w:hAnsi="Times New Roman" w:cs="Times New Roman"/>
+        </w:rPr>
+        <w:t xml:space="preserve">In above </w:t>
+      </w:r>
+      <w:proofErr w:type="spellStart"/>
+      <w:r>
+        <w:rPr>
+          <w:rFonts w:ascii="Times New Roman" w:hAnsi="Times New Roman" w:cs="Times New Roman"/>
+        </w:rPr>
+        <w:t>statsmodels</w:t>
+      </w:r>
+      <w:proofErr w:type="spellEnd"/>
+      <w:r>
+        <w:rPr>
+          <w:rFonts w:ascii="Times New Roman" w:hAnsi="Times New Roman" w:cs="Times New Roman"/>
+        </w:rPr>
+        <w:t xml:space="preserve"> of </w:t>
+      </w:r>
+      <w:proofErr w:type="spellStart"/>
+      <w:r>
+        <w:rPr>
+          <w:rFonts w:ascii="Times New Roman" w:hAnsi="Times New Roman" w:cs="Times New Roman"/>
+        </w:rPr>
+        <w:t>sm</w:t>
+      </w:r>
+      <w:proofErr w:type="spellEnd"/>
+      <w:r>
+        <w:rPr>
+          <w:rFonts w:ascii="Times New Roman" w:hAnsi="Times New Roman" w:cs="Times New Roman"/>
+        </w:rPr>
+        <w:t xml:space="preserve"> we use OLS </w:t>
+      </w:r>
+      <w:r>
+        <w:rPr>
+          <w:rFonts w:ascii="Times New Roman" w:hAnsi="Times New Roman" w:cs="Times New Roman"/>
+        </w:rPr>
+        <w:t>Ordinary Least Squares</w:t>
+      </w:r>
+      <w:r>
+        <w:rPr>
+          <w:rFonts w:ascii="Times New Roman" w:hAnsi="Times New Roman" w:cs="Times New Roman"/>
+        </w:rPr>
+        <w:t xml:space="preserve"> regression.</w:t>
+      </w:r>
+    </w:p>
+    <w:p>
+      <w:pPr>
+        <w:rPr>
+          <w:rFonts w:ascii="Times New Roman" w:hAnsi="Times New Roman" w:cs="Times New Roman"/>
+        </w:rPr>
+      </w:pPr>
+      <w:r>
+        <w:rPr>
+          <w:rFonts w:ascii="Times New Roman" w:hAnsi="Times New Roman" w:cs="Times New Roman"/>
+        </w:rPr>
+        <w:t>This model contains hedge ratio and intercept and other important calculations.</w:t>
+      </w:r>
+    </w:p>
+    <w:p>
+      <w:pPr>
+        <w:rPr>
+          <w:rFonts w:ascii="Times New Roman" w:hAnsi="Times New Roman" w:cs="Times New Roman"/>
+        </w:rPr>
+      </w:pPr>
+      <w:r>
+        <w:rPr>
+          <w:rFonts w:ascii="Times New Roman" w:hAnsi="Times New Roman" w:cs="Times New Roman"/>
+        </w:rPr>
+        <w:lastRenderedPageBreak/>
+        <w:t>We pass it hedge price so based on that we get regression value for base asset.</w:t>
       </w:r>
     </w:p>
     <w:p>
@@ -1995,6 +4069,95 @@
     </w:lvl>
   </w:abstractNum>
   <w:abstractNum w:abstractNumId="3" w15:restartNumberingAfterBreak="0">
+    <w:nsid w:val="2090664C"/>
+    <w:multiLevelType w:val="hybridMultilevel"/>
+    <w:tmpl w:val="FF84F2CA"/>
+    <w:lvl w:ilvl="0" w:tplc="4009000F">
+      <w:start w:val="1"/>
+      <w:numFmt w:val="decimal"/>
+      <w:lvlText w:val="%1."/>
+      <w:lvlJc w:val="left"/>
+      <w:pPr>
+        <w:ind w:left="1080" w:hanging="360"/>
+      </w:pPr>
+      <w:rPr>
+        <w:rFonts w:hint="default"/>
+      </w:rPr>
+    </w:lvl>
+    <w:lvl w:ilvl="1" w:tplc="40090019">
+      <w:start w:val="1"/>
+      <w:numFmt w:val="lowerLetter"/>
+      <w:lvlText w:val="%2."/>
+      <w:lvlJc w:val="left"/>
+      <w:pPr>
+        <w:ind w:left="1800" w:hanging="360"/>
+      </w:pPr>
+    </w:lvl>
+    <w:lvl w:ilvl="2" w:tplc="4009001B">
+      <w:start w:val="1"/>
+      <w:numFmt w:val="lowerRoman"/>
+      <w:lvlText w:val="%3."/>
+      <w:lvlJc w:val="right"/>
+      <w:pPr>
+        <w:ind w:left="2520" w:hanging="180"/>
+      </w:pPr>
+    </w:lvl>
+    <w:lvl w:ilvl="3" w:tplc="4009000F" w:tentative="1">
+      <w:start w:val="1"/>
+      <w:numFmt w:val="decimal"/>
+      <w:lvlText w:val="%4."/>
+      <w:lvlJc w:val="left"/>
+      <w:pPr>
+        <w:ind w:left="3240" w:hanging="360"/>
+      </w:pPr>
+    </w:lvl>
+    <w:lvl w:ilvl="4" w:tplc="40090019" w:tentative="1">
+      <w:start w:val="1"/>
+      <w:numFmt w:val="lowerLetter"/>
+      <w:lvlText w:val="%5."/>
+      <w:lvlJc w:val="left"/>
+      <w:pPr>
+        <w:ind w:left="3960" w:hanging="360"/>
+      </w:pPr>
+    </w:lvl>
+    <w:lvl w:ilvl="5" w:tplc="4009001B" w:tentative="1">
+      <w:start w:val="1"/>
+      <w:numFmt w:val="lowerRoman"/>
+      <w:lvlText w:val="%6."/>
+      <w:lvlJc w:val="right"/>
+      <w:pPr>
+        <w:ind w:left="4680" w:hanging="180"/>
+      </w:pPr>
+    </w:lvl>
+    <w:lvl w:ilvl="6" w:tplc="4009000F" w:tentative="1">
+      <w:start w:val="1"/>
+      <w:numFmt w:val="decimal"/>
+      <w:lvlText w:val="%7."/>
+      <w:lvlJc w:val="left"/>
+      <w:pPr>
+        <w:ind w:left="5400" w:hanging="360"/>
+      </w:pPr>
+    </w:lvl>
+    <w:lvl w:ilvl="7" w:tplc="40090019" w:tentative="1">
+      <w:start w:val="1"/>
+      <w:numFmt w:val="lowerLetter"/>
+      <w:lvlText w:val="%8."/>
+      <w:lvlJc w:val="left"/>
+      <w:pPr>
+        <w:ind w:left="6120" w:hanging="360"/>
+      </w:pPr>
+    </w:lvl>
+    <w:lvl w:ilvl="8" w:tplc="4009001B" w:tentative="1">
+      <w:start w:val="1"/>
+      <w:numFmt w:val="lowerRoman"/>
+      <w:lvlText w:val="%9."/>
+      <w:lvlJc w:val="right"/>
+      <w:pPr>
+        <w:ind w:left="6840" w:hanging="180"/>
+      </w:pPr>
+    </w:lvl>
+  </w:abstractNum>
+  <w:abstractNum w:abstractNumId="4" w15:restartNumberingAfterBreak="0">
     <w:nsid w:val="25707FBE"/>
     <w:multiLevelType w:val="hybridMultilevel"/>
     <w:tmpl w:val="CEA4DFE8"/>
@@ -2083,7 +4246,7 @@
       </w:pPr>
     </w:lvl>
   </w:abstractNum>
-  <w:abstractNum w:abstractNumId="4" w15:restartNumberingAfterBreak="0">
+  <w:abstractNum w:abstractNumId="5" w15:restartNumberingAfterBreak="0">
     <w:nsid w:val="3B8177B5"/>
     <w:multiLevelType w:val="hybridMultilevel"/>
     <w:tmpl w:val="6764E53C"/>
@@ -2169,7 +4332,96 @@
       </w:pPr>
     </w:lvl>
   </w:abstractNum>
-  <w:abstractNum w:abstractNumId="5" w15:restartNumberingAfterBreak="0">
+  <w:abstractNum w:abstractNumId="6" w15:restartNumberingAfterBreak="0">
+    <w:nsid w:val="3BFD0880"/>
+    <w:multiLevelType w:val="hybridMultilevel"/>
+    <w:tmpl w:val="2BCEFF00"/>
+    <w:lvl w:ilvl="0" w:tplc="40090015">
+      <w:start w:val="1"/>
+      <w:numFmt w:val="upperLetter"/>
+      <w:lvlText w:val="%1."/>
+      <w:lvlJc w:val="left"/>
+      <w:pPr>
+        <w:ind w:left="720" w:hanging="360"/>
+      </w:pPr>
+      <w:rPr>
+        <w:rFonts w:hint="default"/>
+      </w:rPr>
+    </w:lvl>
+    <w:lvl w:ilvl="1" w:tplc="40090019" w:tentative="1">
+      <w:start w:val="1"/>
+      <w:numFmt w:val="lowerLetter"/>
+      <w:lvlText w:val="%2."/>
+      <w:lvlJc w:val="left"/>
+      <w:pPr>
+        <w:ind w:left="1440" w:hanging="360"/>
+      </w:pPr>
+    </w:lvl>
+    <w:lvl w:ilvl="2" w:tplc="4009001B" w:tentative="1">
+      <w:start w:val="1"/>
+      <w:numFmt w:val="lowerRoman"/>
+      <w:lvlText w:val="%3."/>
+      <w:lvlJc w:val="right"/>
+      <w:pPr>
+        <w:ind w:left="2160" w:hanging="180"/>
+      </w:pPr>
+    </w:lvl>
+    <w:lvl w:ilvl="3" w:tplc="4009000F" w:tentative="1">
+      <w:start w:val="1"/>
+      <w:numFmt w:val="decimal"/>
+      <w:lvlText w:val="%4."/>
+      <w:lvlJc w:val="left"/>
+      <w:pPr>
+        <w:ind w:left="2880" w:hanging="360"/>
+      </w:pPr>
+    </w:lvl>
+    <w:lvl w:ilvl="4" w:tplc="40090019" w:tentative="1">
+      <w:start w:val="1"/>
+      <w:numFmt w:val="lowerLetter"/>
+      <w:lvlText w:val="%5."/>
+      <w:lvlJc w:val="left"/>
+      <w:pPr>
+        <w:ind w:left="3600" w:hanging="360"/>
+      </w:pPr>
+    </w:lvl>
+    <w:lvl w:ilvl="5" w:tplc="4009001B" w:tentative="1">
+      <w:start w:val="1"/>
+      <w:numFmt w:val="lowerRoman"/>
+      <w:lvlText w:val="%6."/>
+      <w:lvlJc w:val="right"/>
+      <w:pPr>
+        <w:ind w:left="4320" w:hanging="180"/>
+      </w:pPr>
+    </w:lvl>
+    <w:lvl w:ilvl="6" w:tplc="4009000F" w:tentative="1">
+      <w:start w:val="1"/>
+      <w:numFmt w:val="decimal"/>
+      <w:lvlText w:val="%7."/>
+      <w:lvlJc w:val="left"/>
+      <w:pPr>
+        <w:ind w:left="5040" w:hanging="360"/>
+      </w:pPr>
+    </w:lvl>
+    <w:lvl w:ilvl="7" w:tplc="40090019" w:tentative="1">
+      <w:start w:val="1"/>
+      <w:numFmt w:val="lowerLetter"/>
+      <w:lvlText w:val="%8."/>
+      <w:lvlJc w:val="left"/>
+      <w:pPr>
+        <w:ind w:left="5760" w:hanging="360"/>
+      </w:pPr>
+    </w:lvl>
+    <w:lvl w:ilvl="8" w:tplc="4009001B" w:tentative="1">
+      <w:start w:val="1"/>
+      <w:numFmt w:val="lowerRoman"/>
+      <w:lvlText w:val="%9."/>
+      <w:lvlJc w:val="right"/>
+      <w:pPr>
+        <w:ind w:left="6480" w:hanging="180"/>
+      </w:pPr>
+    </w:lvl>
+  </w:abstractNum>
+  <w:abstractNum w:abstractNumId="7" w15:restartNumberingAfterBreak="0">
     <w:nsid w:val="484372B7"/>
     <w:multiLevelType w:val="hybridMultilevel"/>
     <w:tmpl w:val="83387086"/>
@@ -2258,7 +4510,7 @@
       </w:pPr>
     </w:lvl>
   </w:abstractNum>
-  <w:abstractNum w:abstractNumId="6" w15:restartNumberingAfterBreak="0">
+  <w:abstractNum w:abstractNumId="8" w15:restartNumberingAfterBreak="0">
     <w:nsid w:val="4A352412"/>
     <w:multiLevelType w:val="multilevel"/>
     <w:tmpl w:val="7F72CBCA"/>
@@ -2375,7 +4627,7 @@
       </w:pPr>
     </w:lvl>
   </w:abstractNum>
-  <w:abstractNum w:abstractNumId="7" w15:restartNumberingAfterBreak="0">
+  <w:abstractNum w:abstractNumId="9" w15:restartNumberingAfterBreak="0">
     <w:nsid w:val="72F55ED9"/>
     <w:multiLevelType w:val="hybridMultilevel"/>
     <w:tmpl w:val="055AAEFC"/>
@@ -2462,28 +4714,34 @@
     </w:lvl>
   </w:abstractNum>
   <w:num w:numId="1" w16cid:durableId="1350175818">
-    <w:abstractNumId w:val="6"/>
+    <w:abstractNumId w:val="8"/>
   </w:num>
   <w:num w:numId="2" w16cid:durableId="1019039936">
     <w:abstractNumId w:val="1"/>
   </w:num>
   <w:num w:numId="3" w16cid:durableId="246231746">
-    <w:abstractNumId w:val="3"/>
+    <w:abstractNumId w:val="4"/>
   </w:num>
   <w:num w:numId="4" w16cid:durableId="396247562">
-    <w:abstractNumId w:val="5"/>
+    <w:abstractNumId w:val="7"/>
   </w:num>
   <w:num w:numId="5" w16cid:durableId="1465460645">
     <w:abstractNumId w:val="0"/>
   </w:num>
   <w:num w:numId="6" w16cid:durableId="816730490">
-    <w:abstractNumId w:val="7"/>
+    <w:abstractNumId w:val="9"/>
   </w:num>
   <w:num w:numId="7" w16cid:durableId="1000697124">
-    <w:abstractNumId w:val="4"/>
+    <w:abstractNumId w:val="5"/>
   </w:num>
   <w:num w:numId="8" w16cid:durableId="796028588">
     <w:abstractNumId w:val="2"/>
+  </w:num>
+  <w:num w:numId="9" w16cid:durableId="1124732187">
+    <w:abstractNumId w:val="3"/>
+  </w:num>
+  <w:num w:numId="10" w16cid:durableId="963121800">
+    <w:abstractNumId w:val="6"/>
   </w:num>
 </w:numbering>
 </file>
@@ -3091,7 +5349,6 @@
   <w:style w:type="character" w:default="1" w:styleId="DefaultParagraphFont">
     <w:name w:val="Default Paragraph Font"/>
     <w:uiPriority w:val="1"/>
-    <w:semiHidden/>
     <w:unhideWhenUsed/>
   </w:style>
   <w:style w:type="table" w:default="1" w:styleId="TableNormal">

</xml_diff>

<commit_message>
FInalized the charts selection
</commit_message>
<xml_diff>
--- a/Project Documents/Project requirement undestanding, Architecture and flow.docx
+++ b/Project Documents/Project requirement undestanding, Architecture and flow.docx
@@ -3794,6 +3794,787 @@
           <w:rFonts w:ascii="Times New Roman" w:hAnsi="Times New Roman" w:cs="Times New Roman"/>
         </w:rPr>
       </w:pPr>
+      <w:r>
+        <w:rPr>
+          <w:rFonts w:ascii="Times New Roman" w:hAnsi="Times New Roman" w:cs="Times New Roman"/>
+        </w:rPr>
+        <w:t xml:space="preserve">Chart 2: </w:t>
+      </w:r>
+      <w:r>
+        <w:rPr>
+          <w:rFonts w:ascii="Times New Roman" w:hAnsi="Times New Roman" w:cs="Times New Roman"/>
+        </w:rPr>
+        <w:t>Spread &amp; Z-Score Analysis</w:t>
+      </w:r>
+      <w:r>
+        <w:rPr>
+          <w:rFonts w:ascii="Times New Roman" w:hAnsi="Times New Roman" w:cs="Times New Roman"/>
+        </w:rPr>
+        <w:t xml:space="preserve"> – What is difference between Actual base asset price and regression line (Expected value of base asset Y) is </w:t>
+      </w:r>
+      <w:r>
+        <w:rPr>
+          <w:rFonts w:ascii="Times New Roman" w:hAnsi="Times New Roman" w:cs="Times New Roman"/>
+          <w:b/>
+          <w:bCs/>
+        </w:rPr>
+        <w:t>shows amount</w:t>
+      </w:r>
+      <w:r>
+        <w:rPr>
+          <w:rFonts w:ascii="Times New Roman" w:hAnsi="Times New Roman" w:cs="Times New Roman"/>
+        </w:rPr>
+        <w:t>. And Z-score is standard unit of measure in standard deviation to represent this spread amount.</w:t>
+      </w:r>
+    </w:p>
+    <w:p>
+      <w:pPr>
+        <w:rPr>
+          <w:rFonts w:ascii="Times New Roman" w:hAnsi="Times New Roman" w:cs="Times New Roman"/>
+        </w:rPr>
+      </w:pPr>
+    </w:p>
+    <w:p>
+      <w:pPr>
+        <w:rPr>
+          <w:rFonts w:ascii="Times New Roman" w:hAnsi="Times New Roman" w:cs="Times New Roman"/>
+        </w:rPr>
+      </w:pPr>
+      <w:r>
+        <w:rPr>
+          <w:rFonts w:ascii="Times New Roman" w:hAnsi="Times New Roman" w:cs="Times New Roman"/>
+        </w:rPr>
+        <w:t xml:space="preserve">Requirement Goal: To get </w:t>
+      </w:r>
+      <w:r>
+        <w:rPr>
+          <w:rFonts w:ascii="Times New Roman" w:hAnsi="Times New Roman" w:cs="Times New Roman"/>
+        </w:rPr>
+        <w:t>identify concrete, statistically significant</w:t>
+      </w:r>
+      <w:r>
+        <w:rPr>
+          <w:rFonts w:ascii="Times New Roman" w:hAnsi="Times New Roman" w:cs="Times New Roman"/>
+        </w:rPr>
+        <w:t xml:space="preserve"> trading opportunities based on </w:t>
+      </w:r>
+      <w:r>
+        <w:rPr>
+          <w:rFonts w:ascii="Times New Roman" w:hAnsi="Times New Roman" w:cs="Times New Roman"/>
+        </w:rPr>
+        <w:t>mean-reverting nature of the pair's relationship</w:t>
+      </w:r>
+    </w:p>
+    <w:p/>
+    <w:p>
+      <w:pPr>
+        <w:rPr>
+          <w:rFonts w:ascii="Times New Roman" w:hAnsi="Times New Roman" w:cs="Times New Roman"/>
+        </w:rPr>
+      </w:pPr>
+      <w:r>
+        <w:rPr>
+          <w:rFonts w:ascii="Times New Roman" w:hAnsi="Times New Roman" w:cs="Times New Roman"/>
+        </w:rPr>
+        <w:t>Chart Details:</w:t>
+      </w:r>
+    </w:p>
+    <w:p>
+      <w:pPr>
+        <w:rPr>
+          <w:rFonts w:ascii="Times New Roman" w:hAnsi="Times New Roman" w:cs="Times New Roman"/>
+        </w:rPr>
+      </w:pPr>
+      <w:r>
+        <w:rPr>
+          <w:rFonts w:ascii="Times New Roman" w:hAnsi="Times New Roman" w:cs="Times New Roman"/>
+        </w:rPr>
+        <w:t>Title: Spread &amp; Z-Score Analysis</w:t>
+      </w:r>
+    </w:p>
+    <w:p>
+      <w:pPr>
+        <w:rPr>
+          <w:rFonts w:ascii="Times New Roman" w:hAnsi="Times New Roman" w:cs="Times New Roman"/>
+        </w:rPr>
+      </w:pPr>
+      <w:r>
+        <w:rPr>
+          <w:rFonts w:ascii="Times New Roman" w:hAnsi="Times New Roman" w:cs="Times New Roman"/>
+        </w:rPr>
+        <w:t xml:space="preserve">Series 1: An </w:t>
+      </w:r>
+      <w:proofErr w:type="spellStart"/>
+      <w:r>
+        <w:rPr>
+          <w:rFonts w:ascii="Times New Roman" w:hAnsi="Times New Roman" w:cs="Times New Roman"/>
+        </w:rPr>
+        <w:t>AreaSeries</w:t>
+      </w:r>
+      <w:proofErr w:type="spellEnd"/>
+      <w:r>
+        <w:rPr>
+          <w:rFonts w:ascii="Times New Roman" w:hAnsi="Times New Roman" w:cs="Times New Roman"/>
+        </w:rPr>
+        <w:t xml:space="preserve"> for the Spread on the left price scale.</w:t>
+      </w:r>
+    </w:p>
+    <w:p>
+      <w:pPr>
+        <w:rPr>
+          <w:rFonts w:ascii="Times New Roman" w:hAnsi="Times New Roman" w:cs="Times New Roman"/>
+        </w:rPr>
+      </w:pPr>
+      <w:r>
+        <w:rPr>
+          <w:rFonts w:ascii="Times New Roman" w:hAnsi="Times New Roman" w:cs="Times New Roman"/>
+        </w:rPr>
+        <w:t xml:space="preserve">Series 2: A </w:t>
+      </w:r>
+      <w:proofErr w:type="spellStart"/>
+      <w:r>
+        <w:rPr>
+          <w:rFonts w:ascii="Times New Roman" w:hAnsi="Times New Roman" w:cs="Times New Roman"/>
+        </w:rPr>
+        <w:t>LineSeries</w:t>
+      </w:r>
+      <w:proofErr w:type="spellEnd"/>
+      <w:r>
+        <w:rPr>
+          <w:rFonts w:ascii="Times New Roman" w:hAnsi="Times New Roman" w:cs="Times New Roman"/>
+        </w:rPr>
+        <w:t xml:space="preserve"> for the Z-Score on the right price scale.</w:t>
+      </w:r>
+    </w:p>
+    <w:p>
+      <w:pPr>
+        <w:rPr>
+          <w:rFonts w:ascii="Times New Roman" w:hAnsi="Times New Roman" w:cs="Times New Roman"/>
+        </w:rPr>
+      </w:pPr>
+      <w:r>
+        <w:rPr>
+          <w:rFonts w:ascii="Times New Roman" w:hAnsi="Times New Roman" w:cs="Times New Roman"/>
+        </w:rPr>
+        <w:t>Annotations: Horizontal lines at Z-Score levels of +2.0, 0.0, and -2.0.</w:t>
+      </w:r>
+    </w:p>
+    <w:p>
+      <w:pPr>
+        <w:rPr>
+          <w:rFonts w:ascii="Times New Roman" w:hAnsi="Times New Roman" w:cs="Times New Roman"/>
+        </w:rPr>
+      </w:pPr>
+    </w:p>
+    <w:p>
+      <w:pPr>
+        <w:rPr>
+          <w:rFonts w:ascii="Times New Roman" w:hAnsi="Times New Roman" w:cs="Times New Roman"/>
+        </w:rPr>
+      </w:pPr>
+      <w:r>
+        <w:rPr>
+          <w:rFonts w:ascii="Times New Roman" w:hAnsi="Times New Roman" w:cs="Times New Roman"/>
+        </w:rPr>
+        <w:t>Business &amp; Trading Point of View</w:t>
+      </w:r>
+      <w:r>
+        <w:rPr>
+          <w:rFonts w:ascii="Times New Roman" w:hAnsi="Times New Roman" w:cs="Times New Roman"/>
+        </w:rPr>
+        <w:t>:</w:t>
+      </w:r>
+    </w:p>
+    <w:p>
+      <w:pPr>
+        <w:pStyle w:val="ListParagraph"/>
+        <w:numPr>
+          <w:ilvl w:val="0"/>
+          <w:numId w:val="11"/>
+        </w:numPr>
+        <w:rPr>
+          <w:rFonts w:ascii="Times New Roman" w:hAnsi="Times New Roman" w:cs="Times New Roman"/>
+        </w:rPr>
+      </w:pPr>
+      <w:r>
+        <w:rPr>
+          <w:rFonts w:ascii="Times New Roman" w:hAnsi="Times New Roman" w:cs="Times New Roman"/>
+        </w:rPr>
+        <w:t>Concept</w:t>
+      </w:r>
+    </w:p>
+    <w:p>
+      <w:pPr>
+        <w:pStyle w:val="ListParagraph"/>
+        <w:numPr>
+          <w:ilvl w:val="1"/>
+          <w:numId w:val="11"/>
+        </w:numPr>
+        <w:rPr>
+          <w:rFonts w:ascii="Times New Roman" w:hAnsi="Times New Roman" w:cs="Times New Roman"/>
+        </w:rPr>
+      </w:pPr>
+      <w:r>
+        <w:rPr>
+          <w:rFonts w:ascii="Times New Roman" w:hAnsi="Times New Roman" w:cs="Times New Roman"/>
+        </w:rPr>
+        <w:t>Spread: It is amount of difference between actual price of base asset and regression value (expected value of base asset): Y – b*X</w:t>
+      </w:r>
+    </w:p>
+    <w:p>
+      <w:pPr>
+        <w:pStyle w:val="ListParagraph"/>
+        <w:numPr>
+          <w:ilvl w:val="1"/>
+          <w:numId w:val="11"/>
+        </w:numPr>
+        <w:rPr>
+          <w:rFonts w:ascii="Times New Roman" w:hAnsi="Times New Roman" w:cs="Times New Roman"/>
+        </w:rPr>
+      </w:pPr>
+      <w:r>
+        <w:rPr>
+          <w:rFonts w:ascii="Times New Roman" w:hAnsi="Times New Roman" w:cs="Times New Roman"/>
+        </w:rPr>
+        <w:t>Z-Score: It is standard unit of measure for spread represent spread in unit of standard deviation</w:t>
+      </w:r>
+    </w:p>
+    <w:p>
+      <w:pPr>
+        <w:pStyle w:val="ListParagraph"/>
+        <w:numPr>
+          <w:ilvl w:val="0"/>
+          <w:numId w:val="11"/>
+        </w:numPr>
+        <w:rPr>
+          <w:rFonts w:ascii="Times New Roman" w:hAnsi="Times New Roman" w:cs="Times New Roman"/>
+        </w:rPr>
+      </w:pPr>
+      <w:r>
+        <w:rPr>
+          <w:rFonts w:ascii="Times New Roman" w:hAnsi="Times New Roman" w:cs="Times New Roman"/>
+        </w:rPr>
+        <w:t>What decision trader make based on above concept</w:t>
+      </w:r>
+      <w:r>
+        <w:rPr>
+          <w:rFonts w:ascii="Times New Roman" w:hAnsi="Times New Roman" w:cs="Times New Roman"/>
+        </w:rPr>
+        <w:t>:</w:t>
+      </w:r>
+    </w:p>
+    <w:p>
+      <w:pPr>
+        <w:pStyle w:val="ListParagraph"/>
+        <w:numPr>
+          <w:ilvl w:val="1"/>
+          <w:numId w:val="11"/>
+        </w:numPr>
+        <w:rPr>
+          <w:rFonts w:ascii="Times New Roman" w:hAnsi="Times New Roman" w:cs="Times New Roman"/>
+        </w:rPr>
+      </w:pPr>
+      <w:r>
+        <w:rPr>
+          <w:rFonts w:ascii="Times New Roman" w:hAnsi="Times New Roman" w:cs="Times New Roman"/>
+        </w:rPr>
+        <w:t xml:space="preserve">Based on chart 1 trader decide can have opportunity </w:t>
+      </w:r>
+      <w:r>
+        <w:rPr>
+          <w:rFonts w:ascii="Times New Roman" w:hAnsi="Times New Roman" w:cs="Times New Roman"/>
+        </w:rPr>
+        <w:t>so based on spread and Z-score value it statistically confirms the opportunity</w:t>
+      </w:r>
+    </w:p>
+    <w:p>
+      <w:pPr>
+        <w:pStyle w:val="ListParagraph"/>
+        <w:numPr>
+          <w:ilvl w:val="1"/>
+          <w:numId w:val="11"/>
+        </w:numPr>
+        <w:rPr>
+          <w:rFonts w:ascii="Times New Roman" w:hAnsi="Times New Roman" w:cs="Times New Roman"/>
+        </w:rPr>
+      </w:pPr>
+      <w:r>
+        <w:rPr>
+          <w:rFonts w:ascii="Times New Roman" w:hAnsi="Times New Roman" w:cs="Times New Roman"/>
+        </w:rPr>
+        <w:t>So, the rule is:</w:t>
+      </w:r>
+    </w:p>
+    <w:p>
+      <w:pPr>
+        <w:pStyle w:val="ListParagraph"/>
+        <w:ind w:left="1440"/>
+        <w:rPr>
+          <w:rFonts w:ascii="Times New Roman" w:hAnsi="Times New Roman" w:cs="Times New Roman"/>
+        </w:rPr>
+      </w:pPr>
+      <w:r>
+        <w:rPr>
+          <w:rFonts w:ascii="Times New Roman" w:hAnsi="Times New Roman" w:cs="Times New Roman"/>
+        </w:rPr>
+        <w:t>If Z-Score &gt; +2.0 (i.e., spread is significantly higher than its mean) -&gt; SELL the spread (Sell Base, Buy Hedge).</w:t>
+      </w:r>
+    </w:p>
+    <w:p>
+      <w:pPr>
+        <w:pStyle w:val="ListParagraph"/>
+        <w:ind w:left="1440"/>
+        <w:rPr>
+          <w:rFonts w:ascii="Times New Roman" w:hAnsi="Times New Roman" w:cs="Times New Roman"/>
+        </w:rPr>
+      </w:pPr>
+      <w:r>
+        <w:rPr>
+          <w:rFonts w:ascii="Times New Roman" w:hAnsi="Times New Roman" w:cs="Times New Roman"/>
+        </w:rPr>
+        <w:t>If Z-Score &lt; -2.0 (i.e., spread is significantly lower than its mean) -&gt; BUY the spread (Buy Base, Sell Hedge).</w:t>
+      </w:r>
+    </w:p>
+    <w:p>
+      <w:pPr>
+        <w:rPr>
+          <w:rFonts w:ascii="Times New Roman" w:hAnsi="Times New Roman" w:cs="Times New Roman"/>
+        </w:rPr>
+      </w:pPr>
+    </w:p>
+    <w:p>
+      <w:pPr>
+        <w:rPr>
+          <w:rFonts w:ascii="Times New Roman" w:hAnsi="Times New Roman" w:cs="Times New Roman"/>
+        </w:rPr>
+      </w:pPr>
+    </w:p>
+    <w:p>
+      <w:pPr>
+        <w:rPr>
+          <w:rFonts w:ascii="Times New Roman" w:hAnsi="Times New Roman" w:cs="Times New Roman"/>
+        </w:rPr>
+      </w:pPr>
+      <w:r>
+        <w:rPr>
+          <w:rFonts w:ascii="Times New Roman" w:hAnsi="Times New Roman" w:cs="Times New Roman"/>
+        </w:rPr>
+        <w:t>Chart 3: Rolling Correlation</w:t>
+      </w:r>
+    </w:p>
+    <w:p>
+      <w:pPr>
+        <w:rPr>
+          <w:rFonts w:ascii="Times New Roman" w:hAnsi="Times New Roman" w:cs="Times New Roman"/>
+        </w:rPr>
+      </w:pPr>
+      <w:r>
+        <w:rPr>
+          <w:rFonts w:ascii="Times New Roman" w:hAnsi="Times New Roman" w:cs="Times New Roman"/>
+        </w:rPr>
+        <w:t xml:space="preserve">Requirement goal: This value is to ensure that whether the </w:t>
+      </w:r>
+      <w:r>
+        <w:rPr>
+          <w:rFonts w:ascii="Times New Roman" w:hAnsi="Times New Roman" w:cs="Times New Roman"/>
+        </w:rPr>
+        <w:t>mean-reverting nature of the pair's relationship</w:t>
+      </w:r>
+      <w:r>
+        <w:rPr>
+          <w:rFonts w:ascii="Times New Roman" w:hAnsi="Times New Roman" w:cs="Times New Roman"/>
+        </w:rPr>
+        <w:t xml:space="preserve"> strong. Will two asset relation will come to normal or will it just keeps on moving away from each other. As trader profit is in it goes away but when it comes back.</w:t>
+      </w:r>
+    </w:p>
+    <w:p>
+      <w:pPr>
+        <w:rPr>
+          <w:rFonts w:ascii="Times New Roman" w:hAnsi="Times New Roman" w:cs="Times New Roman"/>
+        </w:rPr>
+      </w:pPr>
+    </w:p>
+    <w:p>
+      <w:pPr>
+        <w:rPr>
+          <w:rFonts w:ascii="Times New Roman" w:hAnsi="Times New Roman" w:cs="Times New Roman"/>
+        </w:rPr>
+      </w:pPr>
+      <w:r>
+        <w:rPr>
+          <w:rFonts w:ascii="Times New Roman" w:hAnsi="Times New Roman" w:cs="Times New Roman"/>
+        </w:rPr>
+        <w:t>Chart Details:</w:t>
+      </w:r>
+    </w:p>
+    <w:p>
+      <w:pPr>
+        <w:rPr>
+          <w:rFonts w:ascii="Times New Roman" w:hAnsi="Times New Roman" w:cs="Times New Roman"/>
+        </w:rPr>
+      </w:pPr>
+      <w:r>
+        <w:rPr>
+          <w:rFonts w:ascii="Times New Roman" w:hAnsi="Times New Roman" w:cs="Times New Roman"/>
+        </w:rPr>
+        <w:t xml:space="preserve">Title: [Window]-Period Rolling Correlation </w:t>
+      </w:r>
+    </w:p>
+    <w:p>
+      <w:pPr>
+        <w:rPr>
+          <w:rFonts w:ascii="Times New Roman" w:hAnsi="Times New Roman" w:cs="Times New Roman"/>
+        </w:rPr>
+      </w:pPr>
+      <w:r>
+        <w:rPr>
+          <w:rFonts w:ascii="Times New Roman" w:hAnsi="Times New Roman" w:cs="Times New Roman"/>
+        </w:rPr>
+        <w:lastRenderedPageBreak/>
+        <w:t xml:space="preserve">Series: A single </w:t>
+      </w:r>
+      <w:proofErr w:type="spellStart"/>
+      <w:r>
+        <w:rPr>
+          <w:rFonts w:ascii="Times New Roman" w:hAnsi="Times New Roman" w:cs="Times New Roman"/>
+        </w:rPr>
+        <w:t>LineSeries</w:t>
+      </w:r>
+      <w:proofErr w:type="spellEnd"/>
+      <w:r>
+        <w:rPr>
+          <w:rFonts w:ascii="Times New Roman" w:hAnsi="Times New Roman" w:cs="Times New Roman"/>
+        </w:rPr>
+        <w:t>.</w:t>
+      </w:r>
+    </w:p>
+    <w:p>
+      <w:pPr>
+        <w:rPr>
+          <w:rFonts w:ascii="Times New Roman" w:hAnsi="Times New Roman" w:cs="Times New Roman"/>
+        </w:rPr>
+      </w:pPr>
+      <w:r>
+        <w:rPr>
+          <w:rFonts w:ascii="Times New Roman" w:hAnsi="Times New Roman" w:cs="Times New Roman"/>
+        </w:rPr>
+        <w:t>Essential Configuration:</w:t>
+      </w:r>
+    </w:p>
+    <w:p>
+      <w:pPr>
+        <w:rPr>
+          <w:rFonts w:ascii="Times New Roman" w:hAnsi="Times New Roman" w:cs="Times New Roman"/>
+        </w:rPr>
+      </w:pPr>
+      <w:r>
+        <w:rPr>
+          <w:rFonts w:ascii="Times New Roman" w:hAnsi="Times New Roman" w:cs="Times New Roman"/>
+        </w:rPr>
+        <w:t xml:space="preserve">Fixed Y-Axis: The Y-axis must be fixed with a range from -1.0 to +1.0. </w:t>
+      </w:r>
+    </w:p>
+    <w:p>
+      <w:pPr>
+        <w:rPr>
+          <w:rFonts w:ascii="Times New Roman" w:hAnsi="Times New Roman" w:cs="Times New Roman"/>
+        </w:rPr>
+      </w:pPr>
+      <w:r>
+        <w:rPr>
+          <w:rFonts w:ascii="Times New Roman" w:hAnsi="Times New Roman" w:cs="Times New Roman"/>
+        </w:rPr>
+        <w:t>Threshold Line: A horizontal dashed line at a "healthy" correlation level, y = 0.7.</w:t>
+      </w:r>
+    </w:p>
+    <w:p>
+      <w:pPr>
+        <w:rPr>
+          <w:rFonts w:ascii="Times New Roman" w:hAnsi="Times New Roman" w:cs="Times New Roman"/>
+        </w:rPr>
+      </w:pPr>
+    </w:p>
+    <w:p>
+      <w:pPr>
+        <w:rPr>
+          <w:rFonts w:ascii="Times New Roman" w:hAnsi="Times New Roman" w:cs="Times New Roman"/>
+        </w:rPr>
+      </w:pPr>
+      <w:r>
+        <w:rPr>
+          <w:rFonts w:ascii="Times New Roman" w:hAnsi="Times New Roman" w:cs="Times New Roman"/>
+        </w:rPr>
+        <w:t>Business &amp; Trading Point of View:</w:t>
+      </w:r>
+    </w:p>
+    <w:p>
+      <w:pPr>
+        <w:pStyle w:val="ListParagraph"/>
+        <w:numPr>
+          <w:ilvl w:val="0"/>
+          <w:numId w:val="12"/>
+        </w:numPr>
+        <w:rPr>
+          <w:rFonts w:ascii="Times New Roman" w:hAnsi="Times New Roman" w:cs="Times New Roman"/>
+        </w:rPr>
+      </w:pPr>
+      <w:r>
+        <w:rPr>
+          <w:rFonts w:ascii="Times New Roman" w:hAnsi="Times New Roman" w:cs="Times New Roman"/>
+        </w:rPr>
+        <w:t>Concept:</w:t>
+      </w:r>
+    </w:p>
+    <w:p>
+      <w:pPr>
+        <w:pStyle w:val="ListParagraph"/>
+        <w:numPr>
+          <w:ilvl w:val="1"/>
+          <w:numId w:val="12"/>
+        </w:numPr>
+        <w:rPr>
+          <w:rFonts w:ascii="Times New Roman" w:hAnsi="Times New Roman" w:cs="Times New Roman"/>
+        </w:rPr>
+      </w:pPr>
+      <w:r>
+        <w:rPr>
+          <w:rFonts w:ascii="Times New Roman" w:hAnsi="Times New Roman" w:cs="Times New Roman"/>
+        </w:rPr>
+        <w:t>Rolling Correlation</w:t>
+      </w:r>
+      <w:r>
+        <w:rPr>
+          <w:rFonts w:ascii="Times New Roman" w:hAnsi="Times New Roman" w:cs="Times New Roman"/>
+        </w:rPr>
+        <w:t xml:space="preserve">: </w:t>
+      </w:r>
+      <w:r>
+        <w:rPr>
+          <w:rFonts w:ascii="Times New Roman" w:hAnsi="Times New Roman" w:cs="Times New Roman"/>
+        </w:rPr>
+        <w:t xml:space="preserve">whether the relation between base and hedge is strong means will it return to normal expected </w:t>
+      </w:r>
+      <w:r>
+        <w:rPr>
+          <w:rFonts w:ascii="Times New Roman" w:hAnsi="Times New Roman" w:cs="Times New Roman"/>
+        </w:rPr>
+        <w:t>relation</w:t>
+      </w:r>
+      <w:r>
+        <w:rPr>
+          <w:rFonts w:ascii="Times New Roman" w:hAnsi="Times New Roman" w:cs="Times New Roman"/>
+        </w:rPr>
+        <w:t xml:space="preserve"> again</w:t>
+      </w:r>
+      <w:r>
+        <w:rPr>
+          <w:rFonts w:ascii="Times New Roman" w:hAnsi="Times New Roman" w:cs="Times New Roman"/>
+        </w:rPr>
+        <w:t xml:space="preserve">. </w:t>
+      </w:r>
+    </w:p>
+    <w:p>
+      <w:pPr>
+        <w:pStyle w:val="ListParagraph"/>
+        <w:ind w:left="1440"/>
+        <w:rPr>
+          <w:rFonts w:ascii="Times New Roman" w:hAnsi="Times New Roman" w:cs="Times New Roman"/>
+        </w:rPr>
+      </w:pPr>
+      <w:r>
+        <w:rPr>
+          <w:rFonts w:ascii="Times New Roman" w:hAnsi="Times New Roman" w:cs="Times New Roman"/>
+        </w:rPr>
+        <w:t>+1.0: Perfect positive correlation. When one asset goes up, the other goes up in perfect lockstep.</w:t>
+      </w:r>
+    </w:p>
+    <w:p>
+      <w:pPr>
+        <w:pStyle w:val="ListParagraph"/>
+        <w:ind w:left="1440"/>
+        <w:rPr>
+          <w:rFonts w:ascii="Times New Roman" w:hAnsi="Times New Roman" w:cs="Times New Roman"/>
+        </w:rPr>
+      </w:pPr>
+      <w:r>
+        <w:rPr>
+          <w:rFonts w:ascii="Times New Roman" w:hAnsi="Times New Roman" w:cs="Times New Roman"/>
+        </w:rPr>
+        <w:t>0.0: No correlation. Their movements are random and unrelated.</w:t>
+      </w:r>
+    </w:p>
+    <w:p>
+      <w:pPr>
+        <w:pStyle w:val="ListParagraph"/>
+        <w:ind w:left="1440"/>
+        <w:rPr>
+          <w:rFonts w:ascii="Times New Roman" w:hAnsi="Times New Roman" w:cs="Times New Roman"/>
+        </w:rPr>
+      </w:pPr>
+      <w:r>
+        <w:rPr>
+          <w:rFonts w:ascii="Times New Roman" w:hAnsi="Times New Roman" w:cs="Times New Roman"/>
+        </w:rPr>
+        <w:t>-1.0: Perfect negative correlation. When one goes up, the other goes down.</w:t>
+      </w:r>
+    </w:p>
+    <w:p>
+      <w:pPr>
+        <w:pStyle w:val="ListParagraph"/>
+        <w:numPr>
+          <w:ilvl w:val="0"/>
+          <w:numId w:val="12"/>
+        </w:numPr>
+        <w:rPr>
+          <w:rFonts w:ascii="Times New Roman" w:hAnsi="Times New Roman" w:cs="Times New Roman"/>
+        </w:rPr>
+      </w:pPr>
+      <w:r>
+        <w:rPr>
+          <w:rFonts w:ascii="Times New Roman" w:hAnsi="Times New Roman" w:cs="Times New Roman"/>
+        </w:rPr>
+        <w:t>What decision trader make based on above concept:</w:t>
+      </w:r>
+    </w:p>
+    <w:p>
+      <w:pPr>
+        <w:pStyle w:val="ListParagraph"/>
+        <w:numPr>
+          <w:ilvl w:val="1"/>
+          <w:numId w:val="12"/>
+        </w:numPr>
+        <w:rPr>
+          <w:rFonts w:ascii="Times New Roman" w:hAnsi="Times New Roman" w:cs="Times New Roman"/>
+        </w:rPr>
+      </w:pPr>
+      <w:r>
+        <w:rPr>
+          <w:rFonts w:ascii="Times New Roman" w:hAnsi="Times New Roman" w:cs="Times New Roman"/>
+        </w:rPr>
+        <w:t>The trader looks at the Spread &amp; Z-Score Chart and sees a clear entry signal. The Z-Score has just dropped below -2.0. This is a signal to BUY the spread.</w:t>
+      </w:r>
+    </w:p>
+    <w:p>
+      <w:pPr>
+        <w:pStyle w:val="ListParagraph"/>
+        <w:numPr>
+          <w:ilvl w:val="1"/>
+          <w:numId w:val="12"/>
+        </w:numPr>
+        <w:rPr>
+          <w:rFonts w:ascii="Times New Roman" w:hAnsi="Times New Roman" w:cs="Times New Roman"/>
+        </w:rPr>
+      </w:pPr>
+      <w:r>
+        <w:rPr>
+          <w:rFonts w:ascii="Times New Roman" w:hAnsi="Times New Roman" w:cs="Times New Roman"/>
+        </w:rPr>
+        <w:t>The trader looks at the correlation chart and sees the line is high and stable, hovering around 0.85, well above the 0.7 threshold.</w:t>
+      </w:r>
+    </w:p>
+    <w:p>
+      <w:pPr>
+        <w:pStyle w:val="ListParagraph"/>
+        <w:numPr>
+          <w:ilvl w:val="1"/>
+          <w:numId w:val="12"/>
+        </w:numPr>
+        <w:rPr>
+          <w:rFonts w:ascii="Times New Roman" w:hAnsi="Times New Roman" w:cs="Times New Roman"/>
+        </w:rPr>
+      </w:pPr>
+      <w:r>
+        <w:rPr>
+          <w:rFonts w:ascii="Times New Roman" w:hAnsi="Times New Roman" w:cs="Times New Roman"/>
+        </w:rPr>
+        <w:t>The trader proceeds with confidence and executes the trade</w:t>
+      </w:r>
+      <w:r>
+        <w:rPr>
+          <w:rFonts w:ascii="Times New Roman" w:hAnsi="Times New Roman" w:cs="Times New Roman"/>
+        </w:rPr>
+        <w:t xml:space="preserve"> buy the base asset and sale the hedge asset</w:t>
+      </w:r>
+    </w:p>
+    <w:p>
+      <w:pPr>
+        <w:pStyle w:val="ListParagraph"/>
+        <w:numPr>
+          <w:ilvl w:val="1"/>
+          <w:numId w:val="12"/>
+        </w:numPr>
+        <w:rPr>
+          <w:rFonts w:ascii="Times New Roman" w:hAnsi="Times New Roman" w:cs="Times New Roman"/>
+        </w:rPr>
+      </w:pPr>
+      <w:r>
+        <w:rPr>
+          <w:rFonts w:ascii="Times New Roman" w:hAnsi="Times New Roman" w:cs="Times New Roman"/>
+        </w:rPr>
+        <w:t xml:space="preserve">Trader will also use this to monitor the position </w:t>
+      </w:r>
+      <w:r>
+        <w:rPr>
+          <w:rFonts w:ascii="Times New Roman" w:hAnsi="Times New Roman" w:cs="Times New Roman"/>
+        </w:rPr>
+        <w:t xml:space="preserve">if score is more than 0.7 it </w:t>
+      </w:r>
+      <w:r>
+        <w:rPr>
+          <w:rFonts w:ascii="Times New Roman" w:hAnsi="Times New Roman" w:cs="Times New Roman"/>
+        </w:rPr>
+        <w:t>keeps</w:t>
+      </w:r>
+      <w:r>
+        <w:rPr>
+          <w:rFonts w:ascii="Times New Roman" w:hAnsi="Times New Roman" w:cs="Times New Roman"/>
+        </w:rPr>
+        <w:t xml:space="preserve"> when either z-score </w:t>
+      </w:r>
+      <w:r>
+        <w:rPr>
+          <w:rFonts w:ascii="Times New Roman" w:hAnsi="Times New Roman" w:cs="Times New Roman"/>
+        </w:rPr>
+        <w:t>o</w:t>
+      </w:r>
+      <w:r>
+        <w:rPr>
+          <w:rFonts w:ascii="Times New Roman" w:hAnsi="Times New Roman" w:cs="Times New Roman"/>
+        </w:rPr>
+        <w:t>r spread is reduced or Correlation is low than 0.7 then tr</w:t>
+      </w:r>
+      <w:r>
+        <w:rPr>
+          <w:rFonts w:ascii="Times New Roman" w:hAnsi="Times New Roman" w:cs="Times New Roman"/>
+        </w:rPr>
+        <w:t>a</w:t>
+      </w:r>
+      <w:r>
+        <w:rPr>
+          <w:rFonts w:ascii="Times New Roman" w:hAnsi="Times New Roman" w:cs="Times New Roman"/>
+        </w:rPr>
+        <w:t>der will exit</w:t>
+      </w:r>
+      <w:r>
+        <w:rPr>
+          <w:rFonts w:ascii="Times New Roman" w:hAnsi="Times New Roman" w:cs="Times New Roman"/>
+        </w:rPr>
+        <w:t xml:space="preserve"> </w:t>
+      </w:r>
+    </w:p>
+    <w:p>
+      <w:pPr>
+        <w:rPr>
+          <w:rFonts w:ascii="Times New Roman" w:hAnsi="Times New Roman" w:cs="Times New Roman"/>
+        </w:rPr>
+      </w:pPr>
+    </w:p>
+    <w:p>
+      <w:pPr>
+        <w:rPr>
+          <w:rFonts w:ascii="Times New Roman" w:hAnsi="Times New Roman" w:cs="Times New Roman"/>
+        </w:rPr>
+      </w:pPr>
     </w:p>
     <w:sectPr>
       <w:pgSz w:w="11906" w:h="16838"/>
@@ -4422,6 +5203,95 @@
     </w:lvl>
   </w:abstractNum>
   <w:abstractNum w:abstractNumId="7" w15:restartNumberingAfterBreak="0">
+    <w:nsid w:val="419E1B06"/>
+    <w:multiLevelType w:val="hybridMultilevel"/>
+    <w:tmpl w:val="89585702"/>
+    <w:lvl w:ilvl="0" w:tplc="4009000F">
+      <w:start w:val="1"/>
+      <w:numFmt w:val="decimal"/>
+      <w:lvlText w:val="%1."/>
+      <w:lvlJc w:val="left"/>
+      <w:pPr>
+        <w:ind w:left="720" w:hanging="360"/>
+      </w:pPr>
+      <w:rPr>
+        <w:rFonts w:hint="default"/>
+      </w:rPr>
+    </w:lvl>
+    <w:lvl w:ilvl="1" w:tplc="40090019">
+      <w:start w:val="1"/>
+      <w:numFmt w:val="lowerLetter"/>
+      <w:lvlText w:val="%2."/>
+      <w:lvlJc w:val="left"/>
+      <w:pPr>
+        <w:ind w:left="1440" w:hanging="360"/>
+      </w:pPr>
+    </w:lvl>
+    <w:lvl w:ilvl="2" w:tplc="4009001B" w:tentative="1">
+      <w:start w:val="1"/>
+      <w:numFmt w:val="lowerRoman"/>
+      <w:lvlText w:val="%3."/>
+      <w:lvlJc w:val="right"/>
+      <w:pPr>
+        <w:ind w:left="2160" w:hanging="180"/>
+      </w:pPr>
+    </w:lvl>
+    <w:lvl w:ilvl="3" w:tplc="4009000F" w:tentative="1">
+      <w:start w:val="1"/>
+      <w:numFmt w:val="decimal"/>
+      <w:lvlText w:val="%4."/>
+      <w:lvlJc w:val="left"/>
+      <w:pPr>
+        <w:ind w:left="2880" w:hanging="360"/>
+      </w:pPr>
+    </w:lvl>
+    <w:lvl w:ilvl="4" w:tplc="40090019" w:tentative="1">
+      <w:start w:val="1"/>
+      <w:numFmt w:val="lowerLetter"/>
+      <w:lvlText w:val="%5."/>
+      <w:lvlJc w:val="left"/>
+      <w:pPr>
+        <w:ind w:left="3600" w:hanging="360"/>
+      </w:pPr>
+    </w:lvl>
+    <w:lvl w:ilvl="5" w:tplc="4009001B" w:tentative="1">
+      <w:start w:val="1"/>
+      <w:numFmt w:val="lowerRoman"/>
+      <w:lvlText w:val="%6."/>
+      <w:lvlJc w:val="right"/>
+      <w:pPr>
+        <w:ind w:left="4320" w:hanging="180"/>
+      </w:pPr>
+    </w:lvl>
+    <w:lvl w:ilvl="6" w:tplc="4009000F" w:tentative="1">
+      <w:start w:val="1"/>
+      <w:numFmt w:val="decimal"/>
+      <w:lvlText w:val="%7."/>
+      <w:lvlJc w:val="left"/>
+      <w:pPr>
+        <w:ind w:left="5040" w:hanging="360"/>
+      </w:pPr>
+    </w:lvl>
+    <w:lvl w:ilvl="7" w:tplc="40090019" w:tentative="1">
+      <w:start w:val="1"/>
+      <w:numFmt w:val="lowerLetter"/>
+      <w:lvlText w:val="%8."/>
+      <w:lvlJc w:val="left"/>
+      <w:pPr>
+        <w:ind w:left="5760" w:hanging="360"/>
+      </w:pPr>
+    </w:lvl>
+    <w:lvl w:ilvl="8" w:tplc="4009001B" w:tentative="1">
+      <w:start w:val="1"/>
+      <w:numFmt w:val="lowerRoman"/>
+      <w:lvlText w:val="%9."/>
+      <w:lvlJc w:val="right"/>
+      <w:pPr>
+        <w:ind w:left="6480" w:hanging="180"/>
+      </w:pPr>
+    </w:lvl>
+  </w:abstractNum>
+  <w:abstractNum w:abstractNumId="8" w15:restartNumberingAfterBreak="0">
     <w:nsid w:val="484372B7"/>
     <w:multiLevelType w:val="hybridMultilevel"/>
     <w:tmpl w:val="83387086"/>
@@ -4510,7 +5380,7 @@
       </w:pPr>
     </w:lvl>
   </w:abstractNum>
-  <w:abstractNum w:abstractNumId="8" w15:restartNumberingAfterBreak="0">
+  <w:abstractNum w:abstractNumId="9" w15:restartNumberingAfterBreak="0">
     <w:nsid w:val="4A352412"/>
     <w:multiLevelType w:val="multilevel"/>
     <w:tmpl w:val="7F72CBCA"/>
@@ -4627,7 +5497,96 @@
       </w:pPr>
     </w:lvl>
   </w:abstractNum>
-  <w:abstractNum w:abstractNumId="9" w15:restartNumberingAfterBreak="0">
+  <w:abstractNum w:abstractNumId="10" w15:restartNumberingAfterBreak="0">
+    <w:nsid w:val="638E1781"/>
+    <w:multiLevelType w:val="hybridMultilevel"/>
+    <w:tmpl w:val="2BCEFF00"/>
+    <w:lvl w:ilvl="0" w:tplc="FFFFFFFF">
+      <w:start w:val="1"/>
+      <w:numFmt w:val="upperLetter"/>
+      <w:lvlText w:val="%1."/>
+      <w:lvlJc w:val="left"/>
+      <w:pPr>
+        <w:ind w:left="720" w:hanging="360"/>
+      </w:pPr>
+      <w:rPr>
+        <w:rFonts w:hint="default"/>
+      </w:rPr>
+    </w:lvl>
+    <w:lvl w:ilvl="1" w:tplc="FFFFFFFF">
+      <w:start w:val="1"/>
+      <w:numFmt w:val="lowerLetter"/>
+      <w:lvlText w:val="%2."/>
+      <w:lvlJc w:val="left"/>
+      <w:pPr>
+        <w:ind w:left="1440" w:hanging="360"/>
+      </w:pPr>
+    </w:lvl>
+    <w:lvl w:ilvl="2" w:tplc="FFFFFFFF" w:tentative="1">
+      <w:start w:val="1"/>
+      <w:numFmt w:val="lowerRoman"/>
+      <w:lvlText w:val="%3."/>
+      <w:lvlJc w:val="right"/>
+      <w:pPr>
+        <w:ind w:left="2160" w:hanging="180"/>
+      </w:pPr>
+    </w:lvl>
+    <w:lvl w:ilvl="3" w:tplc="FFFFFFFF" w:tentative="1">
+      <w:start w:val="1"/>
+      <w:numFmt w:val="decimal"/>
+      <w:lvlText w:val="%4."/>
+      <w:lvlJc w:val="left"/>
+      <w:pPr>
+        <w:ind w:left="2880" w:hanging="360"/>
+      </w:pPr>
+    </w:lvl>
+    <w:lvl w:ilvl="4" w:tplc="FFFFFFFF" w:tentative="1">
+      <w:start w:val="1"/>
+      <w:numFmt w:val="lowerLetter"/>
+      <w:lvlText w:val="%5."/>
+      <w:lvlJc w:val="left"/>
+      <w:pPr>
+        <w:ind w:left="3600" w:hanging="360"/>
+      </w:pPr>
+    </w:lvl>
+    <w:lvl w:ilvl="5" w:tplc="FFFFFFFF" w:tentative="1">
+      <w:start w:val="1"/>
+      <w:numFmt w:val="lowerRoman"/>
+      <w:lvlText w:val="%6."/>
+      <w:lvlJc w:val="right"/>
+      <w:pPr>
+        <w:ind w:left="4320" w:hanging="180"/>
+      </w:pPr>
+    </w:lvl>
+    <w:lvl w:ilvl="6" w:tplc="FFFFFFFF" w:tentative="1">
+      <w:start w:val="1"/>
+      <w:numFmt w:val="decimal"/>
+      <w:lvlText w:val="%7."/>
+      <w:lvlJc w:val="left"/>
+      <w:pPr>
+        <w:ind w:left="5040" w:hanging="360"/>
+      </w:pPr>
+    </w:lvl>
+    <w:lvl w:ilvl="7" w:tplc="FFFFFFFF" w:tentative="1">
+      <w:start w:val="1"/>
+      <w:numFmt w:val="lowerLetter"/>
+      <w:lvlText w:val="%8."/>
+      <w:lvlJc w:val="left"/>
+      <w:pPr>
+        <w:ind w:left="5760" w:hanging="360"/>
+      </w:pPr>
+    </w:lvl>
+    <w:lvl w:ilvl="8" w:tplc="FFFFFFFF" w:tentative="1">
+      <w:start w:val="1"/>
+      <w:numFmt w:val="lowerRoman"/>
+      <w:lvlText w:val="%9."/>
+      <w:lvlJc w:val="right"/>
+      <w:pPr>
+        <w:ind w:left="6480" w:hanging="180"/>
+      </w:pPr>
+    </w:lvl>
+  </w:abstractNum>
+  <w:abstractNum w:abstractNumId="11" w15:restartNumberingAfterBreak="0">
     <w:nsid w:val="72F55ED9"/>
     <w:multiLevelType w:val="hybridMultilevel"/>
     <w:tmpl w:val="055AAEFC"/>
@@ -4714,7 +5673,7 @@
     </w:lvl>
   </w:abstractNum>
   <w:num w:numId="1" w16cid:durableId="1350175818">
-    <w:abstractNumId w:val="8"/>
+    <w:abstractNumId w:val="9"/>
   </w:num>
   <w:num w:numId="2" w16cid:durableId="1019039936">
     <w:abstractNumId w:val="1"/>
@@ -4723,13 +5682,13 @@
     <w:abstractNumId w:val="4"/>
   </w:num>
   <w:num w:numId="4" w16cid:durableId="396247562">
-    <w:abstractNumId w:val="7"/>
+    <w:abstractNumId w:val="8"/>
   </w:num>
   <w:num w:numId="5" w16cid:durableId="1465460645">
     <w:abstractNumId w:val="0"/>
   </w:num>
   <w:num w:numId="6" w16cid:durableId="816730490">
-    <w:abstractNumId w:val="9"/>
+    <w:abstractNumId w:val="11"/>
   </w:num>
   <w:num w:numId="7" w16cid:durableId="1000697124">
     <w:abstractNumId w:val="5"/>
@@ -4742,6 +5701,12 @@
   </w:num>
   <w:num w:numId="10" w16cid:durableId="963121800">
     <w:abstractNumId w:val="6"/>
+  </w:num>
+  <w:num w:numId="11" w16cid:durableId="1476684104">
+    <w:abstractNumId w:val="10"/>
+  </w:num>
+  <w:num w:numId="12" w16cid:durableId="1775592186">
+    <w:abstractNumId w:val="7"/>
   </w:num>
 </w:numbering>
 </file>

</xml_diff>

<commit_message>
Frontend charts development is done and working all parameters are integrated
Starting alert fucntionality development
</commit_message>
<xml_diff>
--- a/Project Documents/Project requirement undestanding, Architecture and flow.docx
+++ b/Project Documents/Project requirement undestanding, Architecture and flow.docx
@@ -67,60 +67,24 @@
           <w:b/>
           <w:bCs/>
         </w:rPr>
-        <w:t xml:space="preserve">Started preparing </w:t>
-      </w:r>
-      <w:proofErr w:type="spellStart"/>
-      <w:r>
+        <w:t>Started preparing drawio diagram for system architecture</w:t>
+      </w:r>
+    </w:p>
+    <w:p>
+      <w:pPr>
         <w:rPr>
           <w:rFonts w:ascii="Times New Roman" w:hAnsi="Times New Roman" w:cs="Times New Roman"/>
           <w:b/>
           <w:bCs/>
         </w:rPr>
-        <w:t>drawio</w:t>
-      </w:r>
-      <w:proofErr w:type="spellEnd"/>
+      </w:pPr>
       <w:r>
         <w:rPr>
           <w:rFonts w:ascii="Times New Roman" w:hAnsi="Times New Roman" w:cs="Times New Roman"/>
           <w:b/>
           <w:bCs/>
         </w:rPr>
-        <w:t xml:space="preserve"> diagram for system architecture</w:t>
-      </w:r>
-    </w:p>
-    <w:p>
-      <w:pPr>
-        <w:rPr>
-          <w:rFonts w:ascii="Times New Roman" w:hAnsi="Times New Roman" w:cs="Times New Roman"/>
-          <w:b/>
-          <w:bCs/>
-        </w:rPr>
-      </w:pPr>
-      <w:r>
-        <w:rPr>
-          <w:rFonts w:ascii="Times New Roman" w:hAnsi="Times New Roman" w:cs="Times New Roman"/>
-          <w:b/>
-          <w:bCs/>
-        </w:rPr>
-        <w:t xml:space="preserve">Started preparing </w:t>
-      </w:r>
-      <w:proofErr w:type="spellStart"/>
-      <w:r>
-        <w:rPr>
-          <w:rFonts w:ascii="Times New Roman" w:hAnsi="Times New Roman" w:cs="Times New Roman"/>
-          <w:b/>
-          <w:bCs/>
-        </w:rPr>
-        <w:t>swimlane</w:t>
-      </w:r>
-      <w:proofErr w:type="spellEnd"/>
-      <w:r>
-        <w:rPr>
-          <w:rFonts w:ascii="Times New Roman" w:hAnsi="Times New Roman" w:cs="Times New Roman"/>
-          <w:b/>
-          <w:bCs/>
-        </w:rPr>
-        <w:t xml:space="preserve"> flow diagram</w:t>
+        <w:t>Started preparing swimlane flow diagram</w:t>
       </w:r>
     </w:p>
     <w:p>
@@ -234,21 +198,7 @@
         <w:rPr>
           <w:rFonts w:ascii="Times New Roman" w:hAnsi="Times New Roman" w:cs="Times New Roman"/>
         </w:rPr>
-        <w:t xml:space="preserve">data from </w:t>
-      </w:r>
-      <w:proofErr w:type="spellStart"/>
-      <w:r>
-        <w:rPr>
-          <w:rFonts w:ascii="Times New Roman" w:hAnsi="Times New Roman" w:cs="Times New Roman"/>
-        </w:rPr>
-        <w:t>webscoket</w:t>
-      </w:r>
-      <w:proofErr w:type="spellEnd"/>
-      <w:r>
-        <w:rPr>
-          <w:rFonts w:ascii="Times New Roman" w:hAnsi="Times New Roman" w:cs="Times New Roman"/>
-        </w:rPr>
-        <w:t xml:space="preserve"> and store it . Sampling should be based on selected timeframe</w:t>
+        <w:t>data from webscoket and store it . Sampling should be based on selected timeframe</w:t>
       </w:r>
     </w:p>
     <w:p>
@@ -1065,21 +1015,7 @@
         <w:rPr>
           <w:rFonts w:ascii="Times New Roman" w:hAnsi="Times New Roman" w:cs="Times New Roman"/>
         </w:rPr>
-        <w:t xml:space="preserve">Data </w:t>
-      </w:r>
-      <w:proofErr w:type="spellStart"/>
-      <w:r>
-        <w:rPr>
-          <w:rFonts w:ascii="Times New Roman" w:hAnsi="Times New Roman" w:cs="Times New Roman"/>
-        </w:rPr>
-        <w:t>Ingestor</w:t>
-      </w:r>
-      <w:proofErr w:type="spellEnd"/>
-      <w:r>
-        <w:rPr>
-          <w:rFonts w:ascii="Times New Roman" w:hAnsi="Times New Roman" w:cs="Times New Roman"/>
-        </w:rPr>
-        <w:t>:</w:t>
+        <w:t>Data Ingestor:</w:t>
       </w:r>
       <w:r>
         <w:rPr>
@@ -1297,14 +1233,12 @@
                 <w:rFonts w:ascii="Times New Roman" w:hAnsi="Times New Roman" w:cs="Times New Roman"/>
               </w:rPr>
             </w:pPr>
-            <w:proofErr w:type="spellStart"/>
             <w:r>
               <w:rPr>
                 <w:rFonts w:ascii="Times New Roman" w:hAnsi="Times New Roman" w:cs="Times New Roman"/>
               </w:rPr>
               <w:t>FastAPI</w:t>
             </w:r>
-            <w:proofErr w:type="spellEnd"/>
           </w:p>
         </w:tc>
       </w:tr>
@@ -1382,19 +1316,11 @@
                 <w:rFonts w:ascii="Times New Roman" w:hAnsi="Times New Roman" w:cs="Times New Roman"/>
               </w:rPr>
             </w:pPr>
-            <w:proofErr w:type="spellStart"/>
             <w:r>
               <w:rPr>
                 <w:rFonts w:ascii="Times New Roman" w:hAnsi="Times New Roman" w:cs="Times New Roman"/>
               </w:rPr>
-              <w:t>TradingView</w:t>
-            </w:r>
-            <w:proofErr w:type="spellEnd"/>
-            <w:r>
-              <w:rPr>
-                <w:rFonts w:ascii="Times New Roman" w:hAnsi="Times New Roman" w:cs="Times New Roman"/>
-              </w:rPr>
-              <w:t xml:space="preserve"> Lightweight Charts</w:t>
+              <w:t>TradingView Lightweight Charts</w:t>
             </w:r>
           </w:p>
         </w:tc>
@@ -1507,42 +1433,20 @@
         <w:rPr>
           <w:rFonts w:ascii="Times New Roman" w:hAnsi="Times New Roman" w:cs="Times New Roman"/>
         </w:rPr>
-        <w:t xml:space="preserve">1. Backend: </w:t>
-      </w:r>
-      <w:proofErr w:type="spellStart"/>
-      <w:r>
-        <w:rPr>
-          <w:rFonts w:ascii="Times New Roman" w:hAnsi="Times New Roman" w:cs="Times New Roman"/>
-        </w:rPr>
-        <w:t>FastAPI</w:t>
-      </w:r>
-      <w:proofErr w:type="spellEnd"/>
-    </w:p>
-    <w:p>
-      <w:pPr>
-        <w:rPr>
-          <w:rFonts w:ascii="Times New Roman" w:hAnsi="Times New Roman" w:cs="Times New Roman"/>
-        </w:rPr>
-      </w:pPr>
-      <w:r>
-        <w:rPr>
-          <w:rFonts w:ascii="Times New Roman" w:hAnsi="Times New Roman" w:cs="Times New Roman"/>
-        </w:rPr>
-        <w:t xml:space="preserve">Why selected </w:t>
-      </w:r>
-      <w:proofErr w:type="spellStart"/>
-      <w:r>
-        <w:rPr>
-          <w:rFonts w:ascii="Times New Roman" w:hAnsi="Times New Roman" w:cs="Times New Roman"/>
-        </w:rPr>
-        <w:t>FastAPI</w:t>
-      </w:r>
-      <w:proofErr w:type="spellEnd"/>
-      <w:r>
-        <w:rPr>
-          <w:rFonts w:ascii="Times New Roman" w:hAnsi="Times New Roman" w:cs="Times New Roman"/>
-        </w:rPr>
-        <w:t xml:space="preserve"> instead of a framework like Django:</w:t>
+        <w:t>1. Backend: FastAPI</w:t>
+      </w:r>
+    </w:p>
+    <w:p>
+      <w:pPr>
+        <w:rPr>
+          <w:rFonts w:ascii="Times New Roman" w:hAnsi="Times New Roman" w:cs="Times New Roman"/>
+        </w:rPr>
+      </w:pPr>
+      <w:r>
+        <w:rPr>
+          <w:rFonts w:ascii="Times New Roman" w:hAnsi="Times New Roman" w:cs="Times New Roman"/>
+        </w:rPr>
+        <w:t>Why selected FastAPI instead of a framework like Django:</w:t>
       </w:r>
     </w:p>
     <w:p>
@@ -1556,19 +1460,11 @@
           <w:rFonts w:ascii="Times New Roman" w:hAnsi="Times New Roman" w:cs="Times New Roman"/>
         </w:rPr>
       </w:pPr>
-      <w:proofErr w:type="spellStart"/>
-      <w:r>
-        <w:rPr>
-          <w:rFonts w:ascii="Times New Roman" w:hAnsi="Times New Roman" w:cs="Times New Roman"/>
-        </w:rPr>
-        <w:t>FastAPI</w:t>
-      </w:r>
-      <w:proofErr w:type="spellEnd"/>
-      <w:r>
-        <w:rPr>
-          <w:rFonts w:ascii="Times New Roman" w:hAnsi="Times New Roman" w:cs="Times New Roman"/>
-        </w:rPr>
-        <w:t xml:space="preserve"> is used for high-performance APIs with simple, less complex code. This allows for quick development and debugging while still achieving the required high performance.</w:t>
+      <w:r>
+        <w:rPr>
+          <w:rFonts w:ascii="Times New Roman" w:hAnsi="Times New Roman" w:cs="Times New Roman"/>
+        </w:rPr>
+        <w:t>FastAPI is used for high-performance APIs with simple, less complex code. This allows for quick development and debugging while still achieving the required high performance.</w:t>
       </w:r>
     </w:p>
     <w:p>
@@ -1604,35 +1500,7 @@
         <w:rPr>
           <w:rFonts w:ascii="Times New Roman" w:hAnsi="Times New Roman" w:cs="Times New Roman"/>
         </w:rPr>
-        <w:t xml:space="preserve">Our project involves using </w:t>
-      </w:r>
-      <w:proofErr w:type="spellStart"/>
-      <w:r>
-        <w:rPr>
-          <w:rFonts w:ascii="Times New Roman" w:hAnsi="Times New Roman" w:cs="Times New Roman"/>
-        </w:rPr>
-        <w:t>WebSockets</w:t>
-      </w:r>
-      <w:proofErr w:type="spellEnd"/>
-      <w:r>
-        <w:rPr>
-          <w:rFonts w:ascii="Times New Roman" w:hAnsi="Times New Roman" w:cs="Times New Roman"/>
-        </w:rPr>
-        <w:t xml:space="preserve"> for live updates. </w:t>
-      </w:r>
-      <w:proofErr w:type="spellStart"/>
-      <w:r>
-        <w:rPr>
-          <w:rFonts w:ascii="Times New Roman" w:hAnsi="Times New Roman" w:cs="Times New Roman"/>
-        </w:rPr>
-        <w:t>FastAPI</w:t>
-      </w:r>
-      <w:proofErr w:type="spellEnd"/>
-      <w:r>
-        <w:rPr>
-          <w:rFonts w:ascii="Times New Roman" w:hAnsi="Times New Roman" w:cs="Times New Roman"/>
-        </w:rPr>
-        <w:t xml:space="preserve"> is built on ASGI (Asynchronous Server Gateway Interface), which is designed to handle many connections and long-running tasks like a WebSocket asynchronously, without getting blocked.</w:t>
+        <w:t>Our project involves using WebSockets for live updates. FastAPI is built on ASGI (Asynchronous Server Gateway Interface), which is designed to handle many connections and long-running tasks like a WebSocket asynchronously, without getting blocked.</w:t>
       </w:r>
     </w:p>
     <w:p>
@@ -1664,34 +1532,12 @@
           <w:rFonts w:ascii="Times New Roman" w:hAnsi="Times New Roman" w:cs="Times New Roman"/>
         </w:rPr>
       </w:pPr>
-      <w:proofErr w:type="spellStart"/>
       <w:r>
         <w:rPr>
           <w:rFonts w:ascii="Times New Roman" w:hAnsi="Times New Roman" w:cs="Times New Roman"/>
         </w:rPr>
         <w:lastRenderedPageBreak/>
-        <w:t>FastAPI's</w:t>
-      </w:r>
-      <w:proofErr w:type="spellEnd"/>
-      <w:r>
-        <w:rPr>
-          <w:rFonts w:ascii="Times New Roman" w:hAnsi="Times New Roman" w:cs="Times New Roman"/>
-        </w:rPr>
-        <w:t xml:space="preserve"> Dependency Injection system allows us to write cleaner and more modular code. For example, I can define the database connection I need in a function's signature, and </w:t>
-      </w:r>
-      <w:proofErr w:type="spellStart"/>
-      <w:r>
-        <w:rPr>
-          <w:rFonts w:ascii="Times New Roman" w:hAnsi="Times New Roman" w:cs="Times New Roman"/>
-        </w:rPr>
-        <w:t>FastAPI</w:t>
-      </w:r>
-      <w:proofErr w:type="spellEnd"/>
-      <w:r>
-        <w:rPr>
-          <w:rFonts w:ascii="Times New Roman" w:hAnsi="Times New Roman" w:cs="Times New Roman"/>
-        </w:rPr>
-        <w:t xml:space="preserve"> will manage it. This makes it very easy to swap things later, like using a different database for testing.</w:t>
+        <w:t>FastAPI's Dependency Injection system allows us to write cleaner and more modular code. For example, I can define the database connection I need in a function's signature, and FastAPI will manage it. This makes it very easy to swap things later, like using a different database for testing.</w:t>
       </w:r>
     </w:p>
     <w:p>
@@ -1705,19 +1551,11 @@
           <w:rFonts w:ascii="Times New Roman" w:hAnsi="Times New Roman" w:cs="Times New Roman"/>
         </w:rPr>
       </w:pPr>
-      <w:proofErr w:type="spellStart"/>
-      <w:r>
-        <w:rPr>
-          <w:rFonts w:ascii="Times New Roman" w:hAnsi="Times New Roman" w:cs="Times New Roman"/>
-        </w:rPr>
-        <w:t>FastAPI</w:t>
-      </w:r>
-      <w:proofErr w:type="spellEnd"/>
-      <w:r>
-        <w:rPr>
-          <w:rFonts w:ascii="Times New Roman" w:hAnsi="Times New Roman" w:cs="Times New Roman"/>
-        </w:rPr>
-        <w:t xml:space="preserve"> also gives us automatic data validation and API documentation for free. By defining the data models with standard Python types, it validates all incoming requests and generates an interactive API doc page. This saves a lot of time and makes the API more robust.</w:t>
+      <w:r>
+        <w:rPr>
+          <w:rFonts w:ascii="Times New Roman" w:hAnsi="Times New Roman" w:cs="Times New Roman"/>
+        </w:rPr>
+        <w:t>FastAPI also gives us automatic data validation and API documentation for free. By defining the data models with standard Python types, it validates all incoming requests and generates an interactive API doc page. This saves a lot of time and makes the API more robust.</w:t>
       </w:r>
     </w:p>
     <w:p>
@@ -1806,21 +1644,7 @@
         <w:rPr>
           <w:rFonts w:ascii="Times New Roman" w:hAnsi="Times New Roman" w:cs="Times New Roman"/>
         </w:rPr>
-        <w:t xml:space="preserve">3. Frontend: React with </w:t>
-      </w:r>
-      <w:proofErr w:type="spellStart"/>
-      <w:r>
-        <w:rPr>
-          <w:rFonts w:ascii="Times New Roman" w:hAnsi="Times New Roman" w:cs="Times New Roman"/>
-        </w:rPr>
-        <w:t>TradingView</w:t>
-      </w:r>
-      <w:proofErr w:type="spellEnd"/>
-      <w:r>
-        <w:rPr>
-          <w:rFonts w:ascii="Times New Roman" w:hAnsi="Times New Roman" w:cs="Times New Roman"/>
-        </w:rPr>
-        <w:t xml:space="preserve"> Lightweight Charts</w:t>
+        <w:t>3. Frontend: React with TradingView Lightweight Charts</w:t>
       </w:r>
     </w:p>
     <w:p>
@@ -1874,21 +1698,7 @@
         <w:rPr>
           <w:rFonts w:ascii="Times New Roman" w:hAnsi="Times New Roman" w:cs="Times New Roman"/>
         </w:rPr>
-        <w:t xml:space="preserve">We chose the </w:t>
-      </w:r>
-      <w:proofErr w:type="spellStart"/>
-      <w:r>
-        <w:rPr>
-          <w:rFonts w:ascii="Times New Roman" w:hAnsi="Times New Roman" w:cs="Times New Roman"/>
-        </w:rPr>
-        <w:t>TradingView</w:t>
-      </w:r>
-      <w:proofErr w:type="spellEnd"/>
-      <w:r>
-        <w:rPr>
-          <w:rFonts w:ascii="Times New Roman" w:hAnsi="Times New Roman" w:cs="Times New Roman"/>
-        </w:rPr>
-        <w:t xml:space="preserve"> Lightweight Charts library specifically because it is a professional, high-performance tool built for financial data. It already has all the components required to show candlestick charts with high-speed interactivity (zooming and panning). This follows the "clarity over complexity" principle by not reinventing a complex component from scratch.</w:t>
+        <w:t>We chose the TradingView Lightweight Charts library specifically because it is a professional, high-performance tool built for financial data. It already has all the components required to show candlestick charts with high-speed interactivity (zooming and panning). This follows the "clarity over complexity" principle by not reinventing a complex component from scratch.</w:t>
       </w:r>
     </w:p>
     <w:p>
@@ -2028,21 +1838,7 @@
         <w:rPr>
           <w:rFonts w:ascii="Times New Roman" w:hAnsi="Times New Roman" w:cs="Times New Roman"/>
         </w:rPr>
-        <w:t xml:space="preserve">Is bitcoin and </w:t>
-      </w:r>
-      <w:proofErr w:type="spellStart"/>
-      <w:r>
-        <w:rPr>
-          <w:rFonts w:ascii="Times New Roman" w:hAnsi="Times New Roman" w:cs="Times New Roman"/>
-        </w:rPr>
-        <w:t>ethereum</w:t>
-      </w:r>
-      <w:proofErr w:type="spellEnd"/>
-      <w:r>
-        <w:rPr>
-          <w:rFonts w:ascii="Times New Roman" w:hAnsi="Times New Roman" w:cs="Times New Roman"/>
-        </w:rPr>
-        <w:t xml:space="preserve"> moving relative to together. If one is spiked without other then this is our point of interest.</w:t>
+        <w:t>Is bitcoin and ethereum moving relative to together. If one is spiked without other then this is our point of interest.</w:t>
       </w:r>
     </w:p>
     <w:p>
@@ -2114,43 +1910,27 @@
         <w:rPr>
           <w:rFonts w:ascii="Times New Roman" w:hAnsi="Times New Roman" w:cs="Times New Roman"/>
         </w:rPr>
-        <w:t xml:space="preserve">Base Asset (Y): A </w:t>
-      </w:r>
-      <w:proofErr w:type="spellStart"/>
+        <w:t>Base Asset (Y): A CandlestickSeries (Green/Red) on the right price scale.</w:t>
+      </w:r>
+    </w:p>
+    <w:p>
+      <w:pPr>
+        <w:rPr>
+          <w:rFonts w:ascii="Times New Roman" w:hAnsi="Times New Roman" w:cs="Times New Roman"/>
+        </w:rPr>
+      </w:pPr>
+      <w:r>
+        <w:rPr>
+          <w:rFonts w:ascii="Times New Roman" w:hAnsi="Times New Roman" w:cs="Times New Roman"/>
+        </w:rPr>
+        <w:t xml:space="preserve">Why </w:t>
+      </w:r>
       <w:r>
         <w:rPr>
           <w:rFonts w:ascii="Times New Roman" w:hAnsi="Times New Roman" w:cs="Times New Roman"/>
         </w:rPr>
         <w:t>CandlestickSeries</w:t>
       </w:r>
-      <w:proofErr w:type="spellEnd"/>
-      <w:r>
-        <w:rPr>
-          <w:rFonts w:ascii="Times New Roman" w:hAnsi="Times New Roman" w:cs="Times New Roman"/>
-        </w:rPr>
-        <w:t xml:space="preserve"> (Green/Red) on the right price scale.</w:t>
-      </w:r>
-    </w:p>
-    <w:p>
-      <w:pPr>
-        <w:rPr>
-          <w:rFonts w:ascii="Times New Roman" w:hAnsi="Times New Roman" w:cs="Times New Roman"/>
-        </w:rPr>
-      </w:pPr>
-      <w:r>
-        <w:rPr>
-          <w:rFonts w:ascii="Times New Roman" w:hAnsi="Times New Roman" w:cs="Times New Roman"/>
-        </w:rPr>
-        <w:t xml:space="preserve">Why </w:t>
-      </w:r>
-      <w:proofErr w:type="spellStart"/>
-      <w:r>
-        <w:rPr>
-          <w:rFonts w:ascii="Times New Roman" w:hAnsi="Times New Roman" w:cs="Times New Roman"/>
-        </w:rPr>
-        <w:t>CandlestickSeries</w:t>
-      </w:r>
-      <w:proofErr w:type="spellEnd"/>
       <w:r>
         <w:rPr>
           <w:rFonts w:ascii="Times New Roman" w:hAnsi="Times New Roman" w:cs="Times New Roman"/>
@@ -2175,48 +1955,20 @@
         <w:rPr>
           <w:rFonts w:ascii="Times New Roman" w:hAnsi="Times New Roman" w:cs="Times New Roman"/>
         </w:rPr>
-        <w:t xml:space="preserve">Hedge Asset (X): A </w:t>
-      </w:r>
-      <w:proofErr w:type="spellStart"/>
-      <w:r>
-        <w:rPr>
-          <w:rFonts w:ascii="Times New Roman" w:hAnsi="Times New Roman" w:cs="Times New Roman"/>
-        </w:rPr>
-        <w:t>LineSeries</w:t>
-      </w:r>
-      <w:proofErr w:type="spellEnd"/>
-      <w:r>
-        <w:rPr>
-          <w:rFonts w:ascii="Times New Roman" w:hAnsi="Times New Roman" w:cs="Times New Roman"/>
-        </w:rPr>
-        <w:t xml:space="preserve"> (Blue) on the left price scale.</w:t>
-      </w:r>
-    </w:p>
-    <w:p>
-      <w:pPr>
-        <w:rPr>
-          <w:rFonts w:ascii="Times New Roman" w:hAnsi="Times New Roman" w:cs="Times New Roman"/>
-        </w:rPr>
-      </w:pPr>
-      <w:r>
-        <w:rPr>
-          <w:rFonts w:ascii="Times New Roman" w:hAnsi="Times New Roman" w:cs="Times New Roman"/>
-        </w:rPr>
-        <w:t xml:space="preserve">Hedge is for reference. Hence </w:t>
-      </w:r>
-      <w:proofErr w:type="spellStart"/>
-      <w:r>
-        <w:rPr>
-          <w:rFonts w:ascii="Times New Roman" w:hAnsi="Times New Roman" w:cs="Times New Roman"/>
-        </w:rPr>
-        <w:t>lineseries</w:t>
-      </w:r>
-      <w:proofErr w:type="spellEnd"/>
-      <w:r>
-        <w:rPr>
-          <w:rFonts w:ascii="Times New Roman" w:hAnsi="Times New Roman" w:cs="Times New Roman"/>
-        </w:rPr>
-        <w:t xml:space="preserve"> is enough.</w:t>
+        <w:t>Hedge Asset (X): A LineSeries (Blue) on the left price scale.</w:t>
+      </w:r>
+    </w:p>
+    <w:p>
+      <w:pPr>
+        <w:rPr>
+          <w:rFonts w:ascii="Times New Roman" w:hAnsi="Times New Roman" w:cs="Times New Roman"/>
+        </w:rPr>
+      </w:pPr>
+      <w:r>
+        <w:rPr>
+          <w:rFonts w:ascii="Times New Roman" w:hAnsi="Times New Roman" w:cs="Times New Roman"/>
+        </w:rPr>
+        <w:t>Hedge is for reference. Hence lineseries is enough.</w:t>
       </w:r>
     </w:p>
     <w:p>
@@ -2311,10 +2063,7 @@
         </w:rPr>
       </w:pPr>
       <w:r>
-        <w:t>Regression line</w:t>
-      </w:r>
-      <w:r>
-        <w:t>:</w:t>
+        <w:t>Regression line:</w:t>
       </w:r>
     </w:p>
     <w:p>
@@ -3171,49 +2920,7 @@
         <w:rPr>
           <w:rFonts w:ascii="Times New Roman" w:hAnsi="Times New Roman" w:cs="Times New Roman"/>
         </w:rPr>
-        <w:t xml:space="preserve">our purpose is focus on base asset so we take detail of this and hedge is normal line </w:t>
-      </w:r>
-      <w:proofErr w:type="spellStart"/>
-      <w:r>
-        <w:rPr>
-          <w:rFonts w:ascii="Times New Roman" w:hAnsi="Times New Roman" w:cs="Times New Roman"/>
-        </w:rPr>
-        <w:t>theer</w:t>
-      </w:r>
-      <w:proofErr w:type="spellEnd"/>
-      <w:r>
-        <w:rPr>
-          <w:rFonts w:ascii="Times New Roman" w:hAnsi="Times New Roman" w:cs="Times New Roman"/>
-        </w:rPr>
-        <w:t xml:space="preserve"> will be regression line so most of the time base will be with regression line regression line is prediction </w:t>
-      </w:r>
-      <w:proofErr w:type="spellStart"/>
-      <w:r>
-        <w:rPr>
-          <w:rFonts w:ascii="Times New Roman" w:hAnsi="Times New Roman" w:cs="Times New Roman"/>
-        </w:rPr>
-        <w:t>base don</w:t>
-      </w:r>
-      <w:proofErr w:type="spellEnd"/>
-      <w:r>
-        <w:rPr>
-          <w:rFonts w:ascii="Times New Roman" w:hAnsi="Times New Roman" w:cs="Times New Roman"/>
-        </w:rPr>
-        <w:t xml:space="preserve"> historical data so if it not </w:t>
-      </w:r>
-      <w:proofErr w:type="spellStart"/>
-      <w:r>
-        <w:rPr>
-          <w:rFonts w:ascii="Times New Roman" w:hAnsi="Times New Roman" w:cs="Times New Roman"/>
-        </w:rPr>
-        <w:t>overalaps</w:t>
-      </w:r>
-      <w:proofErr w:type="spellEnd"/>
-      <w:r>
-        <w:rPr>
-          <w:rFonts w:ascii="Times New Roman" w:hAnsi="Times New Roman" w:cs="Times New Roman"/>
-        </w:rPr>
-        <w:t xml:space="preserve"> then this is the point that trader will look for</w:t>
+        <w:t>our purpose is focus on base asset so we take detail of this and hedge is normal line theer will be regression line so most of the time base will be with regression line regression line is prediction base don historical data so if it not overalaps then this is the point that trader will look for</w:t>
       </w:r>
     </w:p>
     <w:p>
@@ -3404,21 +3111,7 @@
         <w:rPr>
           <w:rFonts w:ascii="Times New Roman" w:hAnsi="Times New Roman" w:cs="Times New Roman"/>
         </w:rPr>
-        <w:t xml:space="preserve"> – </w:t>
-      </w:r>
-      <w:proofErr w:type="spellStart"/>
-      <w:r>
-        <w:rPr>
-          <w:rFonts w:ascii="Times New Roman" w:hAnsi="Times New Roman" w:cs="Times New Roman"/>
-        </w:rPr>
-        <w:t>calulcate</w:t>
-      </w:r>
-      <w:proofErr w:type="spellEnd"/>
-      <w:r>
-        <w:rPr>
-          <w:rFonts w:ascii="Times New Roman" w:hAnsi="Times New Roman" w:cs="Times New Roman"/>
-        </w:rPr>
-        <w:t xml:space="preserve"> X and Y covariance</w:t>
+        <w:t xml:space="preserve"> – calulcate X and Y covariance</w:t>
       </w:r>
       <w:r>
         <w:t xml:space="preserve"> </w:t>
@@ -3542,21 +3235,7 @@
         <w:rPr>
           <w:rFonts w:ascii="Times New Roman" w:hAnsi="Times New Roman" w:cs="Times New Roman"/>
         </w:rPr>
-        <w:t xml:space="preserve">Trader views base asset value in normal case it should overlap with regression line. But if there is major change in base asset value then </w:t>
-      </w:r>
-      <w:proofErr w:type="spellStart"/>
-      <w:r>
-        <w:rPr>
-          <w:rFonts w:ascii="Times New Roman" w:hAnsi="Times New Roman" w:cs="Times New Roman"/>
-        </w:rPr>
-        <w:t>lets</w:t>
-      </w:r>
-      <w:proofErr w:type="spellEnd"/>
-      <w:r>
-        <w:rPr>
-          <w:rFonts w:ascii="Times New Roman" w:hAnsi="Times New Roman" w:cs="Times New Roman"/>
-        </w:rPr>
-        <w:t xml:space="preserve"> say it is increased or decreased then trader can spot from these chart and can proceed for further analysis on other charts to procced for trade.</w:t>
+        <w:t>Trader views base asset value in normal case it should overlap with regression line. But if there is major change in base asset value then lets say it is increased or decreased then trader can spot from these chart and can proceed for further analysis on other charts to procced for trade.</w:t>
       </w:r>
     </w:p>
     <w:p>
@@ -3603,95 +3282,18 @@
           <w:rFonts w:ascii="Times New Roman" w:hAnsi="Times New Roman" w:cs="Times New Roman"/>
         </w:rPr>
       </w:pPr>
-      <w:proofErr w:type="spellStart"/>
-      <w:r>
-        <w:rPr>
-          <w:rFonts w:ascii="Times New Roman" w:hAnsi="Times New Roman" w:cs="Times New Roman"/>
-        </w:rPr>
-        <w:t>X_with_const_for_prediction</w:t>
-      </w:r>
-      <w:proofErr w:type="spellEnd"/>
-      <w:r>
-        <w:rPr>
-          <w:rFonts w:ascii="Times New Roman" w:hAnsi="Times New Roman" w:cs="Times New Roman"/>
-        </w:rPr>
-        <w:t xml:space="preserve"> = </w:t>
-      </w:r>
-      <w:proofErr w:type="spellStart"/>
-      <w:r>
-        <w:rPr>
-          <w:rFonts w:ascii="Times New Roman" w:hAnsi="Times New Roman" w:cs="Times New Roman"/>
-        </w:rPr>
-        <w:t>sm.add_constant</w:t>
-      </w:r>
-      <w:proofErr w:type="spellEnd"/>
-      <w:r>
-        <w:rPr>
-          <w:rFonts w:ascii="Times New Roman" w:hAnsi="Times New Roman" w:cs="Times New Roman"/>
-        </w:rPr>
-        <w:t>(</w:t>
-      </w:r>
-      <w:proofErr w:type="spellStart"/>
-      <w:r>
-        <w:rPr>
-          <w:rFonts w:ascii="Times New Roman" w:hAnsi="Times New Roman" w:cs="Times New Roman"/>
-        </w:rPr>
-        <w:t>aligned_prices</w:t>
-      </w:r>
-      <w:proofErr w:type="spellEnd"/>
-      <w:r>
-        <w:rPr>
-          <w:rFonts w:ascii="Times New Roman" w:hAnsi="Times New Roman" w:cs="Times New Roman"/>
-        </w:rPr>
-        <w:t>["X"])</w:t>
+      <w:r>
+        <w:rPr>
+          <w:rFonts w:ascii="Times New Roman" w:hAnsi="Times New Roman" w:cs="Times New Roman"/>
+        </w:rPr>
+        <w:t>X_with_const_for_prediction = sm.add_constant(aligned_prices["X"])</w:t>
       </w:r>
       <w:r>
         <w:rPr>
           <w:rFonts w:ascii="Times New Roman" w:hAnsi="Times New Roman" w:cs="Times New Roman"/>
         </w:rPr>
         <w:br/>
-      </w:r>
-      <w:proofErr w:type="spellStart"/>
-      <w:r>
-        <w:rPr>
-          <w:rFonts w:ascii="Times New Roman" w:hAnsi="Times New Roman" w:cs="Times New Roman"/>
-        </w:rPr>
-        <w:t>regression_line</w:t>
-      </w:r>
-      <w:proofErr w:type="spellEnd"/>
-      <w:r>
-        <w:rPr>
-          <w:rFonts w:ascii="Times New Roman" w:hAnsi="Times New Roman" w:cs="Times New Roman"/>
-        </w:rPr>
-        <w:t xml:space="preserve"> = </w:t>
-      </w:r>
-      <w:proofErr w:type="spellStart"/>
-      <w:r>
-        <w:rPr>
-          <w:rFonts w:ascii="Times New Roman" w:hAnsi="Times New Roman" w:cs="Times New Roman"/>
-        </w:rPr>
-        <w:t>model.predict</w:t>
-      </w:r>
-      <w:proofErr w:type="spellEnd"/>
-      <w:r>
-        <w:rPr>
-          <w:rFonts w:ascii="Times New Roman" w:hAnsi="Times New Roman" w:cs="Times New Roman"/>
-        </w:rPr>
-        <w:t>(</w:t>
-      </w:r>
-      <w:proofErr w:type="spellStart"/>
-      <w:r>
-        <w:rPr>
-          <w:rFonts w:ascii="Times New Roman" w:hAnsi="Times New Roman" w:cs="Times New Roman"/>
-        </w:rPr>
-        <w:t>X_with_const_for_prediction</w:t>
-      </w:r>
-      <w:proofErr w:type="spellEnd"/>
-      <w:r>
-        <w:rPr>
-          <w:rFonts w:ascii="Times New Roman" w:hAnsi="Times New Roman" w:cs="Times New Roman"/>
-        </w:rPr>
-        <w:t>)</w:t>
+        <w:t>regression_line = model.predict(X_with_const_for_prediction)</w:t>
       </w:r>
     </w:p>
     <w:p>
@@ -3713,33 +3315,17 @@
         </w:rPr>
         <w:t xml:space="preserve">In above </w:t>
       </w:r>
-      <w:proofErr w:type="spellStart"/>
       <w:r>
         <w:rPr>
           <w:rFonts w:ascii="Times New Roman" w:hAnsi="Times New Roman" w:cs="Times New Roman"/>
         </w:rPr>
         <w:t>statsmodels</w:t>
       </w:r>
-      <w:proofErr w:type="spellEnd"/>
-      <w:r>
-        <w:rPr>
-          <w:rFonts w:ascii="Times New Roman" w:hAnsi="Times New Roman" w:cs="Times New Roman"/>
-        </w:rPr>
-        <w:t xml:space="preserve"> of </w:t>
-      </w:r>
-      <w:proofErr w:type="spellStart"/>
-      <w:r>
-        <w:rPr>
-          <w:rFonts w:ascii="Times New Roman" w:hAnsi="Times New Roman" w:cs="Times New Roman"/>
-        </w:rPr>
-        <w:t>sm</w:t>
-      </w:r>
-      <w:proofErr w:type="spellEnd"/>
-      <w:r>
-        <w:rPr>
-          <w:rFonts w:ascii="Times New Roman" w:hAnsi="Times New Roman" w:cs="Times New Roman"/>
-        </w:rPr>
-        <w:t xml:space="preserve"> we use OLS </w:t>
+      <w:r>
+        <w:rPr>
+          <w:rFonts w:ascii="Times New Roman" w:hAnsi="Times New Roman" w:cs="Times New Roman"/>
+        </w:rPr>
+        <w:t xml:space="preserve"> of sm we use OLS </w:t>
       </w:r>
       <w:r>
         <w:rPr>
@@ -3798,19 +3384,7 @@
         <w:rPr>
           <w:rFonts w:ascii="Times New Roman" w:hAnsi="Times New Roman" w:cs="Times New Roman"/>
         </w:rPr>
-        <w:t xml:space="preserve">Chart 2: </w:t>
-      </w:r>
-      <w:r>
-        <w:rPr>
-          <w:rFonts w:ascii="Times New Roman" w:hAnsi="Times New Roman" w:cs="Times New Roman"/>
-        </w:rPr>
-        <w:t>Spread &amp; Z-Score Analysis</w:t>
-      </w:r>
-      <w:r>
-        <w:rPr>
-          <w:rFonts w:ascii="Times New Roman" w:hAnsi="Times New Roman" w:cs="Times New Roman"/>
-        </w:rPr>
-        <w:t xml:space="preserve"> – What is difference between Actual base asset price and regression line (Expected value of base asset Y) is </w:t>
+        <w:t xml:space="preserve">Chart 2: Spread &amp; Z-Score Analysis – What is difference between Actual base asset price and regression line (Expected value of base asset Y) is </w:t>
       </w:r>
       <w:r>
         <w:rPr>
@@ -3844,25 +3418,7 @@
         <w:rPr>
           <w:rFonts w:ascii="Times New Roman" w:hAnsi="Times New Roman" w:cs="Times New Roman"/>
         </w:rPr>
-        <w:t xml:space="preserve">Requirement Goal: To get </w:t>
-      </w:r>
-      <w:r>
-        <w:rPr>
-          <w:rFonts w:ascii="Times New Roman" w:hAnsi="Times New Roman" w:cs="Times New Roman"/>
-        </w:rPr>
-        <w:t>identify concrete, statistically significant</w:t>
-      </w:r>
-      <w:r>
-        <w:rPr>
-          <w:rFonts w:ascii="Times New Roman" w:hAnsi="Times New Roman" w:cs="Times New Roman"/>
-        </w:rPr>
-        <w:t xml:space="preserve"> trading opportunities based on </w:t>
-      </w:r>
-      <w:r>
-        <w:rPr>
-          <w:rFonts w:ascii="Times New Roman" w:hAnsi="Times New Roman" w:cs="Times New Roman"/>
-        </w:rPr>
-        <w:t>mean-reverting nature of the pair's relationship</w:t>
+        <w:t>Requirement Goal: To get identify concrete, statistically significant trading opportunities based on mean-reverting nature of the pair's relationship</w:t>
       </w:r>
     </w:p>
     <w:p/>
@@ -3902,48 +3458,20 @@
         <w:rPr>
           <w:rFonts w:ascii="Times New Roman" w:hAnsi="Times New Roman" w:cs="Times New Roman"/>
         </w:rPr>
-        <w:t xml:space="preserve">Series 1: An </w:t>
-      </w:r>
-      <w:proofErr w:type="spellStart"/>
-      <w:r>
-        <w:rPr>
-          <w:rFonts w:ascii="Times New Roman" w:hAnsi="Times New Roman" w:cs="Times New Roman"/>
-        </w:rPr>
-        <w:t>AreaSeries</w:t>
-      </w:r>
-      <w:proofErr w:type="spellEnd"/>
-      <w:r>
-        <w:rPr>
-          <w:rFonts w:ascii="Times New Roman" w:hAnsi="Times New Roman" w:cs="Times New Roman"/>
-        </w:rPr>
-        <w:t xml:space="preserve"> for the Spread on the left price scale.</w:t>
-      </w:r>
-    </w:p>
-    <w:p>
-      <w:pPr>
-        <w:rPr>
-          <w:rFonts w:ascii="Times New Roman" w:hAnsi="Times New Roman" w:cs="Times New Roman"/>
-        </w:rPr>
-      </w:pPr>
-      <w:r>
-        <w:rPr>
-          <w:rFonts w:ascii="Times New Roman" w:hAnsi="Times New Roman" w:cs="Times New Roman"/>
-        </w:rPr>
-        <w:t xml:space="preserve">Series 2: A </w:t>
-      </w:r>
-      <w:proofErr w:type="spellStart"/>
-      <w:r>
-        <w:rPr>
-          <w:rFonts w:ascii="Times New Roman" w:hAnsi="Times New Roman" w:cs="Times New Roman"/>
-        </w:rPr>
-        <w:t>LineSeries</w:t>
-      </w:r>
-      <w:proofErr w:type="spellEnd"/>
-      <w:r>
-        <w:rPr>
-          <w:rFonts w:ascii="Times New Roman" w:hAnsi="Times New Roman" w:cs="Times New Roman"/>
-        </w:rPr>
-        <w:t xml:space="preserve"> for the Z-Score on the right price scale.</w:t>
+        <w:t>Series 1: An AreaSeries for the Spread on the left price scale.</w:t>
+      </w:r>
+    </w:p>
+    <w:p>
+      <w:pPr>
+        <w:rPr>
+          <w:rFonts w:ascii="Times New Roman" w:hAnsi="Times New Roman" w:cs="Times New Roman"/>
+        </w:rPr>
+      </w:pPr>
+      <w:r>
+        <w:rPr>
+          <w:rFonts w:ascii="Times New Roman" w:hAnsi="Times New Roman" w:cs="Times New Roman"/>
+        </w:rPr>
+        <w:t>Series 2: A LineSeries for the Z-Score on the right price scale.</w:t>
       </w:r>
     </w:p>
     <w:p>
@@ -3957,6 +3485,19 @@
           <w:rFonts w:ascii="Times New Roman" w:hAnsi="Times New Roman" w:cs="Times New Roman"/>
         </w:rPr>
         <w:t>Annotations: Horizontal lines at Z-Score levels of +2.0, 0.0, and -2.0.</w:t>
+      </w:r>
+    </w:p>
+    <w:p>
+      <w:pPr>
+        <w:rPr>
+          <w:rFonts w:ascii="Times New Roman" w:hAnsi="Times New Roman" w:cs="Times New Roman"/>
+        </w:rPr>
+      </w:pPr>
+      <w:r>
+        <w:rPr>
+          <w:rFonts w:ascii="Times New Roman" w:hAnsi="Times New Roman" w:cs="Times New Roman"/>
+        </w:rPr>
+        <w:t xml:space="preserve">Series 3: Spread Mean line (Intercept a value) </w:t>
       </w:r>
     </w:p>
     <w:p>
@@ -4024,6 +3565,780 @@
     <w:p>
       <w:pPr>
         <w:pStyle w:val="ListParagraph"/>
+        <w:ind w:left="1440"/>
+        <w:rPr>
+          <w:rFonts w:ascii="Times New Roman" w:hAnsi="Times New Roman" w:cs="Times New Roman"/>
+        </w:rPr>
+      </w:pPr>
+      <w:r>
+        <w:rPr>
+          <w:rFonts w:ascii="Times New Roman" w:hAnsi="Times New Roman" w:cs="Times New Roman"/>
+        </w:rPr>
+        <w:t>Visual Gap = Y_actual - Y_expected</w:t>
+      </w:r>
+    </w:p>
+    <w:p>
+      <w:pPr>
+        <w:pStyle w:val="ListParagraph"/>
+        <w:ind w:left="1440"/>
+        <w:rPr>
+          <w:rFonts w:ascii="Times New Roman" w:hAnsi="Times New Roman" w:cs="Times New Roman"/>
+        </w:rPr>
+      </w:pPr>
+      <w:r>
+        <w:rPr>
+          <w:rFonts w:ascii="Times New Roman" w:hAnsi="Times New Roman" w:cs="Times New Roman"/>
+        </w:rPr>
+        <w:t>Substitute the formula for Y_expected:</w:t>
+      </w:r>
+      <w:r>
+        <w:rPr>
+          <w:rFonts w:ascii="Times New Roman" w:hAnsi="Times New Roman" w:cs="Times New Roman"/>
+        </w:rPr>
+        <w:t xml:space="preserve"> </w:t>
+      </w:r>
+      <w:r>
+        <w:rPr>
+          <w:rFonts w:ascii="Times New Roman" w:hAnsi="Times New Roman" w:cs="Times New Roman"/>
+        </w:rPr>
+        <w:t>Visual Gap = Y_actual - (a + b*X)</w:t>
+      </w:r>
+    </w:p>
+    <w:p>
+      <w:pPr>
+        <w:pStyle w:val="ListParagraph"/>
+        <w:ind w:left="1440"/>
+        <w:rPr>
+          <w:rFonts w:ascii="Times New Roman" w:hAnsi="Times New Roman" w:cs="Times New Roman"/>
+        </w:rPr>
+      </w:pPr>
+      <w:r>
+        <w:rPr>
+          <w:rFonts w:ascii="Times New Roman" w:hAnsi="Times New Roman" w:cs="Times New Roman"/>
+        </w:rPr>
+        <w:t>Visual Gap = (Y_actual - b*X) - a</w:t>
+      </w:r>
+    </w:p>
+    <w:p>
+      <w:pPr>
+        <w:pStyle w:val="ListParagraph"/>
+        <w:ind w:left="1440"/>
+        <w:rPr>
+          <w:rFonts w:ascii="Times New Roman" w:hAnsi="Times New Roman" w:cs="Times New Roman"/>
+        </w:rPr>
+      </w:pPr>
+      <w:r>
+        <w:rPr>
+          <w:rFonts w:ascii="Times New Roman" w:hAnsi="Times New Roman" w:cs="Times New Roman"/>
+        </w:rPr>
+        <w:t>We know that Spread = (Y_actual - b*X).</w:t>
+      </w:r>
+    </w:p>
+    <w:p>
+      <w:pPr>
+        <w:pStyle w:val="ListParagraph"/>
+        <w:ind w:left="1440"/>
+        <w:rPr>
+          <w:rFonts w:ascii="Times New Roman" w:hAnsi="Times New Roman" w:cs="Times New Roman"/>
+        </w:rPr>
+      </w:pPr>
+      <w:r>
+        <w:rPr>
+          <w:rFonts w:ascii="Times New Roman" w:hAnsi="Times New Roman" w:cs="Times New Roman"/>
+        </w:rPr>
+        <w:t>Therefore:</w:t>
+      </w:r>
+    </w:p>
+    <w:p>
+      <w:pPr>
+        <w:pStyle w:val="ListParagraph"/>
+        <w:ind w:left="1440"/>
+        <w:rPr>
+          <w:rFonts w:ascii="Times New Roman" w:hAnsi="Times New Roman" w:cs="Times New Roman"/>
+        </w:rPr>
+      </w:pPr>
+      <w:r>
+        <w:rPr>
+          <w:rFonts w:ascii="Times New Roman" w:hAnsi="Times New Roman" w:cs="Times New Roman"/>
+        </w:rPr>
+        <w:t xml:space="preserve">Visual Gap = Spread </w:t>
+      </w:r>
+      <w:r>
+        <w:rPr>
+          <w:rFonts w:ascii="Times New Roman" w:hAnsi="Times New Roman" w:cs="Times New Roman"/>
+        </w:rPr>
+        <w:t>–</w:t>
+      </w:r>
+      <w:r>
+        <w:rPr>
+          <w:rFonts w:ascii="Times New Roman" w:hAnsi="Times New Roman" w:cs="Times New Roman"/>
+        </w:rPr>
+        <w:t xml:space="preserve"> a</w:t>
+      </w:r>
+    </w:p>
+    <w:p>
+      <w:pPr>
+        <w:pStyle w:val="ListParagraph"/>
+        <w:ind w:left="1440"/>
+        <w:rPr>
+          <w:rFonts w:ascii="Times New Roman" w:hAnsi="Times New Roman" w:cs="Times New Roman"/>
+        </w:rPr>
+      </w:pPr>
+      <w:r>
+        <w:rPr>
+          <w:rFonts w:ascii="Times New Roman" w:hAnsi="Times New Roman" w:cs="Times New Roman"/>
+        </w:rPr>
+        <w:t>Spread = Visual Gap + a</w:t>
+      </w:r>
+    </w:p>
+    <w:p>
+      <w:pPr>
+        <w:pStyle w:val="ListParagraph"/>
+        <w:ind w:left="1440"/>
+        <w:rPr>
+          <w:rFonts w:ascii="Times New Roman" w:hAnsi="Times New Roman" w:cs="Times New Roman"/>
+        </w:rPr>
+      </w:pPr>
+    </w:p>
+    <w:p>
+      <w:pPr>
+        <w:pStyle w:val="ListParagraph"/>
+        <w:ind w:left="1440"/>
+        <w:rPr>
+          <w:rFonts w:ascii="Times New Roman" w:hAnsi="Times New Roman" w:cs="Times New Roman"/>
+        </w:rPr>
+      </w:pPr>
+      <w:r>
+        <w:rPr>
+          <w:rFonts w:ascii="Times New Roman" w:hAnsi="Times New Roman" w:cs="Times New Roman"/>
+        </w:rPr>
+        <w:t>Example:</w:t>
+      </w:r>
+    </w:p>
+    <w:p>
+      <w:pPr>
+        <w:pStyle w:val="ListParagraph"/>
+        <w:ind w:left="1440"/>
+        <w:rPr>
+          <w:rFonts w:ascii="Times New Roman" w:hAnsi="Times New Roman" w:cs="Times New Roman"/>
+        </w:rPr>
+      </w:pPr>
+      <w:r>
+        <w:rPr>
+          <w:rFonts w:ascii="Times New Roman" w:hAnsi="Times New Roman" w:cs="Times New Roman"/>
+        </w:rPr>
+        <w:t>The Goal: I want to predict my Ice Cream Sales (Y) based on the Temperature (X).</w:t>
+      </w:r>
+    </w:p>
+    <w:p>
+      <w:pPr>
+        <w:pStyle w:val="ListParagraph"/>
+        <w:ind w:left="1440"/>
+        <w:rPr>
+          <w:rFonts w:ascii="Times New Roman" w:hAnsi="Times New Roman" w:cs="Times New Roman"/>
+        </w:rPr>
+      </w:pPr>
+    </w:p>
+    <w:tbl>
+      <w:tblPr>
+        <w:tblStyle w:val="GridTable4-Accent6"/>
+        <w:tblW w:w="0" w:type="auto"/>
+        <w:tblLayout w:type="fixed"/>
+        <w:tblLook w:val="04A0" w:firstRow="1" w:lastRow="0" w:firstColumn="1" w:lastColumn="0" w:noHBand="0" w:noVBand="1"/>
+      </w:tblPr>
+      <w:tblGrid>
+        <w:gridCol w:w="870"/>
+        <w:gridCol w:w="3705"/>
+        <w:gridCol w:w="4445"/>
+      </w:tblGrid>
+      <w:tr>
+        <w:trPr>
+          <w:cnfStyle w:val="100000000000" w:firstRow="1" w:lastRow="0" w:firstColumn="0" w:lastColumn="0" w:oddVBand="0" w:evenVBand="0" w:oddHBand="0" w:evenHBand="0" w:firstRowFirstColumn="0" w:firstRowLastColumn="0" w:lastRowFirstColumn="0" w:lastRowLastColumn="0"/>
+          <w:trHeight w:val="726"/>
+        </w:trPr>
+        <w:tc>
+          <w:tcPr>
+            <w:cnfStyle w:val="001000000000" w:firstRow="0" w:lastRow="0" w:firstColumn="1" w:lastColumn="0" w:oddVBand="0" w:evenVBand="0" w:oddHBand="0" w:evenHBand="0" w:firstRowFirstColumn="0" w:firstRowLastColumn="0" w:lastRowFirstColumn="0" w:lastRowLastColumn="0"/>
+            <w:tcW w:w="870" w:type="dxa"/>
+            <w:noWrap/>
+            <w:hideMark/>
+          </w:tcPr>
+          <w:p>
+            <w:pPr>
+              <w:spacing w:before="480" w:after="480"/>
+              <w:jc w:val="center"/>
+              <w:rPr>
+                <w:rFonts w:ascii="Times New Roman" w:eastAsia="Times New Roman" w:hAnsi="Times New Roman" w:cs="Times New Roman"/>
+                <w:color w:val="auto"/>
+                <w:kern w:val="0"/>
+                <w:lang w:eastAsia="en-IN"/>
+                <w14:ligatures w14:val="none"/>
+              </w:rPr>
+            </w:pPr>
+            <w:r>
+              <w:rPr>
+                <w:rFonts w:ascii="Times New Roman" w:eastAsia="Times New Roman" w:hAnsi="Times New Roman" w:cs="Times New Roman"/>
+                <w:color w:val="auto"/>
+                <w:kern w:val="0"/>
+                <w:lang w:eastAsia="en-IN"/>
+                <w14:ligatures w14:val="none"/>
+              </w:rPr>
+              <w:t>Day</w:t>
+            </w:r>
+          </w:p>
+        </w:tc>
+        <w:tc>
+          <w:tcPr>
+            <w:tcW w:w="3705" w:type="dxa"/>
+            <w:noWrap/>
+            <w:hideMark/>
+          </w:tcPr>
+          <w:p>
+            <w:pPr>
+              <w:spacing w:before="480" w:after="480"/>
+              <w:jc w:val="center"/>
+              <w:cnfStyle w:val="100000000000" w:firstRow="1" w:lastRow="0" w:firstColumn="0" w:lastColumn="0" w:oddVBand="0" w:evenVBand="0" w:oddHBand="0" w:evenHBand="0" w:firstRowFirstColumn="0" w:firstRowLastColumn="0" w:lastRowFirstColumn="0" w:lastRowLastColumn="0"/>
+              <w:rPr>
+                <w:rFonts w:ascii="Times New Roman" w:eastAsia="Times New Roman" w:hAnsi="Times New Roman" w:cs="Times New Roman"/>
+                <w:color w:val="auto"/>
+                <w:kern w:val="0"/>
+                <w:lang w:eastAsia="en-IN"/>
+                <w14:ligatures w14:val="none"/>
+              </w:rPr>
+            </w:pPr>
+            <w:r>
+              <w:rPr>
+                <w:rFonts w:ascii="Times New Roman" w:eastAsia="Times New Roman" w:hAnsi="Times New Roman" w:cs="Times New Roman"/>
+                <w:color w:val="auto"/>
+                <w:kern w:val="0"/>
+                <w:lang w:eastAsia="en-IN"/>
+                <w14:ligatures w14:val="none"/>
+              </w:rPr>
+              <w:t>Temperature</w:t>
+            </w:r>
+            <w:r>
+              <w:rPr>
+                <w:rFonts w:ascii="Times New Roman" w:eastAsia="Times New Roman" w:hAnsi="Times New Roman" w:cs="Times New Roman"/>
+                <w:color w:val="auto"/>
+                <w:kern w:val="0"/>
+                <w:lang w:eastAsia="en-IN"/>
+                <w14:ligatures w14:val="none"/>
+              </w:rPr>
+              <w:t>(X)</w:t>
+            </w:r>
+          </w:p>
+        </w:tc>
+        <w:tc>
+          <w:tcPr>
+            <w:tcW w:w="4445" w:type="dxa"/>
+            <w:noWrap/>
+            <w:hideMark/>
+          </w:tcPr>
+          <w:p>
+            <w:pPr>
+              <w:spacing w:before="480" w:after="480"/>
+              <w:jc w:val="center"/>
+              <w:cnfStyle w:val="100000000000" w:firstRow="1" w:lastRow="0" w:firstColumn="0" w:lastColumn="0" w:oddVBand="0" w:evenVBand="0" w:oddHBand="0" w:evenHBand="0" w:firstRowFirstColumn="0" w:firstRowLastColumn="0" w:lastRowFirstColumn="0" w:lastRowLastColumn="0"/>
+              <w:rPr>
+                <w:rFonts w:ascii="Times New Roman" w:eastAsia="Times New Roman" w:hAnsi="Times New Roman" w:cs="Times New Roman"/>
+                <w:color w:val="auto"/>
+                <w:kern w:val="0"/>
+                <w:lang w:eastAsia="en-IN"/>
+                <w14:ligatures w14:val="none"/>
+              </w:rPr>
+            </w:pPr>
+            <w:r>
+              <w:rPr>
+                <w:rFonts w:ascii="Times New Roman" w:eastAsia="Times New Roman" w:hAnsi="Times New Roman" w:cs="Times New Roman"/>
+                <w:color w:val="auto"/>
+                <w:kern w:val="0"/>
+                <w:lang w:eastAsia="en-IN"/>
+                <w14:ligatures w14:val="none"/>
+              </w:rPr>
+              <w:t>Ice Cream Sales</w:t>
+            </w:r>
+            <w:r>
+              <w:rPr>
+                <w:rFonts w:ascii="Times New Roman" w:eastAsia="Times New Roman" w:hAnsi="Times New Roman" w:cs="Times New Roman"/>
+                <w:color w:val="auto"/>
+                <w:kern w:val="0"/>
+                <w:lang w:eastAsia="en-IN"/>
+                <w14:ligatures w14:val="none"/>
+              </w:rPr>
+              <w:t>(Y)</w:t>
+            </w:r>
+          </w:p>
+        </w:tc>
+      </w:tr>
+      <w:tr>
+        <w:trPr>
+          <w:cnfStyle w:val="000000100000" w:firstRow="0" w:lastRow="0" w:firstColumn="0" w:lastColumn="0" w:oddVBand="0" w:evenVBand="0" w:oddHBand="1" w:evenHBand="0" w:firstRowFirstColumn="0" w:firstRowLastColumn="0" w:lastRowFirstColumn="0" w:lastRowLastColumn="0"/>
+          <w:trHeight w:val="1221"/>
+        </w:trPr>
+        <w:tc>
+          <w:tcPr>
+            <w:cnfStyle w:val="001000000000" w:firstRow="0" w:lastRow="0" w:firstColumn="1" w:lastColumn="0" w:oddVBand="0" w:evenVBand="0" w:oddHBand="0" w:evenHBand="0" w:firstRowFirstColumn="0" w:firstRowLastColumn="0" w:lastRowFirstColumn="0" w:lastRowLastColumn="0"/>
+            <w:tcW w:w="870" w:type="dxa"/>
+            <w:hideMark/>
+          </w:tcPr>
+          <w:p>
+            <w:pPr>
+              <w:spacing w:before="480" w:after="480"/>
+              <w:jc w:val="center"/>
+              <w:rPr>
+                <w:rFonts w:ascii="Times New Roman" w:eastAsia="Times New Roman" w:hAnsi="Times New Roman" w:cs="Times New Roman"/>
+                <w:kern w:val="0"/>
+                <w:lang w:eastAsia="en-IN"/>
+                <w14:ligatures w14:val="none"/>
+              </w:rPr>
+            </w:pPr>
+            <w:r>
+              <w:rPr>
+                <w:rFonts w:ascii="Times New Roman" w:eastAsia="Times New Roman" w:hAnsi="Times New Roman" w:cs="Times New Roman"/>
+                <w:kern w:val="0"/>
+                <w:lang w:eastAsia="en-IN"/>
+                <w14:ligatures w14:val="none"/>
+              </w:rPr>
+              <w:t>1</w:t>
+            </w:r>
+          </w:p>
+        </w:tc>
+        <w:tc>
+          <w:tcPr>
+            <w:tcW w:w="3705" w:type="dxa"/>
+            <w:hideMark/>
+          </w:tcPr>
+          <w:p>
+            <w:pPr>
+              <w:spacing w:before="480" w:after="480"/>
+              <w:jc w:val="center"/>
+              <w:cnfStyle w:val="000000100000" w:firstRow="0" w:lastRow="0" w:firstColumn="0" w:lastColumn="0" w:oddVBand="0" w:evenVBand="0" w:oddHBand="1" w:evenHBand="0" w:firstRowFirstColumn="0" w:firstRowLastColumn="0" w:lastRowFirstColumn="0" w:lastRowLastColumn="0"/>
+              <w:rPr>
+                <w:rFonts w:ascii="Times New Roman" w:eastAsia="Times New Roman" w:hAnsi="Times New Roman" w:cs="Times New Roman"/>
+                <w:kern w:val="0"/>
+                <w:lang w:eastAsia="en-IN"/>
+                <w14:ligatures w14:val="none"/>
+              </w:rPr>
+            </w:pPr>
+            <w:r>
+              <w:rPr>
+                <w:rFonts w:ascii="Times New Roman" w:eastAsia="Times New Roman" w:hAnsi="Times New Roman" w:cs="Times New Roman"/>
+                <w:kern w:val="0"/>
+                <w:lang w:eastAsia="en-IN"/>
+                <w14:ligatures w14:val="none"/>
+              </w:rPr>
+              <w:t>20°C</w:t>
+            </w:r>
+          </w:p>
+        </w:tc>
+        <w:tc>
+          <w:tcPr>
+            <w:tcW w:w="4445" w:type="dxa"/>
+            <w:hideMark/>
+          </w:tcPr>
+          <w:p>
+            <w:pPr>
+              <w:spacing w:before="480" w:after="480"/>
+              <w:jc w:val="center"/>
+              <w:cnfStyle w:val="000000100000" w:firstRow="0" w:lastRow="0" w:firstColumn="0" w:lastColumn="0" w:oddVBand="0" w:evenVBand="0" w:oddHBand="1" w:evenHBand="0" w:firstRowFirstColumn="0" w:firstRowLastColumn="0" w:lastRowFirstColumn="0" w:lastRowLastColumn="0"/>
+              <w:rPr>
+                <w:rFonts w:ascii="Times New Roman" w:eastAsia="Times New Roman" w:hAnsi="Times New Roman" w:cs="Times New Roman"/>
+                <w:kern w:val="0"/>
+                <w:lang w:eastAsia="en-IN"/>
+                <w14:ligatures w14:val="none"/>
+              </w:rPr>
+            </w:pPr>
+            <w:r>
+              <w:rPr>
+                <w:rFonts w:ascii="Times New Roman" w:eastAsia="Times New Roman" w:hAnsi="Times New Roman" w:cs="Times New Roman"/>
+                <w:kern w:val="0"/>
+                <w:lang w:eastAsia="en-IN"/>
+                <w14:ligatures w14:val="none"/>
+              </w:rPr>
+              <w:t>$110</w:t>
+            </w:r>
+          </w:p>
+        </w:tc>
+      </w:tr>
+      <w:tr>
+        <w:trPr>
+          <w:trHeight w:val="460"/>
+        </w:trPr>
+        <w:tc>
+          <w:tcPr>
+            <w:cnfStyle w:val="001000000000" w:firstRow="0" w:lastRow="0" w:firstColumn="1" w:lastColumn="0" w:oddVBand="0" w:evenVBand="0" w:oddHBand="0" w:evenHBand="0" w:firstRowFirstColumn="0" w:firstRowLastColumn="0" w:lastRowFirstColumn="0" w:lastRowLastColumn="0"/>
+            <w:tcW w:w="870" w:type="dxa"/>
+            <w:hideMark/>
+          </w:tcPr>
+          <w:p>
+            <w:pPr>
+              <w:spacing w:before="480" w:after="480"/>
+              <w:jc w:val="center"/>
+              <w:rPr>
+                <w:rFonts w:ascii="Times New Roman" w:eastAsia="Times New Roman" w:hAnsi="Times New Roman" w:cs="Times New Roman"/>
+                <w:kern w:val="0"/>
+                <w:lang w:eastAsia="en-IN"/>
+                <w14:ligatures w14:val="none"/>
+              </w:rPr>
+            </w:pPr>
+            <w:r>
+              <w:rPr>
+                <w:rFonts w:ascii="Times New Roman" w:eastAsia="Times New Roman" w:hAnsi="Times New Roman" w:cs="Times New Roman"/>
+                <w:kern w:val="0"/>
+                <w:lang w:eastAsia="en-IN"/>
+                <w14:ligatures w14:val="none"/>
+              </w:rPr>
+              <w:lastRenderedPageBreak/>
+              <w:t>2</w:t>
+            </w:r>
+          </w:p>
+        </w:tc>
+        <w:tc>
+          <w:tcPr>
+            <w:tcW w:w="3705" w:type="dxa"/>
+            <w:hideMark/>
+          </w:tcPr>
+          <w:p>
+            <w:pPr>
+              <w:spacing w:before="480" w:after="480"/>
+              <w:jc w:val="center"/>
+              <w:cnfStyle w:val="000000000000" w:firstRow="0" w:lastRow="0" w:firstColumn="0" w:lastColumn="0" w:oddVBand="0" w:evenVBand="0" w:oddHBand="0" w:evenHBand="0" w:firstRowFirstColumn="0" w:firstRowLastColumn="0" w:lastRowFirstColumn="0" w:lastRowLastColumn="0"/>
+              <w:rPr>
+                <w:rFonts w:ascii="Times New Roman" w:eastAsia="Times New Roman" w:hAnsi="Times New Roman" w:cs="Times New Roman"/>
+                <w:kern w:val="0"/>
+                <w:lang w:eastAsia="en-IN"/>
+                <w14:ligatures w14:val="none"/>
+              </w:rPr>
+            </w:pPr>
+            <w:r>
+              <w:rPr>
+                <w:rFonts w:ascii="Times New Roman" w:eastAsia="Times New Roman" w:hAnsi="Times New Roman" w:cs="Times New Roman"/>
+                <w:kern w:val="0"/>
+                <w:lang w:eastAsia="en-IN"/>
+                <w14:ligatures w14:val="none"/>
+              </w:rPr>
+              <w:t>25°C</w:t>
+            </w:r>
+          </w:p>
+        </w:tc>
+        <w:tc>
+          <w:tcPr>
+            <w:tcW w:w="4445" w:type="dxa"/>
+            <w:hideMark/>
+          </w:tcPr>
+          <w:p>
+            <w:pPr>
+              <w:spacing w:before="480" w:after="480"/>
+              <w:jc w:val="center"/>
+              <w:cnfStyle w:val="000000000000" w:firstRow="0" w:lastRow="0" w:firstColumn="0" w:lastColumn="0" w:oddVBand="0" w:evenVBand="0" w:oddHBand="0" w:evenHBand="0" w:firstRowFirstColumn="0" w:firstRowLastColumn="0" w:lastRowFirstColumn="0" w:lastRowLastColumn="0"/>
+              <w:rPr>
+                <w:rFonts w:ascii="Times New Roman" w:eastAsia="Times New Roman" w:hAnsi="Times New Roman" w:cs="Times New Roman"/>
+                <w:kern w:val="0"/>
+                <w:lang w:eastAsia="en-IN"/>
+                <w14:ligatures w14:val="none"/>
+              </w:rPr>
+            </w:pPr>
+            <w:r>
+              <w:rPr>
+                <w:rFonts w:ascii="Times New Roman" w:eastAsia="Times New Roman" w:hAnsi="Times New Roman" w:cs="Times New Roman"/>
+                <w:kern w:val="0"/>
+                <w:lang w:eastAsia="en-IN"/>
+                <w14:ligatures w14:val="none"/>
+              </w:rPr>
+              <w:t>$135</w:t>
+            </w:r>
+          </w:p>
+        </w:tc>
+      </w:tr>
+      <w:tr>
+        <w:trPr>
+          <w:cnfStyle w:val="000000100000" w:firstRow="0" w:lastRow="0" w:firstColumn="0" w:lastColumn="0" w:oddVBand="0" w:evenVBand="0" w:oddHBand="1" w:evenHBand="0" w:firstRowFirstColumn="0" w:firstRowLastColumn="0" w:lastRowFirstColumn="0" w:lastRowLastColumn="0"/>
+          <w:trHeight w:val="1221"/>
+        </w:trPr>
+        <w:tc>
+          <w:tcPr>
+            <w:cnfStyle w:val="001000000000" w:firstRow="0" w:lastRow="0" w:firstColumn="1" w:lastColumn="0" w:oddVBand="0" w:evenVBand="0" w:oddHBand="0" w:evenHBand="0" w:firstRowFirstColumn="0" w:firstRowLastColumn="0" w:lastRowFirstColumn="0" w:lastRowLastColumn="0"/>
+            <w:tcW w:w="870" w:type="dxa"/>
+            <w:hideMark/>
+          </w:tcPr>
+          <w:p>
+            <w:pPr>
+              <w:spacing w:before="480" w:after="480"/>
+              <w:jc w:val="center"/>
+              <w:rPr>
+                <w:rFonts w:ascii="Times New Roman" w:eastAsia="Times New Roman" w:hAnsi="Times New Roman" w:cs="Times New Roman"/>
+                <w:kern w:val="0"/>
+                <w:lang w:eastAsia="en-IN"/>
+                <w14:ligatures w14:val="none"/>
+              </w:rPr>
+            </w:pPr>
+            <w:r>
+              <w:rPr>
+                <w:rFonts w:ascii="Times New Roman" w:eastAsia="Times New Roman" w:hAnsi="Times New Roman" w:cs="Times New Roman"/>
+                <w:kern w:val="0"/>
+                <w:lang w:eastAsia="en-IN"/>
+                <w14:ligatures w14:val="none"/>
+              </w:rPr>
+              <w:t>3</w:t>
+            </w:r>
+          </w:p>
+        </w:tc>
+        <w:tc>
+          <w:tcPr>
+            <w:tcW w:w="3705" w:type="dxa"/>
+            <w:hideMark/>
+          </w:tcPr>
+          <w:p>
+            <w:pPr>
+              <w:spacing w:before="480" w:after="480"/>
+              <w:jc w:val="center"/>
+              <w:cnfStyle w:val="000000100000" w:firstRow="0" w:lastRow="0" w:firstColumn="0" w:lastColumn="0" w:oddVBand="0" w:evenVBand="0" w:oddHBand="1" w:evenHBand="0" w:firstRowFirstColumn="0" w:firstRowLastColumn="0" w:lastRowFirstColumn="0" w:lastRowLastColumn="0"/>
+              <w:rPr>
+                <w:rFonts w:ascii="Times New Roman" w:eastAsia="Times New Roman" w:hAnsi="Times New Roman" w:cs="Times New Roman"/>
+                <w:kern w:val="0"/>
+                <w:lang w:eastAsia="en-IN"/>
+                <w14:ligatures w14:val="none"/>
+              </w:rPr>
+            </w:pPr>
+            <w:r>
+              <w:rPr>
+                <w:rFonts w:ascii="Times New Roman" w:eastAsia="Times New Roman" w:hAnsi="Times New Roman" w:cs="Times New Roman"/>
+                <w:kern w:val="0"/>
+                <w:lang w:eastAsia="en-IN"/>
+                <w14:ligatures w14:val="none"/>
+              </w:rPr>
+              <w:t>30°C</w:t>
+            </w:r>
+          </w:p>
+        </w:tc>
+        <w:tc>
+          <w:tcPr>
+            <w:tcW w:w="4445" w:type="dxa"/>
+            <w:hideMark/>
+          </w:tcPr>
+          <w:p>
+            <w:pPr>
+              <w:spacing w:before="480" w:after="480"/>
+              <w:jc w:val="center"/>
+              <w:cnfStyle w:val="000000100000" w:firstRow="0" w:lastRow="0" w:firstColumn="0" w:lastColumn="0" w:oddVBand="0" w:evenVBand="0" w:oddHBand="1" w:evenHBand="0" w:firstRowFirstColumn="0" w:firstRowLastColumn="0" w:lastRowFirstColumn="0" w:lastRowLastColumn="0"/>
+              <w:rPr>
+                <w:rFonts w:ascii="Times New Roman" w:eastAsia="Times New Roman" w:hAnsi="Times New Roman" w:cs="Times New Roman"/>
+                <w:kern w:val="0"/>
+                <w:lang w:eastAsia="en-IN"/>
+                <w14:ligatures w14:val="none"/>
+              </w:rPr>
+            </w:pPr>
+            <w:r>
+              <w:rPr>
+                <w:rFonts w:ascii="Times New Roman" w:eastAsia="Times New Roman" w:hAnsi="Times New Roman" w:cs="Times New Roman"/>
+                <w:kern w:val="0"/>
+                <w:lang w:eastAsia="en-IN"/>
+                <w14:ligatures w14:val="none"/>
+              </w:rPr>
+              <w:t>$160</w:t>
+            </w:r>
+          </w:p>
+        </w:tc>
+      </w:tr>
+    </w:tbl>
+    <w:p>
+      <w:pPr>
+        <w:pStyle w:val="ListParagraph"/>
+        <w:ind w:left="1440"/>
+        <w:rPr>
+          <w:rFonts w:ascii="Times New Roman" w:hAnsi="Times New Roman" w:cs="Times New Roman"/>
+        </w:rPr>
+      </w:pPr>
+    </w:p>
+    <w:p>
+      <w:pPr>
+        <w:pStyle w:val="ListParagraph"/>
+        <w:ind w:left="1440"/>
+        <w:rPr>
+          <w:rFonts w:ascii="Times New Roman" w:hAnsi="Times New Roman" w:cs="Times New Roman"/>
+        </w:rPr>
+      </w:pPr>
+    </w:p>
+    <w:p>
+      <w:pPr>
+        <w:pStyle w:val="ListParagraph"/>
+        <w:ind w:left="1440"/>
+        <w:rPr>
+          <w:rFonts w:ascii="Times New Roman" w:hAnsi="Times New Roman" w:cs="Times New Roman"/>
+        </w:rPr>
+      </w:pPr>
+      <w:r>
+        <w:rPr>
+          <w:rFonts w:ascii="Times New Roman" w:hAnsi="Times New Roman" w:cs="Times New Roman"/>
+        </w:rPr>
+        <w:t>Find the Sensitivity (Hedge Ratio b): I look at my historical data and see that for every 1°C increase, my sales go up by $5. So, my Hedge Ratio b is 5.</w:t>
+      </w:r>
+    </w:p>
+    <w:p>
+      <w:pPr>
+        <w:pStyle w:val="ListParagraph"/>
+        <w:ind w:left="1440"/>
+        <w:rPr>
+          <w:rFonts w:ascii="Times New Roman" w:hAnsi="Times New Roman" w:cs="Times New Roman"/>
+        </w:rPr>
+      </w:pPr>
+    </w:p>
+    <w:p>
+      <w:pPr>
+        <w:pStyle w:val="ListParagraph"/>
+        <w:ind w:left="1440"/>
+        <w:rPr>
+          <w:rFonts w:ascii="Times New Roman" w:hAnsi="Times New Roman" w:cs="Times New Roman"/>
+        </w:rPr>
+      </w:pPr>
+      <w:r>
+        <w:rPr>
+          <w:rFonts w:ascii="Times New Roman" w:hAnsi="Times New Roman" w:cs="Times New Roman"/>
+        </w:rPr>
+        <w:t>Find the Baseline Offset (Intercept a): I notice that simply multiplying the temperature by 5 (b*X) is not enough. My actual sales are always about $10 higher than that simple calculation. This consistent, historical offset is my Intercept a.</w:t>
+      </w:r>
+    </w:p>
+    <w:p>
+      <w:pPr>
+        <w:pStyle w:val="ListParagraph"/>
+        <w:ind w:left="1440"/>
+        <w:rPr>
+          <w:rFonts w:ascii="Times New Roman" w:hAnsi="Times New Roman" w:cs="Times New Roman"/>
+        </w:rPr>
+      </w:pPr>
+    </w:p>
+    <w:p>
+      <w:pPr>
+        <w:pStyle w:val="ListParagraph"/>
+        <w:ind w:left="1440"/>
+        <w:rPr>
+          <w:rFonts w:ascii="Times New Roman" w:hAnsi="Times New Roman" w:cs="Times New Roman"/>
+        </w:rPr>
+      </w:pPr>
+      <w:r>
+        <w:rPr>
+          <w:rFonts w:ascii="Times New Roman" w:hAnsi="Times New Roman" w:cs="Times New Roman"/>
+        </w:rPr>
+        <w:t>Create the Prediction Model (Regression Line): My full prediction for the "expected" or "fair" price is therefore Expected Sales = a + (b * X), which is 10 + (5 * Temperature).</w:t>
+      </w:r>
+    </w:p>
+    <w:p>
+      <w:pPr>
+        <w:pStyle w:val="ListParagraph"/>
+        <w:ind w:left="1440"/>
+        <w:rPr>
+          <w:rFonts w:ascii="Times New Roman" w:hAnsi="Times New Roman" w:cs="Times New Roman"/>
+        </w:rPr>
+      </w:pPr>
+    </w:p>
+    <w:p>
+      <w:pPr>
+        <w:pStyle w:val="ListParagraph"/>
+        <w:ind w:left="1440"/>
+        <w:rPr>
+          <w:rFonts w:ascii="Times New Roman" w:hAnsi="Times New Roman" w:cs="Times New Roman"/>
+        </w:rPr>
+      </w:pPr>
+      <w:r>
+        <w:rPr>
+          <w:rFonts w:ascii="Times New Roman" w:hAnsi="Times New Roman" w:cs="Times New Roman"/>
+        </w:rPr>
+        <w:t>Spot an Anomaly: On a new day, the temperature is 28°C. My model predicts sales of 10 + (5 * 28) = $150. But I actually sell $165.</w:t>
+      </w:r>
+    </w:p>
+    <w:p>
+      <w:pPr>
+        <w:pStyle w:val="ListParagraph"/>
+        <w:ind w:left="1440"/>
+        <w:rPr>
+          <w:rFonts w:ascii="Times New Roman" w:hAnsi="Times New Roman" w:cs="Times New Roman"/>
+        </w:rPr>
+      </w:pPr>
+    </w:p>
+    <w:p>
+      <w:pPr>
+        <w:pStyle w:val="ListParagraph"/>
+        <w:ind w:left="1440"/>
+        <w:rPr>
+          <w:rFonts w:ascii="Times New Roman" w:hAnsi="Times New Roman" w:cs="Times New Roman"/>
+        </w:rPr>
+      </w:pPr>
+      <w:r>
+        <w:rPr>
+          <w:rFonts w:ascii="Times New Roman" w:hAnsi="Times New Roman" w:cs="Times New Roman"/>
+        </w:rPr>
+        <w:t>The "Visual Gap": The difference between my actual sales and my predicted sales is $165 - $150 = $15. This is the "error" or "residual" of my model.</w:t>
+      </w:r>
+    </w:p>
+    <w:p>
+      <w:pPr>
+        <w:pStyle w:val="ListParagraph"/>
+        <w:ind w:left="1440"/>
+        <w:rPr>
+          <w:rFonts w:ascii="Times New Roman" w:hAnsi="Times New Roman" w:cs="Times New Roman"/>
+        </w:rPr>
+      </w:pPr>
+    </w:p>
+    <w:p>
+      <w:pPr>
+        <w:pStyle w:val="ListParagraph"/>
+        <w:ind w:left="1440"/>
+        <w:rPr>
+          <w:rFonts w:ascii="Times New Roman" w:hAnsi="Times New Roman" w:cs="Times New Roman"/>
+        </w:rPr>
+      </w:pPr>
+      <w:r>
+        <w:rPr>
+          <w:rFonts w:ascii="Times New Roman" w:hAnsi="Times New Roman" w:cs="Times New Roman"/>
+        </w:rPr>
+        <w:t>The "Hedged Spread": My code calculates a different number: Spread = Y - b*X, which is $165 - (5 * 28) = $25.</w:t>
+      </w:r>
+    </w:p>
+    <w:p>
+      <w:pPr>
+        <w:pStyle w:val="ListParagraph"/>
+        <w:ind w:left="1440"/>
+        <w:rPr>
+          <w:rFonts w:ascii="Times New Roman" w:hAnsi="Times New Roman" w:cs="Times New Roman"/>
+        </w:rPr>
+      </w:pPr>
+    </w:p>
+    <w:p>
+      <w:pPr>
+        <w:pStyle w:val="ListParagraph"/>
+        <w:ind w:left="1440"/>
+        <w:rPr>
+          <w:rFonts w:ascii="Times New Roman" w:hAnsi="Times New Roman" w:cs="Times New Roman"/>
+        </w:rPr>
+      </w:pPr>
+      <w:r>
+        <w:rPr>
+          <w:rFonts w:ascii="Times New Roman" w:hAnsi="Times New Roman" w:cs="Times New Roman"/>
+        </w:rPr>
+        <w:t>The Connection: The reason my "Hedged Spread" ($25) is different from my "Visual Gap" ($15) is because the Hedged Spread includes the baseline offset a. The relationship is Spread = Visual Gap + a ($25 = $15 + $10).</w:t>
+      </w:r>
+    </w:p>
+    <w:p>
+      <w:pPr>
+        <w:pStyle w:val="ListParagraph"/>
+        <w:ind w:left="1440"/>
+        <w:rPr>
+          <w:rFonts w:ascii="Times New Roman" w:hAnsi="Times New Roman" w:cs="Times New Roman"/>
+        </w:rPr>
+      </w:pPr>
+    </w:p>
+    <w:p>
+      <w:pPr>
+        <w:pStyle w:val="ListParagraph"/>
+        <w:ind w:left="1440"/>
+        <w:rPr>
+          <w:rFonts w:ascii="Times New Roman" w:hAnsi="Times New Roman" w:cs="Times New Roman"/>
+        </w:rPr>
+      </w:pPr>
+    </w:p>
+    <w:p>
+      <w:pPr>
+        <w:pStyle w:val="ListParagraph"/>
         <w:numPr>
           <w:ilvl w:val="1"/>
           <w:numId w:val="11"/>
@@ -4054,13 +4369,7 @@
         <w:rPr>
           <w:rFonts w:ascii="Times New Roman" w:hAnsi="Times New Roman" w:cs="Times New Roman"/>
         </w:rPr>
-        <w:t>What decision trader make based on above concept</w:t>
-      </w:r>
-      <w:r>
-        <w:rPr>
-          <w:rFonts w:ascii="Times New Roman" w:hAnsi="Times New Roman" w:cs="Times New Roman"/>
-        </w:rPr>
-        <w:t>:</w:t>
+        <w:t>What decision trader make based on above concept:</w:t>
       </w:r>
     </w:p>
     <w:p>
@@ -4102,6 +4411,24 @@
         <w:rPr>
           <w:rFonts w:ascii="Times New Roman" w:hAnsi="Times New Roman" w:cs="Times New Roman"/>
         </w:rPr>
+        <w:t>From graph trader is going to track spread mean line and spread gap.</w:t>
+      </w:r>
+    </w:p>
+    <w:p>
+      <w:pPr>
+        <w:pStyle w:val="ListParagraph"/>
+        <w:numPr>
+          <w:ilvl w:val="1"/>
+          <w:numId w:val="11"/>
+        </w:numPr>
+        <w:rPr>
+          <w:rFonts w:ascii="Times New Roman" w:hAnsi="Times New Roman" w:cs="Times New Roman"/>
+        </w:rPr>
+      </w:pPr>
+      <w:r>
+        <w:rPr>
+          <w:rFonts w:ascii="Times New Roman" w:hAnsi="Times New Roman" w:cs="Times New Roman"/>
+        </w:rPr>
         <w:t>So, the rule is:</w:t>
       </w:r>
     </w:p>
@@ -4159,6 +4486,7 @@
         <w:rPr>
           <w:rFonts w:ascii="Times New Roman" w:hAnsi="Times New Roman" w:cs="Times New Roman"/>
         </w:rPr>
+        <w:lastRenderedPageBreak/>
         <w:t>Chart 3: Rolling Correlation</w:t>
       </w:r>
     </w:p>
@@ -4230,17 +4558,20 @@
         <w:rPr>
           <w:rFonts w:ascii="Times New Roman" w:hAnsi="Times New Roman" w:cs="Times New Roman"/>
         </w:rPr>
-        <w:lastRenderedPageBreak/>
         <w:t xml:space="preserve">Series: A single </w:t>
       </w:r>
-      <w:proofErr w:type="spellStart"/>
-      <w:r>
-        <w:rPr>
-          <w:rFonts w:ascii="Times New Roman" w:hAnsi="Times New Roman" w:cs="Times New Roman"/>
-        </w:rPr>
-        <w:t>LineSeries</w:t>
-      </w:r>
-      <w:proofErr w:type="spellEnd"/>
+      <w:r>
+        <w:rPr>
+          <w:rFonts w:ascii="Times New Roman" w:hAnsi="Times New Roman" w:cs="Times New Roman"/>
+        </w:rPr>
+        <w:t>BaselineSeries</w:t>
+      </w:r>
+      <w:r>
+        <w:rPr>
+          <w:rFonts w:ascii="Times New Roman" w:hAnsi="Times New Roman" w:cs="Times New Roman"/>
+        </w:rPr>
+        <w:t xml:space="preserve"> with base value as 0.7</w:t>
+      </w:r>
       <w:r>
         <w:rPr>
           <w:rFonts w:ascii="Times New Roman" w:hAnsi="Times New Roman" w:cs="Times New Roman"/>
@@ -4352,19 +4683,7 @@
         <w:rPr>
           <w:rFonts w:ascii="Times New Roman" w:hAnsi="Times New Roman" w:cs="Times New Roman"/>
         </w:rPr>
-        <w:t xml:space="preserve">whether the relation between base and hedge is strong means will it return to normal expected </w:t>
-      </w:r>
-      <w:r>
-        <w:rPr>
-          <w:rFonts w:ascii="Times New Roman" w:hAnsi="Times New Roman" w:cs="Times New Roman"/>
-        </w:rPr>
-        <w:t>relation</w:t>
-      </w:r>
-      <w:r>
-        <w:rPr>
-          <w:rFonts w:ascii="Times New Roman" w:hAnsi="Times New Roman" w:cs="Times New Roman"/>
-        </w:rPr>
-        <w:t xml:space="preserve"> again</w:t>
+        <w:t>whether the relation between base and hedge is strong means will it return to normal expected relation again</w:t>
       </w:r>
       <w:r>
         <w:rPr>
@@ -6314,6 +6633,7 @@
   <w:style w:type="character" w:default="1" w:styleId="DefaultParagraphFont">
     <w:name w:val="Default Paragraph Font"/>
     <w:uiPriority w:val="1"/>
+    <w:semiHidden/>
     <w:unhideWhenUsed/>
   </w:style>
   <w:style w:type="table" w:default="1" w:styleId="TableNormal">
@@ -6847,6 +7167,82 @@
       </w:tcPr>
     </w:tblStylePr>
   </w:style>
+  <w:style w:type="table" w:styleId="GridTable4-Accent6">
+    <w:name w:val="Grid Table 4 Accent 6"/>
+    <w:basedOn w:val="TableNormal"/>
+    <w:uiPriority w:val="49"/>
+    <w:rsid w:val="000308C3"/>
+    <w:pPr>
+      <w:spacing w:after="0" w:line="240" w:lineRule="auto"/>
+    </w:pPr>
+    <w:tblPr>
+      <w:tblStyleRowBandSize w:val="1"/>
+      <w:tblStyleColBandSize w:val="1"/>
+      <w:tblBorders>
+        <w:top w:val="single" w:sz="4" w:space="0" w:color="A8D08D" w:themeColor="accent6" w:themeTint="99"/>
+        <w:left w:val="single" w:sz="4" w:space="0" w:color="A8D08D" w:themeColor="accent6" w:themeTint="99"/>
+        <w:bottom w:val="single" w:sz="4" w:space="0" w:color="A8D08D" w:themeColor="accent6" w:themeTint="99"/>
+        <w:right w:val="single" w:sz="4" w:space="0" w:color="A8D08D" w:themeColor="accent6" w:themeTint="99"/>
+        <w:insideH w:val="single" w:sz="4" w:space="0" w:color="A8D08D" w:themeColor="accent6" w:themeTint="99"/>
+        <w:insideV w:val="single" w:sz="4" w:space="0" w:color="A8D08D" w:themeColor="accent6" w:themeTint="99"/>
+      </w:tblBorders>
+    </w:tblPr>
+    <w:tblStylePr w:type="firstRow">
+      <w:rPr>
+        <w:b/>
+        <w:bCs/>
+        <w:color w:val="FFFFFF" w:themeColor="background1"/>
+      </w:rPr>
+      <w:tblPr/>
+      <w:tcPr>
+        <w:tcBorders>
+          <w:top w:val="single" w:sz="4" w:space="0" w:color="70AD47" w:themeColor="accent6"/>
+          <w:left w:val="single" w:sz="4" w:space="0" w:color="70AD47" w:themeColor="accent6"/>
+          <w:bottom w:val="single" w:sz="4" w:space="0" w:color="70AD47" w:themeColor="accent6"/>
+          <w:right w:val="single" w:sz="4" w:space="0" w:color="70AD47" w:themeColor="accent6"/>
+          <w:insideH w:val="nil"/>
+          <w:insideV w:val="nil"/>
+        </w:tcBorders>
+        <w:shd w:val="clear" w:color="auto" w:fill="70AD47" w:themeFill="accent6"/>
+      </w:tcPr>
+    </w:tblStylePr>
+    <w:tblStylePr w:type="lastRow">
+      <w:rPr>
+        <w:b/>
+        <w:bCs/>
+      </w:rPr>
+      <w:tblPr/>
+      <w:tcPr>
+        <w:tcBorders>
+          <w:top w:val="double" w:sz="4" w:space="0" w:color="70AD47" w:themeColor="accent6"/>
+        </w:tcBorders>
+      </w:tcPr>
+    </w:tblStylePr>
+    <w:tblStylePr w:type="firstCol">
+      <w:rPr>
+        <w:b/>
+        <w:bCs/>
+      </w:rPr>
+    </w:tblStylePr>
+    <w:tblStylePr w:type="lastCol">
+      <w:rPr>
+        <w:b/>
+        <w:bCs/>
+      </w:rPr>
+    </w:tblStylePr>
+    <w:tblStylePr w:type="band1Vert">
+      <w:tblPr/>
+      <w:tcPr>
+        <w:shd w:val="clear" w:color="auto" w:fill="E2EFD9" w:themeFill="accent6" w:themeFillTint="33"/>
+      </w:tcPr>
+    </w:tblStylePr>
+    <w:tblStylePr w:type="band1Horz">
+      <w:tblPr/>
+      <w:tcPr>
+        <w:shd w:val="clear" w:color="auto" w:fill="E2EFD9" w:themeFill="accent6" w:themeFillTint="33"/>
+      </w:tcPr>
+    </w:tblStylePr>
+  </w:style>
 </w:styles>
 </file>
 

</xml_diff>

<commit_message>
Finalized the app for submission
Frontend:
 Alert fucntionality added
Error handling added

backend:
Alert fucntionality API
Hosting frontend react app

Added project documentation readme.md file

Added demo video
</commit_message>
<xml_diff>
--- a/Project Documents/Project requirement undestanding, Architecture and flow.docx
+++ b/Project Documents/Project requirement undestanding, Architecture and flow.docx
@@ -2,150 +2,1643 @@
 <file path=word/document.xml><?xml version="1.0" encoding="utf-8"?>
 <w:document xmlns:wpc="http://schemas.microsoft.com/office/word/2010/wordprocessingCanvas" xmlns:cx="http://schemas.microsoft.com/office/drawing/2014/chartex" xmlns:cx1="http://schemas.microsoft.com/office/drawing/2015/9/8/chartex" xmlns:cx2="http://schemas.microsoft.com/office/drawing/2015/10/21/chartex" xmlns:cx3="http://schemas.microsoft.com/office/drawing/2016/5/9/chartex" xmlns:cx4="http://schemas.microsoft.com/office/drawing/2016/5/10/chartex" xmlns:cx5="http://schemas.microsoft.com/office/drawing/2016/5/11/chartex" xmlns:cx6="http://schemas.microsoft.com/office/drawing/2016/5/12/chartex" xmlns:cx7="http://schemas.microsoft.com/office/drawing/2016/5/13/chartex" xmlns:cx8="http://schemas.microsoft.com/office/drawing/2016/5/14/chartex" xmlns:mc="http://schemas.openxmlformats.org/markup-compatibility/2006" xmlns:aink="http://schemas.microsoft.com/office/drawing/2016/ink" xmlns:am3d="http://schemas.microsoft.com/office/drawing/2017/model3d" xmlns:o="urn:schemas-microsoft-com:office:office" xmlns:oel="http://schemas.microsoft.com/office/2019/extlst" xmlns:r="http://schemas.openxmlformats.org/officeDocument/2006/relationships" xmlns:m="http://schemas.openxmlformats.org/officeDocument/2006/math" xmlns:v="urn:schemas-microsoft-com:vml" xmlns:wp14="http://schemas.microsoft.com/office/word/2010/wordprocessingDrawing" xmlns:wp="http://schemas.openxmlformats.org/drawingml/2006/wordprocessingDrawing" xmlns:w10="urn:schemas-microsoft-com:office:word" xmlns:w="http://schemas.openxmlformats.org/wordprocessingml/2006/main" xmlns:w14="http://schemas.microsoft.com/office/word/2010/wordml" xmlns:w15="http://schemas.microsoft.com/office/word/2012/wordml" xmlns:w16cex="http://schemas.microsoft.com/office/word/2018/wordml/cex" xmlns:w16cid="http://schemas.microsoft.com/office/word/2016/wordml/cid" xmlns:w16="http://schemas.microsoft.com/office/word/2018/wordml" xmlns:w16du="http://schemas.microsoft.com/office/word/2023/wordml/word16du" xmlns:w16sdtdh="http://schemas.microsoft.com/office/word/2020/wordml/sdtdatahash" xmlns:w16sdtfl="http://schemas.microsoft.com/office/word/2024/wordml/sdtformatlock" xmlns:w16se="http://schemas.microsoft.com/office/word/2015/wordml/symex" xmlns:wpg="http://schemas.microsoft.com/office/word/2010/wordprocessingGroup" xmlns:wpi="http://schemas.microsoft.com/office/word/2010/wordprocessingInk" xmlns:wne="http://schemas.microsoft.com/office/word/2006/wordml" xmlns:wps="http://schemas.microsoft.com/office/word/2010/wordprocessingShape" mc:Ignorable="w14 w15 w16se w16cid w16 w16cex w16sdtdh w16sdtfl w16du wp14">
   <w:body>
-    <w:p>
-      <w:pPr>
-        <w:rPr>
-          <w:rFonts w:ascii="Times New Roman" w:hAnsi="Times New Roman" w:cs="Times New Roman"/>
+    <w:sdt>
+      <w:sdtPr>
+        <w:rPr>
+          <w:rFonts w:ascii="Times New Roman" w:hAnsi="Times New Roman" w:cs="Times New Roman"/>
+        </w:rPr>
+        <w:id w:val="479276835"/>
+        <w:docPartObj>
+          <w:docPartGallery w:val="Table of Contents"/>
+          <w:docPartUnique/>
+        </w:docPartObj>
+      </w:sdtPr>
+      <w:sdtEndPr>
+        <w:rPr>
+          <w:rFonts w:eastAsiaTheme="minorHAnsi"/>
           <w:b/>
           <w:bCs/>
-        </w:rPr>
-      </w:pPr>
+          <w:noProof/>
+          <w:color w:val="auto"/>
+          <w:kern w:val="2"/>
+          <w:sz w:val="22"/>
+          <w:szCs w:val="22"/>
+          <w:lang w:val="en-IN"/>
+          <w14:ligatures w14:val="standardContextual"/>
+        </w:rPr>
+      </w:sdtEndPr>
+      <w:sdtContent>
+        <w:p>
+          <w:pPr>
+            <w:pStyle w:val="TOCHeading"/>
+            <w:rPr>
+              <w:rFonts w:ascii="Times New Roman" w:hAnsi="Times New Roman" w:cs="Times New Roman"/>
+            </w:rPr>
+          </w:pPr>
+          <w:r>
+            <w:rPr>
+              <w:rFonts w:ascii="Times New Roman" w:hAnsi="Times New Roman" w:cs="Times New Roman"/>
+            </w:rPr>
+            <w:t>Contents</w:t>
+          </w:r>
+        </w:p>
+        <w:p>
+          <w:pPr>
+            <w:pStyle w:val="TOC1"/>
+            <w:tabs>
+              <w:tab w:val="right" w:leader="dot" w:pos="9016"/>
+            </w:tabs>
+            <w:rPr>
+              <w:rFonts w:ascii="Times New Roman" w:hAnsi="Times New Roman"/>
+              <w:noProof/>
+              <w:kern w:val="2"/>
+              <w:sz w:val="24"/>
+              <w:szCs w:val="24"/>
+              <w:lang w:val="en-IN" w:eastAsia="en-IN"/>
+              <w14:ligatures w14:val="standardContextual"/>
+            </w:rPr>
+          </w:pPr>
+          <w:r>
+            <w:rPr>
+              <w:rFonts w:ascii="Times New Roman" w:hAnsi="Times New Roman"/>
+            </w:rPr>
+            <w:fldChar w:fldCharType="begin"/>
+          </w:r>
+          <w:r>
+            <w:rPr>
+              <w:rFonts w:ascii="Times New Roman" w:hAnsi="Times New Roman"/>
+            </w:rPr>
+            <w:instrText xml:space="preserve"> TOC \o "1-3" \h \z \u </w:instrText>
+          </w:r>
+          <w:r>
+            <w:rPr>
+              <w:rFonts w:ascii="Times New Roman" w:hAnsi="Times New Roman"/>
+            </w:rPr>
+            <w:fldChar w:fldCharType="separate"/>
+          </w:r>
+          <w:hyperlink w:anchor="_Toc212413105" w:history="1">
+            <w:r>
+              <w:rPr>
+                <w:rStyle w:val="Hyperlink"/>
+                <w:rFonts w:ascii="Times New Roman" w:hAnsi="Times New Roman"/>
+                <w:noProof/>
+              </w:rPr>
+              <w:t>Important File Links:</w:t>
+            </w:r>
+            <w:r>
+              <w:rPr>
+                <w:rFonts w:ascii="Times New Roman" w:hAnsi="Times New Roman"/>
+                <w:noProof/>
+                <w:webHidden/>
+              </w:rPr>
+              <w:tab/>
+            </w:r>
+            <w:r>
+              <w:rPr>
+                <w:rFonts w:ascii="Times New Roman" w:hAnsi="Times New Roman"/>
+                <w:noProof/>
+                <w:webHidden/>
+              </w:rPr>
+              <w:fldChar w:fldCharType="begin"/>
+            </w:r>
+            <w:r>
+              <w:rPr>
+                <w:rFonts w:ascii="Times New Roman" w:hAnsi="Times New Roman"/>
+                <w:noProof/>
+                <w:webHidden/>
+              </w:rPr>
+              <w:instrText xml:space="preserve"> PAGEREF _Toc212413105 \h </w:instrText>
+            </w:r>
+            <w:r>
+              <w:rPr>
+                <w:rFonts w:ascii="Times New Roman" w:hAnsi="Times New Roman"/>
+                <w:noProof/>
+                <w:webHidden/>
+              </w:rPr>
+            </w:r>
+            <w:r>
+              <w:rPr>
+                <w:rFonts w:ascii="Times New Roman" w:hAnsi="Times New Roman"/>
+                <w:noProof/>
+                <w:webHidden/>
+              </w:rPr>
+              <w:fldChar w:fldCharType="separate"/>
+            </w:r>
+            <w:r>
+              <w:rPr>
+                <w:rFonts w:ascii="Times New Roman" w:hAnsi="Times New Roman"/>
+                <w:noProof/>
+                <w:webHidden/>
+              </w:rPr>
+              <w:t>1</w:t>
+            </w:r>
+            <w:r>
+              <w:rPr>
+                <w:rFonts w:ascii="Times New Roman" w:hAnsi="Times New Roman"/>
+                <w:noProof/>
+                <w:webHidden/>
+              </w:rPr>
+              <w:fldChar w:fldCharType="end"/>
+            </w:r>
+          </w:hyperlink>
+        </w:p>
+        <w:p>
+          <w:pPr>
+            <w:pStyle w:val="TOC1"/>
+            <w:tabs>
+              <w:tab w:val="right" w:leader="dot" w:pos="9016"/>
+            </w:tabs>
+            <w:rPr>
+              <w:rFonts w:ascii="Times New Roman" w:hAnsi="Times New Roman"/>
+              <w:noProof/>
+              <w:kern w:val="2"/>
+              <w:sz w:val="24"/>
+              <w:szCs w:val="24"/>
+              <w:lang w:val="en-IN" w:eastAsia="en-IN"/>
+              <w14:ligatures w14:val="standardContextual"/>
+            </w:rPr>
+          </w:pPr>
+          <w:hyperlink w:anchor="_Toc212413106" w:history="1">
+            <w:r>
+              <w:rPr>
+                <w:rStyle w:val="Hyperlink"/>
+                <w:rFonts w:ascii="Times New Roman" w:hAnsi="Times New Roman"/>
+                <w:noProof/>
+              </w:rPr>
+              <w:t>Project Setup and Installation</w:t>
+            </w:r>
+            <w:r>
+              <w:rPr>
+                <w:rFonts w:ascii="Times New Roman" w:hAnsi="Times New Roman"/>
+                <w:noProof/>
+                <w:webHidden/>
+              </w:rPr>
+              <w:tab/>
+            </w:r>
+            <w:r>
+              <w:rPr>
+                <w:rFonts w:ascii="Times New Roman" w:hAnsi="Times New Roman"/>
+                <w:noProof/>
+                <w:webHidden/>
+              </w:rPr>
+              <w:fldChar w:fldCharType="begin"/>
+            </w:r>
+            <w:r>
+              <w:rPr>
+                <w:rFonts w:ascii="Times New Roman" w:hAnsi="Times New Roman"/>
+                <w:noProof/>
+                <w:webHidden/>
+              </w:rPr>
+              <w:instrText xml:space="preserve"> PAGEREF _Toc212413106 \h </w:instrText>
+            </w:r>
+            <w:r>
+              <w:rPr>
+                <w:rFonts w:ascii="Times New Roman" w:hAnsi="Times New Roman"/>
+                <w:noProof/>
+                <w:webHidden/>
+              </w:rPr>
+            </w:r>
+            <w:r>
+              <w:rPr>
+                <w:rFonts w:ascii="Times New Roman" w:hAnsi="Times New Roman"/>
+                <w:noProof/>
+                <w:webHidden/>
+              </w:rPr>
+              <w:fldChar w:fldCharType="separate"/>
+            </w:r>
+            <w:r>
+              <w:rPr>
+                <w:rFonts w:ascii="Times New Roman" w:hAnsi="Times New Roman"/>
+                <w:noProof/>
+                <w:webHidden/>
+              </w:rPr>
+              <w:t>1</w:t>
+            </w:r>
+            <w:r>
+              <w:rPr>
+                <w:rFonts w:ascii="Times New Roman" w:hAnsi="Times New Roman"/>
+                <w:noProof/>
+                <w:webHidden/>
+              </w:rPr>
+              <w:fldChar w:fldCharType="end"/>
+            </w:r>
+          </w:hyperlink>
+        </w:p>
+        <w:p>
+          <w:pPr>
+            <w:pStyle w:val="TOC1"/>
+            <w:tabs>
+              <w:tab w:val="right" w:leader="dot" w:pos="9016"/>
+            </w:tabs>
+            <w:rPr>
+              <w:rFonts w:ascii="Times New Roman" w:hAnsi="Times New Roman"/>
+              <w:noProof/>
+              <w:kern w:val="2"/>
+              <w:sz w:val="24"/>
+              <w:szCs w:val="24"/>
+              <w:lang w:val="en-IN" w:eastAsia="en-IN"/>
+              <w14:ligatures w14:val="standardContextual"/>
+            </w:rPr>
+          </w:pPr>
+          <w:hyperlink w:anchor="_Toc212413107" w:history="1">
+            <w:r>
+              <w:rPr>
+                <w:rStyle w:val="Hyperlink"/>
+                <w:rFonts w:ascii="Times New Roman" w:hAnsi="Times New Roman"/>
+                <w:noProof/>
+              </w:rPr>
+              <w:t>How to Run the Application</w:t>
+            </w:r>
+            <w:r>
+              <w:rPr>
+                <w:rFonts w:ascii="Times New Roman" w:hAnsi="Times New Roman"/>
+                <w:noProof/>
+                <w:webHidden/>
+              </w:rPr>
+              <w:tab/>
+            </w:r>
+            <w:r>
+              <w:rPr>
+                <w:rFonts w:ascii="Times New Roman" w:hAnsi="Times New Roman"/>
+                <w:noProof/>
+                <w:webHidden/>
+              </w:rPr>
+              <w:fldChar w:fldCharType="begin"/>
+            </w:r>
+            <w:r>
+              <w:rPr>
+                <w:rFonts w:ascii="Times New Roman" w:hAnsi="Times New Roman"/>
+                <w:noProof/>
+                <w:webHidden/>
+              </w:rPr>
+              <w:instrText xml:space="preserve"> PAGEREF _Toc212413107 \h </w:instrText>
+            </w:r>
+            <w:r>
+              <w:rPr>
+                <w:rFonts w:ascii="Times New Roman" w:hAnsi="Times New Roman"/>
+                <w:noProof/>
+                <w:webHidden/>
+              </w:rPr>
+            </w:r>
+            <w:r>
+              <w:rPr>
+                <w:rFonts w:ascii="Times New Roman" w:hAnsi="Times New Roman"/>
+                <w:noProof/>
+                <w:webHidden/>
+              </w:rPr>
+              <w:fldChar w:fldCharType="separate"/>
+            </w:r>
+            <w:r>
+              <w:rPr>
+                <w:rFonts w:ascii="Times New Roman" w:hAnsi="Times New Roman"/>
+                <w:noProof/>
+                <w:webHidden/>
+              </w:rPr>
+              <w:t>2</w:t>
+            </w:r>
+            <w:r>
+              <w:rPr>
+                <w:rFonts w:ascii="Times New Roman" w:hAnsi="Times New Roman"/>
+                <w:noProof/>
+                <w:webHidden/>
+              </w:rPr>
+              <w:fldChar w:fldCharType="end"/>
+            </w:r>
+          </w:hyperlink>
+        </w:p>
+        <w:p>
+          <w:pPr>
+            <w:pStyle w:val="TOC1"/>
+            <w:tabs>
+              <w:tab w:val="right" w:leader="dot" w:pos="9016"/>
+            </w:tabs>
+            <w:rPr>
+              <w:rFonts w:ascii="Times New Roman" w:hAnsi="Times New Roman"/>
+              <w:noProof/>
+              <w:kern w:val="2"/>
+              <w:sz w:val="24"/>
+              <w:szCs w:val="24"/>
+              <w:lang w:val="en-IN" w:eastAsia="en-IN"/>
+              <w14:ligatures w14:val="standardContextual"/>
+            </w:rPr>
+          </w:pPr>
+          <w:hyperlink w:anchor="_Toc212413108" w:history="1">
+            <w:r>
+              <w:rPr>
+                <w:rStyle w:val="Hyperlink"/>
+                <w:rFonts w:ascii="Times New Roman" w:hAnsi="Times New Roman"/>
+                <w:noProof/>
+              </w:rPr>
+              <w:t>AI Usage Transparency Note:</w:t>
+            </w:r>
+            <w:r>
+              <w:rPr>
+                <w:rFonts w:ascii="Times New Roman" w:hAnsi="Times New Roman"/>
+                <w:noProof/>
+                <w:webHidden/>
+              </w:rPr>
+              <w:tab/>
+            </w:r>
+            <w:r>
+              <w:rPr>
+                <w:rFonts w:ascii="Times New Roman" w:hAnsi="Times New Roman"/>
+                <w:noProof/>
+                <w:webHidden/>
+              </w:rPr>
+              <w:fldChar w:fldCharType="begin"/>
+            </w:r>
+            <w:r>
+              <w:rPr>
+                <w:rFonts w:ascii="Times New Roman" w:hAnsi="Times New Roman"/>
+                <w:noProof/>
+                <w:webHidden/>
+              </w:rPr>
+              <w:instrText xml:space="preserve"> PAGEREF _Toc212413108 \h </w:instrText>
+            </w:r>
+            <w:r>
+              <w:rPr>
+                <w:rFonts w:ascii="Times New Roman" w:hAnsi="Times New Roman"/>
+                <w:noProof/>
+                <w:webHidden/>
+              </w:rPr>
+            </w:r>
+            <w:r>
+              <w:rPr>
+                <w:rFonts w:ascii="Times New Roman" w:hAnsi="Times New Roman"/>
+                <w:noProof/>
+                <w:webHidden/>
+              </w:rPr>
+              <w:fldChar w:fldCharType="separate"/>
+            </w:r>
+            <w:r>
+              <w:rPr>
+                <w:rFonts w:ascii="Times New Roman" w:hAnsi="Times New Roman"/>
+                <w:noProof/>
+                <w:webHidden/>
+              </w:rPr>
+              <w:t>2</w:t>
+            </w:r>
+            <w:r>
+              <w:rPr>
+                <w:rFonts w:ascii="Times New Roman" w:hAnsi="Times New Roman"/>
+                <w:noProof/>
+                <w:webHidden/>
+              </w:rPr>
+              <w:fldChar w:fldCharType="end"/>
+            </w:r>
+          </w:hyperlink>
+        </w:p>
+        <w:p>
+          <w:pPr>
+            <w:pStyle w:val="TOC1"/>
+            <w:tabs>
+              <w:tab w:val="right" w:leader="dot" w:pos="9016"/>
+            </w:tabs>
+            <w:rPr>
+              <w:rFonts w:ascii="Times New Roman" w:hAnsi="Times New Roman"/>
+              <w:noProof/>
+              <w:kern w:val="2"/>
+              <w:sz w:val="24"/>
+              <w:szCs w:val="24"/>
+              <w:lang w:val="en-IN" w:eastAsia="en-IN"/>
+              <w14:ligatures w14:val="standardContextual"/>
+            </w:rPr>
+          </w:pPr>
+          <w:hyperlink w:anchor="_Toc212413109" w:history="1">
+            <w:r>
+              <w:rPr>
+                <w:rStyle w:val="Hyperlink"/>
+                <w:rFonts w:ascii="Times New Roman" w:hAnsi="Times New Roman"/>
+                <w:noProof/>
+              </w:rPr>
+              <w:t>Project requirement understanding:</w:t>
+            </w:r>
+            <w:r>
+              <w:rPr>
+                <w:rFonts w:ascii="Times New Roman" w:hAnsi="Times New Roman"/>
+                <w:noProof/>
+                <w:webHidden/>
+              </w:rPr>
+              <w:tab/>
+            </w:r>
+            <w:r>
+              <w:rPr>
+                <w:rFonts w:ascii="Times New Roman" w:hAnsi="Times New Roman"/>
+                <w:noProof/>
+                <w:webHidden/>
+              </w:rPr>
+              <w:fldChar w:fldCharType="begin"/>
+            </w:r>
+            <w:r>
+              <w:rPr>
+                <w:rFonts w:ascii="Times New Roman" w:hAnsi="Times New Roman"/>
+                <w:noProof/>
+                <w:webHidden/>
+              </w:rPr>
+              <w:instrText xml:space="preserve"> PAGEREF _Toc212413109 \h </w:instrText>
+            </w:r>
+            <w:r>
+              <w:rPr>
+                <w:rFonts w:ascii="Times New Roman" w:hAnsi="Times New Roman"/>
+                <w:noProof/>
+                <w:webHidden/>
+              </w:rPr>
+            </w:r>
+            <w:r>
+              <w:rPr>
+                <w:rFonts w:ascii="Times New Roman" w:hAnsi="Times New Roman"/>
+                <w:noProof/>
+                <w:webHidden/>
+              </w:rPr>
+              <w:fldChar w:fldCharType="separate"/>
+            </w:r>
+            <w:r>
+              <w:rPr>
+                <w:rFonts w:ascii="Times New Roman" w:hAnsi="Times New Roman"/>
+                <w:noProof/>
+                <w:webHidden/>
+              </w:rPr>
+              <w:t>3</w:t>
+            </w:r>
+            <w:r>
+              <w:rPr>
+                <w:rFonts w:ascii="Times New Roman" w:hAnsi="Times New Roman"/>
+                <w:noProof/>
+                <w:webHidden/>
+              </w:rPr>
+              <w:fldChar w:fldCharType="end"/>
+            </w:r>
+          </w:hyperlink>
+        </w:p>
+        <w:p>
+          <w:pPr>
+            <w:pStyle w:val="TOC1"/>
+            <w:tabs>
+              <w:tab w:val="right" w:leader="dot" w:pos="9016"/>
+            </w:tabs>
+            <w:rPr>
+              <w:rFonts w:ascii="Times New Roman" w:hAnsi="Times New Roman"/>
+              <w:noProof/>
+              <w:kern w:val="2"/>
+              <w:sz w:val="24"/>
+              <w:szCs w:val="24"/>
+              <w:lang w:val="en-IN" w:eastAsia="en-IN"/>
+              <w14:ligatures w14:val="standardContextual"/>
+            </w:rPr>
+          </w:pPr>
+          <w:hyperlink w:anchor="_Toc212413110" w:history="1">
+            <w:r>
+              <w:rPr>
+                <w:rStyle w:val="Hyperlink"/>
+                <w:rFonts w:ascii="Times New Roman" w:hAnsi="Times New Roman"/>
+                <w:noProof/>
+              </w:rPr>
+              <w:t>My understanding for definitions of Concepts used in project:</w:t>
+            </w:r>
+            <w:r>
+              <w:rPr>
+                <w:rFonts w:ascii="Times New Roman" w:hAnsi="Times New Roman"/>
+                <w:noProof/>
+                <w:webHidden/>
+              </w:rPr>
+              <w:tab/>
+            </w:r>
+            <w:r>
+              <w:rPr>
+                <w:rFonts w:ascii="Times New Roman" w:hAnsi="Times New Roman"/>
+                <w:noProof/>
+                <w:webHidden/>
+              </w:rPr>
+              <w:fldChar w:fldCharType="begin"/>
+            </w:r>
+            <w:r>
+              <w:rPr>
+                <w:rFonts w:ascii="Times New Roman" w:hAnsi="Times New Roman"/>
+                <w:noProof/>
+                <w:webHidden/>
+              </w:rPr>
+              <w:instrText xml:space="preserve"> PAGEREF _Toc212413110 \h </w:instrText>
+            </w:r>
+            <w:r>
+              <w:rPr>
+                <w:rFonts w:ascii="Times New Roman" w:hAnsi="Times New Roman"/>
+                <w:noProof/>
+                <w:webHidden/>
+              </w:rPr>
+            </w:r>
+            <w:r>
+              <w:rPr>
+                <w:rFonts w:ascii="Times New Roman" w:hAnsi="Times New Roman"/>
+                <w:noProof/>
+                <w:webHidden/>
+              </w:rPr>
+              <w:fldChar w:fldCharType="separate"/>
+            </w:r>
+            <w:r>
+              <w:rPr>
+                <w:rFonts w:ascii="Times New Roman" w:hAnsi="Times New Roman"/>
+                <w:noProof/>
+                <w:webHidden/>
+              </w:rPr>
+              <w:t>3</w:t>
+            </w:r>
+            <w:r>
+              <w:rPr>
+                <w:rFonts w:ascii="Times New Roman" w:hAnsi="Times New Roman"/>
+                <w:noProof/>
+                <w:webHidden/>
+              </w:rPr>
+              <w:fldChar w:fldCharType="end"/>
+            </w:r>
+          </w:hyperlink>
+        </w:p>
+        <w:p>
+          <w:pPr>
+            <w:pStyle w:val="TOC1"/>
+            <w:tabs>
+              <w:tab w:val="right" w:leader="dot" w:pos="9016"/>
+            </w:tabs>
+            <w:rPr>
+              <w:rFonts w:ascii="Times New Roman" w:hAnsi="Times New Roman"/>
+              <w:noProof/>
+              <w:kern w:val="2"/>
+              <w:sz w:val="24"/>
+              <w:szCs w:val="24"/>
+              <w:lang w:val="en-IN" w:eastAsia="en-IN"/>
+              <w14:ligatures w14:val="standardContextual"/>
+            </w:rPr>
+          </w:pPr>
+          <w:hyperlink w:anchor="_Toc212413111" w:history="1">
+            <w:r>
+              <w:rPr>
+                <w:rStyle w:val="Hyperlink"/>
+                <w:rFonts w:ascii="Times New Roman" w:hAnsi="Times New Roman"/>
+                <w:noProof/>
+              </w:rPr>
+              <w:t>System architecture and design and trade-offs:</w:t>
+            </w:r>
+            <w:r>
+              <w:rPr>
+                <w:rFonts w:ascii="Times New Roman" w:hAnsi="Times New Roman"/>
+                <w:noProof/>
+                <w:webHidden/>
+              </w:rPr>
+              <w:tab/>
+            </w:r>
+            <w:r>
+              <w:rPr>
+                <w:rFonts w:ascii="Times New Roman" w:hAnsi="Times New Roman"/>
+                <w:noProof/>
+                <w:webHidden/>
+              </w:rPr>
+              <w:fldChar w:fldCharType="begin"/>
+            </w:r>
+            <w:r>
+              <w:rPr>
+                <w:rFonts w:ascii="Times New Roman" w:hAnsi="Times New Roman"/>
+                <w:noProof/>
+                <w:webHidden/>
+              </w:rPr>
+              <w:instrText xml:space="preserve"> PAGEREF _Toc212413111 \h </w:instrText>
+            </w:r>
+            <w:r>
+              <w:rPr>
+                <w:rFonts w:ascii="Times New Roman" w:hAnsi="Times New Roman"/>
+                <w:noProof/>
+                <w:webHidden/>
+              </w:rPr>
+            </w:r>
+            <w:r>
+              <w:rPr>
+                <w:rFonts w:ascii="Times New Roman" w:hAnsi="Times New Roman"/>
+                <w:noProof/>
+                <w:webHidden/>
+              </w:rPr>
+              <w:fldChar w:fldCharType="separate"/>
+            </w:r>
+            <w:r>
+              <w:rPr>
+                <w:rFonts w:ascii="Times New Roman" w:hAnsi="Times New Roman"/>
+                <w:noProof/>
+                <w:webHidden/>
+              </w:rPr>
+              <w:t>5</w:t>
+            </w:r>
+            <w:r>
+              <w:rPr>
+                <w:rFonts w:ascii="Times New Roman" w:hAnsi="Times New Roman"/>
+                <w:noProof/>
+                <w:webHidden/>
+              </w:rPr>
+              <w:fldChar w:fldCharType="end"/>
+            </w:r>
+          </w:hyperlink>
+        </w:p>
+        <w:p>
+          <w:pPr>
+            <w:pStyle w:val="TOC1"/>
+            <w:tabs>
+              <w:tab w:val="right" w:leader="dot" w:pos="9016"/>
+            </w:tabs>
+            <w:rPr>
+              <w:rFonts w:ascii="Times New Roman" w:hAnsi="Times New Roman"/>
+              <w:noProof/>
+              <w:kern w:val="2"/>
+              <w:sz w:val="24"/>
+              <w:szCs w:val="24"/>
+              <w:lang w:val="en-IN" w:eastAsia="en-IN"/>
+              <w14:ligatures w14:val="standardContextual"/>
+            </w:rPr>
+          </w:pPr>
+          <w:hyperlink w:anchor="_Toc212413112" w:history="1">
+            <w:r>
+              <w:rPr>
+                <w:rStyle w:val="Hyperlink"/>
+                <w:rFonts w:ascii="Times New Roman" w:hAnsi="Times New Roman"/>
+                <w:noProof/>
+              </w:rPr>
+              <w:t>Front end visuals selections:</w:t>
+            </w:r>
+            <w:r>
+              <w:rPr>
+                <w:rFonts w:ascii="Times New Roman" w:hAnsi="Times New Roman"/>
+                <w:noProof/>
+                <w:webHidden/>
+              </w:rPr>
+              <w:tab/>
+            </w:r>
+            <w:r>
+              <w:rPr>
+                <w:rFonts w:ascii="Times New Roman" w:hAnsi="Times New Roman"/>
+                <w:noProof/>
+                <w:webHidden/>
+              </w:rPr>
+              <w:fldChar w:fldCharType="begin"/>
+            </w:r>
+            <w:r>
+              <w:rPr>
+                <w:rFonts w:ascii="Times New Roman" w:hAnsi="Times New Roman"/>
+                <w:noProof/>
+                <w:webHidden/>
+              </w:rPr>
+              <w:instrText xml:space="preserve"> PAGEREF _Toc212413112 \h </w:instrText>
+            </w:r>
+            <w:r>
+              <w:rPr>
+                <w:rFonts w:ascii="Times New Roman" w:hAnsi="Times New Roman"/>
+                <w:noProof/>
+                <w:webHidden/>
+              </w:rPr>
+            </w:r>
+            <w:r>
+              <w:rPr>
+                <w:rFonts w:ascii="Times New Roman" w:hAnsi="Times New Roman"/>
+                <w:noProof/>
+                <w:webHidden/>
+              </w:rPr>
+              <w:fldChar w:fldCharType="separate"/>
+            </w:r>
+            <w:r>
+              <w:rPr>
+                <w:rFonts w:ascii="Times New Roman" w:hAnsi="Times New Roman"/>
+                <w:noProof/>
+                <w:webHidden/>
+              </w:rPr>
+              <w:t>7</w:t>
+            </w:r>
+            <w:r>
+              <w:rPr>
+                <w:rFonts w:ascii="Times New Roman" w:hAnsi="Times New Roman"/>
+                <w:noProof/>
+                <w:webHidden/>
+              </w:rPr>
+              <w:fldChar w:fldCharType="end"/>
+            </w:r>
+          </w:hyperlink>
+        </w:p>
+        <w:p>
+          <w:pPr>
+            <w:rPr>
+              <w:rFonts w:ascii="Times New Roman" w:hAnsi="Times New Roman" w:cs="Times New Roman"/>
+              <w:b/>
+              <w:bCs/>
+              <w:noProof/>
+            </w:rPr>
+          </w:pPr>
+          <w:r>
+            <w:rPr>
+              <w:rFonts w:ascii="Times New Roman" w:hAnsi="Times New Roman" w:cs="Times New Roman"/>
+              <w:b/>
+              <w:bCs/>
+              <w:noProof/>
+            </w:rPr>
+            <w:fldChar w:fldCharType="end"/>
+          </w:r>
+        </w:p>
+      </w:sdtContent>
+    </w:sdt>
+    <w:p>
+      <w:pPr>
+        <w:rPr>
+          <w:rFonts w:ascii="Times New Roman" w:hAnsi="Times New Roman" w:cs="Times New Roman"/>
+        </w:rPr>
+      </w:pPr>
+    </w:p>
+    <w:p>
+      <w:pPr>
+        <w:pStyle w:val="Heading1"/>
+        <w:rPr>
+          <w:rFonts w:ascii="Times New Roman" w:hAnsi="Times New Roman" w:cs="Times New Roman"/>
+        </w:rPr>
+      </w:pPr>
+      <w:bookmarkStart w:id="0" w:name="_Toc212413105"/>
+      <w:r>
+        <w:rPr>
+          <w:rFonts w:ascii="Times New Roman" w:hAnsi="Times New Roman" w:cs="Times New Roman"/>
+        </w:rPr>
+        <w:t>Important File Links:</w:t>
+      </w:r>
+      <w:bookmarkEnd w:id="0"/>
+    </w:p>
+    <w:p>
+      <w:pPr>
+        <w:rPr>
+          <w:rFonts w:ascii="Times New Roman" w:hAnsi="Times New Roman" w:cs="Times New Roman"/>
+        </w:rPr>
+      </w:pPr>
+      <w:r>
+        <w:rPr>
+          <w:rFonts w:ascii="Times New Roman" w:hAnsi="Times New Roman" w:cs="Times New Roman"/>
+        </w:rPr>
+        <w:t xml:space="preserve">Repository Link: </w:t>
+      </w:r>
+      <w:hyperlink r:id="rId5" w:history="1">
+        <w:r>
+          <w:rPr>
+            <w:rStyle w:val="Hyperlink"/>
+            <w:rFonts w:ascii="Times New Roman" w:hAnsi="Times New Roman" w:cs="Times New Roman"/>
+          </w:rPr>
+          <w:t>https://github.com/VivekSawale98/QuantStream</w:t>
+        </w:r>
+      </w:hyperlink>
+    </w:p>
+    <w:p>
+      <w:pPr>
+        <w:rPr>
+          <w:rFonts w:ascii="Times New Roman" w:hAnsi="Times New Roman" w:cs="Times New Roman"/>
+        </w:rPr>
+      </w:pPr>
+      <w:r>
+        <w:rPr>
+          <w:rFonts w:ascii="Times New Roman" w:hAnsi="Times New Roman" w:cs="Times New Roman"/>
+        </w:rPr>
+        <w:t xml:space="preserve">Backend: </w:t>
+      </w:r>
+      <w:hyperlink r:id="rId6" w:history="1">
+        <w:r>
+          <w:rPr>
+            <w:rStyle w:val="Hyperlink"/>
+            <w:rFonts w:ascii="Times New Roman" w:hAnsi="Times New Roman" w:cs="Times New Roman"/>
+          </w:rPr>
+          <w:t>https://github.com/VivekSawale98/QuantStream/tree/main/backend</w:t>
+        </w:r>
+      </w:hyperlink>
+    </w:p>
+    <w:p>
+      <w:pPr>
+        <w:rPr>
+          <w:rFonts w:ascii="Times New Roman" w:hAnsi="Times New Roman" w:cs="Times New Roman"/>
+        </w:rPr>
+      </w:pPr>
+      <w:r>
+        <w:rPr>
+          <w:rFonts w:ascii="Times New Roman" w:hAnsi="Times New Roman" w:cs="Times New Roman"/>
+        </w:rPr>
+        <w:t xml:space="preserve">Frontend: </w:t>
+      </w:r>
+      <w:hyperlink r:id="rId7" w:history="1">
+        <w:r>
+          <w:rPr>
+            <w:rStyle w:val="Hyperlink"/>
+            <w:rFonts w:ascii="Times New Roman" w:hAnsi="Times New Roman" w:cs="Times New Roman"/>
+          </w:rPr>
+          <w:t>https://github.com/VivekSawale98/QuantStream/tree/main/frontend/quantstreamui</w:t>
+        </w:r>
+      </w:hyperlink>
+    </w:p>
+    <w:p>
+      <w:pPr>
+        <w:rPr>
+          <w:rFonts w:ascii="Times New Roman" w:hAnsi="Times New Roman" w:cs="Times New Roman"/>
+        </w:rPr>
+      </w:pPr>
+      <w:r>
+        <w:rPr>
+          <w:rFonts w:ascii="Times New Roman" w:hAnsi="Times New Roman" w:cs="Times New Roman"/>
+        </w:rPr>
+        <w:t xml:space="preserve">Project Architecture Diagram: </w:t>
+      </w:r>
+      <w:hyperlink r:id="rId8" w:history="1">
+        <w:r>
+          <w:rPr>
+            <w:rStyle w:val="Hyperlink"/>
+            <w:rFonts w:ascii="Times New Roman" w:hAnsi="Times New Roman" w:cs="Times New Roman"/>
+          </w:rPr>
+          <w:t>https://github.com/VivekSawale98/QuantStream/blob/main/Project%20Documents/Project%20Architecture%20and%20Data%20Flow.drawio.svg</w:t>
+        </w:r>
+      </w:hyperlink>
+    </w:p>
+    <w:p>
+      <w:pPr>
+        <w:rPr>
+          <w:rFonts w:ascii="Times New Roman" w:hAnsi="Times New Roman" w:cs="Times New Roman"/>
+        </w:rPr>
+      </w:pPr>
+      <w:r>
+        <w:rPr>
+          <w:rFonts w:ascii="Times New Roman" w:hAnsi="Times New Roman" w:cs="Times New Roman"/>
+        </w:rPr>
+        <w:t xml:space="preserve">Project Understanding Flow and Architecture </w:t>
+      </w:r>
+      <w:proofErr w:type="spellStart"/>
+      <w:r>
+        <w:rPr>
+          <w:rFonts w:ascii="Times New Roman" w:hAnsi="Times New Roman" w:cs="Times New Roman"/>
+        </w:rPr>
+        <w:t>TradeOffs</w:t>
+      </w:r>
+      <w:proofErr w:type="spellEnd"/>
+      <w:r>
+        <w:rPr>
+          <w:rFonts w:ascii="Times New Roman" w:hAnsi="Times New Roman" w:cs="Times New Roman"/>
+        </w:rPr>
+        <w:t xml:space="preserve"> Word Document: </w:t>
+      </w:r>
+      <w:hyperlink r:id="rId9" w:history="1">
+        <w:r>
+          <w:rPr>
+            <w:rStyle w:val="Hyperlink"/>
+            <w:rFonts w:ascii="Times New Roman" w:hAnsi="Times New Roman" w:cs="Times New Roman"/>
+          </w:rPr>
+          <w:t>https://github.com/VivekSawale98/QuantStream/blob/main/Project%20Documents/Project%20requirement%20undestanding%2C%20Architecture%20and%20flow.docx</w:t>
+        </w:r>
+      </w:hyperlink>
+    </w:p>
+    <w:p>
+      <w:pPr>
+        <w:rPr>
+          <w:rFonts w:ascii="Times New Roman" w:hAnsi="Times New Roman" w:cs="Times New Roman"/>
+        </w:rPr>
+      </w:pPr>
+    </w:p>
+    <w:p>
+      <w:pPr>
+        <w:pStyle w:val="Heading1"/>
+        <w:rPr>
+          <w:rFonts w:ascii="Times New Roman" w:hAnsi="Times New Roman" w:cs="Times New Roman"/>
+        </w:rPr>
+      </w:pPr>
+      <w:bookmarkStart w:id="1" w:name="_Toc212413106"/>
+      <w:r>
+        <w:rPr>
+          <w:rFonts w:ascii="Times New Roman" w:hAnsi="Times New Roman" w:cs="Times New Roman"/>
+        </w:rPr>
+        <w:t xml:space="preserve">Project </w:t>
+      </w:r>
+      <w:r>
+        <w:rPr>
+          <w:rFonts w:ascii="Times New Roman" w:hAnsi="Times New Roman" w:cs="Times New Roman"/>
+        </w:rPr>
+        <w:t>Setup and Installation</w:t>
+      </w:r>
+      <w:bookmarkEnd w:id="1"/>
+    </w:p>
+    <w:p>
+      <w:pPr>
+        <w:rPr>
+          <w:rFonts w:ascii="Times New Roman" w:hAnsi="Times New Roman" w:cs="Times New Roman"/>
+        </w:rPr>
+      </w:pPr>
+      <w:r>
+        <w:rPr>
+          <w:rFonts w:ascii="Times New Roman" w:hAnsi="Times New Roman" w:cs="Times New Roman"/>
+        </w:rPr>
+        <w:t>Prerequisites</w:t>
+      </w:r>
+      <w:r>
+        <w:rPr>
+          <w:rFonts w:ascii="Times New Roman" w:hAnsi="Times New Roman" w:cs="Times New Roman"/>
+        </w:rPr>
+        <w:t>:</w:t>
+      </w:r>
+    </w:p>
+    <w:p>
+      <w:pPr>
+        <w:rPr>
+          <w:rFonts w:ascii="Times New Roman" w:hAnsi="Times New Roman" w:cs="Times New Roman"/>
+        </w:rPr>
+      </w:pPr>
+      <w:r>
+        <w:rPr>
+          <w:rFonts w:ascii="Times New Roman" w:hAnsi="Times New Roman" w:cs="Times New Roman"/>
+        </w:rPr>
+        <w:t>- Python 3.10+</w:t>
+      </w:r>
+      <w:r>
+        <w:rPr>
+          <w:rFonts w:ascii="Times New Roman" w:hAnsi="Times New Roman" w:cs="Times New Roman"/>
+        </w:rPr>
+        <w:t xml:space="preserve"> - </w:t>
+      </w:r>
+      <w:proofErr w:type="gramStart"/>
+      <w:r>
+        <w:rPr>
+          <w:rFonts w:ascii="Times New Roman" w:hAnsi="Times New Roman" w:cs="Times New Roman"/>
+        </w:rPr>
+        <w:t xml:space="preserve">Used </w:t>
+      </w:r>
+      <w:r>
+        <w:rPr>
+          <w:rFonts w:ascii="Times New Roman" w:hAnsi="Times New Roman" w:cs="Times New Roman"/>
+        </w:rPr>
+        <w:t xml:space="preserve"> 3.11.2</w:t>
+      </w:r>
+      <w:proofErr w:type="gramEnd"/>
+    </w:p>
+    <w:p>
+      <w:pPr>
+        <w:rPr>
+          <w:rFonts w:ascii="Times New Roman" w:hAnsi="Times New Roman" w:cs="Times New Roman"/>
+        </w:rPr>
+      </w:pPr>
+      <w:r>
+        <w:rPr>
+          <w:rFonts w:ascii="Times New Roman" w:hAnsi="Times New Roman" w:cs="Times New Roman"/>
+        </w:rPr>
+        <w:t xml:space="preserve">- Node.js and </w:t>
+      </w:r>
+      <w:proofErr w:type="spellStart"/>
+      <w:r>
+        <w:rPr>
+          <w:rFonts w:ascii="Times New Roman" w:hAnsi="Times New Roman" w:cs="Times New Roman"/>
+        </w:rPr>
+        <w:t>npm</w:t>
+      </w:r>
+      <w:proofErr w:type="spellEnd"/>
+      <w:r>
+        <w:rPr>
+          <w:rFonts w:ascii="Times New Roman" w:hAnsi="Times New Roman" w:cs="Times New Roman"/>
+        </w:rPr>
+        <w:t xml:space="preserve"> – NodeJS version </w:t>
+      </w:r>
+      <w:r>
+        <w:rPr>
+          <w:rFonts w:ascii="Times New Roman" w:hAnsi="Times New Roman" w:cs="Times New Roman"/>
+        </w:rPr>
+        <w:t>v22.21.0</w:t>
+      </w:r>
+      <w:proofErr w:type="gramStart"/>
+      <w:r>
+        <w:rPr>
+          <w:rFonts w:ascii="Times New Roman" w:hAnsi="Times New Roman" w:cs="Times New Roman"/>
+        </w:rPr>
+        <w:t>,  NPM</w:t>
+      </w:r>
+      <w:proofErr w:type="gramEnd"/>
+      <w:r>
+        <w:rPr>
+          <w:rFonts w:ascii="Times New Roman" w:hAnsi="Times New Roman" w:cs="Times New Roman"/>
+        </w:rPr>
+        <w:t xml:space="preserve"> version </w:t>
+      </w:r>
+      <w:r>
+        <w:rPr>
+          <w:rFonts w:ascii="Times New Roman" w:hAnsi="Times New Roman" w:cs="Times New Roman"/>
+        </w:rPr>
+        <w:t>10.9.4</w:t>
+      </w:r>
+    </w:p>
+    <w:p>
+      <w:pPr>
+        <w:rPr>
+          <w:rFonts w:ascii="Times New Roman" w:hAnsi="Times New Roman" w:cs="Times New Roman"/>
+        </w:rPr>
+      </w:pPr>
+    </w:p>
+    <w:p>
+      <w:pPr>
+        <w:rPr>
+          <w:rFonts w:ascii="Times New Roman" w:hAnsi="Times New Roman" w:cs="Times New Roman"/>
+        </w:rPr>
+      </w:pPr>
+      <w:r>
+        <w:rPr>
+          <w:rFonts w:ascii="Times New Roman" w:hAnsi="Times New Roman" w:cs="Times New Roman"/>
+        </w:rPr>
+        <w:t>Backend Setup:</w:t>
+      </w:r>
+    </w:p>
+    <w:p>
+      <w:pPr>
+        <w:rPr>
+          <w:rFonts w:ascii="Times New Roman" w:hAnsi="Times New Roman" w:cs="Times New Roman"/>
+        </w:rPr>
+      </w:pPr>
+      <w:r>
+        <w:rPr>
+          <w:rFonts w:ascii="Times New Roman" w:hAnsi="Times New Roman" w:cs="Times New Roman"/>
+        </w:rPr>
+        <w:t>1. Navigate to the `backend` directory: `cd backend`</w:t>
+      </w:r>
+    </w:p>
+    <w:p>
+      <w:pPr>
+        <w:rPr>
+          <w:rFonts w:ascii="Times New Roman" w:hAnsi="Times New Roman" w:cs="Times New Roman"/>
+        </w:rPr>
+      </w:pPr>
+      <w:r>
+        <w:rPr>
+          <w:rFonts w:ascii="Times New Roman" w:hAnsi="Times New Roman" w:cs="Times New Roman"/>
+        </w:rPr>
+        <w:t>2. Create and activate a virtual environment:</w:t>
+      </w:r>
+    </w:p>
+    <w:p>
+      <w:pPr>
+        <w:rPr>
+          <w:rFonts w:ascii="Times New Roman" w:hAnsi="Times New Roman" w:cs="Times New Roman"/>
+        </w:rPr>
+      </w:pPr>
+      <w:r>
+        <w:rPr>
+          <w:rFonts w:ascii="Times New Roman" w:hAnsi="Times New Roman" w:cs="Times New Roman"/>
+        </w:rPr>
+        <w:t xml:space="preserve">   python -m </w:t>
+      </w:r>
+      <w:proofErr w:type="spellStart"/>
+      <w:r>
+        <w:rPr>
+          <w:rFonts w:ascii="Times New Roman" w:hAnsi="Times New Roman" w:cs="Times New Roman"/>
+        </w:rPr>
+        <w:t>venv</w:t>
+      </w:r>
+      <w:proofErr w:type="spellEnd"/>
+      <w:r>
+        <w:rPr>
+          <w:rFonts w:ascii="Times New Roman" w:hAnsi="Times New Roman" w:cs="Times New Roman"/>
+        </w:rPr>
+        <w:t xml:space="preserve"> </w:t>
+      </w:r>
+      <w:proofErr w:type="spellStart"/>
+      <w:r>
+        <w:rPr>
+          <w:rFonts w:ascii="Times New Roman" w:hAnsi="Times New Roman" w:cs="Times New Roman"/>
+        </w:rPr>
+        <w:t>venv</w:t>
+      </w:r>
+      <w:proofErr w:type="spellEnd"/>
+    </w:p>
+    <w:p>
+      <w:pPr>
+        <w:rPr>
+          <w:rFonts w:ascii="Times New Roman" w:hAnsi="Times New Roman" w:cs="Times New Roman"/>
+        </w:rPr>
+      </w:pPr>
+      <w:r>
+        <w:rPr>
+          <w:rFonts w:ascii="Times New Roman" w:hAnsi="Times New Roman" w:cs="Times New Roman"/>
+        </w:rPr>
+        <w:t xml:space="preserve">   source </w:t>
+      </w:r>
+      <w:proofErr w:type="spellStart"/>
+      <w:r>
+        <w:rPr>
+          <w:rFonts w:ascii="Times New Roman" w:hAnsi="Times New Roman" w:cs="Times New Roman"/>
+        </w:rPr>
+        <w:t>venv</w:t>
+      </w:r>
+      <w:proofErr w:type="spellEnd"/>
+      <w:r>
+        <w:rPr>
+          <w:rFonts w:ascii="Times New Roman" w:hAnsi="Times New Roman" w:cs="Times New Roman"/>
+        </w:rPr>
+        <w:t>/bin/</w:t>
+      </w:r>
+      <w:proofErr w:type="gramStart"/>
+      <w:r>
+        <w:rPr>
+          <w:rFonts w:ascii="Times New Roman" w:hAnsi="Times New Roman" w:cs="Times New Roman"/>
+        </w:rPr>
+        <w:t>activate  #</w:t>
+      </w:r>
+      <w:proofErr w:type="gramEnd"/>
+      <w:r>
+        <w:rPr>
+          <w:rFonts w:ascii="Times New Roman" w:hAnsi="Times New Roman" w:cs="Times New Roman"/>
+        </w:rPr>
+        <w:t xml:space="preserve"> On Windows: </w:t>
+      </w:r>
+      <w:proofErr w:type="spellStart"/>
+      <w:r>
+        <w:rPr>
+          <w:rFonts w:ascii="Times New Roman" w:hAnsi="Times New Roman" w:cs="Times New Roman"/>
+        </w:rPr>
+        <w:t>venv</w:t>
+      </w:r>
+      <w:proofErr w:type="spellEnd"/>
+      <w:r>
+        <w:rPr>
+          <w:rFonts w:ascii="Times New Roman" w:hAnsi="Times New Roman" w:cs="Times New Roman"/>
+        </w:rPr>
+        <w:t>\Scripts\activate</w:t>
+      </w:r>
+    </w:p>
+    <w:p>
+      <w:pPr>
+        <w:rPr>
+          <w:rFonts w:ascii="Times New Roman" w:hAnsi="Times New Roman" w:cs="Times New Roman"/>
+        </w:rPr>
+      </w:pPr>
+      <w:r>
+        <w:rPr>
+          <w:rFonts w:ascii="Times New Roman" w:hAnsi="Times New Roman" w:cs="Times New Roman"/>
+        </w:rPr>
+        <w:t>3. Install Python dependencies: `pip install -r requirements.txt`</w:t>
+      </w:r>
+    </w:p>
+    <w:p>
+      <w:pPr>
+        <w:rPr>
+          <w:rFonts w:ascii="Times New Roman" w:hAnsi="Times New Roman" w:cs="Times New Roman"/>
+        </w:rPr>
+      </w:pPr>
+    </w:p>
+    <w:p>
+      <w:pPr>
+        <w:rPr>
+          <w:rFonts w:ascii="Times New Roman" w:hAnsi="Times New Roman" w:cs="Times New Roman"/>
+        </w:rPr>
+      </w:pPr>
+      <w:r>
+        <w:rPr>
+          <w:rFonts w:ascii="Times New Roman" w:hAnsi="Times New Roman" w:cs="Times New Roman"/>
+        </w:rPr>
+        <w:t>Frontend Setup:</w:t>
+      </w:r>
+    </w:p>
+    <w:p>
+      <w:pPr>
+        <w:rPr>
+          <w:rFonts w:ascii="Times New Roman" w:hAnsi="Times New Roman" w:cs="Times New Roman"/>
+        </w:rPr>
+      </w:pPr>
+      <w:r>
+        <w:rPr>
+          <w:rFonts w:ascii="Times New Roman" w:hAnsi="Times New Roman" w:cs="Times New Roman"/>
+        </w:rPr>
+        <w:t>1. Navigate to the `frontend` directory: `cd frontend`</w:t>
+      </w:r>
+    </w:p>
+    <w:p>
+      <w:pPr>
+        <w:rPr>
+          <w:rFonts w:ascii="Times New Roman" w:hAnsi="Times New Roman" w:cs="Times New Roman"/>
+        </w:rPr>
+      </w:pPr>
+      <w:r>
+        <w:rPr>
+          <w:rFonts w:ascii="Times New Roman" w:hAnsi="Times New Roman" w:cs="Times New Roman"/>
+        </w:rPr>
+        <w:t>2. Install Node.js dependencies: `</w:t>
+      </w:r>
+      <w:proofErr w:type="spellStart"/>
+      <w:r>
+        <w:rPr>
+          <w:rFonts w:ascii="Times New Roman" w:hAnsi="Times New Roman" w:cs="Times New Roman"/>
+        </w:rPr>
+        <w:t>npm</w:t>
+      </w:r>
+      <w:proofErr w:type="spellEnd"/>
+      <w:r>
+        <w:rPr>
+          <w:rFonts w:ascii="Times New Roman" w:hAnsi="Times New Roman" w:cs="Times New Roman"/>
+        </w:rPr>
+        <w:t xml:space="preserve"> install`</w:t>
+      </w:r>
+    </w:p>
+    <w:p>
+      <w:pPr>
+        <w:rPr>
+          <w:rFonts w:ascii="Times New Roman" w:hAnsi="Times New Roman" w:cs="Times New Roman"/>
+        </w:rPr>
+      </w:pPr>
+      <w:r>
+        <w:rPr>
+          <w:rFonts w:ascii="Times New Roman" w:hAnsi="Times New Roman" w:cs="Times New Roman"/>
+        </w:rPr>
+        <w:t>3. Build the static frontend files: `</w:t>
+      </w:r>
+      <w:proofErr w:type="spellStart"/>
+      <w:r>
+        <w:rPr>
+          <w:rFonts w:ascii="Times New Roman" w:hAnsi="Times New Roman" w:cs="Times New Roman"/>
+        </w:rPr>
+        <w:t>npm</w:t>
+      </w:r>
+      <w:proofErr w:type="spellEnd"/>
+      <w:r>
+        <w:rPr>
+          <w:rFonts w:ascii="Times New Roman" w:hAnsi="Times New Roman" w:cs="Times New Roman"/>
+        </w:rPr>
+        <w:t xml:space="preserve"> run build`</w:t>
+      </w:r>
+    </w:p>
+    <w:p>
+      <w:pPr>
+        <w:rPr>
+          <w:rFonts w:ascii="Times New Roman" w:hAnsi="Times New Roman" w:cs="Times New Roman"/>
+        </w:rPr>
+      </w:pPr>
+      <w:r>
+        <w:rPr>
+          <w:rFonts w:ascii="Times New Roman" w:hAnsi="Times New Roman" w:cs="Times New Roman"/>
+        </w:rPr>
+        <w:t>4. To run frontend app: `</w:t>
+      </w:r>
+      <w:proofErr w:type="spellStart"/>
+      <w:r>
+        <w:rPr>
+          <w:rFonts w:ascii="Times New Roman" w:hAnsi="Times New Roman" w:cs="Times New Roman"/>
+        </w:rPr>
+        <w:t>npm</w:t>
+      </w:r>
+      <w:proofErr w:type="spellEnd"/>
+      <w:r>
+        <w:rPr>
+          <w:rFonts w:ascii="Times New Roman" w:hAnsi="Times New Roman" w:cs="Times New Roman"/>
+        </w:rPr>
+        <w:t xml:space="preserve"> run dev`</w:t>
+      </w:r>
+    </w:p>
+    <w:p>
+      <w:pPr>
+        <w:rPr>
+          <w:rFonts w:ascii="Times New Roman" w:hAnsi="Times New Roman" w:cs="Times New Roman"/>
+        </w:rPr>
+      </w:pPr>
+    </w:p>
+    <w:p>
+      <w:pPr>
+        <w:rPr>
+          <w:rFonts w:ascii="Times New Roman" w:hAnsi="Times New Roman" w:cs="Times New Roman"/>
+        </w:rPr>
+      </w:pPr>
+    </w:p>
+    <w:p>
+      <w:pPr>
+        <w:pStyle w:val="Heading1"/>
+        <w:rPr>
+          <w:rFonts w:ascii="Times New Roman" w:hAnsi="Times New Roman" w:cs="Times New Roman"/>
+        </w:rPr>
+      </w:pPr>
+      <w:bookmarkStart w:id="2" w:name="_Toc212413107"/>
+      <w:r>
+        <w:rPr>
+          <w:rFonts w:ascii="Times New Roman" w:hAnsi="Times New Roman" w:cs="Times New Roman"/>
+        </w:rPr>
+        <w:t>How to Run the Application</w:t>
+      </w:r>
+      <w:bookmarkEnd w:id="2"/>
+    </w:p>
+    <w:p>
+      <w:pPr>
+        <w:rPr>
+          <w:rFonts w:ascii="Times New Roman" w:hAnsi="Times New Roman" w:cs="Times New Roman"/>
+        </w:rPr>
+      </w:pPr>
+      <w:r>
+        <w:rPr>
+          <w:rFonts w:ascii="Times New Roman" w:hAnsi="Times New Roman" w:cs="Times New Roman"/>
+        </w:rPr>
+        <w:t xml:space="preserve">1. Navigate to the project's </w:t>
+      </w:r>
       <w:r>
         <w:rPr>
           <w:rFonts w:ascii="Times New Roman" w:hAnsi="Times New Roman" w:cs="Times New Roman"/>
           <w:b/>
           <w:bCs/>
         </w:rPr>
-        <w:t>Started requirement understanding and concepts:</w:t>
-      </w:r>
-    </w:p>
-    <w:p>
-      <w:pPr>
-        <w:rPr>
-          <w:rFonts w:ascii="Times New Roman" w:hAnsi="Times New Roman" w:cs="Times New Roman"/>
-          <w:b/>
-          <w:bCs/>
-        </w:rPr>
-      </w:pPr>
-      <w:r>
-        <w:rPr>
-          <w:rFonts w:ascii="Times New Roman" w:hAnsi="Times New Roman" w:cs="Times New Roman"/>
-          <w:b/>
-          <w:bCs/>
-        </w:rPr>
-        <w:t xml:space="preserve">Started preparing document </w:t>
-      </w:r>
-    </w:p>
-    <w:p>
-      <w:pPr>
-        <w:rPr>
-          <w:rFonts w:ascii="Times New Roman" w:hAnsi="Times New Roman" w:cs="Times New Roman"/>
-          <w:b/>
-          <w:bCs/>
-        </w:rPr>
-      </w:pPr>
-      <w:r>
-        <w:rPr>
-          <w:rFonts w:ascii="Times New Roman" w:hAnsi="Times New Roman" w:cs="Times New Roman"/>
-          <w:b/>
-          <w:bCs/>
-        </w:rPr>
-        <w:t>Started preparing system architecture design</w:t>
-      </w:r>
-    </w:p>
-    <w:p>
-      <w:pPr>
-        <w:rPr>
-          <w:rFonts w:ascii="Times New Roman" w:hAnsi="Times New Roman" w:cs="Times New Roman"/>
-          <w:b/>
-          <w:bCs/>
-        </w:rPr>
-      </w:pPr>
-      <w:r>
-        <w:rPr>
-          <w:rFonts w:ascii="Times New Roman" w:hAnsi="Times New Roman" w:cs="Times New Roman"/>
-          <w:b/>
-          <w:bCs/>
-        </w:rPr>
-        <w:t>Started preparing drawio diagram for system architecture</w:t>
-      </w:r>
-    </w:p>
-    <w:p>
-      <w:pPr>
-        <w:rPr>
-          <w:rFonts w:ascii="Times New Roman" w:hAnsi="Times New Roman" w:cs="Times New Roman"/>
-          <w:b/>
-          <w:bCs/>
-        </w:rPr>
-      </w:pPr>
-      <w:r>
-        <w:rPr>
-          <w:rFonts w:ascii="Times New Roman" w:hAnsi="Times New Roman" w:cs="Times New Roman"/>
-          <w:b/>
-          <w:bCs/>
-        </w:rPr>
-        <w:t>Started preparing swimlane flow diagram</w:t>
-      </w:r>
-    </w:p>
-    <w:p>
-      <w:pPr>
-        <w:rPr>
-          <w:rFonts w:ascii="Times New Roman" w:hAnsi="Times New Roman" w:cs="Times New Roman"/>
-          <w:b/>
-          <w:bCs/>
-        </w:rPr>
-      </w:pPr>
-      <w:r>
-        <w:rPr>
-          <w:rFonts w:ascii="Times New Roman" w:hAnsi="Times New Roman" w:cs="Times New Roman"/>
-          <w:b/>
-          <w:bCs/>
-        </w:rPr>
-        <w:t>Started preparing wireframe</w:t>
-      </w:r>
-    </w:p>
-    <w:p>
-      <w:pPr>
-        <w:rPr>
-          <w:rFonts w:ascii="Times New Roman" w:hAnsi="Times New Roman" w:cs="Times New Roman"/>
-          <w:b/>
-          <w:bCs/>
-        </w:rPr>
-      </w:pPr>
-      <w:r>
-        <w:rPr>
-          <w:rFonts w:ascii="Times New Roman" w:hAnsi="Times New Roman" w:cs="Times New Roman"/>
-          <w:b/>
-          <w:bCs/>
-        </w:rPr>
-        <w:t>Started backend development</w:t>
-      </w:r>
-    </w:p>
-    <w:p>
-      <w:pPr>
-        <w:rPr>
-          <w:rFonts w:ascii="Times New Roman" w:hAnsi="Times New Roman" w:cs="Times New Roman"/>
-          <w:b/>
-          <w:bCs/>
-        </w:rPr>
-      </w:pPr>
-    </w:p>
-    <w:p>
-      <w:pPr>
-        <w:rPr>
-          <w:rFonts w:ascii="Times New Roman" w:hAnsi="Times New Roman" w:cs="Times New Roman"/>
-          <w:b/>
-          <w:bCs/>
-        </w:rPr>
-      </w:pPr>
-      <w:r>
-        <w:rPr>
-          <w:rFonts w:ascii="Times New Roman" w:hAnsi="Times New Roman" w:cs="Times New Roman"/>
-          <w:b/>
-          <w:bCs/>
-        </w:rPr>
+        <w:t>backend</w:t>
+      </w:r>
+      <w:r>
+        <w:rPr>
+          <w:rFonts w:ascii="Times New Roman" w:hAnsi="Times New Roman" w:cs="Times New Roman"/>
+        </w:rPr>
+        <w:t xml:space="preserve"> </w:t>
+      </w:r>
+      <w:r>
+        <w:rPr>
+          <w:rFonts w:ascii="Times New Roman" w:hAnsi="Times New Roman" w:cs="Times New Roman"/>
+        </w:rPr>
+        <w:t>directory.</w:t>
+      </w:r>
+    </w:p>
+    <w:p>
+      <w:pPr>
+        <w:rPr>
+          <w:rFonts w:ascii="Times New Roman" w:hAnsi="Times New Roman" w:cs="Times New Roman"/>
+        </w:rPr>
+      </w:pPr>
+      <w:r>
+        <w:rPr>
+          <w:rFonts w:ascii="Times New Roman" w:hAnsi="Times New Roman" w:cs="Times New Roman"/>
+        </w:rPr>
+        <w:t>2. Make sure your Python virtual environment (from the backend setup) is activated.</w:t>
+      </w:r>
+    </w:p>
+    <w:p>
+      <w:pPr>
+        <w:rPr>
+          <w:rFonts w:ascii="Times New Roman" w:hAnsi="Times New Roman" w:cs="Times New Roman"/>
+        </w:rPr>
+      </w:pPr>
+      <w:r>
+        <w:rPr>
+          <w:rFonts w:ascii="Times New Roman" w:hAnsi="Times New Roman" w:cs="Times New Roman"/>
+        </w:rPr>
+        <w:t>3. Run the single command:</w:t>
+      </w:r>
+    </w:p>
+    <w:p>
+      <w:pPr>
+        <w:rPr>
+          <w:rFonts w:ascii="Times New Roman" w:hAnsi="Times New Roman" w:cs="Times New Roman"/>
+        </w:rPr>
+      </w:pPr>
+      <w:r>
+        <w:rPr>
+          <w:rFonts w:ascii="Times New Roman" w:hAnsi="Times New Roman" w:cs="Times New Roman"/>
+        </w:rPr>
+        <w:t xml:space="preserve">   python app.py</w:t>
+      </w:r>
+    </w:p>
+    <w:p>
+      <w:pPr>
+        <w:rPr>
+          <w:rFonts w:ascii="Times New Roman" w:hAnsi="Times New Roman" w:cs="Times New Roman"/>
+        </w:rPr>
+      </w:pPr>
+      <w:r>
+        <w:rPr>
+          <w:rFonts w:ascii="Times New Roman" w:hAnsi="Times New Roman" w:cs="Times New Roman"/>
+        </w:rPr>
+        <w:t>4. The server will start. Open your web browser and go to http://127.0.0.1:8000</w:t>
+      </w:r>
+    </w:p>
+    <w:p>
+      <w:pPr>
+        <w:rPr>
+          <w:rFonts w:ascii="Times New Roman" w:hAnsi="Times New Roman" w:cs="Times New Roman"/>
+        </w:rPr>
+      </w:pPr>
+      <w:r>
+        <w:rPr>
+          <w:rFonts w:ascii="Times New Roman" w:hAnsi="Times New Roman" w:cs="Times New Roman"/>
+        </w:rPr>
+        <w:t xml:space="preserve">The application will start, the data </w:t>
+      </w:r>
+      <w:proofErr w:type="spellStart"/>
+      <w:r>
+        <w:rPr>
+          <w:rFonts w:ascii="Times New Roman" w:hAnsi="Times New Roman" w:cs="Times New Roman"/>
+        </w:rPr>
+        <w:t>ingestor</w:t>
+      </w:r>
+      <w:proofErr w:type="spellEnd"/>
+      <w:r>
+        <w:rPr>
+          <w:rFonts w:ascii="Times New Roman" w:hAnsi="Times New Roman" w:cs="Times New Roman"/>
+        </w:rPr>
+        <w:t xml:space="preserve"> will begin collecting data in the background, and the dashboard will be ready to use.</w:t>
+      </w:r>
+    </w:p>
+    <w:p>
+      <w:pPr>
+        <w:rPr>
+          <w:rFonts w:ascii="Times New Roman" w:hAnsi="Times New Roman" w:cs="Times New Roman"/>
+        </w:rPr>
+      </w:pPr>
+    </w:p>
+    <w:p>
+      <w:pPr>
+        <w:rPr>
+          <w:rFonts w:ascii="Times New Roman" w:hAnsi="Times New Roman" w:cs="Times New Roman"/>
+        </w:rPr>
+      </w:pPr>
+    </w:p>
+    <w:p>
+      <w:pPr>
+        <w:rPr>
+          <w:rFonts w:ascii="Times New Roman" w:hAnsi="Times New Roman" w:cs="Times New Roman"/>
+        </w:rPr>
+      </w:pPr>
+    </w:p>
+    <w:p>
+      <w:pPr>
+        <w:pStyle w:val="Heading1"/>
+        <w:rPr>
+          <w:rFonts w:ascii="Times New Roman" w:hAnsi="Times New Roman" w:cs="Times New Roman"/>
+        </w:rPr>
+      </w:pPr>
+      <w:bookmarkStart w:id="3" w:name="_Toc212413108"/>
+      <w:r>
+        <w:rPr>
+          <w:rFonts w:ascii="Times New Roman" w:hAnsi="Times New Roman" w:cs="Times New Roman"/>
+        </w:rPr>
+        <w:t>AI Usage Transparency Note:</w:t>
+      </w:r>
+      <w:bookmarkEnd w:id="3"/>
+    </w:p>
+    <w:p>
+      <w:pPr>
+        <w:rPr>
+          <w:rFonts w:ascii="Times New Roman" w:hAnsi="Times New Roman" w:cs="Times New Roman"/>
+        </w:rPr>
+      </w:pPr>
+      <w:proofErr w:type="gramStart"/>
+      <w:r>
+        <w:rPr>
+          <w:rFonts w:ascii="Times New Roman" w:hAnsi="Times New Roman" w:cs="Times New Roman"/>
+        </w:rPr>
+        <w:t>I  utilized</w:t>
+      </w:r>
+      <w:proofErr w:type="gramEnd"/>
+      <w:r>
+        <w:rPr>
+          <w:rFonts w:ascii="Times New Roman" w:hAnsi="Times New Roman" w:cs="Times New Roman"/>
+        </w:rPr>
+        <w:t xml:space="preserve"> a Large Language Model (LM Arena - </w:t>
+      </w:r>
+      <w:proofErr w:type="spellStart"/>
+      <w:r>
+        <w:rPr>
+          <w:rFonts w:ascii="Times New Roman" w:hAnsi="Times New Roman" w:cs="Times New Roman"/>
+        </w:rPr>
+        <w:t>gemini</w:t>
+      </w:r>
+      <w:proofErr w:type="spellEnd"/>
+      <w:r>
+        <w:rPr>
+          <w:rFonts w:ascii="Times New Roman" w:hAnsi="Times New Roman" w:cs="Times New Roman"/>
+        </w:rPr>
+        <w:t>) as a development assistant throughout this project. Its primary uses included:</w:t>
+      </w:r>
+    </w:p>
+    <w:p>
+      <w:pPr>
+        <w:rPr>
+          <w:rFonts w:ascii="Times New Roman" w:hAnsi="Times New Roman" w:cs="Times New Roman"/>
+        </w:rPr>
+      </w:pPr>
+      <w:r>
+        <w:rPr>
+          <w:rFonts w:ascii="Times New Roman" w:hAnsi="Times New Roman" w:cs="Times New Roman"/>
+        </w:rPr>
+        <w:t xml:space="preserve">Boilerplate Code Generation: Generating initial setup code for </w:t>
+      </w:r>
+      <w:proofErr w:type="spellStart"/>
+      <w:r>
+        <w:rPr>
+          <w:rFonts w:ascii="Times New Roman" w:hAnsi="Times New Roman" w:cs="Times New Roman"/>
+        </w:rPr>
+        <w:t>FastAPI</w:t>
+      </w:r>
+      <w:proofErr w:type="spellEnd"/>
+      <w:r>
+        <w:rPr>
+          <w:rFonts w:ascii="Times New Roman" w:hAnsi="Times New Roman" w:cs="Times New Roman"/>
+        </w:rPr>
+        <w:t xml:space="preserve">, React components, and the </w:t>
+      </w:r>
+      <w:proofErr w:type="spellStart"/>
+      <w:r>
+        <w:rPr>
+          <w:rFonts w:ascii="Times New Roman" w:hAnsi="Times New Roman" w:cs="Times New Roman"/>
+        </w:rPr>
+        <w:t>websocket</w:t>
+      </w:r>
+      <w:proofErr w:type="spellEnd"/>
+      <w:r>
+        <w:rPr>
+          <w:rFonts w:ascii="Times New Roman" w:hAnsi="Times New Roman" w:cs="Times New Roman"/>
+        </w:rPr>
+        <w:t>-client library.</w:t>
+      </w:r>
+    </w:p>
+    <w:p>
+      <w:pPr>
+        <w:rPr>
+          <w:rFonts w:ascii="Times New Roman" w:hAnsi="Times New Roman" w:cs="Times New Roman"/>
+        </w:rPr>
+      </w:pPr>
+      <w:r>
+        <w:rPr>
+          <w:rFonts w:ascii="Times New Roman" w:hAnsi="Times New Roman" w:cs="Times New Roman"/>
+        </w:rPr>
+        <w:t>Conceptual Clarification: Acting as a sounding board to refine my understanding of quantitative concepts like the intercept's role in regression and the different definitions of "spread."</w:t>
+      </w:r>
+    </w:p>
+    <w:p>
+      <w:pPr>
+        <w:rPr>
+          <w:rFonts w:ascii="Times New Roman" w:hAnsi="Times New Roman" w:cs="Times New Roman"/>
+        </w:rPr>
+      </w:pPr>
+      <w:r>
+        <w:rPr>
+          <w:rFonts w:ascii="Times New Roman" w:hAnsi="Times New Roman" w:cs="Times New Roman"/>
+        </w:rPr>
+        <w:t xml:space="preserve">Debugging: Helping to diagnose and suggest solutions for common issues like CORS errors, Python </w:t>
+      </w:r>
+      <w:proofErr w:type="spellStart"/>
+      <w:r>
+        <w:rPr>
+          <w:rFonts w:ascii="Times New Roman" w:hAnsi="Times New Roman" w:cs="Times New Roman"/>
+        </w:rPr>
+        <w:t>ValueError</w:t>
+      </w:r>
+      <w:proofErr w:type="spellEnd"/>
+      <w:r>
+        <w:rPr>
+          <w:rFonts w:ascii="Times New Roman" w:hAnsi="Times New Roman" w:cs="Times New Roman"/>
+        </w:rPr>
+        <w:t xml:space="preserve"> exceptions, and race conditions in React </w:t>
+      </w:r>
+      <w:proofErr w:type="spellStart"/>
+      <w:r>
+        <w:rPr>
+          <w:rFonts w:ascii="Times New Roman" w:hAnsi="Times New Roman" w:cs="Times New Roman"/>
+        </w:rPr>
+        <w:t>useEffect</w:t>
+      </w:r>
+      <w:proofErr w:type="spellEnd"/>
+      <w:r>
+        <w:rPr>
+          <w:rFonts w:ascii="Times New Roman" w:hAnsi="Times New Roman" w:cs="Times New Roman"/>
+        </w:rPr>
+        <w:t xml:space="preserve"> hooks.</w:t>
+      </w:r>
+    </w:p>
+    <w:p>
+      <w:pPr>
+        <w:rPr>
+          <w:rFonts w:ascii="Times New Roman" w:hAnsi="Times New Roman" w:cs="Times New Roman"/>
+        </w:rPr>
+      </w:pPr>
+      <w:r>
+        <w:rPr>
+          <w:rFonts w:ascii="Times New Roman" w:hAnsi="Times New Roman" w:cs="Times New Roman"/>
+        </w:rPr>
+        <w:t>Documentation: Assisting in structuring and wording the README.md file for clarity and professionalism.</w:t>
+      </w:r>
+    </w:p>
+    <w:p>
+      <w:pPr>
+        <w:rPr>
+          <w:rFonts w:ascii="Times New Roman" w:hAnsi="Times New Roman" w:cs="Times New Roman"/>
+        </w:rPr>
+      </w:pPr>
+      <w:r>
+        <w:rPr>
+          <w:rFonts w:ascii="Times New Roman" w:hAnsi="Times New Roman" w:cs="Times New Roman"/>
+        </w:rPr>
+        <w:t>The core architectural decisions, feature implementation logic, and final code were directed and written by me, with the AI serving as a productivity and learning tool.</w:t>
+      </w:r>
+    </w:p>
+    <w:p>
+      <w:pPr>
+        <w:rPr>
+          <w:rFonts w:ascii="Times New Roman" w:hAnsi="Times New Roman" w:cs="Times New Roman"/>
+        </w:rPr>
+      </w:pPr>
+    </w:p>
+    <w:p>
+      <w:pPr>
+        <w:pStyle w:val="Heading1"/>
+        <w:rPr>
+          <w:rFonts w:ascii="Times New Roman" w:hAnsi="Times New Roman" w:cs="Times New Roman"/>
+        </w:rPr>
+      </w:pPr>
+      <w:bookmarkStart w:id="4" w:name="_Toc212413109"/>
+      <w:r>
+        <w:rPr>
+          <w:rFonts w:ascii="Times New Roman" w:hAnsi="Times New Roman" w:cs="Times New Roman"/>
+        </w:rPr>
+        <w:lastRenderedPageBreak/>
         <w:t>Project requirement understanding:</w:t>
       </w:r>
+      <w:bookmarkEnd w:id="4"/>
     </w:p>
     <w:p>
       <w:pPr>
@@ -198,7 +1691,33 @@
         <w:rPr>
           <w:rFonts w:ascii="Times New Roman" w:hAnsi="Times New Roman" w:cs="Times New Roman"/>
         </w:rPr>
-        <w:t>data from webscoket and store it . Sampling should be based on selected timeframe</w:t>
+        <w:t xml:space="preserve">data from </w:t>
+      </w:r>
+      <w:r>
+        <w:rPr>
+          <w:rFonts w:ascii="Times New Roman" w:hAnsi="Times New Roman" w:cs="Times New Roman"/>
+        </w:rPr>
+        <w:t>WebSocket</w:t>
+      </w:r>
+      <w:r>
+        <w:rPr>
+          <w:rFonts w:ascii="Times New Roman" w:hAnsi="Times New Roman" w:cs="Times New Roman"/>
+        </w:rPr>
+        <w:t xml:space="preserve"> and store </w:t>
+      </w:r>
+      <w:proofErr w:type="gramStart"/>
+      <w:r>
+        <w:rPr>
+          <w:rFonts w:ascii="Times New Roman" w:hAnsi="Times New Roman" w:cs="Times New Roman"/>
+        </w:rPr>
+        <w:t>it .</w:t>
+      </w:r>
+      <w:proofErr w:type="gramEnd"/>
+      <w:r>
+        <w:rPr>
+          <w:rFonts w:ascii="Times New Roman" w:hAnsi="Times New Roman" w:cs="Times New Roman"/>
+        </w:rPr>
+        <w:t xml:space="preserve"> Sampling should be based on selected timeframe</w:t>
       </w:r>
     </w:p>
     <w:p>
@@ -416,13 +1935,7 @@
         <w:rPr>
           <w:rFonts w:ascii="Times New Roman" w:hAnsi="Times New Roman" w:cs="Times New Roman"/>
         </w:rPr>
-        <w:t>Technical &amp; Design:</w:t>
-      </w:r>
-      <w:r>
-        <w:rPr>
-          <w:rFonts w:ascii="Times New Roman" w:hAnsi="Times New Roman" w:cs="Times New Roman"/>
-        </w:rPr>
-        <w:t xml:space="preserve"> </w:t>
+        <w:t xml:space="preserve">Technical &amp; Design: </w:t>
       </w:r>
     </w:p>
     <w:p>
@@ -508,32 +2021,45 @@
     </w:p>
     <w:p>
       <w:pPr>
-        <w:rPr>
-          <w:rFonts w:ascii="Times New Roman" w:hAnsi="Times New Roman" w:cs="Times New Roman"/>
-          <w:b/>
-          <w:bCs/>
-        </w:rPr>
-      </w:pPr>
-      <w:r>
-        <w:rPr>
-          <w:rFonts w:ascii="Times New Roman" w:hAnsi="Times New Roman" w:cs="Times New Roman"/>
-          <w:b/>
-          <w:bCs/>
+        <w:pStyle w:val="Heading1"/>
+        <w:rPr>
+          <w:rFonts w:ascii="Times New Roman" w:hAnsi="Times New Roman" w:cs="Times New Roman"/>
+        </w:rPr>
+      </w:pPr>
+      <w:bookmarkStart w:id="5" w:name="_Toc212413110"/>
+      <w:r>
+        <w:rPr>
+          <w:rFonts w:ascii="Times New Roman" w:hAnsi="Times New Roman" w:cs="Times New Roman"/>
         </w:rPr>
         <w:t>My understanding for definitions of Concepts used in project:</w:t>
       </w:r>
-    </w:p>
-    <w:p>
-      <w:pPr>
-        <w:rPr>
-          <w:rFonts w:ascii="Times New Roman" w:hAnsi="Times New Roman" w:cs="Times New Roman"/>
-        </w:rPr>
-      </w:pPr>
-      <w:r>
-        <w:rPr>
-          <w:rFonts w:ascii="Times New Roman" w:hAnsi="Times New Roman" w:cs="Times New Roman"/>
-        </w:rPr>
-        <w:t>Before starting the project I have to understand the trading concepts which are going to be used in the project. Below is my understanding about the concepts.</w:t>
+      <w:bookmarkEnd w:id="5"/>
+    </w:p>
+    <w:p>
+      <w:pPr>
+        <w:rPr>
+          <w:rFonts w:ascii="Times New Roman" w:hAnsi="Times New Roman" w:cs="Times New Roman"/>
+        </w:rPr>
+      </w:pPr>
+      <w:r>
+        <w:rPr>
+          <w:rFonts w:ascii="Times New Roman" w:hAnsi="Times New Roman" w:cs="Times New Roman"/>
+        </w:rPr>
+        <w:t xml:space="preserve">Before starting the </w:t>
+      </w:r>
+      <w:proofErr w:type="gramStart"/>
+      <w:r>
+        <w:rPr>
+          <w:rFonts w:ascii="Times New Roman" w:hAnsi="Times New Roman" w:cs="Times New Roman"/>
+        </w:rPr>
+        <w:t>project</w:t>
+      </w:r>
+      <w:proofErr w:type="gramEnd"/>
+      <w:r>
+        <w:rPr>
+          <w:rFonts w:ascii="Times New Roman" w:hAnsi="Times New Roman" w:cs="Times New Roman"/>
+        </w:rPr>
+        <w:t xml:space="preserve"> I have to understand the trading concepts which are going to be used in the project. Below is my understanding about the concepts.</w:t>
       </w:r>
     </w:p>
     <w:p>
@@ -589,7 +2115,6 @@
         <w:rPr>
           <w:rFonts w:ascii="Times New Roman" w:hAnsi="Times New Roman" w:cs="Times New Roman"/>
         </w:rPr>
-        <w:lastRenderedPageBreak/>
         <w:t>Hedge Ratio</w:t>
       </w:r>
     </w:p>
@@ -667,6 +2192,7 @@
         <w:rPr>
           <w:rFonts w:ascii="Times New Roman" w:hAnsi="Times New Roman" w:cs="Times New Roman"/>
         </w:rPr>
+        <w:lastRenderedPageBreak/>
         <w:t>Formula: Spread = Price of Asset A - (Hedge Ratio * Price of Asset B)</w:t>
       </w:r>
     </w:p>
@@ -719,7 +2245,21 @@
         <w:rPr>
           <w:rFonts w:ascii="Times New Roman" w:hAnsi="Times New Roman" w:cs="Times New Roman"/>
         </w:rPr>
-        <w:t>Now the scenario is: when the price of one asset goes up, it causes the Spread to vary. Let's say the price of Coke is overpriced; then what the investor does is sell the overpriced Coke and buy Pepsi, because they expect the Spread is going to be 0 again. So when the Spread reaches 0, the investor can close the position and make a profit.</w:t>
+        <w:t xml:space="preserve">Now the scenario is: when the price of one asset goes up, it causes the Spread to vary. Let's say the price of Coke is overpriced; then what the investor does is sell the overpriced Coke and buy Pepsi, because they expect the Spread is going to be 0 again. </w:t>
+      </w:r>
+      <w:proofErr w:type="gramStart"/>
+      <w:r>
+        <w:rPr>
+          <w:rFonts w:ascii="Times New Roman" w:hAnsi="Times New Roman" w:cs="Times New Roman"/>
+        </w:rPr>
+        <w:t>So</w:t>
+      </w:r>
+      <w:proofErr w:type="gramEnd"/>
+      <w:r>
+        <w:rPr>
+          <w:rFonts w:ascii="Times New Roman" w:hAnsi="Times New Roman" w:cs="Times New Roman"/>
+        </w:rPr>
+        <w:t xml:space="preserve"> when the Spread reaches 0, the investor can close the position and make a profit.</w:t>
       </w:r>
     </w:p>
     <w:p>
@@ -897,7 +2437,6 @@
         <w:rPr>
           <w:rFonts w:ascii="Times New Roman" w:hAnsi="Times New Roman" w:cs="Times New Roman"/>
         </w:rPr>
-        <w:lastRenderedPageBreak/>
         <w:t>Correlation is a number from -1 to +1 that measures how much two things move together. +1 means they move in perfect lockstep. 0 means there's no connection.</w:t>
       </w:r>
     </w:p>
@@ -956,35 +2495,91 @@
     </w:p>
     <w:p>
       <w:pPr>
-        <w:rPr>
-          <w:rFonts w:ascii="Times New Roman" w:hAnsi="Times New Roman" w:cs="Times New Roman"/>
-          <w:b/>
-          <w:bCs/>
-        </w:rPr>
-      </w:pPr>
-      <w:r>
-        <w:rPr>
-          <w:rFonts w:ascii="Times New Roman" w:hAnsi="Times New Roman" w:cs="Times New Roman"/>
-          <w:b/>
-          <w:bCs/>
+        <w:pStyle w:val="Heading1"/>
+        <w:rPr>
+          <w:rFonts w:ascii="Times New Roman" w:hAnsi="Times New Roman" w:cs="Times New Roman"/>
+        </w:rPr>
+      </w:pPr>
+      <w:bookmarkStart w:id="6" w:name="_Toc212413111"/>
+      <w:r>
+        <w:rPr>
+          <w:rFonts w:ascii="Times New Roman" w:hAnsi="Times New Roman" w:cs="Times New Roman"/>
         </w:rPr>
         <w:t>System architecture and design</w:t>
       </w:r>
       <w:r>
         <w:rPr>
           <w:rFonts w:ascii="Times New Roman" w:hAnsi="Times New Roman" w:cs="Times New Roman"/>
-          <w:b/>
-          <w:bCs/>
         </w:rPr>
         <w:t xml:space="preserve"> and trade-offs</w:t>
       </w:r>
       <w:r>
         <w:rPr>
           <w:rFonts w:ascii="Times New Roman" w:hAnsi="Times New Roman" w:cs="Times New Roman"/>
-          <w:b/>
-          <w:bCs/>
         </w:rPr>
         <w:t>:</w:t>
+      </w:r>
+      <w:bookmarkEnd w:id="6"/>
+    </w:p>
+    <w:p>
+      <w:pPr>
+        <w:rPr>
+          <w:rFonts w:ascii="Times New Roman" w:hAnsi="Times New Roman" w:cs="Times New Roman"/>
+        </w:rPr>
+      </w:pPr>
+    </w:p>
+    <w:p>
+      <w:pPr>
+        <w:rPr>
+          <w:rFonts w:ascii="Times New Roman" w:hAnsi="Times New Roman" w:cs="Times New Roman"/>
+        </w:rPr>
+      </w:pPr>
+      <w:r>
+        <w:rPr>
+          <w:rFonts w:ascii="Times New Roman" w:hAnsi="Times New Roman" w:cs="Times New Roman"/>
+          <w:noProof/>
+        </w:rPr>
+        <w:drawing>
+          <wp:inline distT="0" distB="0" distL="0" distR="0" wp14:anchorId="4FD91F19" wp14:editId="0836D3B2">
+            <wp:extent cx="5731510" cy="1983105"/>
+            <wp:effectExtent l="0" t="0" r="2540" b="0"/>
+            <wp:docPr id="1335816364" name="Graphic 1"/>
+            <wp:cNvGraphicFramePr>
+              <a:graphicFrameLocks xmlns:a="http://schemas.openxmlformats.org/drawingml/2006/main" noChangeAspect="1"/>
+            </wp:cNvGraphicFramePr>
+            <a:graphic xmlns:a="http://schemas.openxmlformats.org/drawingml/2006/main">
+              <a:graphicData uri="http://schemas.openxmlformats.org/drawingml/2006/picture">
+                <pic:pic xmlns:pic="http://schemas.openxmlformats.org/drawingml/2006/picture">
+                  <pic:nvPicPr>
+                    <pic:cNvPr id="1335816364" name=""/>
+                    <pic:cNvPicPr/>
+                  </pic:nvPicPr>
+                  <pic:blipFill>
+                    <a:blip r:embed="rId10">
+                      <a:extLst>
+                        <a:ext uri="{96DAC541-7B7A-43D3-8B79-37D633B846F1}">
+                          <asvg:svgBlip xmlns:asvg="http://schemas.microsoft.com/office/drawing/2016/SVG/main" r:embed="rId11"/>
+                        </a:ext>
+                      </a:extLst>
+                    </a:blip>
+                    <a:stretch>
+                      <a:fillRect/>
+                    </a:stretch>
+                  </pic:blipFill>
+                  <pic:spPr>
+                    <a:xfrm>
+                      <a:off x="0" y="0"/>
+                      <a:ext cx="5731510" cy="1983105"/>
+                    </a:xfrm>
+                    <a:prstGeom prst="rect">
+                      <a:avLst/>
+                    </a:prstGeom>
+                  </pic:spPr>
+                </pic:pic>
+              </a:graphicData>
+            </a:graphic>
+          </wp:inline>
+        </w:drawing>
       </w:r>
     </w:p>
     <w:p>
@@ -1015,25 +2610,21 @@
         <w:rPr>
           <w:rFonts w:ascii="Times New Roman" w:hAnsi="Times New Roman" w:cs="Times New Roman"/>
         </w:rPr>
-        <w:t>Data Ingestor:</w:t>
-      </w:r>
-      <w:r>
-        <w:rPr>
-          <w:rFonts w:ascii="Times New Roman" w:hAnsi="Times New Roman" w:cs="Times New Roman"/>
-        </w:rPr>
-        <w:t xml:space="preserve"> An </w:t>
-      </w:r>
-      <w:r>
-        <w:rPr>
-          <w:rFonts w:ascii="Times New Roman" w:hAnsi="Times New Roman" w:cs="Times New Roman"/>
-        </w:rPr>
-        <w:t>independent</w:t>
-      </w:r>
-      <w:r>
-        <w:rPr>
-          <w:rFonts w:ascii="Times New Roman" w:hAnsi="Times New Roman" w:cs="Times New Roman"/>
-        </w:rPr>
-        <w:t xml:space="preserve"> </w:t>
+        <w:t xml:space="preserve">Data </w:t>
+      </w:r>
+      <w:proofErr w:type="spellStart"/>
+      <w:r>
+        <w:rPr>
+          <w:rFonts w:ascii="Times New Roman" w:hAnsi="Times New Roman" w:cs="Times New Roman"/>
+        </w:rPr>
+        <w:t>Ingestor</w:t>
+      </w:r>
+      <w:proofErr w:type="spellEnd"/>
+      <w:r>
+        <w:rPr>
+          <w:rFonts w:ascii="Times New Roman" w:hAnsi="Times New Roman" w:cs="Times New Roman"/>
+        </w:rPr>
+        <w:t xml:space="preserve">: An independent </w:t>
       </w:r>
       <w:r>
         <w:rPr>
@@ -1106,37 +2697,7 @@
         <w:rPr>
           <w:rFonts w:ascii="Times New Roman" w:hAnsi="Times New Roman" w:cs="Times New Roman"/>
         </w:rPr>
-        <w:t xml:space="preserve">In above as we can see we are using </w:t>
-      </w:r>
-      <w:r>
-        <w:rPr>
-          <w:rFonts w:ascii="Times New Roman" w:hAnsi="Times New Roman" w:cs="Times New Roman"/>
-        </w:rPr>
-        <w:t xml:space="preserve">Client-Server Architecture </w:t>
-      </w:r>
-      <w:r>
-        <w:rPr>
-          <w:rFonts w:ascii="Times New Roman" w:hAnsi="Times New Roman" w:cs="Times New Roman"/>
-        </w:rPr>
-        <w:t xml:space="preserve">for </w:t>
-      </w:r>
-      <w:r>
-        <w:rPr>
-          <w:rFonts w:ascii="Times New Roman" w:hAnsi="Times New Roman" w:cs="Times New Roman"/>
-        </w:rPr>
-        <w:t>separation of concerns</w:t>
-      </w:r>
-      <w:r>
-        <w:rPr>
-          <w:rFonts w:ascii="Times New Roman" w:hAnsi="Times New Roman" w:cs="Times New Roman"/>
-        </w:rPr>
-        <w:t xml:space="preserve">, </w:t>
-      </w:r>
-      <w:r>
-        <w:rPr>
-          <w:rFonts w:ascii="Times New Roman" w:hAnsi="Times New Roman" w:cs="Times New Roman"/>
-        </w:rPr>
-        <w:t>principles of loose coupling and scalability.</w:t>
+        <w:t>In above as we can see we are using Client-Server Architecture for separation of concerns, principles of loose coupling and scalability.</w:t>
       </w:r>
     </w:p>
     <w:p>
@@ -1233,12 +2794,14 @@
                 <w:rFonts w:ascii="Times New Roman" w:hAnsi="Times New Roman" w:cs="Times New Roman"/>
               </w:rPr>
             </w:pPr>
+            <w:proofErr w:type="spellStart"/>
             <w:r>
               <w:rPr>
                 <w:rFonts w:ascii="Times New Roman" w:hAnsi="Times New Roman" w:cs="Times New Roman"/>
               </w:rPr>
               <w:t>FastAPI</w:t>
             </w:r>
+            <w:proofErr w:type="spellEnd"/>
           </w:p>
         </w:tc>
       </w:tr>
@@ -1316,11 +2879,19 @@
                 <w:rFonts w:ascii="Times New Roman" w:hAnsi="Times New Roman" w:cs="Times New Roman"/>
               </w:rPr>
             </w:pPr>
+            <w:proofErr w:type="spellStart"/>
             <w:r>
               <w:rPr>
                 <w:rFonts w:ascii="Times New Roman" w:hAnsi="Times New Roman" w:cs="Times New Roman"/>
               </w:rPr>
-              <w:t>TradingView Lightweight Charts</w:t>
+              <w:t>TradingView</w:t>
+            </w:r>
+            <w:proofErr w:type="spellEnd"/>
+            <w:r>
+              <w:rPr>
+                <w:rFonts w:ascii="Times New Roman" w:hAnsi="Times New Roman" w:cs="Times New Roman"/>
+              </w:rPr>
+              <w:t xml:space="preserve"> Lightweight Charts</w:t>
             </w:r>
           </w:p>
         </w:tc>
@@ -1390,31 +2961,7 @@
         <w:rPr>
           <w:rFonts w:ascii="Times New Roman" w:hAnsi="Times New Roman" w:cs="Times New Roman"/>
         </w:rPr>
-        <w:t>R</w:t>
-      </w:r>
-      <w:r>
-        <w:rPr>
-          <w:rFonts w:ascii="Times New Roman" w:hAnsi="Times New Roman" w:cs="Times New Roman"/>
-        </w:rPr>
-        <w:t xml:space="preserve">eason </w:t>
-      </w:r>
-      <w:r>
-        <w:rPr>
-          <w:rFonts w:ascii="Times New Roman" w:hAnsi="Times New Roman" w:cs="Times New Roman"/>
-        </w:rPr>
-        <w:t xml:space="preserve">for </w:t>
-      </w:r>
-      <w:r>
-        <w:rPr>
-          <w:rFonts w:ascii="Times New Roman" w:hAnsi="Times New Roman" w:cs="Times New Roman"/>
-        </w:rPr>
-        <w:t xml:space="preserve">selection </w:t>
-      </w:r>
-      <w:r>
-        <w:rPr>
-          <w:rFonts w:ascii="Times New Roman" w:hAnsi="Times New Roman" w:cs="Times New Roman"/>
-        </w:rPr>
-        <w:t>of technology for component</w:t>
+        <w:t>Reason for selection of technology for component</w:t>
       </w:r>
       <w:r>
         <w:rPr>
@@ -1433,20 +2980,42 @@
         <w:rPr>
           <w:rFonts w:ascii="Times New Roman" w:hAnsi="Times New Roman" w:cs="Times New Roman"/>
         </w:rPr>
-        <w:t>1. Backend: FastAPI</w:t>
-      </w:r>
-    </w:p>
-    <w:p>
-      <w:pPr>
-        <w:rPr>
-          <w:rFonts w:ascii="Times New Roman" w:hAnsi="Times New Roman" w:cs="Times New Roman"/>
-        </w:rPr>
-      </w:pPr>
-      <w:r>
-        <w:rPr>
-          <w:rFonts w:ascii="Times New Roman" w:hAnsi="Times New Roman" w:cs="Times New Roman"/>
-        </w:rPr>
-        <w:t>Why selected FastAPI instead of a framework like Django:</w:t>
+        <w:t xml:space="preserve">1. Backend: </w:t>
+      </w:r>
+      <w:proofErr w:type="spellStart"/>
+      <w:r>
+        <w:rPr>
+          <w:rFonts w:ascii="Times New Roman" w:hAnsi="Times New Roman" w:cs="Times New Roman"/>
+        </w:rPr>
+        <w:t>FastAPI</w:t>
+      </w:r>
+      <w:proofErr w:type="spellEnd"/>
+    </w:p>
+    <w:p>
+      <w:pPr>
+        <w:rPr>
+          <w:rFonts w:ascii="Times New Roman" w:hAnsi="Times New Roman" w:cs="Times New Roman"/>
+        </w:rPr>
+      </w:pPr>
+      <w:r>
+        <w:rPr>
+          <w:rFonts w:ascii="Times New Roman" w:hAnsi="Times New Roman" w:cs="Times New Roman"/>
+        </w:rPr>
+        <w:t xml:space="preserve">Why selected </w:t>
+      </w:r>
+      <w:proofErr w:type="spellStart"/>
+      <w:r>
+        <w:rPr>
+          <w:rFonts w:ascii="Times New Roman" w:hAnsi="Times New Roman" w:cs="Times New Roman"/>
+        </w:rPr>
+        <w:t>FastAPI</w:t>
+      </w:r>
+      <w:proofErr w:type="spellEnd"/>
+      <w:r>
+        <w:rPr>
+          <w:rFonts w:ascii="Times New Roman" w:hAnsi="Times New Roman" w:cs="Times New Roman"/>
+        </w:rPr>
+        <w:t xml:space="preserve"> instead of a framework like Django:</w:t>
       </w:r>
     </w:p>
     <w:p>
@@ -1460,11 +3029,19 @@
           <w:rFonts w:ascii="Times New Roman" w:hAnsi="Times New Roman" w:cs="Times New Roman"/>
         </w:rPr>
       </w:pPr>
-      <w:r>
-        <w:rPr>
-          <w:rFonts w:ascii="Times New Roman" w:hAnsi="Times New Roman" w:cs="Times New Roman"/>
-        </w:rPr>
-        <w:t>FastAPI is used for high-performance APIs with simple, less complex code. This allows for quick development and debugging while still achieving the required high performance.</w:t>
+      <w:proofErr w:type="spellStart"/>
+      <w:r>
+        <w:rPr>
+          <w:rFonts w:ascii="Times New Roman" w:hAnsi="Times New Roman" w:cs="Times New Roman"/>
+        </w:rPr>
+        <w:t>FastAPI</w:t>
+      </w:r>
+      <w:proofErr w:type="spellEnd"/>
+      <w:r>
+        <w:rPr>
+          <w:rFonts w:ascii="Times New Roman" w:hAnsi="Times New Roman" w:cs="Times New Roman"/>
+        </w:rPr>
+        <w:t xml:space="preserve"> is used for high-performance APIs with simple, less complex code. This allows for quick development and debugging while still achieving the required high performance.</w:t>
       </w:r>
     </w:p>
     <w:p>
@@ -1500,7 +3077,35 @@
         <w:rPr>
           <w:rFonts w:ascii="Times New Roman" w:hAnsi="Times New Roman" w:cs="Times New Roman"/>
         </w:rPr>
-        <w:t>Our project involves using WebSockets for live updates. FastAPI is built on ASGI (Asynchronous Server Gateway Interface), which is designed to handle many connections and long-running tasks like a WebSocket asynchronously, without getting blocked.</w:t>
+        <w:t xml:space="preserve">Our project involves using </w:t>
+      </w:r>
+      <w:proofErr w:type="spellStart"/>
+      <w:r>
+        <w:rPr>
+          <w:rFonts w:ascii="Times New Roman" w:hAnsi="Times New Roman" w:cs="Times New Roman"/>
+        </w:rPr>
+        <w:t>WebSockets</w:t>
+      </w:r>
+      <w:proofErr w:type="spellEnd"/>
+      <w:r>
+        <w:rPr>
+          <w:rFonts w:ascii="Times New Roman" w:hAnsi="Times New Roman" w:cs="Times New Roman"/>
+        </w:rPr>
+        <w:t xml:space="preserve"> for live updates. </w:t>
+      </w:r>
+      <w:proofErr w:type="spellStart"/>
+      <w:r>
+        <w:rPr>
+          <w:rFonts w:ascii="Times New Roman" w:hAnsi="Times New Roman" w:cs="Times New Roman"/>
+        </w:rPr>
+        <w:t>FastAPI</w:t>
+      </w:r>
+      <w:proofErr w:type="spellEnd"/>
+      <w:r>
+        <w:rPr>
+          <w:rFonts w:ascii="Times New Roman" w:hAnsi="Times New Roman" w:cs="Times New Roman"/>
+        </w:rPr>
+        <w:t xml:space="preserve"> is built on ASGI (Asynchronous Server Gateway Interface), which is designed to handle many connections and long-running tasks like a WebSocket asynchronously, without getting blocked.</w:t>
       </w:r>
     </w:p>
     <w:p>
@@ -1518,6 +3123,7 @@
         <w:rPr>
           <w:rFonts w:ascii="Times New Roman" w:hAnsi="Times New Roman" w:cs="Times New Roman"/>
         </w:rPr>
+        <w:lastRenderedPageBreak/>
         <w:t>Django, on the other hand, was built on WSGI (Web Server Gateway Interface), which is synchronous. To handle a WebSocket in Django, we would need an extra library like Django Channels, adding more complexity.</w:t>
       </w:r>
     </w:p>
@@ -1532,12 +3138,33 @@
           <w:rFonts w:ascii="Times New Roman" w:hAnsi="Times New Roman" w:cs="Times New Roman"/>
         </w:rPr>
       </w:pPr>
-      <w:r>
-        <w:rPr>
-          <w:rFonts w:ascii="Times New Roman" w:hAnsi="Times New Roman" w:cs="Times New Roman"/>
-        </w:rPr>
-        <w:lastRenderedPageBreak/>
-        <w:t>FastAPI's Dependency Injection system allows us to write cleaner and more modular code. For example, I can define the database connection I need in a function's signature, and FastAPI will manage it. This makes it very easy to swap things later, like using a different database for testing.</w:t>
+      <w:proofErr w:type="spellStart"/>
+      <w:r>
+        <w:rPr>
+          <w:rFonts w:ascii="Times New Roman" w:hAnsi="Times New Roman" w:cs="Times New Roman"/>
+        </w:rPr>
+        <w:t>FastAPI's</w:t>
+      </w:r>
+      <w:proofErr w:type="spellEnd"/>
+      <w:r>
+        <w:rPr>
+          <w:rFonts w:ascii="Times New Roman" w:hAnsi="Times New Roman" w:cs="Times New Roman"/>
+        </w:rPr>
+        <w:t xml:space="preserve"> Dependency Injection system allows us to write cleaner and more modular code. For example, I can define the database connection I need in a function's signature, and </w:t>
+      </w:r>
+      <w:proofErr w:type="spellStart"/>
+      <w:r>
+        <w:rPr>
+          <w:rFonts w:ascii="Times New Roman" w:hAnsi="Times New Roman" w:cs="Times New Roman"/>
+        </w:rPr>
+        <w:t>FastAPI</w:t>
+      </w:r>
+      <w:proofErr w:type="spellEnd"/>
+      <w:r>
+        <w:rPr>
+          <w:rFonts w:ascii="Times New Roman" w:hAnsi="Times New Roman" w:cs="Times New Roman"/>
+        </w:rPr>
+        <w:t xml:space="preserve"> will manage it. This makes it very easy to swap things later, like using a different database for testing.</w:t>
       </w:r>
     </w:p>
     <w:p>
@@ -1551,11 +3178,19 @@
           <w:rFonts w:ascii="Times New Roman" w:hAnsi="Times New Roman" w:cs="Times New Roman"/>
         </w:rPr>
       </w:pPr>
-      <w:r>
-        <w:rPr>
-          <w:rFonts w:ascii="Times New Roman" w:hAnsi="Times New Roman" w:cs="Times New Roman"/>
-        </w:rPr>
-        <w:t>FastAPI also gives us automatic data validation and API documentation for free. By defining the data models with standard Python types, it validates all incoming requests and generates an interactive API doc page. This saves a lot of time and makes the API more robust.</w:t>
+      <w:proofErr w:type="spellStart"/>
+      <w:r>
+        <w:rPr>
+          <w:rFonts w:ascii="Times New Roman" w:hAnsi="Times New Roman" w:cs="Times New Roman"/>
+        </w:rPr>
+        <w:t>FastAPI</w:t>
+      </w:r>
+      <w:proofErr w:type="spellEnd"/>
+      <w:r>
+        <w:rPr>
+          <w:rFonts w:ascii="Times New Roman" w:hAnsi="Times New Roman" w:cs="Times New Roman"/>
+        </w:rPr>
+        <w:t xml:space="preserve"> also gives us automatic data validation and API documentation for free. By defining the data models with standard Python types, it validates all incoming requests and generates an interactive API doc page. This saves a lot of time and makes the API more robust.</w:t>
       </w:r>
     </w:p>
     <w:p>
@@ -1644,7 +3279,21 @@
         <w:rPr>
           <w:rFonts w:ascii="Times New Roman" w:hAnsi="Times New Roman" w:cs="Times New Roman"/>
         </w:rPr>
-        <w:t>3. Frontend: React with TradingView Lightweight Charts</w:t>
+        <w:t xml:space="preserve">3. Frontend: React with </w:t>
+      </w:r>
+      <w:proofErr w:type="spellStart"/>
+      <w:r>
+        <w:rPr>
+          <w:rFonts w:ascii="Times New Roman" w:hAnsi="Times New Roman" w:cs="Times New Roman"/>
+        </w:rPr>
+        <w:t>TradingView</w:t>
+      </w:r>
+      <w:proofErr w:type="spellEnd"/>
+      <w:r>
+        <w:rPr>
+          <w:rFonts w:ascii="Times New Roman" w:hAnsi="Times New Roman" w:cs="Times New Roman"/>
+        </w:rPr>
+        <w:t xml:space="preserve"> Lightweight Charts</w:t>
       </w:r>
     </w:p>
     <w:p>
@@ -1698,78 +3347,134 @@
         <w:rPr>
           <w:rFonts w:ascii="Times New Roman" w:hAnsi="Times New Roman" w:cs="Times New Roman"/>
         </w:rPr>
-        <w:t>We chose the TradingView Lightweight Charts library specifically because it is a professional, high-performance tool built for financial data. It already has all the components required to show candlestick charts with high-speed interactivity (zooming and panning). This follows the "clarity over complexity" principle by not reinventing a complex component from scratch.</w:t>
-      </w:r>
-    </w:p>
-    <w:p>
-      <w:pPr>
-        <w:rPr>
-          <w:rFonts w:ascii="Times New Roman" w:hAnsi="Times New Roman" w:cs="Times New Roman"/>
-        </w:rPr>
-      </w:pPr>
-    </w:p>
-    <w:p>
-      <w:pPr>
-        <w:rPr>
-          <w:rFonts w:ascii="Times New Roman" w:hAnsi="Times New Roman" w:cs="Times New Roman"/>
-        </w:rPr>
-      </w:pPr>
-    </w:p>
-    <w:p>
-      <w:pPr>
-        <w:rPr>
-          <w:rFonts w:ascii="Times New Roman" w:hAnsi="Times New Roman" w:cs="Times New Roman"/>
-        </w:rPr>
-      </w:pPr>
-    </w:p>
-    <w:p>
-      <w:pPr>
-        <w:rPr>
-          <w:rFonts w:ascii="Times New Roman" w:hAnsi="Times New Roman" w:cs="Times New Roman"/>
-        </w:rPr>
-      </w:pPr>
-    </w:p>
-    <w:p>
-      <w:pPr>
-        <w:rPr>
-          <w:rFonts w:ascii="Times New Roman" w:hAnsi="Times New Roman" w:cs="Times New Roman"/>
-        </w:rPr>
-      </w:pPr>
-    </w:p>
-    <w:p>
-      <w:pPr>
-        <w:rPr>
-          <w:rFonts w:ascii="Times New Roman" w:hAnsi="Times New Roman" w:cs="Times New Roman"/>
-        </w:rPr>
-      </w:pPr>
-    </w:p>
-    <w:p>
-      <w:pPr>
-        <w:rPr>
-          <w:rFonts w:ascii="Times New Roman" w:hAnsi="Times New Roman" w:cs="Times New Roman"/>
-        </w:rPr>
-      </w:pPr>
-    </w:p>
-    <w:p>
-      <w:pPr>
-        <w:rPr>
-          <w:rFonts w:ascii="Times New Roman" w:hAnsi="Times New Roman" w:cs="Times New Roman"/>
-        </w:rPr>
-      </w:pPr>
-    </w:p>
-    <w:p>
-      <w:pPr>
-        <w:rPr>
-          <w:rFonts w:ascii="Times New Roman" w:hAnsi="Times New Roman" w:cs="Times New Roman"/>
-        </w:rPr>
-      </w:pPr>
-      <w:r>
-        <w:rPr>
-          <w:rFonts w:ascii="Times New Roman" w:hAnsi="Times New Roman" w:cs="Times New Roman"/>
-        </w:rPr>
-        <w:lastRenderedPageBreak/>
-        <w:t>Front end:</w:t>
-      </w:r>
+        <w:t xml:space="preserve">We chose the </w:t>
+      </w:r>
+      <w:proofErr w:type="spellStart"/>
+      <w:r>
+        <w:rPr>
+          <w:rFonts w:ascii="Times New Roman" w:hAnsi="Times New Roman" w:cs="Times New Roman"/>
+        </w:rPr>
+        <w:t>TradingView</w:t>
+      </w:r>
+      <w:proofErr w:type="spellEnd"/>
+      <w:r>
+        <w:rPr>
+          <w:rFonts w:ascii="Times New Roman" w:hAnsi="Times New Roman" w:cs="Times New Roman"/>
+        </w:rPr>
+        <w:t xml:space="preserve"> Lightweight Charts library specifically because it is a professional, high-performance tool built for financial data. It already has all the components required to show candlestick charts with high-speed interactivity (zooming and panning). This follows the "clarity over complexity" principle by not reinventing a complex component from scratch.</w:t>
+      </w:r>
+    </w:p>
+    <w:p>
+      <w:pPr>
+        <w:rPr>
+          <w:rFonts w:ascii="Times New Roman" w:hAnsi="Times New Roman" w:cs="Times New Roman"/>
+        </w:rPr>
+      </w:pPr>
+    </w:p>
+    <w:p>
+      <w:pPr>
+        <w:rPr>
+          <w:rFonts w:ascii="Times New Roman" w:hAnsi="Times New Roman" w:cs="Times New Roman"/>
+        </w:rPr>
+      </w:pPr>
+    </w:p>
+    <w:p>
+      <w:pPr>
+        <w:rPr>
+          <w:rFonts w:ascii="Times New Roman" w:hAnsi="Times New Roman" w:cs="Times New Roman"/>
+        </w:rPr>
+      </w:pPr>
+    </w:p>
+    <w:p>
+      <w:pPr>
+        <w:rPr>
+          <w:rFonts w:ascii="Times New Roman" w:hAnsi="Times New Roman" w:cs="Times New Roman"/>
+        </w:rPr>
+      </w:pPr>
+    </w:p>
+    <w:p>
+      <w:pPr>
+        <w:rPr>
+          <w:rFonts w:ascii="Times New Roman" w:hAnsi="Times New Roman" w:cs="Times New Roman"/>
+        </w:rPr>
+      </w:pPr>
+    </w:p>
+    <w:p>
+      <w:pPr>
+        <w:rPr>
+          <w:rFonts w:ascii="Times New Roman" w:hAnsi="Times New Roman" w:cs="Times New Roman"/>
+        </w:rPr>
+      </w:pPr>
+    </w:p>
+    <w:p>
+      <w:pPr>
+        <w:rPr>
+          <w:rFonts w:ascii="Times New Roman" w:hAnsi="Times New Roman" w:cs="Times New Roman"/>
+        </w:rPr>
+      </w:pPr>
+    </w:p>
+    <w:p>
+      <w:pPr>
+        <w:rPr>
+          <w:rFonts w:ascii="Times New Roman" w:hAnsi="Times New Roman" w:cs="Times New Roman"/>
+        </w:rPr>
+      </w:pPr>
+    </w:p>
+    <w:p>
+      <w:pPr>
+        <w:rPr>
+          <w:rFonts w:ascii="Times New Roman" w:hAnsi="Times New Roman" w:cs="Times New Roman"/>
+        </w:rPr>
+      </w:pPr>
+    </w:p>
+    <w:p>
+      <w:pPr>
+        <w:rPr>
+          <w:rFonts w:ascii="Times New Roman" w:hAnsi="Times New Roman" w:cs="Times New Roman"/>
+        </w:rPr>
+      </w:pPr>
+    </w:p>
+    <w:p>
+      <w:pPr>
+        <w:rPr>
+          <w:rFonts w:ascii="Times New Roman" w:hAnsi="Times New Roman" w:cs="Times New Roman"/>
+        </w:rPr>
+      </w:pPr>
+    </w:p>
+    <w:p>
+      <w:pPr>
+        <w:rPr>
+          <w:rFonts w:ascii="Times New Roman" w:hAnsi="Times New Roman" w:cs="Times New Roman"/>
+        </w:rPr>
+      </w:pPr>
+    </w:p>
+    <w:p>
+      <w:pPr>
+        <w:pStyle w:val="Heading1"/>
+        <w:rPr>
+          <w:rFonts w:ascii="Times New Roman" w:hAnsi="Times New Roman" w:cs="Times New Roman"/>
+        </w:rPr>
+      </w:pPr>
+      <w:bookmarkStart w:id="7" w:name="_Toc212413112"/>
+      <w:r>
+        <w:rPr>
+          <w:rFonts w:ascii="Times New Roman" w:hAnsi="Times New Roman" w:cs="Times New Roman"/>
+        </w:rPr>
+        <w:t>Front end</w:t>
+      </w:r>
+      <w:r>
+        <w:rPr>
+          <w:rFonts w:ascii="Times New Roman" w:hAnsi="Times New Roman" w:cs="Times New Roman"/>
+        </w:rPr>
+        <w:t xml:space="preserve"> visuals selections</w:t>
+      </w:r>
+      <w:r>
+        <w:rPr>
+          <w:rFonts w:ascii="Times New Roman" w:hAnsi="Times New Roman" w:cs="Times New Roman"/>
+        </w:rPr>
+        <w:t>:</w:t>
+      </w:r>
+      <w:bookmarkEnd w:id="7"/>
     </w:p>
     <w:p>
       <w:pPr>
@@ -1838,33 +3543,41 @@
         <w:rPr>
           <w:rFonts w:ascii="Times New Roman" w:hAnsi="Times New Roman" w:cs="Times New Roman"/>
         </w:rPr>
-        <w:t>Is bitcoin and ethereum moving relative to together. If one is spiked without other then this is our point of interest.</w:t>
-      </w:r>
-    </w:p>
-    <w:p>
-      <w:pPr>
-        <w:rPr>
-          <w:rFonts w:ascii="Times New Roman" w:hAnsi="Times New Roman" w:cs="Times New Roman"/>
-        </w:rPr>
-      </w:pPr>
-    </w:p>
-    <w:p>
-      <w:pPr>
-        <w:rPr>
-          <w:rFonts w:ascii="Times New Roman" w:hAnsi="Times New Roman" w:cs="Times New Roman"/>
-        </w:rPr>
-      </w:pPr>
-      <w:r>
-        <w:rPr>
-          <w:rFonts w:ascii="Times New Roman" w:hAnsi="Times New Roman" w:cs="Times New Roman"/>
-        </w:rPr>
-        <w:t xml:space="preserve">Requirement </w:t>
-      </w:r>
-      <w:r>
-        <w:rPr>
-          <w:rFonts w:ascii="Times New Roman" w:hAnsi="Times New Roman" w:cs="Times New Roman"/>
-        </w:rPr>
-        <w:t>Goal: To visually confirm the basic relationship between the two selected assets and identify any major structural changes or anomalies at a glance.</w:t>
+        <w:t xml:space="preserve">Is bitcoin and </w:t>
+      </w:r>
+      <w:proofErr w:type="spellStart"/>
+      <w:r>
+        <w:rPr>
+          <w:rFonts w:ascii="Times New Roman" w:hAnsi="Times New Roman" w:cs="Times New Roman"/>
+        </w:rPr>
+        <w:t>ethereum</w:t>
+      </w:r>
+      <w:proofErr w:type="spellEnd"/>
+      <w:r>
+        <w:rPr>
+          <w:rFonts w:ascii="Times New Roman" w:hAnsi="Times New Roman" w:cs="Times New Roman"/>
+        </w:rPr>
+        <w:t xml:space="preserve"> moving relative to together. If one is spiked without other then this is our point of interest.</w:t>
+      </w:r>
+    </w:p>
+    <w:p>
+      <w:pPr>
+        <w:rPr>
+          <w:rFonts w:ascii="Times New Roman" w:hAnsi="Times New Roman" w:cs="Times New Roman"/>
+        </w:rPr>
+      </w:pPr>
+    </w:p>
+    <w:p>
+      <w:pPr>
+        <w:rPr>
+          <w:rFonts w:ascii="Times New Roman" w:hAnsi="Times New Roman" w:cs="Times New Roman"/>
+        </w:rPr>
+      </w:pPr>
+      <w:r>
+        <w:rPr>
+          <w:rFonts w:ascii="Times New Roman" w:hAnsi="Times New Roman" w:cs="Times New Roman"/>
+        </w:rPr>
+        <w:t>Requirement Goal: To visually confirm the basic relationship between the two selected assets and identify any major structural changes or anomalies at a glance.</w:t>
       </w:r>
     </w:p>
     <w:p>
@@ -1910,7 +3623,21 @@
         <w:rPr>
           <w:rFonts w:ascii="Times New Roman" w:hAnsi="Times New Roman" w:cs="Times New Roman"/>
         </w:rPr>
-        <w:t>Base Asset (Y): A CandlestickSeries (Green/Red) on the right price scale.</w:t>
+        <w:t xml:space="preserve">Base Asset (Y): A </w:t>
+      </w:r>
+      <w:proofErr w:type="spellStart"/>
+      <w:r>
+        <w:rPr>
+          <w:rFonts w:ascii="Times New Roman" w:hAnsi="Times New Roman" w:cs="Times New Roman"/>
+        </w:rPr>
+        <w:t>CandlestickSeries</w:t>
+      </w:r>
+      <w:proofErr w:type="spellEnd"/>
+      <w:r>
+        <w:rPr>
+          <w:rFonts w:ascii="Times New Roman" w:hAnsi="Times New Roman" w:cs="Times New Roman"/>
+        </w:rPr>
+        <w:t xml:space="preserve"> (Green/Red) on the right price scale.</w:t>
       </w:r>
     </w:p>
     <w:p>
@@ -1925,12 +3652,14 @@
         </w:rPr>
         <w:t xml:space="preserve">Why </w:t>
       </w:r>
+      <w:proofErr w:type="spellStart"/>
       <w:r>
         <w:rPr>
           <w:rFonts w:ascii="Times New Roman" w:hAnsi="Times New Roman" w:cs="Times New Roman"/>
         </w:rPr>
         <w:t>CandlestickSeries</w:t>
       </w:r>
+      <w:proofErr w:type="spellEnd"/>
       <w:r>
         <w:rPr>
           <w:rFonts w:ascii="Times New Roman" w:hAnsi="Times New Roman" w:cs="Times New Roman"/>
@@ -1955,46 +3684,68 @@
         <w:rPr>
           <w:rFonts w:ascii="Times New Roman" w:hAnsi="Times New Roman" w:cs="Times New Roman"/>
         </w:rPr>
-        <w:t>Hedge Asset (X): A LineSeries (Blue) on the left price scale.</w:t>
-      </w:r>
-    </w:p>
-    <w:p>
-      <w:pPr>
-        <w:rPr>
-          <w:rFonts w:ascii="Times New Roman" w:hAnsi="Times New Roman" w:cs="Times New Roman"/>
-        </w:rPr>
-      </w:pPr>
-      <w:r>
-        <w:rPr>
-          <w:rFonts w:ascii="Times New Roman" w:hAnsi="Times New Roman" w:cs="Times New Roman"/>
-        </w:rPr>
-        <w:t>Hedge is for reference. Hence lineseries is enough.</w:t>
-      </w:r>
-    </w:p>
-    <w:p>
-      <w:pPr>
-        <w:rPr>
-          <w:rFonts w:ascii="Times New Roman" w:hAnsi="Times New Roman" w:cs="Times New Roman"/>
-        </w:rPr>
-      </w:pPr>
-    </w:p>
-    <w:p>
-      <w:pPr>
-        <w:rPr>
-          <w:rFonts w:ascii="Times New Roman" w:hAnsi="Times New Roman" w:cs="Times New Roman"/>
-        </w:rPr>
-      </w:pPr>
-      <w:r>
-        <w:rPr>
-          <w:rFonts w:ascii="Times New Roman" w:hAnsi="Times New Roman" w:cs="Times New Roman"/>
-        </w:rPr>
-        <w:t>Business &amp; Trading Point of View</w:t>
-      </w:r>
-      <w:r>
-        <w:rPr>
-          <w:rFonts w:ascii="Times New Roman" w:hAnsi="Times New Roman" w:cs="Times New Roman"/>
-        </w:rPr>
-        <w:t>:</w:t>
+        <w:t xml:space="preserve">Hedge Asset (X): A </w:t>
+      </w:r>
+      <w:proofErr w:type="spellStart"/>
+      <w:r>
+        <w:rPr>
+          <w:rFonts w:ascii="Times New Roman" w:hAnsi="Times New Roman" w:cs="Times New Roman"/>
+        </w:rPr>
+        <w:t>LineSeries</w:t>
+      </w:r>
+      <w:proofErr w:type="spellEnd"/>
+      <w:r>
+        <w:rPr>
+          <w:rFonts w:ascii="Times New Roman" w:hAnsi="Times New Roman" w:cs="Times New Roman"/>
+        </w:rPr>
+        <w:t xml:space="preserve"> (Blue) on the left price scale.</w:t>
+      </w:r>
+    </w:p>
+    <w:p>
+      <w:pPr>
+        <w:rPr>
+          <w:rFonts w:ascii="Times New Roman" w:hAnsi="Times New Roman" w:cs="Times New Roman"/>
+        </w:rPr>
+      </w:pPr>
+      <w:r>
+        <w:rPr>
+          <w:rFonts w:ascii="Times New Roman" w:hAnsi="Times New Roman" w:cs="Times New Roman"/>
+        </w:rPr>
+        <w:t xml:space="preserve">Hedge is for reference. Hence </w:t>
+      </w:r>
+      <w:proofErr w:type="spellStart"/>
+      <w:r>
+        <w:rPr>
+          <w:rFonts w:ascii="Times New Roman" w:hAnsi="Times New Roman" w:cs="Times New Roman"/>
+        </w:rPr>
+        <w:t>lineseries</w:t>
+      </w:r>
+      <w:proofErr w:type="spellEnd"/>
+      <w:r>
+        <w:rPr>
+          <w:rFonts w:ascii="Times New Roman" w:hAnsi="Times New Roman" w:cs="Times New Roman"/>
+        </w:rPr>
+        <w:t xml:space="preserve"> is enough.</w:t>
+      </w:r>
+    </w:p>
+    <w:p>
+      <w:pPr>
+        <w:rPr>
+          <w:rFonts w:ascii="Times New Roman" w:hAnsi="Times New Roman" w:cs="Times New Roman"/>
+        </w:rPr>
+      </w:pPr>
+    </w:p>
+    <w:p>
+      <w:pPr>
+        <w:rPr>
+          <w:rFonts w:ascii="Times New Roman" w:hAnsi="Times New Roman" w:cs="Times New Roman"/>
+        </w:rPr>
+      </w:pPr>
+      <w:r>
+        <w:rPr>
+          <w:rFonts w:ascii="Times New Roman" w:hAnsi="Times New Roman" w:cs="Times New Roman"/>
+        </w:rPr>
+        <w:t>Business &amp; Trading Point of View:</w:t>
       </w:r>
     </w:p>
     <w:p>
@@ -2030,10 +3781,7 @@
         <w:rPr>
           <w:rFonts w:ascii="Times New Roman" w:hAnsi="Times New Roman" w:cs="Times New Roman"/>
         </w:rPr>
-        <w:t>It tells trader how two assets value is moving rela</w:t>
-      </w:r>
-      <w:r>
-        <w:t>tive to each other</w:t>
+        <w:t>It tells trader how two assets value is moving relative to each other</w:t>
       </w:r>
     </w:p>
     <w:p>
@@ -2048,6 +3796,9 @@
         </w:rPr>
       </w:pPr>
       <w:r>
+        <w:rPr>
+          <w:rFonts w:ascii="Times New Roman" w:hAnsi="Times New Roman" w:cs="Times New Roman"/>
+        </w:rPr>
         <w:t>Based on data of two related assets we can create baseline or regression line.</w:t>
       </w:r>
     </w:p>
@@ -2063,6 +3814,9 @@
         </w:rPr>
       </w:pPr>
       <w:r>
+        <w:rPr>
+          <w:rFonts w:ascii="Times New Roman" w:hAnsi="Times New Roman" w:cs="Times New Roman"/>
+        </w:rPr>
         <w:t>Regression line:</w:t>
       </w:r>
     </w:p>
@@ -2078,6 +3832,9 @@
         </w:rPr>
       </w:pPr>
       <w:r>
+        <w:rPr>
+          <w:rFonts w:ascii="Times New Roman" w:hAnsi="Times New Roman" w:cs="Times New Roman"/>
+        </w:rPr>
         <w:t>Regression line tells expected price/predicts of Base asset based on Hedge asset</w:t>
       </w:r>
     </w:p>
@@ -2114,7 +3871,35 @@
         <w:rPr>
           <w:rFonts w:ascii="Times New Roman" w:hAnsi="Times New Roman" w:cs="Times New Roman"/>
         </w:rPr>
-        <w:t>Regression line equation: Y(Base asset Price) = a(initial price of base asset when value of hedge asset is 0</w:t>
+        <w:t xml:space="preserve">Regression line equation: </w:t>
+      </w:r>
+      <w:proofErr w:type="gramStart"/>
+      <w:r>
+        <w:rPr>
+          <w:rFonts w:ascii="Times New Roman" w:hAnsi="Times New Roman" w:cs="Times New Roman"/>
+        </w:rPr>
+        <w:t>Y(</w:t>
+      </w:r>
+      <w:proofErr w:type="gramEnd"/>
+      <w:r>
+        <w:rPr>
+          <w:rFonts w:ascii="Times New Roman" w:hAnsi="Times New Roman" w:cs="Times New Roman"/>
+        </w:rPr>
+        <w:t xml:space="preserve">Base asset Price) = </w:t>
+      </w:r>
+      <w:proofErr w:type="gramStart"/>
+      <w:r>
+        <w:rPr>
+          <w:rFonts w:ascii="Times New Roman" w:hAnsi="Times New Roman" w:cs="Times New Roman"/>
+        </w:rPr>
+        <w:t>a(</w:t>
+      </w:r>
+      <w:proofErr w:type="gramEnd"/>
+      <w:r>
+        <w:rPr>
+          <w:rFonts w:ascii="Times New Roman" w:hAnsi="Times New Roman" w:cs="Times New Roman"/>
+        </w:rPr>
+        <w:t>initial price of base asset when value of hedge asset is 0</w:t>
       </w:r>
       <w:r>
         <w:rPr>
@@ -2126,7 +3911,35 @@
         <w:rPr>
           <w:rFonts w:ascii="Times New Roman" w:hAnsi="Times New Roman" w:cs="Times New Roman"/>
         </w:rPr>
-        <w:t>) + b(Hedge ratio) * X( Hedge asset)</w:t>
+        <w:t xml:space="preserve">) + </w:t>
+      </w:r>
+      <w:proofErr w:type="gramStart"/>
+      <w:r>
+        <w:rPr>
+          <w:rFonts w:ascii="Times New Roman" w:hAnsi="Times New Roman" w:cs="Times New Roman"/>
+        </w:rPr>
+        <w:t>b(</w:t>
+      </w:r>
+      <w:proofErr w:type="gramEnd"/>
+      <w:r>
+        <w:rPr>
+          <w:rFonts w:ascii="Times New Roman" w:hAnsi="Times New Roman" w:cs="Times New Roman"/>
+        </w:rPr>
+        <w:t xml:space="preserve">Hedge ratio) * </w:t>
+      </w:r>
+      <w:proofErr w:type="gramStart"/>
+      <w:r>
+        <w:rPr>
+          <w:rFonts w:ascii="Times New Roman" w:hAnsi="Times New Roman" w:cs="Times New Roman"/>
+        </w:rPr>
+        <w:t>X( Hedge</w:t>
+      </w:r>
+      <w:proofErr w:type="gramEnd"/>
+      <w:r>
+        <w:rPr>
+          <w:rFonts w:ascii="Times New Roman" w:hAnsi="Times New Roman" w:cs="Times New Roman"/>
+        </w:rPr>
+        <w:t xml:space="preserve"> asset)</w:t>
       </w:r>
     </w:p>
     <w:p>
@@ -2183,6 +3996,7 @@
               <w:rPr>
                 <w:rFonts w:ascii="Times New Roman" w:hAnsi="Times New Roman" w:cs="Times New Roman"/>
               </w:rPr>
+              <w:lastRenderedPageBreak/>
               <w:t>Time</w:t>
             </w:r>
           </w:p>
@@ -2797,7 +4611,6 @@
               <w:rPr>
                 <w:rFonts w:ascii="Times New Roman" w:hAnsi="Times New Roman" w:cs="Times New Roman"/>
               </w:rPr>
-              <w:lastRenderedPageBreak/>
               <w:t>10:05</w:t>
             </w:r>
           </w:p>
@@ -2920,7 +4733,49 @@
         <w:rPr>
           <w:rFonts w:ascii="Times New Roman" w:hAnsi="Times New Roman" w:cs="Times New Roman"/>
         </w:rPr>
-        <w:t>our purpose is focus on base asset so we take detail of this and hedge is normal line theer will be regression line so most of the time base will be with regression line regression line is prediction base don historical data so if it not overalaps then this is the point that trader will look for</w:t>
+        <w:t xml:space="preserve">our purpose is focus on base asset so we take detail of this and hedge is normal line </w:t>
+      </w:r>
+      <w:proofErr w:type="spellStart"/>
+      <w:r>
+        <w:rPr>
+          <w:rFonts w:ascii="Times New Roman" w:hAnsi="Times New Roman" w:cs="Times New Roman"/>
+        </w:rPr>
+        <w:t>theer</w:t>
+      </w:r>
+      <w:proofErr w:type="spellEnd"/>
+      <w:r>
+        <w:rPr>
+          <w:rFonts w:ascii="Times New Roman" w:hAnsi="Times New Roman" w:cs="Times New Roman"/>
+        </w:rPr>
+        <w:t xml:space="preserve"> will be regression line so most of the time base will be with regression line regression line is prediction </w:t>
+      </w:r>
+      <w:proofErr w:type="spellStart"/>
+      <w:r>
+        <w:rPr>
+          <w:rFonts w:ascii="Times New Roman" w:hAnsi="Times New Roman" w:cs="Times New Roman"/>
+        </w:rPr>
+        <w:t>base don</w:t>
+      </w:r>
+      <w:proofErr w:type="spellEnd"/>
+      <w:r>
+        <w:rPr>
+          <w:rFonts w:ascii="Times New Roman" w:hAnsi="Times New Roman" w:cs="Times New Roman"/>
+        </w:rPr>
+        <w:t xml:space="preserve"> historical data so if it not </w:t>
+      </w:r>
+      <w:proofErr w:type="spellStart"/>
+      <w:r>
+        <w:rPr>
+          <w:rFonts w:ascii="Times New Roman" w:hAnsi="Times New Roman" w:cs="Times New Roman"/>
+        </w:rPr>
+        <w:t>overalaps</w:t>
+      </w:r>
+      <w:proofErr w:type="spellEnd"/>
+      <w:r>
+        <w:rPr>
+          <w:rFonts w:ascii="Times New Roman" w:hAnsi="Times New Roman" w:cs="Times New Roman"/>
+        </w:rPr>
+        <w:t xml:space="preserve"> then this is the point that trader will look for</w:t>
       </w:r>
     </w:p>
     <w:p>
@@ -3105,22 +4960,49 @@
         <w:rPr>
           <w:rFonts w:ascii="Times New Roman" w:hAnsi="Times New Roman" w:cs="Times New Roman"/>
         </w:rPr>
-        <w:t>Σ ( (X - X̄) * (Y - Ȳ) )</w:t>
-      </w:r>
-      <w:r>
-        <w:rPr>
-          <w:rFonts w:ascii="Times New Roman" w:hAnsi="Times New Roman" w:cs="Times New Roman"/>
-        </w:rPr>
-        <w:t xml:space="preserve"> – calulcate X and Y covariance</w:t>
-      </w:r>
-      <w:r>
-        <w:t xml:space="preserve"> </w:t>
-      </w:r>
-      <w:r>
-        <w:rPr>
-          <w:rFonts w:ascii="Times New Roman" w:hAnsi="Times New Roman" w:cs="Times New Roman"/>
-        </w:rPr>
-        <w:t>If both are above average, you get a positive number.</w:t>
+        <w:t xml:space="preserve">Σ </w:t>
+      </w:r>
+      <w:proofErr w:type="gramStart"/>
+      <w:r>
+        <w:rPr>
+          <w:rFonts w:ascii="Times New Roman" w:hAnsi="Times New Roman" w:cs="Times New Roman"/>
+        </w:rPr>
+        <w:t>( (</w:t>
+      </w:r>
+      <w:proofErr w:type="gramEnd"/>
+      <w:r>
+        <w:rPr>
+          <w:rFonts w:ascii="Times New Roman" w:hAnsi="Times New Roman" w:cs="Times New Roman"/>
+        </w:rPr>
+        <w:t>X - X̄) * (Y - Ȳ</w:t>
+      </w:r>
+      <w:proofErr w:type="gramStart"/>
+      <w:r>
+        <w:rPr>
+          <w:rFonts w:ascii="Times New Roman" w:hAnsi="Times New Roman" w:cs="Times New Roman"/>
+        </w:rPr>
+        <w:t>) )</w:t>
+      </w:r>
+      <w:proofErr w:type="gramEnd"/>
+      <w:r>
+        <w:rPr>
+          <w:rFonts w:ascii="Times New Roman" w:hAnsi="Times New Roman" w:cs="Times New Roman"/>
+        </w:rPr>
+        <w:t xml:space="preserve"> – </w:t>
+      </w:r>
+      <w:proofErr w:type="spellStart"/>
+      <w:r>
+        <w:rPr>
+          <w:rFonts w:ascii="Times New Roman" w:hAnsi="Times New Roman" w:cs="Times New Roman"/>
+        </w:rPr>
+        <w:t>calulcate</w:t>
+      </w:r>
+      <w:proofErr w:type="spellEnd"/>
+      <w:r>
+        <w:rPr>
+          <w:rFonts w:ascii="Times New Roman" w:hAnsi="Times New Roman" w:cs="Times New Roman"/>
+        </w:rPr>
+        <w:t xml:space="preserve"> X and Y covariance If both are above average, you get a positive number.</w:t>
       </w:r>
     </w:p>
     <w:p>
@@ -3191,13 +5073,49 @@
         <w:rPr>
           <w:rFonts w:ascii="Times New Roman" w:hAnsi="Times New Roman" w:cs="Times New Roman"/>
         </w:rPr>
-        <w:t>Σ ( (X - X̄)² )</w:t>
-      </w:r>
-      <w:r>
-        <w:rPr>
-          <w:rFonts w:ascii="Times New Roman" w:hAnsi="Times New Roman" w:cs="Times New Roman"/>
-        </w:rPr>
-        <w:t>: This is variance of hedge asset. Square purpose is to determine maximum deviation. So it adds up even if it is negative</w:t>
+        <w:t xml:space="preserve">Σ </w:t>
+      </w:r>
+      <w:proofErr w:type="gramStart"/>
+      <w:r>
+        <w:rPr>
+          <w:rFonts w:ascii="Times New Roman" w:hAnsi="Times New Roman" w:cs="Times New Roman"/>
+        </w:rPr>
+        <w:t>( (</w:t>
+      </w:r>
+      <w:proofErr w:type="gramEnd"/>
+      <w:r>
+        <w:rPr>
+          <w:rFonts w:ascii="Times New Roman" w:hAnsi="Times New Roman" w:cs="Times New Roman"/>
+        </w:rPr>
+        <w:t xml:space="preserve">X - </w:t>
+      </w:r>
+      <w:proofErr w:type="gramStart"/>
+      <w:r>
+        <w:rPr>
+          <w:rFonts w:ascii="Times New Roman" w:hAnsi="Times New Roman" w:cs="Times New Roman"/>
+        </w:rPr>
+        <w:t>X̄)²</w:t>
+      </w:r>
+      <w:proofErr w:type="gramEnd"/>
+      <w:r>
+        <w:rPr>
+          <w:rFonts w:ascii="Times New Roman" w:hAnsi="Times New Roman" w:cs="Times New Roman"/>
+        </w:rPr>
+        <w:t xml:space="preserve"> ): This is variance of hedge asset. Square purpose is to determine maximum deviation. </w:t>
+      </w:r>
+      <w:proofErr w:type="gramStart"/>
+      <w:r>
+        <w:rPr>
+          <w:rFonts w:ascii="Times New Roman" w:hAnsi="Times New Roman" w:cs="Times New Roman"/>
+        </w:rPr>
+        <w:t>So</w:t>
+      </w:r>
+      <w:proofErr w:type="gramEnd"/>
+      <w:r>
+        <w:rPr>
+          <w:rFonts w:ascii="Times New Roman" w:hAnsi="Times New Roman" w:cs="Times New Roman"/>
+        </w:rPr>
+        <w:t xml:space="preserve"> it adds up even if it is negative</w:t>
       </w:r>
     </w:p>
     <w:p>
@@ -3222,33 +5140,91 @@
         <w:rPr>
           <w:rFonts w:ascii="Times New Roman" w:hAnsi="Times New Roman" w:cs="Times New Roman"/>
         </w:rPr>
-        <w:t>What decision trader make based on above concept:</w:t>
-      </w:r>
-    </w:p>
-    <w:p>
-      <w:pPr>
-        <w:rPr>
-          <w:rFonts w:ascii="Times New Roman" w:hAnsi="Times New Roman" w:cs="Times New Roman"/>
-        </w:rPr>
-      </w:pPr>
-      <w:r>
-        <w:rPr>
-          <w:rFonts w:ascii="Times New Roman" w:hAnsi="Times New Roman" w:cs="Times New Roman"/>
-        </w:rPr>
-        <w:t>Trader views base asset value in normal case it should overlap with regression line. But if there is major change in base asset value then lets say it is increased or decreased then trader can spot from these chart and can proceed for further analysis on other charts to procced for trade.</w:t>
-      </w:r>
-    </w:p>
-    <w:p>
-      <w:pPr>
-        <w:rPr>
-          <w:rFonts w:ascii="Times New Roman" w:hAnsi="Times New Roman" w:cs="Times New Roman"/>
-        </w:rPr>
-      </w:pPr>
-      <w:r>
-        <w:rPr>
-          <w:rFonts w:ascii="Times New Roman" w:hAnsi="Times New Roman" w:cs="Times New Roman"/>
-        </w:rPr>
-        <w:t>If increased then can proceed for sell of base asset and buy of under priced hedge asset. Opposite in case if decreased in base asset.</w:t>
+        <w:t xml:space="preserve">What decision trader </w:t>
+      </w:r>
+      <w:proofErr w:type="gramStart"/>
+      <w:r>
+        <w:rPr>
+          <w:rFonts w:ascii="Times New Roman" w:hAnsi="Times New Roman" w:cs="Times New Roman"/>
+        </w:rPr>
+        <w:t>make</w:t>
+      </w:r>
+      <w:proofErr w:type="gramEnd"/>
+      <w:r>
+        <w:rPr>
+          <w:rFonts w:ascii="Times New Roman" w:hAnsi="Times New Roman" w:cs="Times New Roman"/>
+        </w:rPr>
+        <w:t xml:space="preserve"> based on above concept:</w:t>
+      </w:r>
+    </w:p>
+    <w:p>
+      <w:pPr>
+        <w:rPr>
+          <w:rFonts w:ascii="Times New Roman" w:hAnsi="Times New Roman" w:cs="Times New Roman"/>
+        </w:rPr>
+      </w:pPr>
+      <w:r>
+        <w:rPr>
+          <w:rFonts w:ascii="Times New Roman" w:hAnsi="Times New Roman" w:cs="Times New Roman"/>
+        </w:rPr>
+        <w:t xml:space="preserve">Trader views base asset value in normal case it should overlap with regression line. But if there is major change in base asset value then </w:t>
+      </w:r>
+      <w:proofErr w:type="spellStart"/>
+      <w:proofErr w:type="gramStart"/>
+      <w:r>
+        <w:rPr>
+          <w:rFonts w:ascii="Times New Roman" w:hAnsi="Times New Roman" w:cs="Times New Roman"/>
+        </w:rPr>
+        <w:t>lets</w:t>
+      </w:r>
+      <w:proofErr w:type="spellEnd"/>
+      <w:proofErr w:type="gramEnd"/>
+      <w:r>
+        <w:rPr>
+          <w:rFonts w:ascii="Times New Roman" w:hAnsi="Times New Roman" w:cs="Times New Roman"/>
+        </w:rPr>
+        <w:t xml:space="preserve"> say it is increased or decreased then trader can spot from </w:t>
+      </w:r>
+      <w:proofErr w:type="gramStart"/>
+      <w:r>
+        <w:rPr>
+          <w:rFonts w:ascii="Times New Roman" w:hAnsi="Times New Roman" w:cs="Times New Roman"/>
+        </w:rPr>
+        <w:t>these chart</w:t>
+      </w:r>
+      <w:proofErr w:type="gramEnd"/>
+      <w:r>
+        <w:rPr>
+          <w:rFonts w:ascii="Times New Roman" w:hAnsi="Times New Roman" w:cs="Times New Roman"/>
+        </w:rPr>
+        <w:t xml:space="preserve"> and can proceed for further analysis on other charts to procced for trade.</w:t>
+      </w:r>
+    </w:p>
+    <w:p>
+      <w:pPr>
+        <w:rPr>
+          <w:rFonts w:ascii="Times New Roman" w:hAnsi="Times New Roman" w:cs="Times New Roman"/>
+        </w:rPr>
+      </w:pPr>
+      <w:r>
+        <w:rPr>
+          <w:rFonts w:ascii="Times New Roman" w:hAnsi="Times New Roman" w:cs="Times New Roman"/>
+        </w:rPr>
+        <w:t xml:space="preserve">If increased then can proceed for sell of base asset and buy of </w:t>
+      </w:r>
+      <w:proofErr w:type="gramStart"/>
+      <w:r>
+        <w:rPr>
+          <w:rFonts w:ascii="Times New Roman" w:hAnsi="Times New Roman" w:cs="Times New Roman"/>
+        </w:rPr>
+        <w:t>under priced</w:t>
+      </w:r>
+      <w:proofErr w:type="gramEnd"/>
+      <w:r>
+        <w:rPr>
+          <w:rFonts w:ascii="Times New Roman" w:hAnsi="Times New Roman" w:cs="Times New Roman"/>
+        </w:rPr>
+        <w:t xml:space="preserve"> hedge asset. Opposite in case if decreased in base asset.</w:t>
       </w:r>
     </w:p>
     <w:p>
@@ -3282,18 +5258,97 @@
           <w:rFonts w:ascii="Times New Roman" w:hAnsi="Times New Roman" w:cs="Times New Roman"/>
         </w:rPr>
       </w:pPr>
-      <w:r>
-        <w:rPr>
-          <w:rFonts w:ascii="Times New Roman" w:hAnsi="Times New Roman" w:cs="Times New Roman"/>
-        </w:rPr>
-        <w:t>X_with_const_for_prediction = sm.add_constant(aligned_prices["X"])</w:t>
+      <w:proofErr w:type="spellStart"/>
+      <w:r>
+        <w:rPr>
+          <w:rFonts w:ascii="Times New Roman" w:hAnsi="Times New Roman" w:cs="Times New Roman"/>
+        </w:rPr>
+        <w:t>X_with_const_for_prediction</w:t>
+      </w:r>
+      <w:proofErr w:type="spellEnd"/>
+      <w:r>
+        <w:rPr>
+          <w:rFonts w:ascii="Times New Roman" w:hAnsi="Times New Roman" w:cs="Times New Roman"/>
+        </w:rPr>
+        <w:t xml:space="preserve"> = </w:t>
+      </w:r>
+      <w:proofErr w:type="spellStart"/>
+      <w:r>
+        <w:rPr>
+          <w:rFonts w:ascii="Times New Roman" w:hAnsi="Times New Roman" w:cs="Times New Roman"/>
+        </w:rPr>
+        <w:t>sm.add_constant</w:t>
+      </w:r>
+      <w:proofErr w:type="spellEnd"/>
+      <w:r>
+        <w:rPr>
+          <w:rFonts w:ascii="Times New Roman" w:hAnsi="Times New Roman" w:cs="Times New Roman"/>
+        </w:rPr>
+        <w:t>(</w:t>
+      </w:r>
+      <w:proofErr w:type="spellStart"/>
+      <w:r>
+        <w:rPr>
+          <w:rFonts w:ascii="Times New Roman" w:hAnsi="Times New Roman" w:cs="Times New Roman"/>
+        </w:rPr>
+        <w:t>aligned_prices</w:t>
+      </w:r>
+      <w:proofErr w:type="spellEnd"/>
+      <w:r>
+        <w:rPr>
+          <w:rFonts w:ascii="Times New Roman" w:hAnsi="Times New Roman" w:cs="Times New Roman"/>
+        </w:rPr>
+        <w:t>["X"])</w:t>
       </w:r>
       <w:r>
         <w:rPr>
           <w:rFonts w:ascii="Times New Roman" w:hAnsi="Times New Roman" w:cs="Times New Roman"/>
         </w:rPr>
         <w:br/>
-        <w:t>regression_line = model.predict(X_with_const_for_prediction)</w:t>
+      </w:r>
+      <w:proofErr w:type="spellStart"/>
+      <w:r>
+        <w:rPr>
+          <w:rFonts w:ascii="Times New Roman" w:hAnsi="Times New Roman" w:cs="Times New Roman"/>
+        </w:rPr>
+        <w:t>regression_line</w:t>
+      </w:r>
+      <w:proofErr w:type="spellEnd"/>
+      <w:r>
+        <w:rPr>
+          <w:rFonts w:ascii="Times New Roman" w:hAnsi="Times New Roman" w:cs="Times New Roman"/>
+        </w:rPr>
+        <w:t xml:space="preserve"> = </w:t>
+      </w:r>
+      <w:proofErr w:type="spellStart"/>
+      <w:proofErr w:type="gramStart"/>
+      <w:r>
+        <w:rPr>
+          <w:rFonts w:ascii="Times New Roman" w:hAnsi="Times New Roman" w:cs="Times New Roman"/>
+        </w:rPr>
+        <w:t>model.predict</w:t>
+      </w:r>
+      <w:proofErr w:type="spellEnd"/>
+      <w:proofErr w:type="gramEnd"/>
+      <w:r>
+        <w:rPr>
+          <w:rFonts w:ascii="Times New Roman" w:hAnsi="Times New Roman" w:cs="Times New Roman"/>
+        </w:rPr>
+        <w:t>(</w:t>
+      </w:r>
+      <w:proofErr w:type="spellStart"/>
+      <w:r>
+        <w:rPr>
+          <w:rFonts w:ascii="Times New Roman" w:hAnsi="Times New Roman" w:cs="Times New Roman"/>
+        </w:rPr>
+        <w:t>X_with_const_for_prediction</w:t>
+      </w:r>
+      <w:proofErr w:type="spellEnd"/>
+      <w:r>
+        <w:rPr>
+          <w:rFonts w:ascii="Times New Roman" w:hAnsi="Times New Roman" w:cs="Times New Roman"/>
+        </w:rPr>
+        <w:t>)</w:t>
       </w:r>
     </w:p>
     <w:p>
@@ -3315,29 +5370,33 @@
         </w:rPr>
         <w:t xml:space="preserve">In above </w:t>
       </w:r>
+      <w:proofErr w:type="spellStart"/>
       <w:r>
         <w:rPr>
           <w:rFonts w:ascii="Times New Roman" w:hAnsi="Times New Roman" w:cs="Times New Roman"/>
         </w:rPr>
         <w:t>statsmodels</w:t>
       </w:r>
-      <w:r>
-        <w:rPr>
-          <w:rFonts w:ascii="Times New Roman" w:hAnsi="Times New Roman" w:cs="Times New Roman"/>
-        </w:rPr>
-        <w:t xml:space="preserve"> of sm we use OLS </w:t>
-      </w:r>
-      <w:r>
-        <w:rPr>
-          <w:rFonts w:ascii="Times New Roman" w:hAnsi="Times New Roman" w:cs="Times New Roman"/>
-        </w:rPr>
-        <w:t>Ordinary Least Squares</w:t>
-      </w:r>
-      <w:r>
-        <w:rPr>
-          <w:rFonts w:ascii="Times New Roman" w:hAnsi="Times New Roman" w:cs="Times New Roman"/>
-        </w:rPr>
-        <w:t xml:space="preserve"> regression.</w:t>
+      <w:proofErr w:type="spellEnd"/>
+      <w:r>
+        <w:rPr>
+          <w:rFonts w:ascii="Times New Roman" w:hAnsi="Times New Roman" w:cs="Times New Roman"/>
+        </w:rPr>
+        <w:t xml:space="preserve"> of </w:t>
+      </w:r>
+      <w:proofErr w:type="spellStart"/>
+      <w:r>
+        <w:rPr>
+          <w:rFonts w:ascii="Times New Roman" w:hAnsi="Times New Roman" w:cs="Times New Roman"/>
+        </w:rPr>
+        <w:t>sm</w:t>
+      </w:r>
+      <w:proofErr w:type="spellEnd"/>
+      <w:r>
+        <w:rPr>
+          <w:rFonts w:ascii="Times New Roman" w:hAnsi="Times New Roman" w:cs="Times New Roman"/>
+        </w:rPr>
+        <w:t xml:space="preserve"> we use OLS Ordinary Least Squares regression.</w:t>
       </w:r>
     </w:p>
     <w:p>
@@ -3363,7 +5422,6 @@
         <w:rPr>
           <w:rFonts w:ascii="Times New Roman" w:hAnsi="Times New Roman" w:cs="Times New Roman"/>
         </w:rPr>
-        <w:lastRenderedPageBreak/>
         <w:t>We pass it hedge price so based on that we get regression value for base asset.</w:t>
       </w:r>
     </w:p>
@@ -3421,7 +5479,13 @@
         <w:t>Requirement Goal: To get identify concrete, statistically significant trading opportunities based on mean-reverting nature of the pair's relationship</w:t>
       </w:r>
     </w:p>
-    <w:p/>
+    <w:p>
+      <w:pPr>
+        <w:rPr>
+          <w:rFonts w:ascii="Times New Roman" w:hAnsi="Times New Roman" w:cs="Times New Roman"/>
+        </w:rPr>
+      </w:pPr>
+    </w:p>
     <w:p>
       <w:pPr>
         <w:rPr>
@@ -3458,20 +5522,48 @@
         <w:rPr>
           <w:rFonts w:ascii="Times New Roman" w:hAnsi="Times New Roman" w:cs="Times New Roman"/>
         </w:rPr>
-        <w:t>Series 1: An AreaSeries for the Spread on the left price scale.</w:t>
-      </w:r>
-    </w:p>
-    <w:p>
-      <w:pPr>
-        <w:rPr>
-          <w:rFonts w:ascii="Times New Roman" w:hAnsi="Times New Roman" w:cs="Times New Roman"/>
-        </w:rPr>
-      </w:pPr>
-      <w:r>
-        <w:rPr>
-          <w:rFonts w:ascii="Times New Roman" w:hAnsi="Times New Roman" w:cs="Times New Roman"/>
-        </w:rPr>
-        <w:t>Series 2: A LineSeries for the Z-Score on the right price scale.</w:t>
+        <w:t xml:space="preserve">Series 1: An </w:t>
+      </w:r>
+      <w:proofErr w:type="spellStart"/>
+      <w:r>
+        <w:rPr>
+          <w:rFonts w:ascii="Times New Roman" w:hAnsi="Times New Roman" w:cs="Times New Roman"/>
+        </w:rPr>
+        <w:t>AreaSeries</w:t>
+      </w:r>
+      <w:proofErr w:type="spellEnd"/>
+      <w:r>
+        <w:rPr>
+          <w:rFonts w:ascii="Times New Roman" w:hAnsi="Times New Roman" w:cs="Times New Roman"/>
+        </w:rPr>
+        <w:t xml:space="preserve"> for the Spread on the left price scale.</w:t>
+      </w:r>
+    </w:p>
+    <w:p>
+      <w:pPr>
+        <w:rPr>
+          <w:rFonts w:ascii="Times New Roman" w:hAnsi="Times New Roman" w:cs="Times New Roman"/>
+        </w:rPr>
+      </w:pPr>
+      <w:r>
+        <w:rPr>
+          <w:rFonts w:ascii="Times New Roman" w:hAnsi="Times New Roman" w:cs="Times New Roman"/>
+        </w:rPr>
+        <w:t xml:space="preserve">Series 2: A </w:t>
+      </w:r>
+      <w:proofErr w:type="spellStart"/>
+      <w:r>
+        <w:rPr>
+          <w:rFonts w:ascii="Times New Roman" w:hAnsi="Times New Roman" w:cs="Times New Roman"/>
+        </w:rPr>
+        <w:t>LineSeries</w:t>
+      </w:r>
+      <w:proofErr w:type="spellEnd"/>
+      <w:r>
+        <w:rPr>
+          <w:rFonts w:ascii="Times New Roman" w:hAnsi="Times New Roman" w:cs="Times New Roman"/>
+        </w:rPr>
+        <w:t xml:space="preserve"> for the Z-Score on the right price scale.</w:t>
       </w:r>
     </w:p>
     <w:p>
@@ -3517,13 +5609,7 @@
         <w:rPr>
           <w:rFonts w:ascii="Times New Roman" w:hAnsi="Times New Roman" w:cs="Times New Roman"/>
         </w:rPr>
-        <w:t>Business &amp; Trading Point of View</w:t>
-      </w:r>
-      <w:r>
-        <w:rPr>
-          <w:rFonts w:ascii="Times New Roman" w:hAnsi="Times New Roman" w:cs="Times New Roman"/>
-        </w:rPr>
-        <w:t>:</w:t>
+        <w:t>Business &amp; Trading Point of View:</w:t>
       </w:r>
     </w:p>
     <w:p>
@@ -3574,8 +5660,30 @@
         <w:rPr>
           <w:rFonts w:ascii="Times New Roman" w:hAnsi="Times New Roman" w:cs="Times New Roman"/>
         </w:rPr>
-        <w:t>Visual Gap = Y_actual - Y_expected</w:t>
-      </w:r>
+        <w:t xml:space="preserve">Visual Gap = </w:t>
+      </w:r>
+      <w:proofErr w:type="spellStart"/>
+      <w:r>
+        <w:rPr>
+          <w:rFonts w:ascii="Times New Roman" w:hAnsi="Times New Roman" w:cs="Times New Roman"/>
+        </w:rPr>
+        <w:t>Y_actual</w:t>
+      </w:r>
+      <w:proofErr w:type="spellEnd"/>
+      <w:r>
+        <w:rPr>
+          <w:rFonts w:ascii="Times New Roman" w:hAnsi="Times New Roman" w:cs="Times New Roman"/>
+        </w:rPr>
+        <w:t xml:space="preserve"> - </w:t>
+      </w:r>
+      <w:proofErr w:type="spellStart"/>
+      <w:r>
+        <w:rPr>
+          <w:rFonts w:ascii="Times New Roman" w:hAnsi="Times New Roman" w:cs="Times New Roman"/>
+        </w:rPr>
+        <w:t>Y_expected</w:t>
+      </w:r>
+      <w:proofErr w:type="spellEnd"/>
     </w:p>
     <w:p>
       <w:pPr>
@@ -3589,19 +5697,35 @@
         <w:rPr>
           <w:rFonts w:ascii="Times New Roman" w:hAnsi="Times New Roman" w:cs="Times New Roman"/>
         </w:rPr>
-        <w:t>Substitute the formula for Y_expected:</w:t>
-      </w:r>
-      <w:r>
-        <w:rPr>
-          <w:rFonts w:ascii="Times New Roman" w:hAnsi="Times New Roman" w:cs="Times New Roman"/>
-        </w:rPr>
-        <w:t xml:space="preserve"> </w:t>
-      </w:r>
-      <w:r>
-        <w:rPr>
-          <w:rFonts w:ascii="Times New Roman" w:hAnsi="Times New Roman" w:cs="Times New Roman"/>
-        </w:rPr>
-        <w:t>Visual Gap = Y_actual - (a + b*X)</w:t>
+        <w:t xml:space="preserve">Substitute the formula for </w:t>
+      </w:r>
+      <w:proofErr w:type="spellStart"/>
+      <w:r>
+        <w:rPr>
+          <w:rFonts w:ascii="Times New Roman" w:hAnsi="Times New Roman" w:cs="Times New Roman"/>
+        </w:rPr>
+        <w:t>Y_expected</w:t>
+      </w:r>
+      <w:proofErr w:type="spellEnd"/>
+      <w:r>
+        <w:rPr>
+          <w:rFonts w:ascii="Times New Roman" w:hAnsi="Times New Roman" w:cs="Times New Roman"/>
+        </w:rPr>
+        <w:t xml:space="preserve">: Visual Gap = </w:t>
+      </w:r>
+      <w:proofErr w:type="spellStart"/>
+      <w:r>
+        <w:rPr>
+          <w:rFonts w:ascii="Times New Roman" w:hAnsi="Times New Roman" w:cs="Times New Roman"/>
+        </w:rPr>
+        <w:t>Y_actual</w:t>
+      </w:r>
+      <w:proofErr w:type="spellEnd"/>
+      <w:r>
+        <w:rPr>
+          <w:rFonts w:ascii="Times New Roman" w:hAnsi="Times New Roman" w:cs="Times New Roman"/>
+        </w:rPr>
+        <w:t xml:space="preserve"> - (a + b*X)</w:t>
       </w:r>
     </w:p>
     <w:p>
@@ -3616,7 +5740,21 @@
         <w:rPr>
           <w:rFonts w:ascii="Times New Roman" w:hAnsi="Times New Roman" w:cs="Times New Roman"/>
         </w:rPr>
-        <w:t>Visual Gap = (Y_actual - b*X) - a</w:t>
+        <w:t>Visual Gap = (</w:t>
+      </w:r>
+      <w:proofErr w:type="spellStart"/>
+      <w:r>
+        <w:rPr>
+          <w:rFonts w:ascii="Times New Roman" w:hAnsi="Times New Roman" w:cs="Times New Roman"/>
+        </w:rPr>
+        <w:t>Y_actual</w:t>
+      </w:r>
+      <w:proofErr w:type="spellEnd"/>
+      <w:r>
+        <w:rPr>
+          <w:rFonts w:ascii="Times New Roman" w:hAnsi="Times New Roman" w:cs="Times New Roman"/>
+        </w:rPr>
+        <w:t xml:space="preserve"> - b*X) - a</w:t>
       </w:r>
     </w:p>
     <w:p>
@@ -3631,7 +5769,21 @@
         <w:rPr>
           <w:rFonts w:ascii="Times New Roman" w:hAnsi="Times New Roman" w:cs="Times New Roman"/>
         </w:rPr>
-        <w:t>We know that Spread = (Y_actual - b*X).</w:t>
+        <w:t>We know that Spread = (</w:t>
+      </w:r>
+      <w:proofErr w:type="spellStart"/>
+      <w:r>
+        <w:rPr>
+          <w:rFonts w:ascii="Times New Roman" w:hAnsi="Times New Roman" w:cs="Times New Roman"/>
+        </w:rPr>
+        <w:t>Y_actual</w:t>
+      </w:r>
+      <w:proofErr w:type="spellEnd"/>
+      <w:r>
+        <w:rPr>
+          <w:rFonts w:ascii="Times New Roman" w:hAnsi="Times New Roman" w:cs="Times New Roman"/>
+        </w:rPr>
+        <w:t xml:space="preserve"> - b*X).</w:t>
       </w:r>
     </w:p>
     <w:p>
@@ -3661,19 +5813,7 @@
         <w:rPr>
           <w:rFonts w:ascii="Times New Roman" w:hAnsi="Times New Roman" w:cs="Times New Roman"/>
         </w:rPr>
-        <w:t xml:space="preserve">Visual Gap = Spread </w:t>
-      </w:r>
-      <w:r>
-        <w:rPr>
-          <w:rFonts w:ascii="Times New Roman" w:hAnsi="Times New Roman" w:cs="Times New Roman"/>
-        </w:rPr>
-        <w:t>–</w:t>
-      </w:r>
-      <w:r>
-        <w:rPr>
-          <w:rFonts w:ascii="Times New Roman" w:hAnsi="Times New Roman" w:cs="Times New Roman"/>
-        </w:rPr>
-        <w:t xml:space="preserve"> a</w:t>
+        <w:t>Visual Gap = Spread – a</w:t>
       </w:r>
     </w:p>
     <w:p>
@@ -3783,6 +5923,7 @@
                 <w:lang w:eastAsia="en-IN"/>
                 <w14:ligatures w14:val="none"/>
               </w:rPr>
+              <w:lastRenderedPageBreak/>
               <w:t>Day</w:t>
             </w:r>
           </w:p>
@@ -3988,7 +6129,6 @@
                 <w:lang w:eastAsia="en-IN"/>
                 <w14:ligatures w14:val="none"/>
               </w:rPr>
-              <w:lastRenderedPageBreak/>
               <w:t>2</w:t>
             </w:r>
           </w:p>
@@ -4369,7 +6509,21 @@
         <w:rPr>
           <w:rFonts w:ascii="Times New Roman" w:hAnsi="Times New Roman" w:cs="Times New Roman"/>
         </w:rPr>
-        <w:t>What decision trader make based on above concept:</w:t>
+        <w:t xml:space="preserve">What decision trader </w:t>
+      </w:r>
+      <w:proofErr w:type="gramStart"/>
+      <w:r>
+        <w:rPr>
+          <w:rFonts w:ascii="Times New Roman" w:hAnsi="Times New Roman" w:cs="Times New Roman"/>
+        </w:rPr>
+        <w:t>make</w:t>
+      </w:r>
+      <w:proofErr w:type="gramEnd"/>
+      <w:r>
+        <w:rPr>
+          <w:rFonts w:ascii="Times New Roman" w:hAnsi="Times New Roman" w:cs="Times New Roman"/>
+        </w:rPr>
+        <w:t xml:space="preserve"> based on above concept:</w:t>
       </w:r>
     </w:p>
     <w:p>
@@ -4429,6 +6583,7 @@
         <w:rPr>
           <w:rFonts w:ascii="Times New Roman" w:hAnsi="Times New Roman" w:cs="Times New Roman"/>
         </w:rPr>
+        <w:lastRenderedPageBreak/>
         <w:t>So, the rule is:</w:t>
       </w:r>
     </w:p>
@@ -4486,7 +6641,6 @@
         <w:rPr>
           <w:rFonts w:ascii="Times New Roman" w:hAnsi="Times New Roman" w:cs="Times New Roman"/>
         </w:rPr>
-        <w:lastRenderedPageBreak/>
         <w:t>Chart 3: Rolling Correlation</w:t>
       </w:r>
     </w:p>
@@ -4500,19 +6654,21 @@
         <w:rPr>
           <w:rFonts w:ascii="Times New Roman" w:hAnsi="Times New Roman" w:cs="Times New Roman"/>
         </w:rPr>
-        <w:t xml:space="preserve">Requirement goal: This value is to ensure that whether the </w:t>
-      </w:r>
-      <w:r>
-        <w:rPr>
-          <w:rFonts w:ascii="Times New Roman" w:hAnsi="Times New Roman" w:cs="Times New Roman"/>
-        </w:rPr>
-        <w:t>mean-reverting nature of the pair's relationship</w:t>
-      </w:r>
-      <w:r>
-        <w:rPr>
-          <w:rFonts w:ascii="Times New Roman" w:hAnsi="Times New Roman" w:cs="Times New Roman"/>
-        </w:rPr>
-        <w:t xml:space="preserve"> strong. Will two asset relation will come to normal or will it just keeps on moving away from each other. As trader profit is in it goes away but when it comes back.</w:t>
+        <w:t xml:space="preserve">Requirement goal: This value is to ensure that whether the mean-reverting nature of the pair's relationship strong. Will two asset relation will come to normal or will it just </w:t>
+      </w:r>
+      <w:proofErr w:type="gramStart"/>
+      <w:r>
+        <w:rPr>
+          <w:rFonts w:ascii="Times New Roman" w:hAnsi="Times New Roman" w:cs="Times New Roman"/>
+        </w:rPr>
+        <w:t>keeps</w:t>
+      </w:r>
+      <w:proofErr w:type="gramEnd"/>
+      <w:r>
+        <w:rPr>
+          <w:rFonts w:ascii="Times New Roman" w:hAnsi="Times New Roman" w:cs="Times New Roman"/>
+        </w:rPr>
+        <w:t xml:space="preserve"> on moving away from each other. As trader profit is in it goes away but when it comes back.</w:t>
       </w:r>
     </w:p>
     <w:p>
@@ -4560,12 +6716,14 @@
         </w:rPr>
         <w:t xml:space="preserve">Series: A single </w:t>
       </w:r>
+      <w:proofErr w:type="spellStart"/>
       <w:r>
         <w:rPr>
           <w:rFonts w:ascii="Times New Roman" w:hAnsi="Times New Roman" w:cs="Times New Roman"/>
         </w:rPr>
         <w:t>BaselineSeries</w:t>
       </w:r>
+      <w:proofErr w:type="spellEnd"/>
       <w:r>
         <w:rPr>
           <w:rFonts w:ascii="Times New Roman" w:hAnsi="Times New Roman" w:cs="Times New Roman"/>
@@ -4671,19 +6829,7 @@
         <w:rPr>
           <w:rFonts w:ascii="Times New Roman" w:hAnsi="Times New Roman" w:cs="Times New Roman"/>
         </w:rPr>
-        <w:t>Rolling Correlation</w:t>
-      </w:r>
-      <w:r>
-        <w:rPr>
-          <w:rFonts w:ascii="Times New Roman" w:hAnsi="Times New Roman" w:cs="Times New Roman"/>
-        </w:rPr>
-        <w:t xml:space="preserve">: </w:t>
-      </w:r>
-      <w:r>
-        <w:rPr>
-          <w:rFonts w:ascii="Times New Roman" w:hAnsi="Times New Roman" w:cs="Times New Roman"/>
-        </w:rPr>
-        <w:t>whether the relation between base and hedge is strong means will it return to normal expected relation again</w:t>
+        <w:t>Rolling Correlation: whether the relation between base and hedge is strong means will it return to normal expected relation again</w:t>
       </w:r>
       <w:r>
         <w:rPr>
@@ -4752,7 +6898,21 @@
         <w:rPr>
           <w:rFonts w:ascii="Times New Roman" w:hAnsi="Times New Roman" w:cs="Times New Roman"/>
         </w:rPr>
-        <w:t>What decision trader make based on above concept:</w:t>
+        <w:t xml:space="preserve">What decision trader </w:t>
+      </w:r>
+      <w:proofErr w:type="gramStart"/>
+      <w:r>
+        <w:rPr>
+          <w:rFonts w:ascii="Times New Roman" w:hAnsi="Times New Roman" w:cs="Times New Roman"/>
+        </w:rPr>
+        <w:t>make</w:t>
+      </w:r>
+      <w:proofErr w:type="gramEnd"/>
+      <w:r>
+        <w:rPr>
+          <w:rFonts w:ascii="Times New Roman" w:hAnsi="Times New Roman" w:cs="Times New Roman"/>
+        </w:rPr>
+        <w:t xml:space="preserve"> based on above concept:</w:t>
       </w:r>
     </w:p>
     <w:p>
@@ -4806,13 +6966,7 @@
         <w:rPr>
           <w:rFonts w:ascii="Times New Roman" w:hAnsi="Times New Roman" w:cs="Times New Roman"/>
         </w:rPr>
-        <w:t>The trader proceeds with confidence and executes the trade</w:t>
-      </w:r>
-      <w:r>
-        <w:rPr>
-          <w:rFonts w:ascii="Times New Roman" w:hAnsi="Times New Roman" w:cs="Times New Roman"/>
-        </w:rPr>
-        <w:t xml:space="preserve"> buy the base asset and sale the hedge asset</w:t>
+        <w:t>The trader proceeds with confidence and executes the trade buy the base asset and sale the hedge asset</w:t>
       </w:r>
     </w:p>
     <w:p>
@@ -4830,49 +6984,7 @@
         <w:rPr>
           <w:rFonts w:ascii="Times New Roman" w:hAnsi="Times New Roman" w:cs="Times New Roman"/>
         </w:rPr>
-        <w:t xml:space="preserve">Trader will also use this to monitor the position </w:t>
-      </w:r>
-      <w:r>
-        <w:rPr>
-          <w:rFonts w:ascii="Times New Roman" w:hAnsi="Times New Roman" w:cs="Times New Roman"/>
-        </w:rPr>
-        <w:t xml:space="preserve">if score is more than 0.7 it </w:t>
-      </w:r>
-      <w:r>
-        <w:rPr>
-          <w:rFonts w:ascii="Times New Roman" w:hAnsi="Times New Roman" w:cs="Times New Roman"/>
-        </w:rPr>
-        <w:t>keeps</w:t>
-      </w:r>
-      <w:r>
-        <w:rPr>
-          <w:rFonts w:ascii="Times New Roman" w:hAnsi="Times New Roman" w:cs="Times New Roman"/>
-        </w:rPr>
-        <w:t xml:space="preserve"> when either z-score </w:t>
-      </w:r>
-      <w:r>
-        <w:rPr>
-          <w:rFonts w:ascii="Times New Roman" w:hAnsi="Times New Roman" w:cs="Times New Roman"/>
-        </w:rPr>
-        <w:t>o</w:t>
-      </w:r>
-      <w:r>
-        <w:rPr>
-          <w:rFonts w:ascii="Times New Roman" w:hAnsi="Times New Roman" w:cs="Times New Roman"/>
-        </w:rPr>
-        <w:t>r spread is reduced or Correlation is low than 0.7 then tr</w:t>
-      </w:r>
-      <w:r>
-        <w:rPr>
-          <w:rFonts w:ascii="Times New Roman" w:hAnsi="Times New Roman" w:cs="Times New Roman"/>
-        </w:rPr>
-        <w:t>a</w:t>
-      </w:r>
-      <w:r>
-        <w:rPr>
-          <w:rFonts w:ascii="Times New Roman" w:hAnsi="Times New Roman" w:cs="Times New Roman"/>
-        </w:rPr>
-        <w:t>der will exit</w:t>
+        <w:t>Trader will also use this to monitor the position if score is more than 0.7 it keeps when either z-score or spread is reduced or Correlation is low than 0.7 then trader will exit</w:t>
       </w:r>
       <w:r>
         <w:rPr>
@@ -4894,6 +7006,216 @@
           <w:rFonts w:ascii="Times New Roman" w:hAnsi="Times New Roman" w:cs="Times New Roman"/>
         </w:rPr>
       </w:pPr>
+      <w:r>
+        <w:rPr>
+          <w:rFonts w:ascii="Times New Roman" w:hAnsi="Times New Roman" w:cs="Times New Roman"/>
+        </w:rPr>
+        <w:t xml:space="preserve">KPI: </w:t>
+      </w:r>
+    </w:p>
+    <w:p>
+      <w:pPr>
+        <w:rPr>
+          <w:rFonts w:ascii="Times New Roman" w:hAnsi="Times New Roman" w:cs="Times New Roman"/>
+        </w:rPr>
+      </w:pPr>
+      <w:r>
+        <w:rPr>
+          <w:rFonts w:ascii="Times New Roman" w:hAnsi="Times New Roman" w:cs="Times New Roman"/>
+        </w:rPr>
+        <w:t>Hedge Ratio:</w:t>
+      </w:r>
+    </w:p>
+    <w:p>
+      <w:pPr>
+        <w:rPr>
+          <w:rFonts w:ascii="Times New Roman" w:hAnsi="Times New Roman" w:cs="Times New Roman"/>
+        </w:rPr>
+      </w:pPr>
+      <w:r>
+        <w:rPr>
+          <w:rFonts w:ascii="Times New Roman" w:hAnsi="Times New Roman" w:cs="Times New Roman"/>
+        </w:rPr>
+        <w:lastRenderedPageBreak/>
+        <w:t xml:space="preserve">Strategy: "For every 1 unit of the Base Asset I sell, I must buy </w:t>
+      </w:r>
+      <w:proofErr w:type="spellStart"/>
+      <w:r>
+        <w:rPr>
+          <w:rFonts w:ascii="Times New Roman" w:hAnsi="Times New Roman" w:cs="Times New Roman"/>
+        </w:rPr>
+        <w:t>hedge_ratio</w:t>
+      </w:r>
+      <w:proofErr w:type="spellEnd"/>
+      <w:r>
+        <w:rPr>
+          <w:rFonts w:ascii="Times New Roman" w:hAnsi="Times New Roman" w:cs="Times New Roman"/>
+        </w:rPr>
+        <w:t xml:space="preserve"> units of the Hedge Asset."</w:t>
+      </w:r>
+    </w:p>
+    <w:p>
+      <w:pPr>
+        <w:rPr>
+          <w:rFonts w:ascii="Times New Roman" w:hAnsi="Times New Roman" w:cs="Times New Roman"/>
+        </w:rPr>
+      </w:pPr>
+      <w:r>
+        <w:rPr>
+          <w:rFonts w:ascii="Times New Roman" w:hAnsi="Times New Roman" w:cs="Times New Roman"/>
+        </w:rPr>
+        <w:t>Example:</w:t>
+      </w:r>
+    </w:p>
+    <w:p>
+      <w:pPr>
+        <w:rPr>
+          <w:rFonts w:ascii="Times New Roman" w:hAnsi="Times New Roman" w:cs="Times New Roman"/>
+        </w:rPr>
+      </w:pPr>
+      <w:r>
+        <w:rPr>
+          <w:rFonts w:ascii="Times New Roman" w:hAnsi="Times New Roman" w:cs="Times New Roman"/>
+        </w:rPr>
+        <w:t>The Z-Score hits +2.5 for ETH/BTC.</w:t>
+      </w:r>
+    </w:p>
+    <w:p>
+      <w:pPr>
+        <w:rPr>
+          <w:rFonts w:ascii="Times New Roman" w:hAnsi="Times New Roman" w:cs="Times New Roman"/>
+        </w:rPr>
+      </w:pPr>
+      <w:r>
+        <w:rPr>
+          <w:rFonts w:ascii="Times New Roman" w:hAnsi="Times New Roman" w:cs="Times New Roman"/>
+        </w:rPr>
+        <w:t xml:space="preserve">The </w:t>
+      </w:r>
+      <w:proofErr w:type="spellStart"/>
+      <w:r>
+        <w:rPr>
+          <w:rFonts w:ascii="Times New Roman" w:hAnsi="Times New Roman" w:cs="Times New Roman"/>
+        </w:rPr>
+        <w:t>hedge_ratio</w:t>
+      </w:r>
+      <w:proofErr w:type="spellEnd"/>
+      <w:r>
+        <w:rPr>
+          <w:rFonts w:ascii="Times New Roman" w:hAnsi="Times New Roman" w:cs="Times New Roman"/>
+        </w:rPr>
+        <w:t xml:space="preserve"> is 0.06.</w:t>
+      </w:r>
+    </w:p>
+    <w:p>
+      <w:pPr>
+        <w:rPr>
+          <w:rFonts w:ascii="Times New Roman" w:hAnsi="Times New Roman" w:cs="Times New Roman"/>
+        </w:rPr>
+      </w:pPr>
+      <w:r>
+        <w:rPr>
+          <w:rFonts w:ascii="Times New Roman" w:hAnsi="Times New Roman" w:cs="Times New Roman"/>
+        </w:rPr>
+        <w:t>The trader decides to short 10 ETH.</w:t>
+      </w:r>
+    </w:p>
+    <w:p>
+      <w:pPr>
+        <w:rPr>
+          <w:rFonts w:ascii="Times New Roman" w:hAnsi="Times New Roman" w:cs="Times New Roman"/>
+        </w:rPr>
+      </w:pPr>
+      <w:r>
+        <w:rPr>
+          <w:rFonts w:ascii="Times New Roman" w:hAnsi="Times New Roman" w:cs="Times New Roman"/>
+        </w:rPr>
+        <w:t>To hedge this, they must buy 10 * 0.06 = 0.6 BTC.</w:t>
+      </w:r>
+    </w:p>
+    <w:p>
+      <w:pPr>
+        <w:rPr>
+          <w:rFonts w:ascii="Times New Roman" w:hAnsi="Times New Roman" w:cs="Times New Roman"/>
+        </w:rPr>
+      </w:pPr>
+      <w:r>
+        <w:rPr>
+          <w:rFonts w:ascii="Times New Roman" w:hAnsi="Times New Roman" w:cs="Times New Roman"/>
+        </w:rPr>
+        <w:t>Their final trade is: SELL 10 ETH and BUY 0.6 BTC.</w:t>
+      </w:r>
+    </w:p>
+    <w:p>
+      <w:pPr>
+        <w:rPr>
+          <w:rFonts w:ascii="Times New Roman" w:hAnsi="Times New Roman" w:cs="Times New Roman"/>
+        </w:rPr>
+      </w:pPr>
+    </w:p>
+    <w:p>
+      <w:pPr>
+        <w:rPr>
+          <w:rFonts w:ascii="Times New Roman" w:hAnsi="Times New Roman" w:cs="Times New Roman"/>
+        </w:rPr>
+      </w:pPr>
+      <w:r>
+        <w:rPr>
+          <w:rFonts w:ascii="Times New Roman" w:hAnsi="Times New Roman" w:cs="Times New Roman"/>
+        </w:rPr>
+        <w:t>ADF Test p-value</w:t>
+      </w:r>
+      <w:r>
+        <w:rPr>
+          <w:rFonts w:ascii="Times New Roman" w:hAnsi="Times New Roman" w:cs="Times New Roman"/>
+        </w:rPr>
+        <w:t>:</w:t>
+      </w:r>
+    </w:p>
+    <w:p>
+      <w:pPr>
+        <w:rPr>
+          <w:rFonts w:ascii="Times New Roman" w:hAnsi="Times New Roman" w:cs="Times New Roman"/>
+        </w:rPr>
+      </w:pPr>
+      <w:r>
+        <w:rPr>
+          <w:rFonts w:ascii="Times New Roman" w:hAnsi="Times New Roman" w:cs="Times New Roman"/>
+        </w:rPr>
+        <w:t xml:space="preserve">Based on 0.05 if more </w:t>
+      </w:r>
+      <w:proofErr w:type="spellStart"/>
+      <w:r>
+        <w:rPr>
+          <w:rFonts w:ascii="Times New Roman" w:hAnsi="Times New Roman" w:cs="Times New Roman"/>
+        </w:rPr>
+        <w:t>then</w:t>
+      </w:r>
+      <w:proofErr w:type="spellEnd"/>
+      <w:r>
+        <w:rPr>
+          <w:rFonts w:ascii="Times New Roman" w:hAnsi="Times New Roman" w:cs="Times New Roman"/>
+        </w:rPr>
+        <w:t xml:space="preserve"> rubber band/stationary spread else non</w:t>
+      </w:r>
+      <w:r>
+        <w:rPr>
+          <w:rFonts w:ascii="Times New Roman" w:hAnsi="Times New Roman" w:cs="Times New Roman"/>
+        </w:rPr>
+        <w:t>-</w:t>
+      </w:r>
+      <w:r>
+        <w:rPr>
+          <w:rFonts w:ascii="Times New Roman" w:hAnsi="Times New Roman" w:cs="Times New Roman"/>
+        </w:rPr>
+        <w:t>stationary</w:t>
+      </w:r>
+      <w:r>
+        <w:rPr>
+          <w:rFonts w:ascii="Times New Roman" w:hAnsi="Times New Roman" w:cs="Times New Roman"/>
+        </w:rPr>
+        <w:t xml:space="preserve"> spread</w:t>
+      </w:r>
     </w:p>
     <w:sectPr>
       <w:pgSz w:w="11906" w:h="16838"/>
@@ -7243,6 +9565,105 @@
       </w:tcPr>
     </w:tblStylePr>
   </w:style>
+  <w:style w:type="paragraph" w:styleId="TOCHeading">
+    <w:name w:val="TOC Heading"/>
+    <w:basedOn w:val="Heading1"/>
+    <w:next w:val="Normal"/>
+    <w:uiPriority w:val="39"/>
+    <w:unhideWhenUsed/>
+    <w:qFormat/>
+    <w:rsid w:val="003E78BF"/>
+    <w:pPr>
+      <w:spacing w:before="240" w:after="0"/>
+      <w:outlineLvl w:val="9"/>
+    </w:pPr>
+    <w:rPr>
+      <w:kern w:val="0"/>
+      <w:sz w:val="32"/>
+      <w:szCs w:val="32"/>
+      <w:lang w:val="en-US"/>
+      <w14:ligatures w14:val="none"/>
+    </w:rPr>
+  </w:style>
+  <w:style w:type="paragraph" w:styleId="TOC2">
+    <w:name w:val="toc 2"/>
+    <w:basedOn w:val="Normal"/>
+    <w:next w:val="Normal"/>
+    <w:autoRedefine/>
+    <w:uiPriority w:val="39"/>
+    <w:unhideWhenUsed/>
+    <w:rsid w:val="003E78BF"/>
+    <w:pPr>
+      <w:spacing w:after="100"/>
+      <w:ind w:left="220"/>
+    </w:pPr>
+    <w:rPr>
+      <w:rFonts w:eastAsiaTheme="minorEastAsia" w:cs="Times New Roman"/>
+      <w:kern w:val="0"/>
+      <w:lang w:val="en-US"/>
+      <w14:ligatures w14:val="none"/>
+    </w:rPr>
+  </w:style>
+  <w:style w:type="paragraph" w:styleId="TOC1">
+    <w:name w:val="toc 1"/>
+    <w:basedOn w:val="Normal"/>
+    <w:next w:val="Normal"/>
+    <w:autoRedefine/>
+    <w:uiPriority w:val="39"/>
+    <w:unhideWhenUsed/>
+    <w:rsid w:val="003E78BF"/>
+    <w:pPr>
+      <w:spacing w:after="100"/>
+    </w:pPr>
+    <w:rPr>
+      <w:rFonts w:eastAsiaTheme="minorEastAsia" w:cs="Times New Roman"/>
+      <w:kern w:val="0"/>
+      <w:lang w:val="en-US"/>
+      <w14:ligatures w14:val="none"/>
+    </w:rPr>
+  </w:style>
+  <w:style w:type="paragraph" w:styleId="TOC3">
+    <w:name w:val="toc 3"/>
+    <w:basedOn w:val="Normal"/>
+    <w:next w:val="Normal"/>
+    <w:autoRedefine/>
+    <w:uiPriority w:val="39"/>
+    <w:unhideWhenUsed/>
+    <w:rsid w:val="003E78BF"/>
+    <w:pPr>
+      <w:spacing w:after="100"/>
+      <w:ind w:left="440"/>
+    </w:pPr>
+    <w:rPr>
+      <w:rFonts w:eastAsiaTheme="minorEastAsia" w:cs="Times New Roman"/>
+      <w:kern w:val="0"/>
+      <w:lang w:val="en-US"/>
+      <w14:ligatures w14:val="none"/>
+    </w:rPr>
+  </w:style>
+  <w:style w:type="character" w:styleId="Hyperlink">
+    <w:name w:val="Hyperlink"/>
+    <w:basedOn w:val="DefaultParagraphFont"/>
+    <w:uiPriority w:val="99"/>
+    <w:unhideWhenUsed/>
+    <w:rsid w:val="003E78BF"/>
+    <w:rPr>
+      <w:color w:val="0563C1" w:themeColor="hyperlink"/>
+      <w:u w:val="single"/>
+    </w:rPr>
+  </w:style>
+  <w:style w:type="character" w:styleId="UnresolvedMention">
+    <w:name w:val="Unresolved Mention"/>
+    <w:basedOn w:val="DefaultParagraphFont"/>
+    <w:uiPriority w:val="99"/>
+    <w:semiHidden/>
+    <w:unhideWhenUsed/>
+    <w:rsid w:val="002F72A5"/>
+    <w:rPr>
+      <w:color w:val="605E5C"/>
+      <w:shd w:val="clear" w:color="auto" w:fill="E1DFDD"/>
+    </w:rPr>
+  </w:style>
 </w:styles>
 </file>
 

</xml_diff>